<commit_message>
added following tests into ApduFrameSpec: "should parse AARE - low level authentication with blank password", "should parse Software ID READ_RESPONSE apdu package", "should parse multi items READ_REQUEST apdu package", "should parse multi items READ_RESPONSE apdu package" corrected size() method of ItemValue class added some definitions into APDU_def.docx
</commit_message>
<xml_diff>
--- a/doc/APDU_def.docx
+++ b/doc/APDU_def.docx
@@ -3256,14 +3256,12 @@
         <w:rPr>
           <w:rFonts w:ascii="Tahoma" w:hAnsi="Tahoma" w:cs="Tahoma"/>
           <w:b/>
-          <w:lang w:val="en-US"/>
         </w:rPr>
       </w:pPr>
       <w:r>
         <w:rPr>
           <w:rFonts w:ascii="Tahoma" w:hAnsi="Tahoma" w:cs="Tahoma"/>
           <w:b/>
-          <w:lang w:val="en-US"/>
         </w:rPr>
         <w:t>&lt;</w:t>
       </w:r>
@@ -3278,7 +3276,6 @@
         <w:rPr>
           <w:rFonts w:ascii="Tahoma" w:hAnsi="Tahoma" w:cs="Tahoma"/>
           <w:b/>
-          <w:lang w:val="en-US"/>
         </w:rPr>
         <w:t xml:space="preserve"> </w:t>
       </w:r>
@@ -3293,9 +3290,23 @@
         <w:rPr>
           <w:rFonts w:ascii="Tahoma" w:hAnsi="Tahoma" w:cs="Tahoma"/>
           <w:b/>
-          <w:lang w:val="en-US"/>
-        </w:rPr>
-        <w:t xml:space="preserve"> HDLC </w:t>
+        </w:rPr>
+        <w:t xml:space="preserve"> </w:t>
+      </w:r>
+      <w:r>
+        <w:rPr>
+          <w:rFonts w:ascii="Tahoma" w:hAnsi="Tahoma" w:cs="Tahoma"/>
+          <w:b/>
+          <w:lang w:val="en-US"/>
+        </w:rPr>
+        <w:t>HDLC</w:t>
+      </w:r>
+      <w:r>
+        <w:rPr>
+          <w:rFonts w:ascii="Tahoma" w:hAnsi="Tahoma" w:cs="Tahoma"/>
+          <w:b/>
+        </w:rPr>
+        <w:t xml:space="preserve"> </w:t>
       </w:r>
       <w:r>
         <w:rPr>
@@ -3308,14 +3319,12 @@
         <w:rPr>
           <w:rFonts w:ascii="Tahoma" w:hAnsi="Tahoma" w:cs="Tahoma"/>
           <w:b/>
-          <w:lang w:val="en-US"/>
         </w:rPr>
         <w:t xml:space="preserve">&gt; </w:t>
       </w:r>
       <w:r>
         <w:rPr>
           <w:rFonts w:ascii="Tahoma" w:hAnsi="Tahoma" w:cs="Tahoma"/>
-          <w:lang w:val="en-US"/>
         </w:rPr>
         <w:t>(</w:t>
       </w:r>
@@ -3329,7 +3338,6 @@
       <w:r>
         <w:rPr>
           <w:rFonts w:ascii="Tahoma" w:hAnsi="Tahoma" w:cs="Tahoma"/>
-          <w:lang w:val="en-US"/>
         </w:rPr>
         <w:t xml:space="preserve"> </w:t>
       </w:r>
@@ -3343,7 +3351,6 @@
       <w:r>
         <w:rPr>
           <w:rFonts w:ascii="Tahoma" w:hAnsi="Tahoma" w:cs="Tahoma"/>
-          <w:lang w:val="en-US"/>
         </w:rPr>
         <w:t xml:space="preserve"> </w:t>
       </w:r>
@@ -3357,7 +3364,6 @@
       <w:r>
         <w:rPr>
           <w:rFonts w:ascii="Tahoma" w:hAnsi="Tahoma" w:cs="Tahoma"/>
-          <w:lang w:val="en-US"/>
         </w:rPr>
         <w:t>)</w:t>
       </w:r>
@@ -3371,7 +3377,6 @@
           <w:rFonts w:ascii="Tahoma" w:hAnsi="Tahoma" w:cs="Tahoma"/>
           <w:i/>
           <w:sz w:val="22"/>
-          <w:lang w:val="en-US"/>
         </w:rPr>
       </w:pPr>
       <w:r>
@@ -3389,7 +3394,6 @@
           <w:rFonts w:ascii="Tahoma" w:hAnsi="Tahoma" w:cs="Tahoma"/>
           <w:i/>
           <w:sz w:val="22"/>
-          <w:lang w:val="en-US"/>
         </w:rPr>
         <w:t xml:space="preserve"> – (</w:t>
       </w:r>
@@ -3399,7 +3403,6 @@
           <w:b/>
           <w:i/>
           <w:sz w:val="22"/>
-          <w:lang w:val="en-US"/>
         </w:rPr>
         <w:t xml:space="preserve">2 </w:t>
       </w:r>
@@ -3417,7 +3420,6 @@
           <w:rFonts w:ascii="Tahoma" w:hAnsi="Tahoma" w:cs="Tahoma"/>
           <w:i/>
           <w:sz w:val="22"/>
-          <w:lang w:val="en-US"/>
         </w:rPr>
         <w:t>) (</w:t>
       </w:r>
@@ -3435,7 +3437,6 @@
           <w:rFonts w:ascii="Tahoma" w:hAnsi="Tahoma" w:cs="Tahoma"/>
           <w:i/>
           <w:sz w:val="22"/>
-          <w:lang w:val="en-US"/>
         </w:rPr>
         <w:t>-16/</w:t>
       </w:r>
@@ -3453,7 +3454,6 @@
           <w:rFonts w:ascii="Tahoma" w:hAnsi="Tahoma" w:cs="Tahoma"/>
           <w:i/>
           <w:sz w:val="22"/>
-          <w:lang w:val="en-US"/>
         </w:rPr>
         <w:t>-25).</w:t>
       </w:r>
@@ -3464,7 +3464,6 @@
         <w:rPr>
           <w:rFonts w:ascii="Tahoma" w:hAnsi="Tahoma" w:cs="Tahoma"/>
           <w:szCs w:val="24"/>
-          <w:lang w:val="en-US"/>
         </w:rPr>
       </w:pPr>
     </w:p>
@@ -3473,7 +3472,6 @@
         <w:spacing w:after="0" w:line="240" w:lineRule="atLeast"/>
         <w:rPr>
           <w:rFonts w:ascii="Tahoma" w:hAnsi="Tahoma" w:cs="Tahoma"/>
-          <w:lang w:val="en-US"/>
         </w:rPr>
       </w:pPr>
     </w:p>
@@ -3482,7 +3480,6 @@
         <w:spacing w:after="0" w:line="240" w:lineRule="atLeast"/>
         <w:rPr>
           <w:rFonts w:ascii="Tahoma" w:hAnsi="Tahoma" w:cs="Tahoma"/>
-          <w:lang w:val="en-US"/>
         </w:rPr>
       </w:pPr>
     </w:p>
@@ -3495,7 +3492,6 @@
           <w:color w:val="auto"/>
           <w:sz w:val="28"/>
           <w:szCs w:val="28"/>
-          <w:lang w:val="en-US"/>
         </w:rPr>
       </w:pPr>
       <w:r>
@@ -3516,7 +3512,6 @@
           <w:color w:val="auto"/>
           <w:sz w:val="28"/>
           <w:szCs w:val="28"/>
-          <w:lang w:val="en-US"/>
         </w:rPr>
         <w:t xml:space="preserve"> </w:t>
       </w:r>
@@ -3537,7 +3532,6 @@
         <w:spacing w:after="0" w:line="240" w:lineRule="atLeast"/>
         <w:rPr>
           <w:rFonts w:ascii="Tahoma" w:hAnsi="Tahoma" w:cs="Tahoma"/>
-          <w:lang w:val="en-US"/>
         </w:rPr>
       </w:pPr>
     </w:p>
@@ -18152,12 +18146,14 @@
         <w:rPr>
           <w:rFonts w:ascii="Tahoma" w:hAnsi="Tahoma" w:cs="Tahoma"/>
           <w:color w:val="767171" w:themeColor="background2" w:themeShade="80"/>
+          <w:lang w:val="en-US"/>
         </w:rPr>
       </w:pPr>
       <w:r>
         <w:rPr>
           <w:rFonts w:ascii="Tahoma" w:hAnsi="Tahoma" w:cs="Tahoma"/>
           <w:color w:val="767171" w:themeColor="background2" w:themeShade="80"/>
+          <w:lang w:val="en-US"/>
         </w:rPr>
         <w:t>0002</w:t>
       </w:r>
@@ -18173,6 +18169,7 @@
         <w:rPr>
           <w:rFonts w:ascii="Tahoma" w:hAnsi="Tahoma" w:cs="Tahoma"/>
           <w:color w:val="767171" w:themeColor="background2" w:themeShade="80"/>
+          <w:lang w:val="en-US"/>
         </w:rPr>
         <w:t>0</w:t>
       </w:r>
@@ -18188,6 +18185,7 @@
         <w:rPr>
           <w:rFonts w:ascii="Tahoma" w:hAnsi="Tahoma" w:cs="Tahoma"/>
           <w:color w:val="767171" w:themeColor="background2" w:themeShade="80"/>
+          <w:lang w:val="en-US"/>
         </w:rPr>
         <w:t xml:space="preserve"> - </w:t>
       </w:r>
@@ -18202,6 +18200,7 @@
         <w:rPr>
           <w:rFonts w:ascii="Tahoma" w:hAnsi="Tahoma" w:cs="Tahoma"/>
           <w:color w:val="767171" w:themeColor="background2" w:themeShade="80"/>
+          <w:lang w:val="en-US"/>
         </w:rPr>
         <w:t xml:space="preserve"> </w:t>
       </w:r>
@@ -18216,6 +18215,7 @@
         <w:rPr>
           <w:rFonts w:ascii="Tahoma" w:hAnsi="Tahoma" w:cs="Tahoma"/>
           <w:color w:val="767171" w:themeColor="background2" w:themeShade="80"/>
+          <w:lang w:val="en-US"/>
         </w:rPr>
         <w:t xml:space="preserve"> (</w:t>
       </w:r>
@@ -18231,6 +18231,7 @@
         <w:rPr>
           <w:rFonts w:ascii="Tahoma" w:hAnsi="Tahoma" w:cs="Tahoma"/>
           <w:color w:val="767171" w:themeColor="background2" w:themeShade="80"/>
+          <w:lang w:val="en-US"/>
         </w:rPr>
         <w:t xml:space="preserve"> </w:t>
       </w:r>
@@ -18246,6 +18247,7 @@
         <w:rPr>
           <w:rFonts w:ascii="Tahoma" w:hAnsi="Tahoma" w:cs="Tahoma"/>
           <w:color w:val="767171" w:themeColor="background2" w:themeShade="80"/>
+          <w:lang w:val="en-US"/>
         </w:rPr>
         <w:t xml:space="preserve">) = 1:10326 - </w:t>
       </w:r>
@@ -18260,6 +18262,7 @@
         <w:rPr>
           <w:rFonts w:ascii="Tahoma" w:hAnsi="Tahoma" w:cs="Tahoma"/>
           <w:color w:val="767171" w:themeColor="background2" w:themeShade="80"/>
+          <w:lang w:val="en-US"/>
         </w:rPr>
         <w:t xml:space="preserve"> </w:t>
       </w:r>
@@ -18274,6 +18277,7 @@
         <w:rPr>
           <w:rFonts w:ascii="Tahoma" w:hAnsi="Tahoma" w:cs="Tahoma"/>
           <w:color w:val="767171" w:themeColor="background2" w:themeShade="80"/>
+          <w:lang w:val="en-US"/>
         </w:rPr>
         <w:t xml:space="preserve"> </w:t>
       </w:r>
@@ -18288,6 +18292,7 @@
         <w:rPr>
           <w:rFonts w:ascii="Tahoma" w:hAnsi="Tahoma" w:cs="Tahoma"/>
           <w:color w:val="767171" w:themeColor="background2" w:themeShade="80"/>
+          <w:lang w:val="en-US"/>
         </w:rPr>
         <w:t xml:space="preserve"> (</w:t>
       </w:r>
@@ -18303,6 +18308,7 @@
         <w:rPr>
           <w:rFonts w:ascii="Tahoma" w:hAnsi="Tahoma" w:cs="Tahoma"/>
           <w:color w:val="767171" w:themeColor="background2" w:themeShade="80"/>
+          <w:lang w:val="en-US"/>
         </w:rPr>
         <w:t xml:space="preserve"> </w:t>
       </w:r>
@@ -18318,6 +18324,7 @@
         <w:rPr>
           <w:rFonts w:ascii="Tahoma" w:hAnsi="Tahoma" w:cs="Tahoma"/>
           <w:color w:val="767171" w:themeColor="background2" w:themeShade="80"/>
+          <w:lang w:val="en-US"/>
         </w:rPr>
         <w:t xml:space="preserve"> </w:t>
       </w:r>
@@ -18333,6 +18340,7 @@
         <w:rPr>
           <w:rFonts w:ascii="Tahoma" w:hAnsi="Tahoma" w:cs="Tahoma"/>
           <w:color w:val="767171" w:themeColor="background2" w:themeShade="80"/>
+          <w:lang w:val="en-US"/>
         </w:rPr>
         <w:t xml:space="preserve"> </w:t>
       </w:r>
@@ -18349,6 +18357,7 @@
         <w:rPr>
           <w:rFonts w:ascii="Tahoma" w:hAnsi="Tahoma" w:cs="Tahoma"/>
           <w:color w:val="767171" w:themeColor="background2" w:themeShade="80"/>
+          <w:lang w:val="en-US"/>
         </w:rPr>
         <w:t>):</w:t>
       </w:r>
@@ -18364,6 +18373,7 @@
         <w:rPr>
           <w:rFonts w:ascii="Tahoma" w:hAnsi="Tahoma" w:cs="Tahoma"/>
           <w:color w:val="767171" w:themeColor="background2" w:themeShade="80"/>
+          <w:lang w:val="en-US"/>
         </w:rPr>
         <w:t xml:space="preserve"> </w:t>
       </w:r>
@@ -18378,6 +18388,7 @@
         <w:rPr>
           <w:rFonts w:ascii="Tahoma" w:hAnsi="Tahoma" w:cs="Tahoma"/>
           <w:color w:val="767171" w:themeColor="background2" w:themeShade="80"/>
+          <w:lang w:val="en-US"/>
         </w:rPr>
         <w:t xml:space="preserve"> </w:t>
       </w:r>
@@ -18392,6 +18403,7 @@
         <w:rPr>
           <w:rFonts w:ascii="Tahoma" w:hAnsi="Tahoma" w:cs="Tahoma"/>
           <w:color w:val="767171" w:themeColor="background2" w:themeShade="80"/>
+          <w:lang w:val="en-US"/>
         </w:rPr>
         <w:t xml:space="preserve"> (</w:t>
       </w:r>
@@ -18407,6 +18419,7 @@
         <w:rPr>
           <w:rFonts w:ascii="Tahoma" w:hAnsi="Tahoma" w:cs="Tahoma"/>
           <w:color w:val="767171" w:themeColor="background2" w:themeShade="80"/>
+          <w:lang w:val="en-US"/>
         </w:rPr>
         <w:t xml:space="preserve"> </w:t>
       </w:r>
@@ -18422,6 +18435,7 @@
         <w:rPr>
           <w:rFonts w:ascii="Tahoma" w:hAnsi="Tahoma" w:cs="Tahoma"/>
           <w:color w:val="767171" w:themeColor="background2" w:themeShade="80"/>
+          <w:lang w:val="en-US"/>
         </w:rPr>
         <w:t xml:space="preserve"> </w:t>
       </w:r>
@@ -18439,6 +18453,7 @@
         <w:rPr>
           <w:rFonts w:ascii="Tahoma" w:hAnsi="Tahoma" w:cs="Tahoma"/>
           <w:color w:val="767171" w:themeColor="background2" w:themeShade="80"/>
+          <w:lang w:val="en-US"/>
         </w:rPr>
         <w:t xml:space="preserve"> </w:t>
       </w:r>
@@ -18454,6 +18469,7 @@
         <w:rPr>
           <w:rFonts w:ascii="Tahoma" w:hAnsi="Tahoma" w:cs="Tahoma"/>
           <w:color w:val="767171" w:themeColor="background2" w:themeShade="80"/>
+          <w:lang w:val="en-US"/>
         </w:rPr>
         <w:t>)</w:t>
       </w:r>
@@ -22348,12 +22364,14 @@
         <w:rPr>
           <w:rFonts w:ascii="Tahoma" w:hAnsi="Tahoma" w:cs="Tahoma"/>
           <w:color w:val="767171" w:themeColor="background2" w:themeShade="80"/>
+          <w:lang w:val="en-US"/>
         </w:rPr>
       </w:pPr>
       <w:r>
         <w:rPr>
           <w:rFonts w:ascii="Tahoma" w:hAnsi="Tahoma" w:cs="Tahoma"/>
           <w:color w:val="767171" w:themeColor="background2" w:themeShade="80"/>
+          <w:lang w:val="en-US"/>
         </w:rPr>
         <w:t>0002</w:t>
       </w:r>
@@ -22369,6 +22387,7 @@
         <w:rPr>
           <w:rFonts w:ascii="Tahoma" w:hAnsi="Tahoma" w:cs="Tahoma"/>
           <w:color w:val="767171" w:themeColor="background2" w:themeShade="80"/>
+          <w:lang w:val="en-US"/>
         </w:rPr>
         <w:t>0</w:t>
       </w:r>
@@ -22384,6 +22403,7 @@
         <w:rPr>
           <w:rFonts w:ascii="Tahoma" w:hAnsi="Tahoma" w:cs="Tahoma"/>
           <w:color w:val="767171" w:themeColor="background2" w:themeShade="80"/>
+          <w:lang w:val="en-US"/>
         </w:rPr>
         <w:t xml:space="preserve"> - </w:t>
       </w:r>
@@ -22398,6 +22418,7 @@
         <w:rPr>
           <w:rFonts w:ascii="Tahoma" w:hAnsi="Tahoma" w:cs="Tahoma"/>
           <w:color w:val="767171" w:themeColor="background2" w:themeShade="80"/>
+          <w:lang w:val="en-US"/>
         </w:rPr>
         <w:t xml:space="preserve"> </w:t>
       </w:r>
@@ -22412,6 +22433,7 @@
         <w:rPr>
           <w:rFonts w:ascii="Tahoma" w:hAnsi="Tahoma" w:cs="Tahoma"/>
           <w:color w:val="767171" w:themeColor="background2" w:themeShade="80"/>
+          <w:lang w:val="en-US"/>
         </w:rPr>
         <w:t xml:space="preserve"> (</w:t>
       </w:r>
@@ -22427,6 +22449,7 @@
         <w:rPr>
           <w:rFonts w:ascii="Tahoma" w:hAnsi="Tahoma" w:cs="Tahoma"/>
           <w:color w:val="767171" w:themeColor="background2" w:themeShade="80"/>
+          <w:lang w:val="en-US"/>
         </w:rPr>
         <w:t xml:space="preserve"> </w:t>
       </w:r>
@@ -22442,6 +22465,7 @@
         <w:rPr>
           <w:rFonts w:ascii="Tahoma" w:hAnsi="Tahoma" w:cs="Tahoma"/>
           <w:color w:val="767171" w:themeColor="background2" w:themeShade="80"/>
+          <w:lang w:val="en-US"/>
         </w:rPr>
         <w:t xml:space="preserve">) = 1:10326 - </w:t>
       </w:r>
@@ -22456,6 +22480,7 @@
         <w:rPr>
           <w:rFonts w:ascii="Tahoma" w:hAnsi="Tahoma" w:cs="Tahoma"/>
           <w:color w:val="767171" w:themeColor="background2" w:themeShade="80"/>
+          <w:lang w:val="en-US"/>
         </w:rPr>
         <w:t xml:space="preserve"> </w:t>
       </w:r>
@@ -22470,6 +22495,7 @@
         <w:rPr>
           <w:rFonts w:ascii="Tahoma" w:hAnsi="Tahoma" w:cs="Tahoma"/>
           <w:color w:val="767171" w:themeColor="background2" w:themeShade="80"/>
+          <w:lang w:val="en-US"/>
         </w:rPr>
         <w:t xml:space="preserve"> </w:t>
       </w:r>
@@ -22484,6 +22510,7 @@
         <w:rPr>
           <w:rFonts w:ascii="Tahoma" w:hAnsi="Tahoma" w:cs="Tahoma"/>
           <w:color w:val="767171" w:themeColor="background2" w:themeShade="80"/>
+          <w:lang w:val="en-US"/>
         </w:rPr>
         <w:t xml:space="preserve"> (</w:t>
       </w:r>
@@ -22499,6 +22526,7 @@
         <w:rPr>
           <w:rFonts w:ascii="Tahoma" w:hAnsi="Tahoma" w:cs="Tahoma"/>
           <w:color w:val="767171" w:themeColor="background2" w:themeShade="80"/>
+          <w:lang w:val="en-US"/>
         </w:rPr>
         <w:t xml:space="preserve"> </w:t>
       </w:r>
@@ -22514,6 +22542,7 @@
         <w:rPr>
           <w:rFonts w:ascii="Tahoma" w:hAnsi="Tahoma" w:cs="Tahoma"/>
           <w:color w:val="767171" w:themeColor="background2" w:themeShade="80"/>
+          <w:lang w:val="en-US"/>
         </w:rPr>
         <w:t xml:space="preserve"> </w:t>
       </w:r>
@@ -22529,6 +22558,7 @@
         <w:rPr>
           <w:rFonts w:ascii="Tahoma" w:hAnsi="Tahoma" w:cs="Tahoma"/>
           <w:color w:val="767171" w:themeColor="background2" w:themeShade="80"/>
+          <w:lang w:val="en-US"/>
         </w:rPr>
         <w:t xml:space="preserve"> </w:t>
       </w:r>
@@ -22545,6 +22575,7 @@
         <w:rPr>
           <w:rFonts w:ascii="Tahoma" w:hAnsi="Tahoma" w:cs="Tahoma"/>
           <w:color w:val="767171" w:themeColor="background2" w:themeShade="80"/>
+          <w:lang w:val="en-US"/>
         </w:rPr>
         <w:t>):</w:t>
       </w:r>
@@ -22560,6 +22591,7 @@
         <w:rPr>
           <w:rFonts w:ascii="Tahoma" w:hAnsi="Tahoma" w:cs="Tahoma"/>
           <w:color w:val="767171" w:themeColor="background2" w:themeShade="80"/>
+          <w:lang w:val="en-US"/>
         </w:rPr>
         <w:t xml:space="preserve"> </w:t>
       </w:r>
@@ -22574,6 +22606,7 @@
         <w:rPr>
           <w:rFonts w:ascii="Tahoma" w:hAnsi="Tahoma" w:cs="Tahoma"/>
           <w:color w:val="767171" w:themeColor="background2" w:themeShade="80"/>
+          <w:lang w:val="en-US"/>
         </w:rPr>
         <w:t xml:space="preserve"> </w:t>
       </w:r>
@@ -22588,6 +22621,7 @@
         <w:rPr>
           <w:rFonts w:ascii="Tahoma" w:hAnsi="Tahoma" w:cs="Tahoma"/>
           <w:color w:val="767171" w:themeColor="background2" w:themeShade="80"/>
+          <w:lang w:val="en-US"/>
         </w:rPr>
         <w:t xml:space="preserve"> (</w:t>
       </w:r>
@@ -22603,6 +22637,7 @@
         <w:rPr>
           <w:rFonts w:ascii="Tahoma" w:hAnsi="Tahoma" w:cs="Tahoma"/>
           <w:color w:val="767171" w:themeColor="background2" w:themeShade="80"/>
+          <w:lang w:val="en-US"/>
         </w:rPr>
         <w:t xml:space="preserve"> </w:t>
       </w:r>
@@ -22618,6 +22653,7 @@
         <w:rPr>
           <w:rFonts w:ascii="Tahoma" w:hAnsi="Tahoma" w:cs="Tahoma"/>
           <w:color w:val="767171" w:themeColor="background2" w:themeShade="80"/>
+          <w:lang w:val="en-US"/>
         </w:rPr>
         <w:t xml:space="preserve"> </w:t>
       </w:r>
@@ -22635,6 +22671,7 @@
         <w:rPr>
           <w:rFonts w:ascii="Tahoma" w:hAnsi="Tahoma" w:cs="Tahoma"/>
           <w:color w:val="767171" w:themeColor="background2" w:themeShade="80"/>
+          <w:lang w:val="en-US"/>
         </w:rPr>
         <w:t xml:space="preserve"> </w:t>
       </w:r>
@@ -22650,6 +22687,7 @@
         <w:rPr>
           <w:rFonts w:ascii="Tahoma" w:hAnsi="Tahoma" w:cs="Tahoma"/>
           <w:color w:val="767171" w:themeColor="background2" w:themeShade="80"/>
+          <w:lang w:val="en-US"/>
         </w:rPr>
         <w:t>)</w:t>
       </w:r>
@@ -40455,6 +40493,7 @@
           <w:lang w:val="en-US"/>
         </w:rPr>
       </w:pPr>
+      <w:proofErr w:type="spellStart"/>
       <w:r>
         <w:rPr>
           <w:rFonts w:ascii="Tahoma" w:hAnsi="Tahoma" w:cs="Tahoma"/>
@@ -40462,6 +40501,51 @@
           <w:color w:val="auto"/>
           <w:sz w:val="28"/>
           <w:szCs w:val="28"/>
+          <w:lang w:val="en-US"/>
+        </w:rPr>
+        <w:t>ApplicationAssociationRequest</w:t>
+      </w:r>
+      <w:proofErr w:type="spellEnd"/>
+      <w:r>
+        <w:rPr>
+          <w:rFonts w:ascii="Tahoma" w:hAnsi="Tahoma" w:cs="Tahoma"/>
+          <w:b/>
+          <w:color w:val="auto"/>
+          <w:sz w:val="28"/>
+          <w:szCs w:val="28"/>
+          <w:lang w:val="en-US"/>
+        </w:rPr>
+        <w:t xml:space="preserve"> frame:</w:t>
+      </w:r>
+    </w:p>
+    <w:p>
+      <w:pPr>
+        <w:spacing w:after="0" w:line="240" w:lineRule="atLeast"/>
+        <w:rPr>
+          <w:rFonts w:ascii="Tahoma" w:hAnsi="Tahoma" w:cs="Tahoma"/>
+          <w:lang w:val="en-US"/>
+        </w:rPr>
+      </w:pPr>
+    </w:p>
+    <w:p>
+      <w:pPr>
+        <w:spacing w:after="0" w:line="240" w:lineRule="atLeast"/>
+        <w:rPr>
+          <w:rFonts w:ascii="Tahoma" w:hAnsi="Tahoma" w:cs="Tahoma"/>
+          <w:b/>
+          <w:color w:val="767171" w:themeColor="background2" w:themeShade="80"/>
+          <w:sz w:val="24"/>
+          <w:szCs w:val="24"/>
+          <w:lang w:val="en-US"/>
+        </w:rPr>
+      </w:pPr>
+      <w:r>
+        <w:rPr>
+          <w:rFonts w:ascii="Tahoma" w:hAnsi="Tahoma" w:cs="Tahoma"/>
+          <w:b/>
+          <w:color w:val="767171" w:themeColor="background2" w:themeShade="80"/>
+          <w:sz w:val="24"/>
+          <w:szCs w:val="24"/>
           <w:lang w:val="en-US"/>
         </w:rPr>
         <w:t>APDU frame:</w:t>
@@ -40489,6 +40573,26 @@
         </w:rPr>
         <w:t>LLC</w:t>
       </w:r>
+      <w:r>
+        <w:rPr>
+          <w:rFonts w:ascii="Tahoma" w:hAnsi="Tahoma" w:cs="Tahoma"/>
+          <w:b/>
+        </w:rPr>
+        <w:t xml:space="preserve"> </w:t>
+      </w:r>
+      <w:r>
+        <w:rPr>
+          <w:rFonts w:ascii="Tahoma" w:hAnsi="Tahoma" w:cs="Tahoma"/>
+          <w:lang w:val="en-US"/>
+        </w:rPr>
+        <w:t xml:space="preserve">(3 </w:t>
+      </w:r>
+      <w:r>
+        <w:rPr>
+          <w:rFonts w:ascii="Tahoma" w:hAnsi="Tahoma" w:cs="Tahoma"/>
+        </w:rPr>
+        <w:t>байта),</w:t>
+      </w:r>
     </w:p>
     <w:p>
       <w:pPr>
@@ -40513,6 +40617,87 @@
         </w:rPr>
         <w:t>APDU type</w:t>
       </w:r>
+      <w:r>
+        <w:rPr>
+          <w:rFonts w:ascii="Tahoma" w:hAnsi="Tahoma" w:cs="Tahoma"/>
+          <w:b/>
+          <w:lang w:val="en-US"/>
+        </w:rPr>
+        <w:t xml:space="preserve"> </w:t>
+      </w:r>
+      <w:r>
+        <w:rPr>
+          <w:rFonts w:ascii="Tahoma" w:hAnsi="Tahoma" w:cs="Tahoma"/>
+          <w:lang w:val="en-US"/>
+        </w:rPr>
+        <w:t xml:space="preserve">(1 </w:t>
+      </w:r>
+      <w:r>
+        <w:rPr>
+          <w:rFonts w:ascii="Tahoma" w:hAnsi="Tahoma" w:cs="Tahoma"/>
+        </w:rPr>
+        <w:t>байт</w:t>
+      </w:r>
+      <w:r>
+        <w:rPr>
+          <w:rFonts w:ascii="Tahoma" w:hAnsi="Tahoma" w:cs="Tahoma"/>
+          <w:lang w:val="en-US"/>
+        </w:rPr>
+        <w:t>)</w:t>
+      </w:r>
+      <w:r>
+        <w:rPr>
+          <w:rFonts w:ascii="Tahoma" w:hAnsi="Tahoma" w:cs="Tahoma"/>
+          <w:b/>
+          <w:lang w:val="en-US"/>
+        </w:rPr>
+        <w:t xml:space="preserve">: </w:t>
+      </w:r>
+      <w:r>
+        <w:rPr>
+          <w:rFonts w:ascii="Tahoma" w:hAnsi="Tahoma" w:cs="Tahoma"/>
+          <w:lang w:val="en-US"/>
+        </w:rPr>
+        <w:t xml:space="preserve">[APPLICATION 0] == </w:t>
+      </w:r>
+      <w:r>
+        <w:rPr>
+          <w:rFonts w:ascii="Tahoma" w:hAnsi="Tahoma" w:cs="Tahoma"/>
+          <w:lang w:val="en-US"/>
+        </w:rPr>
+        <w:t>[</w:t>
+      </w:r>
+      <w:r>
+        <w:rPr>
+          <w:rFonts w:ascii="Tahoma" w:hAnsi="Tahoma" w:cs="Tahoma"/>
+          <w:lang w:val="en-US"/>
+        </w:rPr>
+        <w:t xml:space="preserve"> 0x</w:t>
+      </w:r>
+      <w:proofErr w:type="gramStart"/>
+      <w:r>
+        <w:rPr>
+          <w:rFonts w:ascii="Tahoma" w:hAnsi="Tahoma" w:cs="Tahoma"/>
+          <w:b/>
+          <w:lang w:val="en-US"/>
+        </w:rPr>
+        <w:t>60</w:t>
+      </w:r>
+      <w:r>
+        <w:rPr>
+          <w:rFonts w:ascii="Tahoma" w:hAnsi="Tahoma" w:cs="Tahoma"/>
+          <w:lang w:val="en-US"/>
+        </w:rPr>
+        <w:t xml:space="preserve"> ]</w:t>
+      </w:r>
+      <w:proofErr w:type="gramEnd"/>
+      <w:r>
+        <w:rPr>
+          <w:rFonts w:ascii="Tahoma" w:hAnsi="Tahoma" w:cs="Tahoma"/>
+          <w:lang w:val="en-US"/>
+        </w:rPr>
+        <w:t xml:space="preserve"> = [ 96 ]</w:t>
+      </w:r>
     </w:p>
     <w:p>
       <w:pPr>
@@ -40534,7 +40719,23 @@
           <w:color w:val="767171" w:themeColor="background2" w:themeShade="80"/>
           <w:lang w:val="en-US"/>
         </w:rPr>
-        <w:t xml:space="preserve">APDU content </w:t>
+        <w:t>A</w:t>
+      </w:r>
+      <w:r>
+        <w:rPr>
+          <w:rFonts w:ascii="Tahoma" w:hAnsi="Tahoma" w:cs="Tahoma"/>
+          <w:color w:val="767171" w:themeColor="background2" w:themeShade="80"/>
+          <w:lang w:val="en-US"/>
+        </w:rPr>
+        <w:t>ARQ</w:t>
+      </w:r>
+      <w:r>
+        <w:rPr>
+          <w:rFonts w:ascii="Tahoma" w:hAnsi="Tahoma" w:cs="Tahoma"/>
+          <w:color w:val="767171" w:themeColor="background2" w:themeShade="80"/>
+          <w:lang w:val="en-US"/>
+        </w:rPr>
+        <w:t xml:space="preserve"> content </w:t>
       </w:r>
       <w:r>
         <w:rPr>
@@ -40543,34 +40744,43 @@
         </w:rPr>
         <w:t>(</w:t>
       </w:r>
-      <w:r>
-        <w:rPr>
-          <w:rFonts w:ascii="Tahoma" w:hAnsi="Tahoma" w:cs="Tahoma"/>
-          <w:lang w:val="en-US"/>
-        </w:rPr>
-        <w:t xml:space="preserve">nested </w:t>
-      </w:r>
-      <w:r>
-        <w:rPr>
-          <w:rFonts w:ascii="Tahoma" w:hAnsi="Tahoma" w:cs="Tahoma"/>
-          <w:lang w:val="en-US"/>
-        </w:rPr>
-        <w:t>frame):</w:t>
-      </w:r>
-      <w:r>
-        <w:rPr>
-          <w:rFonts w:ascii="Tahoma" w:hAnsi="Tahoma" w:cs="Tahoma"/>
-          <w:lang w:val="en-US"/>
-        </w:rPr>
-        <w:t xml:space="preserve"> </w:t>
-      </w:r>
       <w:proofErr w:type="spellStart"/>
       <w:r>
         <w:rPr>
           <w:rFonts w:ascii="Tahoma" w:hAnsi="Tahoma" w:cs="Tahoma"/>
           <w:lang w:val="en-US"/>
         </w:rPr>
-        <w:t>ReadRequest</w:t>
+        <w:t>dinamic</w:t>
+      </w:r>
+      <w:proofErr w:type="spellEnd"/>
+      <w:r>
+        <w:rPr>
+          <w:rFonts w:ascii="Tahoma" w:hAnsi="Tahoma" w:cs="Tahoma"/>
+          <w:lang w:val="en-US"/>
+        </w:rPr>
+        <w:t xml:space="preserve"> frame):</w:t>
+      </w:r>
+      <w:r>
+        <w:rPr>
+          <w:rFonts w:ascii="Tahoma" w:hAnsi="Tahoma" w:cs="Tahoma"/>
+          <w:lang w:val="en-US"/>
+        </w:rPr>
+        <w:t xml:space="preserve"> </w:t>
+      </w:r>
+      <w:r>
+        <w:rPr>
+          <w:rFonts w:ascii="Tahoma" w:hAnsi="Tahoma" w:cs="Tahoma"/>
+          <w:lang w:val="en-US"/>
+        </w:rPr>
+        <w:t xml:space="preserve">AARQ </w:t>
+      </w:r>
+      <w:proofErr w:type="spellStart"/>
+      <w:r>
+        <w:rPr>
+          <w:rFonts w:ascii="Tahoma" w:hAnsi="Tahoma" w:cs="Tahoma"/>
+          <w:lang w:val="en-US"/>
+        </w:rPr>
+        <w:t>TagsArray</w:t>
       </w:r>
       <w:proofErr w:type="spellEnd"/>
       <w:r>
@@ -40598,69 +40808,1313 @@
       <w:r>
         <w:rPr>
           <w:rFonts w:ascii="Tahoma" w:hAnsi="Tahoma" w:cs="Tahoma"/>
-          <w:b/>
-          <w:lang w:val="en-US"/>
-        </w:rPr>
-        <w:t>Quantity</w:t>
-      </w:r>
-      <w:r>
-        <w:rPr>
-          <w:rFonts w:ascii="Tahoma" w:hAnsi="Tahoma" w:cs="Tahoma"/>
-          <w:lang w:val="en-US"/>
-        </w:rPr>
-        <w:t xml:space="preserve"> (</w:t>
-      </w:r>
-      <w:r>
-        <w:rPr>
-          <w:rFonts w:ascii="Tahoma" w:hAnsi="Tahoma" w:cs="Tahoma"/>
-        </w:rPr>
-        <w:t>количество</w:t>
-      </w:r>
-      <w:r>
-        <w:rPr>
-          <w:rFonts w:ascii="Tahoma" w:hAnsi="Tahoma" w:cs="Tahoma"/>
-          <w:lang w:val="en-US"/>
-        </w:rPr>
-        <w:t xml:space="preserve"> </w:t>
-      </w:r>
-      <w:r>
-        <w:rPr>
-          <w:rFonts w:ascii="Tahoma" w:hAnsi="Tahoma" w:cs="Tahoma"/>
-        </w:rPr>
-        <w:t>элементов</w:t>
-      </w:r>
-      <w:r>
-        <w:rPr>
-          <w:rFonts w:ascii="Tahoma" w:hAnsi="Tahoma" w:cs="Tahoma"/>
-          <w:lang w:val="en-US"/>
-        </w:rPr>
-        <w:t xml:space="preserve"> </w:t>
-      </w:r>
-      <w:r>
-        <w:rPr>
-          <w:rFonts w:ascii="Tahoma" w:hAnsi="Tahoma" w:cs="Tahoma"/>
-        </w:rPr>
-        <w:t>в</w:t>
-      </w:r>
-      <w:r>
-        <w:rPr>
-          <w:rFonts w:ascii="Tahoma" w:hAnsi="Tahoma" w:cs="Tahoma"/>
-          <w:lang w:val="en-US"/>
-        </w:rPr>
-        <w:t xml:space="preserve"> </w:t>
-      </w:r>
-      <w:r>
-        <w:rPr>
-          <w:rFonts w:ascii="Tahoma" w:hAnsi="Tahoma" w:cs="Tahoma"/>
-        </w:rPr>
-        <w:t>запросе</w:t>
-      </w:r>
-      <w:r>
-        <w:rPr>
-          <w:rFonts w:ascii="Tahoma" w:hAnsi="Tahoma" w:cs="Tahoma"/>
-          <w:lang w:val="en-US"/>
+          <w:lang w:val="en-US"/>
+        </w:rPr>
+        <w:lastRenderedPageBreak/>
+        <w:t>application-context-name [</w:t>
+      </w:r>
+      <w:r>
+        <w:rPr>
+          <w:rFonts w:ascii="Tahoma" w:hAnsi="Tahoma" w:cs="Tahoma"/>
+          <w:b/>
+          <w:lang w:val="en-US"/>
+        </w:rPr>
+        <w:t>1</w:t>
+      </w:r>
+      <w:r>
+        <w:rPr>
+          <w:rFonts w:ascii="Tahoma" w:hAnsi="Tahoma" w:cs="Tahoma"/>
+          <w:lang w:val="en-US"/>
+        </w:rPr>
+        <w:t xml:space="preserve">], </w:t>
+      </w:r>
+      <w:r>
+        <w:rPr>
+          <w:rFonts w:ascii="Tahoma" w:hAnsi="Tahoma" w:cs="Tahoma"/>
+          <w:lang w:val="en-US"/>
+        </w:rPr>
+        <w:t>[</w:t>
+      </w:r>
+      <w:r>
+        <w:rPr>
+          <w:rFonts w:ascii="Tahoma" w:hAnsi="Tahoma" w:cs="Tahoma"/>
+          <w:lang w:val="en-US"/>
+        </w:rPr>
+        <w:t xml:space="preserve"> 0x</w:t>
+      </w:r>
+      <w:r>
+        <w:rPr>
+          <w:rFonts w:ascii="Tahoma" w:hAnsi="Tahoma" w:cs="Tahoma"/>
+          <w:b/>
+          <w:lang w:val="en-US"/>
+        </w:rPr>
+        <w:t>A</w:t>
+      </w:r>
+      <w:proofErr w:type="gramStart"/>
+      <w:r>
+        <w:rPr>
+          <w:rFonts w:ascii="Tahoma" w:hAnsi="Tahoma" w:cs="Tahoma"/>
+          <w:b/>
+          <w:lang w:val="en-US"/>
+        </w:rPr>
+        <w:t>1</w:t>
+      </w:r>
+      <w:r>
+        <w:rPr>
+          <w:rFonts w:ascii="Tahoma" w:hAnsi="Tahoma" w:cs="Tahoma"/>
+          <w:lang w:val="en-US"/>
+        </w:rPr>
+        <w:t xml:space="preserve"> ]</w:t>
+      </w:r>
+      <w:proofErr w:type="gramEnd"/>
+      <w:r>
+        <w:rPr>
+          <w:rFonts w:ascii="Tahoma" w:hAnsi="Tahoma" w:cs="Tahoma"/>
+          <w:lang w:val="en-US"/>
+        </w:rPr>
+        <w:t xml:space="preserve"> = [ </w:t>
+      </w:r>
+      <w:r>
+        <w:rPr>
+          <w:rFonts w:ascii="Tahoma" w:hAnsi="Tahoma" w:cs="Tahoma"/>
+          <w:lang w:val="en-US"/>
+        </w:rPr>
+        <w:t>161</w:t>
+      </w:r>
+      <w:r>
+        <w:rPr>
+          <w:rFonts w:ascii="Tahoma" w:hAnsi="Tahoma" w:cs="Tahoma"/>
+          <w:lang w:val="en-US"/>
+        </w:rPr>
+        <w:t xml:space="preserve"> ]</w:t>
+      </w:r>
+      <w:r>
+        <w:rPr>
+          <w:rFonts w:ascii="Tahoma" w:hAnsi="Tahoma" w:cs="Tahoma"/>
+          <w:lang w:val="en-US"/>
+        </w:rPr>
+        <w:t xml:space="preserve"> :</w:t>
+      </w:r>
+      <w:r>
+        <w:rPr>
+          <w:rFonts w:ascii="Tahoma" w:hAnsi="Tahoma" w:cs="Tahoma"/>
+          <w:color w:val="767171" w:themeColor="background2" w:themeShade="80"/>
+          <w:lang w:val="en-US"/>
+        </w:rPr>
+        <w:t xml:space="preserve"> </w:t>
+      </w:r>
+      <w:r>
+        <w:rPr>
+          <w:rFonts w:ascii="Tahoma" w:hAnsi="Tahoma" w:cs="Tahoma"/>
+          <w:color w:val="767171" w:themeColor="background2" w:themeShade="80"/>
+          <w:lang w:val="en-US"/>
+        </w:rPr>
+        <w:t xml:space="preserve">ACSE </w:t>
+      </w:r>
+      <w:r>
+        <w:rPr>
+          <w:rFonts w:ascii="Tahoma" w:hAnsi="Tahoma" w:cs="Tahoma"/>
+          <w:color w:val="767171" w:themeColor="background2" w:themeShade="80"/>
+          <w:lang w:val="en-US"/>
+        </w:rPr>
+        <w:t>Tag</w:t>
+      </w:r>
+      <w:r>
+        <w:rPr>
+          <w:rFonts w:ascii="Tahoma" w:hAnsi="Tahoma" w:cs="Tahoma"/>
+          <w:color w:val="767171" w:themeColor="background2" w:themeShade="80"/>
+          <w:lang w:val="en-US"/>
+        </w:rPr>
+        <w:t xml:space="preserve"> </w:t>
+      </w:r>
+      <w:r>
+        <w:rPr>
+          <w:rFonts w:ascii="Tahoma" w:hAnsi="Tahoma" w:cs="Tahoma"/>
+          <w:color w:val="767171" w:themeColor="background2" w:themeShade="80"/>
+          <w:lang w:val="en-US"/>
+        </w:rPr>
+        <w:t>structure</w:t>
+      </w:r>
+      <w:r>
+        <w:rPr>
+          <w:rFonts w:ascii="Tahoma" w:hAnsi="Tahoma" w:cs="Tahoma"/>
+          <w:color w:val="767171" w:themeColor="background2" w:themeShade="80"/>
+          <w:lang w:val="en-US"/>
+        </w:rPr>
+        <w:t>:</w:t>
+      </w:r>
+    </w:p>
+    <w:p>
+      <w:pPr>
+        <w:pStyle w:val="a6"/>
+        <w:numPr>
+          <w:ilvl w:val="0"/>
+          <w:numId w:val="3"/>
+        </w:numPr>
+        <w:spacing w:after="0" w:line="240" w:lineRule="atLeast"/>
+        <w:ind w:left="993"/>
+        <w:rPr>
+          <w:rFonts w:ascii="Tahoma" w:hAnsi="Tahoma" w:cs="Tahoma"/>
+          <w:color w:val="000000" w:themeColor="text1"/>
+          <w:lang w:val="en-US"/>
+        </w:rPr>
+      </w:pPr>
+      <w:proofErr w:type="spellStart"/>
+      <w:r>
+        <w:rPr>
+          <w:rFonts w:ascii="Tahoma" w:hAnsi="Tahoma" w:cs="Tahoma"/>
+          <w:b/>
+          <w:color w:val="000000" w:themeColor="text1"/>
+          <w:lang w:val="en-US"/>
+        </w:rPr>
+        <w:t>AcseTagName</w:t>
+      </w:r>
+      <w:proofErr w:type="spellEnd"/>
+      <w:r>
+        <w:rPr>
+          <w:rFonts w:ascii="Tahoma" w:hAnsi="Tahoma" w:cs="Tahoma"/>
+          <w:color w:val="000000" w:themeColor="text1"/>
+          <w:lang w:val="en-US"/>
+        </w:rPr>
+        <w:t xml:space="preserve"> </w:t>
+      </w:r>
+      <w:r>
+        <w:rPr>
+          <w:rFonts w:ascii="Tahoma" w:hAnsi="Tahoma" w:cs="Tahoma"/>
+        </w:rPr>
+        <w:t>(1 байт)</w:t>
+      </w:r>
+      <w:r>
+        <w:rPr>
+          <w:rFonts w:ascii="Tahoma" w:hAnsi="Tahoma" w:cs="Tahoma"/>
+          <w:color w:val="000000" w:themeColor="text1"/>
+          <w:lang w:val="en-US"/>
+        </w:rPr>
+        <w:t>,</w:t>
+      </w:r>
+    </w:p>
+    <w:p>
+      <w:pPr>
+        <w:pStyle w:val="a6"/>
+        <w:numPr>
+          <w:ilvl w:val="0"/>
+          <w:numId w:val="3"/>
+        </w:numPr>
+        <w:spacing w:after="0" w:line="240" w:lineRule="atLeast"/>
+        <w:ind w:left="993"/>
+        <w:rPr>
+          <w:rFonts w:ascii="Tahoma" w:hAnsi="Tahoma" w:cs="Tahoma"/>
+          <w:color w:val="000000" w:themeColor="text1"/>
+          <w:lang w:val="en-US"/>
+        </w:rPr>
+      </w:pPr>
+      <w:proofErr w:type="spellStart"/>
+      <w:r>
+        <w:rPr>
+          <w:rFonts w:ascii="Tahoma" w:hAnsi="Tahoma" w:cs="Tahoma"/>
+          <w:b/>
+          <w:color w:val="000000" w:themeColor="text1"/>
+          <w:lang w:val="en-US"/>
+        </w:rPr>
+        <w:t>AcseLength</w:t>
+      </w:r>
+      <w:proofErr w:type="spellEnd"/>
+      <w:r>
+        <w:rPr>
+          <w:rFonts w:ascii="Tahoma" w:hAnsi="Tahoma" w:cs="Tahoma"/>
+          <w:color w:val="000000" w:themeColor="text1"/>
+          <w:lang w:val="en-US"/>
+        </w:rPr>
+        <w:t xml:space="preserve"> </w:t>
+      </w:r>
+      <w:r>
+        <w:rPr>
+          <w:rFonts w:ascii="Tahoma" w:hAnsi="Tahoma" w:cs="Tahoma"/>
+        </w:rPr>
+        <w:t>(1 байт)</w:t>
+      </w:r>
+      <w:r>
+        <w:rPr>
+          <w:rFonts w:ascii="Tahoma" w:hAnsi="Tahoma" w:cs="Tahoma"/>
+          <w:color w:val="000000" w:themeColor="text1"/>
+          <w:lang w:val="en-US"/>
+        </w:rPr>
+        <w:t>,</w:t>
+      </w:r>
+    </w:p>
+    <w:p>
+      <w:pPr>
+        <w:pStyle w:val="a6"/>
+        <w:numPr>
+          <w:ilvl w:val="0"/>
+          <w:numId w:val="3"/>
+        </w:numPr>
+        <w:spacing w:after="0" w:line="240" w:lineRule="atLeast"/>
+        <w:ind w:left="993"/>
+        <w:rPr>
+          <w:rFonts w:ascii="Tahoma" w:hAnsi="Tahoma" w:cs="Tahoma"/>
+          <w:color w:val="000000" w:themeColor="text1"/>
+          <w:lang w:val="en-US"/>
+        </w:rPr>
+      </w:pPr>
+      <w:proofErr w:type="spellStart"/>
+      <w:r>
+        <w:rPr>
+          <w:rFonts w:ascii="Tahoma" w:hAnsi="Tahoma" w:cs="Tahoma"/>
+          <w:b/>
+          <w:color w:val="000000" w:themeColor="text1"/>
+          <w:lang w:val="en-US"/>
+        </w:rPr>
+        <w:t>AcseDataType</w:t>
+      </w:r>
+      <w:proofErr w:type="spellEnd"/>
+      <w:r>
+        <w:rPr>
+          <w:rFonts w:ascii="Tahoma" w:hAnsi="Tahoma" w:cs="Tahoma"/>
+          <w:color w:val="000000" w:themeColor="text1"/>
+          <w:lang w:val="en-US"/>
+        </w:rPr>
+        <w:t xml:space="preserve"> </w:t>
+      </w:r>
+      <w:r>
+        <w:rPr>
+          <w:rFonts w:ascii="Tahoma" w:hAnsi="Tahoma" w:cs="Tahoma"/>
+        </w:rPr>
+        <w:t>(1 байт)</w:t>
+      </w:r>
+      <w:r>
+        <w:rPr>
+          <w:rFonts w:ascii="Tahoma" w:hAnsi="Tahoma" w:cs="Tahoma"/>
+          <w:color w:val="000000" w:themeColor="text1"/>
+          <w:lang w:val="en-US"/>
+        </w:rPr>
+        <w:t>,</w:t>
+      </w:r>
+    </w:p>
+    <w:p>
+      <w:pPr>
+        <w:pStyle w:val="a6"/>
+        <w:numPr>
+          <w:ilvl w:val="0"/>
+          <w:numId w:val="3"/>
+        </w:numPr>
+        <w:spacing w:after="0" w:line="240" w:lineRule="atLeast"/>
+        <w:ind w:left="993"/>
+        <w:rPr>
+          <w:rFonts w:ascii="Tahoma" w:hAnsi="Tahoma" w:cs="Tahoma"/>
+          <w:color w:val="000000" w:themeColor="text1"/>
+          <w:lang w:val="en-US"/>
+        </w:rPr>
+      </w:pPr>
+      <w:proofErr w:type="spellStart"/>
+      <w:r>
+        <w:rPr>
+          <w:rFonts w:ascii="Tahoma" w:hAnsi="Tahoma" w:cs="Tahoma"/>
+          <w:b/>
+          <w:color w:val="000000" w:themeColor="text1"/>
+          <w:lang w:val="en-US"/>
+        </w:rPr>
+        <w:t>AcseDataLength</w:t>
+      </w:r>
+      <w:proofErr w:type="spellEnd"/>
+      <w:r>
+        <w:rPr>
+          <w:rFonts w:ascii="Tahoma" w:hAnsi="Tahoma" w:cs="Tahoma"/>
+          <w:color w:val="000000" w:themeColor="text1"/>
+          <w:lang w:val="en-US"/>
+        </w:rPr>
+        <w:t xml:space="preserve"> </w:t>
+      </w:r>
+      <w:r>
+        <w:rPr>
+          <w:rFonts w:ascii="Tahoma" w:hAnsi="Tahoma" w:cs="Tahoma"/>
+        </w:rPr>
+        <w:t>(1 байт)</w:t>
+      </w:r>
+      <w:r>
+        <w:rPr>
+          <w:rFonts w:ascii="Tahoma" w:hAnsi="Tahoma" w:cs="Tahoma"/>
+          <w:color w:val="000000" w:themeColor="text1"/>
+          <w:lang w:val="en-US"/>
+        </w:rPr>
+        <w:t>,</w:t>
+      </w:r>
+    </w:p>
+    <w:p>
+      <w:pPr>
+        <w:pStyle w:val="a6"/>
+        <w:numPr>
+          <w:ilvl w:val="0"/>
+          <w:numId w:val="3"/>
+        </w:numPr>
+        <w:spacing w:after="0" w:line="240" w:lineRule="atLeast"/>
+        <w:ind w:left="993"/>
+        <w:rPr>
+          <w:rFonts w:ascii="Tahoma" w:hAnsi="Tahoma" w:cs="Tahoma"/>
+          <w:color w:val="000000" w:themeColor="text1"/>
+        </w:rPr>
+      </w:pPr>
+      <w:proofErr w:type="spellStart"/>
+      <w:r>
+        <w:rPr>
+          <w:rFonts w:ascii="Tahoma" w:hAnsi="Tahoma" w:cs="Tahoma"/>
+          <w:b/>
+          <w:color w:val="000000" w:themeColor="text1"/>
+          <w:lang w:val="en-US"/>
+        </w:rPr>
+        <w:t>AcseValue</w:t>
+      </w:r>
+      <w:proofErr w:type="spellEnd"/>
+      <w:r>
+        <w:rPr>
+          <w:rFonts w:ascii="Tahoma" w:hAnsi="Tahoma" w:cs="Tahoma"/>
+          <w:color w:val="000000" w:themeColor="text1"/>
+        </w:rPr>
+        <w:t xml:space="preserve"> </w:t>
+      </w:r>
+      <w:r>
+        <w:rPr>
+          <w:rFonts w:ascii="Tahoma" w:hAnsi="Tahoma" w:cs="Tahoma"/>
+        </w:rPr>
+        <w:t>(</w:t>
+      </w:r>
+      <w:r>
+        <w:rPr>
+          <w:rFonts w:ascii="Tahoma" w:hAnsi="Tahoma" w:cs="Tahoma"/>
+        </w:rPr>
+        <w:t>~</w:t>
+      </w:r>
+      <w:r>
+        <w:rPr>
+          <w:rFonts w:ascii="Tahoma" w:hAnsi="Tahoma" w:cs="Tahoma"/>
+        </w:rPr>
+        <w:t xml:space="preserve"> байт</w:t>
+      </w:r>
+      <w:r>
+        <w:rPr>
+          <w:rFonts w:ascii="Tahoma" w:hAnsi="Tahoma" w:cs="Tahoma"/>
+        </w:rPr>
+        <w:t xml:space="preserve">, определяется </w:t>
+      </w:r>
+      <w:proofErr w:type="spellStart"/>
+      <w:r>
+        <w:rPr>
+          <w:rFonts w:ascii="Tahoma" w:hAnsi="Tahoma" w:cs="Tahoma"/>
+          <w:color w:val="000000" w:themeColor="text1"/>
+          <w:lang w:val="en-US"/>
+        </w:rPr>
+        <w:t>AcseDataLength</w:t>
+      </w:r>
+      <w:proofErr w:type="spellEnd"/>
+      <w:r>
+        <w:rPr>
+          <w:rFonts w:ascii="Tahoma" w:hAnsi="Tahoma" w:cs="Tahoma"/>
         </w:rPr>
         <w:t>)</w:t>
+      </w:r>
+    </w:p>
+    <w:p>
+      <w:pPr>
+        <w:pStyle w:val="a6"/>
+        <w:numPr>
+          <w:ilvl w:val="0"/>
+          <w:numId w:val="3"/>
+        </w:numPr>
+        <w:spacing w:after="0" w:line="240" w:lineRule="atLeast"/>
+        <w:rPr>
+          <w:rFonts w:ascii="Tahoma" w:hAnsi="Tahoma" w:cs="Tahoma"/>
+          <w:lang w:val="en-US"/>
+        </w:rPr>
+      </w:pPr>
+      <w:r>
+        <w:rPr>
+          <w:rFonts w:ascii="Tahoma" w:hAnsi="Tahoma" w:cs="Tahoma"/>
+          <w:lang w:val="en-US"/>
+        </w:rPr>
+        <w:t>calling-AP-title [</w:t>
+      </w:r>
+      <w:r>
+        <w:rPr>
+          <w:rFonts w:ascii="Tahoma" w:hAnsi="Tahoma" w:cs="Tahoma"/>
+          <w:b/>
+          <w:lang w:val="en-US"/>
+        </w:rPr>
+        <w:t>6</w:t>
+      </w:r>
+      <w:r>
+        <w:rPr>
+          <w:rFonts w:ascii="Tahoma" w:hAnsi="Tahoma" w:cs="Tahoma"/>
+          <w:lang w:val="en-US"/>
+        </w:rPr>
+        <w:t xml:space="preserve">], </w:t>
+      </w:r>
+      <w:r>
+        <w:rPr>
+          <w:rFonts w:ascii="Tahoma" w:hAnsi="Tahoma" w:cs="Tahoma"/>
+          <w:lang w:val="en-US"/>
+        </w:rPr>
+        <w:t>[</w:t>
+      </w:r>
+      <w:r>
+        <w:rPr>
+          <w:rFonts w:ascii="Tahoma" w:hAnsi="Tahoma" w:cs="Tahoma"/>
+          <w:lang w:val="en-US"/>
+        </w:rPr>
+        <w:t xml:space="preserve"> 0x</w:t>
+      </w:r>
+      <w:r>
+        <w:rPr>
+          <w:rFonts w:ascii="Tahoma" w:hAnsi="Tahoma" w:cs="Tahoma"/>
+          <w:b/>
+          <w:lang w:val="en-US"/>
+        </w:rPr>
+        <w:t>A</w:t>
+      </w:r>
+      <w:proofErr w:type="gramStart"/>
+      <w:r>
+        <w:rPr>
+          <w:rFonts w:ascii="Tahoma" w:hAnsi="Tahoma" w:cs="Tahoma"/>
+          <w:b/>
+          <w:lang w:val="en-US"/>
+        </w:rPr>
+        <w:t>6</w:t>
+      </w:r>
+      <w:r>
+        <w:rPr>
+          <w:rFonts w:ascii="Tahoma" w:hAnsi="Tahoma" w:cs="Tahoma"/>
+          <w:lang w:val="en-US"/>
+        </w:rPr>
+        <w:t xml:space="preserve"> ]</w:t>
+      </w:r>
+      <w:proofErr w:type="gramEnd"/>
+      <w:r>
+        <w:rPr>
+          <w:rFonts w:ascii="Tahoma" w:hAnsi="Tahoma" w:cs="Tahoma"/>
+          <w:lang w:val="en-US"/>
+        </w:rPr>
+        <w:t xml:space="preserve"> = [ </w:t>
+      </w:r>
+      <w:r>
+        <w:rPr>
+          <w:rFonts w:ascii="Tahoma" w:hAnsi="Tahoma" w:cs="Tahoma"/>
+          <w:lang w:val="en-US"/>
+        </w:rPr>
+        <w:t>166</w:t>
+      </w:r>
+      <w:r>
+        <w:rPr>
+          <w:rFonts w:ascii="Tahoma" w:hAnsi="Tahoma" w:cs="Tahoma"/>
+          <w:lang w:val="en-US"/>
+        </w:rPr>
+        <w:t xml:space="preserve"> ]</w:t>
+      </w:r>
+    </w:p>
+    <w:p>
+      <w:pPr>
+        <w:pStyle w:val="a6"/>
+        <w:numPr>
+          <w:ilvl w:val="0"/>
+          <w:numId w:val="3"/>
+        </w:numPr>
+        <w:spacing w:after="0" w:line="240" w:lineRule="atLeast"/>
+        <w:rPr>
+          <w:rFonts w:ascii="Tahoma" w:hAnsi="Tahoma" w:cs="Tahoma"/>
+        </w:rPr>
+      </w:pPr>
+      <w:r>
+        <w:rPr>
+          <w:rFonts w:ascii="Tahoma" w:hAnsi="Tahoma" w:cs="Tahoma"/>
+          <w:lang w:val="en-US"/>
+        </w:rPr>
+        <w:t>sender</w:t>
+      </w:r>
+      <w:r>
+        <w:rPr>
+          <w:rFonts w:ascii="Tahoma" w:hAnsi="Tahoma" w:cs="Tahoma"/>
+        </w:rPr>
+        <w:t>-</w:t>
+      </w:r>
+      <w:proofErr w:type="spellStart"/>
+      <w:r>
+        <w:rPr>
+          <w:rFonts w:ascii="Tahoma" w:hAnsi="Tahoma" w:cs="Tahoma"/>
+          <w:lang w:val="en-US"/>
+        </w:rPr>
+        <w:t>acse</w:t>
+      </w:r>
+      <w:proofErr w:type="spellEnd"/>
+      <w:r>
+        <w:rPr>
+          <w:rFonts w:ascii="Tahoma" w:hAnsi="Tahoma" w:cs="Tahoma"/>
+        </w:rPr>
+        <w:t>-</w:t>
+      </w:r>
+      <w:r>
+        <w:rPr>
+          <w:rFonts w:ascii="Tahoma" w:hAnsi="Tahoma" w:cs="Tahoma"/>
+          <w:lang w:val="en-US"/>
+        </w:rPr>
+        <w:t>requirements</w:t>
+      </w:r>
+      <w:r>
+        <w:rPr>
+          <w:rFonts w:ascii="Tahoma" w:hAnsi="Tahoma" w:cs="Tahoma"/>
+        </w:rPr>
+        <w:t xml:space="preserve"> [</w:t>
+      </w:r>
+      <w:r>
+        <w:rPr>
+          <w:rFonts w:ascii="Tahoma" w:hAnsi="Tahoma" w:cs="Tahoma"/>
+          <w:b/>
+        </w:rPr>
+        <w:t>10</w:t>
+      </w:r>
+      <w:r>
+        <w:rPr>
+          <w:rFonts w:ascii="Tahoma" w:hAnsi="Tahoma" w:cs="Tahoma"/>
+        </w:rPr>
+        <w:t>], [ 0</w:t>
+      </w:r>
+      <w:r>
+        <w:rPr>
+          <w:rFonts w:ascii="Tahoma" w:hAnsi="Tahoma" w:cs="Tahoma"/>
+          <w:lang w:val="en-US"/>
+        </w:rPr>
+        <w:t>x</w:t>
+      </w:r>
+      <w:r>
+        <w:rPr>
+          <w:rFonts w:ascii="Tahoma" w:hAnsi="Tahoma" w:cs="Tahoma"/>
+          <w:b/>
+        </w:rPr>
+        <w:t>8</w:t>
+      </w:r>
+      <w:proofErr w:type="gramStart"/>
+      <w:r>
+        <w:rPr>
+          <w:rFonts w:ascii="Tahoma" w:hAnsi="Tahoma" w:cs="Tahoma"/>
+          <w:b/>
+          <w:lang w:val="en-US"/>
+        </w:rPr>
+        <w:t>A</w:t>
+      </w:r>
+      <w:r>
+        <w:rPr>
+          <w:rFonts w:ascii="Tahoma" w:hAnsi="Tahoma" w:cs="Tahoma"/>
+        </w:rPr>
+        <w:t xml:space="preserve"> ]</w:t>
+      </w:r>
+      <w:proofErr w:type="gramEnd"/>
+      <w:r>
+        <w:rPr>
+          <w:rFonts w:ascii="Tahoma" w:hAnsi="Tahoma" w:cs="Tahoma"/>
+        </w:rPr>
+        <w:t xml:space="preserve"> = [ 138 ]</w:t>
+      </w:r>
+      <w:r>
+        <w:rPr>
+          <w:rFonts w:ascii="Tahoma" w:hAnsi="Tahoma" w:cs="Tahoma"/>
+        </w:rPr>
+        <w:t xml:space="preserve"> </w:t>
+      </w:r>
+      <w:r>
+        <w:rPr>
+          <w:rFonts w:ascii="Tahoma" w:hAnsi="Tahoma" w:cs="Tahoma"/>
+        </w:rPr>
+        <w:t>(</w:t>
+      </w:r>
+      <w:r>
+        <w:rPr>
+          <w:rFonts w:ascii="Tahoma" w:hAnsi="Tahoma" w:cs="Tahoma"/>
+          <w:i/>
+        </w:rPr>
+        <w:t>требования службы управления ассоциацией к отправителю</w:t>
+      </w:r>
+      <w:r>
+        <w:rPr>
+          <w:rFonts w:ascii="Tahoma" w:hAnsi="Tahoma" w:cs="Tahoma"/>
+        </w:rPr>
+        <w:t>)</w:t>
+      </w:r>
+    </w:p>
+    <w:p>
+      <w:pPr>
+        <w:pStyle w:val="a6"/>
+        <w:numPr>
+          <w:ilvl w:val="0"/>
+          <w:numId w:val="3"/>
+        </w:numPr>
+        <w:spacing w:after="0" w:line="240" w:lineRule="atLeast"/>
+        <w:rPr>
+          <w:rFonts w:ascii="Tahoma" w:hAnsi="Tahoma" w:cs="Tahoma"/>
+          <w:lang w:val="en-US"/>
+        </w:rPr>
+      </w:pPr>
+      <w:r>
+        <w:rPr>
+          <w:rFonts w:ascii="Tahoma" w:hAnsi="Tahoma" w:cs="Tahoma"/>
+          <w:lang w:val="en-US"/>
+        </w:rPr>
+        <w:t>authentication</w:t>
+      </w:r>
+      <w:r>
+        <w:rPr>
+          <w:rFonts w:ascii="Tahoma" w:hAnsi="Tahoma" w:cs="Tahoma"/>
+          <w:lang w:val="en-US"/>
+        </w:rPr>
+        <w:t>-</w:t>
+      </w:r>
+      <w:r>
+        <w:rPr>
+          <w:rFonts w:ascii="Tahoma" w:hAnsi="Tahoma" w:cs="Tahoma"/>
+          <w:lang w:val="en-US"/>
+        </w:rPr>
+        <w:t>mechanism-name [</w:t>
+      </w:r>
+      <w:r>
+        <w:rPr>
+          <w:rFonts w:ascii="Tahoma" w:hAnsi="Tahoma" w:cs="Tahoma"/>
+          <w:b/>
+          <w:lang w:val="en-US"/>
+        </w:rPr>
+        <w:t>11</w:t>
+      </w:r>
+      <w:r>
+        <w:rPr>
+          <w:rFonts w:ascii="Tahoma" w:hAnsi="Tahoma" w:cs="Tahoma"/>
+          <w:lang w:val="en-US"/>
+        </w:rPr>
+        <w:t xml:space="preserve">], </w:t>
+      </w:r>
+      <w:r>
+        <w:rPr>
+          <w:rFonts w:ascii="Tahoma" w:hAnsi="Tahoma" w:cs="Tahoma"/>
+          <w:lang w:val="en-US"/>
+        </w:rPr>
+        <w:t>[</w:t>
+      </w:r>
+      <w:r>
+        <w:rPr>
+          <w:rFonts w:ascii="Tahoma" w:hAnsi="Tahoma" w:cs="Tahoma"/>
+          <w:lang w:val="en-US"/>
+        </w:rPr>
+        <w:t xml:space="preserve"> 0x</w:t>
+      </w:r>
+      <w:r>
+        <w:rPr>
+          <w:rFonts w:ascii="Tahoma" w:hAnsi="Tahoma" w:cs="Tahoma"/>
+          <w:b/>
+          <w:lang w:val="en-US"/>
+        </w:rPr>
+        <w:t>8</w:t>
+      </w:r>
+      <w:proofErr w:type="gramStart"/>
+      <w:r>
+        <w:rPr>
+          <w:rFonts w:ascii="Tahoma" w:hAnsi="Tahoma" w:cs="Tahoma"/>
+          <w:b/>
+          <w:lang w:val="en-US"/>
+        </w:rPr>
+        <w:t>B</w:t>
+      </w:r>
+      <w:r>
+        <w:rPr>
+          <w:rFonts w:ascii="Tahoma" w:hAnsi="Tahoma" w:cs="Tahoma"/>
+          <w:lang w:val="en-US"/>
+        </w:rPr>
+        <w:t xml:space="preserve"> ]</w:t>
+      </w:r>
+      <w:proofErr w:type="gramEnd"/>
+      <w:r>
+        <w:rPr>
+          <w:rFonts w:ascii="Tahoma" w:hAnsi="Tahoma" w:cs="Tahoma"/>
+          <w:lang w:val="en-US"/>
+        </w:rPr>
+        <w:t xml:space="preserve"> = [ </w:t>
+      </w:r>
+      <w:r>
+        <w:rPr>
+          <w:rFonts w:ascii="Tahoma" w:hAnsi="Tahoma" w:cs="Tahoma"/>
+          <w:lang w:val="en-US"/>
+        </w:rPr>
+        <w:t>139</w:t>
+      </w:r>
+      <w:r>
+        <w:rPr>
+          <w:rFonts w:ascii="Tahoma" w:hAnsi="Tahoma" w:cs="Tahoma"/>
+          <w:lang w:val="en-US"/>
+        </w:rPr>
+        <w:t xml:space="preserve"> ]</w:t>
+      </w:r>
+    </w:p>
+    <w:p>
+      <w:pPr>
+        <w:pStyle w:val="a6"/>
+        <w:numPr>
+          <w:ilvl w:val="0"/>
+          <w:numId w:val="3"/>
+        </w:numPr>
+        <w:spacing w:after="0" w:line="240" w:lineRule="atLeast"/>
+        <w:rPr>
+          <w:rFonts w:ascii="Tahoma" w:hAnsi="Tahoma" w:cs="Tahoma"/>
+          <w:lang w:val="en-US"/>
+        </w:rPr>
+      </w:pPr>
+      <w:r>
+        <w:rPr>
+          <w:rFonts w:ascii="Tahoma" w:hAnsi="Tahoma" w:cs="Tahoma"/>
+          <w:lang w:val="en-US"/>
+        </w:rPr>
+        <w:t>calling-authentication-value [</w:t>
+      </w:r>
+      <w:r>
+        <w:rPr>
+          <w:rFonts w:ascii="Tahoma" w:hAnsi="Tahoma" w:cs="Tahoma"/>
+          <w:b/>
+          <w:lang w:val="en-US"/>
+        </w:rPr>
+        <w:t>12</w:t>
+      </w:r>
+      <w:r>
+        <w:rPr>
+          <w:rFonts w:ascii="Tahoma" w:hAnsi="Tahoma" w:cs="Tahoma"/>
+          <w:lang w:val="en-US"/>
+        </w:rPr>
+        <w:t xml:space="preserve">], </w:t>
+      </w:r>
+      <w:r>
+        <w:rPr>
+          <w:rFonts w:ascii="Tahoma" w:hAnsi="Tahoma" w:cs="Tahoma"/>
+          <w:lang w:val="en-US"/>
+        </w:rPr>
+        <w:t>[</w:t>
+      </w:r>
+      <w:r>
+        <w:rPr>
+          <w:rFonts w:ascii="Tahoma" w:hAnsi="Tahoma" w:cs="Tahoma"/>
+          <w:lang w:val="en-US"/>
+        </w:rPr>
+        <w:t xml:space="preserve"> 0</w:t>
+      </w:r>
+      <w:proofErr w:type="gramStart"/>
+      <w:r>
+        <w:rPr>
+          <w:rFonts w:ascii="Tahoma" w:hAnsi="Tahoma" w:cs="Tahoma"/>
+          <w:lang w:val="en-US"/>
+        </w:rPr>
+        <w:t>x</w:t>
+      </w:r>
+      <w:r>
+        <w:rPr>
+          <w:rFonts w:ascii="Tahoma" w:hAnsi="Tahoma" w:cs="Tahoma"/>
+          <w:b/>
+          <w:lang w:val="en-US"/>
+        </w:rPr>
+        <w:t>AC</w:t>
+      </w:r>
+      <w:r>
+        <w:rPr>
+          <w:rFonts w:ascii="Tahoma" w:hAnsi="Tahoma" w:cs="Tahoma"/>
+          <w:lang w:val="en-US"/>
+        </w:rPr>
+        <w:t xml:space="preserve"> ]</w:t>
+      </w:r>
+      <w:proofErr w:type="gramEnd"/>
+      <w:r>
+        <w:rPr>
+          <w:rFonts w:ascii="Tahoma" w:hAnsi="Tahoma" w:cs="Tahoma"/>
+          <w:lang w:val="en-US"/>
+        </w:rPr>
+        <w:t xml:space="preserve"> = [ </w:t>
+      </w:r>
+      <w:r>
+        <w:rPr>
+          <w:rFonts w:ascii="Tahoma" w:hAnsi="Tahoma" w:cs="Tahoma"/>
+          <w:lang w:val="en-US"/>
+        </w:rPr>
+        <w:t>172</w:t>
+      </w:r>
+      <w:r>
+        <w:rPr>
+          <w:rFonts w:ascii="Tahoma" w:hAnsi="Tahoma" w:cs="Tahoma"/>
+          <w:lang w:val="en-US"/>
+        </w:rPr>
+        <w:t xml:space="preserve"> ]</w:t>
+      </w:r>
+    </w:p>
+    <w:p>
+      <w:pPr>
+        <w:pStyle w:val="a6"/>
+        <w:numPr>
+          <w:ilvl w:val="0"/>
+          <w:numId w:val="3"/>
+        </w:numPr>
+        <w:spacing w:after="0" w:line="240" w:lineRule="atLeast"/>
+        <w:rPr>
+          <w:rFonts w:ascii="Tahoma" w:hAnsi="Tahoma" w:cs="Tahoma"/>
+          <w:lang w:val="en-US"/>
+        </w:rPr>
+      </w:pPr>
+      <w:r>
+        <w:rPr>
+          <w:rFonts w:ascii="Tahoma" w:hAnsi="Tahoma" w:cs="Tahoma"/>
+          <w:lang w:val="en-US"/>
+        </w:rPr>
+        <w:t>user-information [</w:t>
+      </w:r>
+      <w:r>
+        <w:rPr>
+          <w:rFonts w:ascii="Tahoma" w:hAnsi="Tahoma" w:cs="Tahoma"/>
+          <w:b/>
+          <w:lang w:val="en-US"/>
+        </w:rPr>
+        <w:t>30</w:t>
+      </w:r>
+      <w:r>
+        <w:rPr>
+          <w:rFonts w:ascii="Tahoma" w:hAnsi="Tahoma" w:cs="Tahoma"/>
+          <w:lang w:val="en-US"/>
+        </w:rPr>
+        <w:t>]</w:t>
+      </w:r>
+      <w:r>
+        <w:rPr>
+          <w:rFonts w:ascii="Tahoma" w:hAnsi="Tahoma" w:cs="Tahoma"/>
+          <w:lang w:val="en-US"/>
+        </w:rPr>
+        <w:t>,</w:t>
+      </w:r>
+      <w:r>
+        <w:rPr>
+          <w:rFonts w:ascii="Tahoma" w:hAnsi="Tahoma" w:cs="Tahoma"/>
+          <w:lang w:val="en-US"/>
+        </w:rPr>
+        <w:t xml:space="preserve"> Association-information </w:t>
+      </w:r>
+      <w:r>
+        <w:rPr>
+          <w:rFonts w:ascii="Tahoma" w:hAnsi="Tahoma" w:cs="Tahoma"/>
+          <w:lang w:val="en-US"/>
+        </w:rPr>
+        <w:t>[</w:t>
+      </w:r>
+      <w:r>
+        <w:rPr>
+          <w:rFonts w:ascii="Tahoma" w:hAnsi="Tahoma" w:cs="Tahoma"/>
+          <w:lang w:val="en-US"/>
+        </w:rPr>
+        <w:t xml:space="preserve"> 0</w:t>
+      </w:r>
+      <w:proofErr w:type="gramStart"/>
+      <w:r>
+        <w:rPr>
+          <w:rFonts w:ascii="Tahoma" w:hAnsi="Tahoma" w:cs="Tahoma"/>
+          <w:lang w:val="en-US"/>
+        </w:rPr>
+        <w:t>x</w:t>
+      </w:r>
+      <w:r>
+        <w:rPr>
+          <w:rFonts w:ascii="Tahoma" w:hAnsi="Tahoma" w:cs="Tahoma"/>
+          <w:b/>
+          <w:lang w:val="en-US"/>
+        </w:rPr>
+        <w:t>BE</w:t>
+      </w:r>
+      <w:r>
+        <w:rPr>
+          <w:rFonts w:ascii="Tahoma" w:hAnsi="Tahoma" w:cs="Tahoma"/>
+          <w:lang w:val="en-US"/>
+        </w:rPr>
+        <w:t xml:space="preserve"> ]</w:t>
+      </w:r>
+      <w:proofErr w:type="gramEnd"/>
+      <w:r>
+        <w:rPr>
+          <w:rFonts w:ascii="Tahoma" w:hAnsi="Tahoma" w:cs="Tahoma"/>
+          <w:lang w:val="en-US"/>
+        </w:rPr>
+        <w:t xml:space="preserve"> = [ </w:t>
+      </w:r>
+      <w:r>
+        <w:rPr>
+          <w:rFonts w:ascii="Tahoma" w:hAnsi="Tahoma" w:cs="Tahoma"/>
+          <w:lang w:val="en-US"/>
+        </w:rPr>
+        <w:t>190</w:t>
+      </w:r>
+      <w:r>
+        <w:rPr>
+          <w:rFonts w:ascii="Tahoma" w:hAnsi="Tahoma" w:cs="Tahoma"/>
+          <w:lang w:val="en-US"/>
+        </w:rPr>
+        <w:t xml:space="preserve"> ]</w:t>
+      </w:r>
+    </w:p>
+    <w:p>
+      <w:pPr>
+        <w:spacing w:after="0" w:line="240" w:lineRule="atLeast"/>
+        <w:rPr>
+          <w:rFonts w:ascii="Tahoma" w:hAnsi="Tahoma" w:cs="Tahoma"/>
+        </w:rPr>
+      </w:pPr>
+    </w:p>
+    <w:p>
+      <w:pPr>
+        <w:pStyle w:val="1"/>
+        <w:rPr>
+          <w:rFonts w:ascii="Tahoma" w:hAnsi="Tahoma" w:cs="Tahoma"/>
+          <w:b/>
+          <w:color w:val="auto"/>
+          <w:sz w:val="28"/>
+          <w:szCs w:val="28"/>
+          <w:lang w:val="en-US"/>
+        </w:rPr>
+      </w:pPr>
+      <w:proofErr w:type="spellStart"/>
+      <w:r>
+        <w:rPr>
+          <w:rFonts w:ascii="Tahoma" w:hAnsi="Tahoma" w:cs="Tahoma"/>
+          <w:b/>
+          <w:color w:val="auto"/>
+          <w:sz w:val="28"/>
+          <w:szCs w:val="28"/>
+          <w:lang w:val="en-US"/>
+        </w:rPr>
+        <w:t>ApplicationAssociationRe</w:t>
+      </w:r>
+      <w:r>
+        <w:rPr>
+          <w:rFonts w:ascii="Tahoma" w:hAnsi="Tahoma" w:cs="Tahoma"/>
+          <w:b/>
+          <w:color w:val="auto"/>
+          <w:sz w:val="28"/>
+          <w:szCs w:val="28"/>
+          <w:lang w:val="en-US"/>
+        </w:rPr>
+        <w:t>sponse</w:t>
+      </w:r>
+      <w:proofErr w:type="spellEnd"/>
+      <w:r>
+        <w:rPr>
+          <w:rFonts w:ascii="Tahoma" w:hAnsi="Tahoma" w:cs="Tahoma"/>
+          <w:b/>
+          <w:color w:val="auto"/>
+          <w:sz w:val="28"/>
+          <w:szCs w:val="28"/>
+          <w:lang w:val="en-US"/>
+        </w:rPr>
+        <w:t xml:space="preserve"> frame:</w:t>
+      </w:r>
+    </w:p>
+    <w:p>
+      <w:pPr>
+        <w:spacing w:after="0" w:line="240" w:lineRule="atLeast"/>
+        <w:rPr>
+          <w:rFonts w:ascii="Tahoma" w:hAnsi="Tahoma" w:cs="Tahoma"/>
+          <w:lang w:val="en-US"/>
+        </w:rPr>
+      </w:pPr>
+    </w:p>
+    <w:p>
+      <w:pPr>
+        <w:spacing w:after="0" w:line="240" w:lineRule="atLeast"/>
+        <w:rPr>
+          <w:rFonts w:ascii="Tahoma" w:hAnsi="Tahoma" w:cs="Tahoma"/>
+          <w:b/>
+          <w:color w:val="767171" w:themeColor="background2" w:themeShade="80"/>
+          <w:sz w:val="24"/>
+          <w:szCs w:val="24"/>
+          <w:lang w:val="en-US"/>
+        </w:rPr>
+      </w:pPr>
+      <w:r>
+        <w:rPr>
+          <w:rFonts w:ascii="Tahoma" w:hAnsi="Tahoma" w:cs="Tahoma"/>
+          <w:b/>
+          <w:color w:val="767171" w:themeColor="background2" w:themeShade="80"/>
+          <w:sz w:val="24"/>
+          <w:szCs w:val="24"/>
+          <w:lang w:val="en-US"/>
+        </w:rPr>
+        <w:t>APDU frame:</w:t>
+      </w:r>
+    </w:p>
+    <w:p>
+      <w:pPr>
+        <w:pStyle w:val="a6"/>
+        <w:numPr>
+          <w:ilvl w:val="0"/>
+          <w:numId w:val="3"/>
+        </w:numPr>
+        <w:spacing w:after="0" w:line="240" w:lineRule="atLeast"/>
+        <w:ind w:left="426"/>
+        <w:rPr>
+          <w:rFonts w:ascii="Tahoma" w:hAnsi="Tahoma" w:cs="Tahoma"/>
+          <w:lang w:val="en-US"/>
+        </w:rPr>
+      </w:pPr>
+      <w:r>
+        <w:rPr>
+          <w:rFonts w:ascii="Tahoma" w:hAnsi="Tahoma" w:cs="Tahoma"/>
+          <w:b/>
+          <w:lang w:val="en-US"/>
+        </w:rPr>
+        <w:t>LLC</w:t>
+      </w:r>
+      <w:r>
+        <w:rPr>
+          <w:rFonts w:ascii="Tahoma" w:hAnsi="Tahoma" w:cs="Tahoma"/>
+          <w:b/>
+        </w:rPr>
+        <w:t xml:space="preserve"> </w:t>
+      </w:r>
+      <w:r>
+        <w:rPr>
+          <w:rFonts w:ascii="Tahoma" w:hAnsi="Tahoma" w:cs="Tahoma"/>
+          <w:lang w:val="en-US"/>
+        </w:rPr>
+        <w:t xml:space="preserve">(3 </w:t>
+      </w:r>
+      <w:r>
+        <w:rPr>
+          <w:rFonts w:ascii="Tahoma" w:hAnsi="Tahoma" w:cs="Tahoma"/>
+        </w:rPr>
+        <w:t>байта),</w:t>
+      </w:r>
+    </w:p>
+    <w:p>
+      <w:pPr>
+        <w:pStyle w:val="a6"/>
+        <w:numPr>
+          <w:ilvl w:val="0"/>
+          <w:numId w:val="3"/>
+        </w:numPr>
+        <w:spacing w:after="0" w:line="240" w:lineRule="atLeast"/>
+        <w:ind w:left="426"/>
+        <w:rPr>
+          <w:rFonts w:ascii="Tahoma" w:hAnsi="Tahoma" w:cs="Tahoma"/>
+          <w:b/>
+          <w:lang w:val="en-US"/>
+        </w:rPr>
+      </w:pPr>
+      <w:r>
+        <w:rPr>
+          <w:rFonts w:ascii="Tahoma" w:hAnsi="Tahoma" w:cs="Tahoma"/>
+          <w:b/>
+          <w:lang w:val="en-US"/>
+        </w:rPr>
+        <w:t>APDU type</w:t>
+      </w:r>
+      <w:r>
+        <w:rPr>
+          <w:rFonts w:ascii="Tahoma" w:hAnsi="Tahoma" w:cs="Tahoma"/>
+          <w:b/>
+          <w:lang w:val="en-US"/>
+        </w:rPr>
+        <w:t xml:space="preserve"> </w:t>
+      </w:r>
+      <w:r>
+        <w:rPr>
+          <w:rFonts w:ascii="Tahoma" w:hAnsi="Tahoma" w:cs="Tahoma"/>
+          <w:lang w:val="en-US"/>
+        </w:rPr>
+        <w:t xml:space="preserve">(1 </w:t>
+      </w:r>
+      <w:r>
+        <w:rPr>
+          <w:rFonts w:ascii="Tahoma" w:hAnsi="Tahoma" w:cs="Tahoma"/>
+        </w:rPr>
+        <w:t>байт</w:t>
+      </w:r>
+      <w:r>
+        <w:rPr>
+          <w:rFonts w:ascii="Tahoma" w:hAnsi="Tahoma" w:cs="Tahoma"/>
+          <w:lang w:val="en-US"/>
+        </w:rPr>
+        <w:t>)</w:t>
+      </w:r>
+      <w:r>
+        <w:rPr>
+          <w:rFonts w:ascii="Tahoma" w:hAnsi="Tahoma" w:cs="Tahoma"/>
+          <w:b/>
+          <w:lang w:val="en-US"/>
+        </w:rPr>
+        <w:t xml:space="preserve">: </w:t>
+      </w:r>
+      <w:r>
+        <w:rPr>
+          <w:rFonts w:ascii="Tahoma" w:hAnsi="Tahoma" w:cs="Tahoma"/>
+          <w:lang w:val="en-US"/>
+        </w:rPr>
+        <w:t>[APPLICATION 0] == [</w:t>
+      </w:r>
+      <w:r>
+        <w:rPr>
+          <w:rFonts w:ascii="Tahoma" w:hAnsi="Tahoma" w:cs="Tahoma"/>
+          <w:lang w:val="en-US"/>
+        </w:rPr>
+        <w:t xml:space="preserve"> 0x</w:t>
+      </w:r>
+      <w:proofErr w:type="gramStart"/>
+      <w:r>
+        <w:rPr>
+          <w:rFonts w:ascii="Tahoma" w:hAnsi="Tahoma" w:cs="Tahoma"/>
+          <w:b/>
+          <w:lang w:val="en-US"/>
+        </w:rPr>
+        <w:t>6</w:t>
+      </w:r>
+      <w:r>
+        <w:rPr>
+          <w:rFonts w:ascii="Tahoma" w:hAnsi="Tahoma" w:cs="Tahoma"/>
+          <w:b/>
+          <w:lang w:val="en-US"/>
+        </w:rPr>
+        <w:t>1</w:t>
+      </w:r>
+      <w:r>
+        <w:rPr>
+          <w:rFonts w:ascii="Tahoma" w:hAnsi="Tahoma" w:cs="Tahoma"/>
+          <w:lang w:val="en-US"/>
+        </w:rPr>
+        <w:t xml:space="preserve"> ]</w:t>
+      </w:r>
+      <w:proofErr w:type="gramEnd"/>
+      <w:r>
+        <w:rPr>
+          <w:rFonts w:ascii="Tahoma" w:hAnsi="Tahoma" w:cs="Tahoma"/>
+          <w:lang w:val="en-US"/>
+        </w:rPr>
+        <w:t xml:space="preserve"> = [ 9</w:t>
+      </w:r>
+      <w:r>
+        <w:rPr>
+          <w:rFonts w:ascii="Tahoma" w:hAnsi="Tahoma" w:cs="Tahoma"/>
+          <w:lang w:val="en-US"/>
+        </w:rPr>
+        <w:t>7</w:t>
+      </w:r>
+      <w:r>
+        <w:rPr>
+          <w:rFonts w:ascii="Tahoma" w:hAnsi="Tahoma" w:cs="Tahoma"/>
+          <w:lang w:val="en-US"/>
+        </w:rPr>
+        <w:t xml:space="preserve"> ]</w:t>
+      </w:r>
+    </w:p>
+    <w:p>
+      <w:pPr>
+        <w:pStyle w:val="a6"/>
+        <w:numPr>
+          <w:ilvl w:val="0"/>
+          <w:numId w:val="3"/>
+        </w:numPr>
+        <w:spacing w:after="0" w:line="240" w:lineRule="atLeast"/>
+        <w:ind w:left="426"/>
+        <w:rPr>
+          <w:rFonts w:ascii="Tahoma" w:hAnsi="Tahoma" w:cs="Tahoma"/>
+          <w:lang w:val="en-US"/>
+        </w:rPr>
+      </w:pPr>
+      <w:r>
+        <w:rPr>
+          <w:rFonts w:ascii="Tahoma" w:hAnsi="Tahoma" w:cs="Tahoma"/>
+          <w:color w:val="767171" w:themeColor="background2" w:themeShade="80"/>
+          <w:lang w:val="en-US"/>
+        </w:rPr>
+        <w:t>A</w:t>
+      </w:r>
+      <w:r>
+        <w:rPr>
+          <w:rFonts w:ascii="Tahoma" w:hAnsi="Tahoma" w:cs="Tahoma"/>
+          <w:color w:val="767171" w:themeColor="background2" w:themeShade="80"/>
+          <w:lang w:val="en-US"/>
+        </w:rPr>
+        <w:t>AR</w:t>
+      </w:r>
+      <w:r>
+        <w:rPr>
+          <w:rFonts w:ascii="Tahoma" w:hAnsi="Tahoma" w:cs="Tahoma"/>
+          <w:color w:val="767171" w:themeColor="background2" w:themeShade="80"/>
+          <w:lang w:val="en-US"/>
+        </w:rPr>
+        <w:t>E</w:t>
+      </w:r>
+      <w:r>
+        <w:rPr>
+          <w:rFonts w:ascii="Tahoma" w:hAnsi="Tahoma" w:cs="Tahoma"/>
+          <w:color w:val="767171" w:themeColor="background2" w:themeShade="80"/>
+          <w:lang w:val="en-US"/>
+        </w:rPr>
+        <w:t xml:space="preserve"> content </w:t>
+      </w:r>
+      <w:r>
+        <w:rPr>
+          <w:rFonts w:ascii="Tahoma" w:hAnsi="Tahoma" w:cs="Tahoma"/>
+          <w:lang w:val="en-US"/>
+        </w:rPr>
+        <w:t>(</w:t>
+      </w:r>
+      <w:proofErr w:type="spellStart"/>
+      <w:r>
+        <w:rPr>
+          <w:rFonts w:ascii="Tahoma" w:hAnsi="Tahoma" w:cs="Tahoma"/>
+          <w:lang w:val="en-US"/>
+        </w:rPr>
+        <w:t>dinamic</w:t>
+      </w:r>
+      <w:proofErr w:type="spellEnd"/>
+      <w:r>
+        <w:rPr>
+          <w:rFonts w:ascii="Tahoma" w:hAnsi="Tahoma" w:cs="Tahoma"/>
+          <w:lang w:val="en-US"/>
+        </w:rPr>
+        <w:t xml:space="preserve"> frame):</w:t>
+      </w:r>
+      <w:r>
+        <w:rPr>
+          <w:rFonts w:ascii="Tahoma" w:hAnsi="Tahoma" w:cs="Tahoma"/>
+          <w:lang w:val="en-US"/>
+        </w:rPr>
+        <w:t xml:space="preserve"> </w:t>
+      </w:r>
+      <w:r>
+        <w:rPr>
+          <w:rFonts w:ascii="Tahoma" w:hAnsi="Tahoma" w:cs="Tahoma"/>
+          <w:lang w:val="en-US"/>
+        </w:rPr>
+        <w:t>AAR</w:t>
+      </w:r>
+      <w:r>
+        <w:rPr>
+          <w:rFonts w:ascii="Tahoma" w:hAnsi="Tahoma" w:cs="Tahoma"/>
+          <w:lang w:val="en-US"/>
+        </w:rPr>
+        <w:t>E</w:t>
+      </w:r>
+      <w:r>
+        <w:rPr>
+          <w:rFonts w:ascii="Tahoma" w:hAnsi="Tahoma" w:cs="Tahoma"/>
+          <w:lang w:val="en-US"/>
+        </w:rPr>
+        <w:t xml:space="preserve"> </w:t>
+      </w:r>
+      <w:proofErr w:type="spellStart"/>
+      <w:r>
+        <w:rPr>
+          <w:rFonts w:ascii="Tahoma" w:hAnsi="Tahoma" w:cs="Tahoma"/>
+          <w:lang w:val="en-US"/>
+        </w:rPr>
+        <w:t>TagsArray</w:t>
+      </w:r>
+      <w:proofErr w:type="spellEnd"/>
+      <w:r>
+        <w:rPr>
+          <w:rFonts w:ascii="Tahoma" w:hAnsi="Tahoma" w:cs="Tahoma"/>
+          <w:lang w:val="en-US"/>
+        </w:rPr>
+        <w:t>:</w:t>
       </w:r>
     </w:p>
     <w:p>
@@ -40677,10 +42131,869 @@
           <w:lang w:val="en-US"/>
         </w:rPr>
       </w:pPr>
+      <w:r>
+        <w:rPr>
+          <w:rFonts w:ascii="Tahoma" w:hAnsi="Tahoma" w:cs="Tahoma"/>
+          <w:lang w:val="en-US"/>
+        </w:rPr>
+        <w:t>application-context-name [</w:t>
+      </w:r>
+      <w:r>
+        <w:rPr>
+          <w:rFonts w:ascii="Tahoma" w:hAnsi="Tahoma" w:cs="Tahoma"/>
+          <w:b/>
+          <w:lang w:val="en-US"/>
+        </w:rPr>
+        <w:t>1</w:t>
+      </w:r>
+      <w:r>
+        <w:rPr>
+          <w:rFonts w:ascii="Tahoma" w:hAnsi="Tahoma" w:cs="Tahoma"/>
+          <w:lang w:val="en-US"/>
+        </w:rPr>
+        <w:t xml:space="preserve">], </w:t>
+      </w:r>
+      <w:r>
+        <w:rPr>
+          <w:rFonts w:ascii="Tahoma" w:hAnsi="Tahoma" w:cs="Tahoma"/>
+          <w:lang w:val="en-US"/>
+        </w:rPr>
+        <w:t>[</w:t>
+      </w:r>
+      <w:r>
+        <w:rPr>
+          <w:rFonts w:ascii="Tahoma" w:hAnsi="Tahoma" w:cs="Tahoma"/>
+          <w:lang w:val="en-US"/>
+        </w:rPr>
+        <w:t xml:space="preserve"> 0x</w:t>
+      </w:r>
+      <w:r>
+        <w:rPr>
+          <w:rFonts w:ascii="Tahoma" w:hAnsi="Tahoma" w:cs="Tahoma"/>
+          <w:b/>
+          <w:lang w:val="en-US"/>
+        </w:rPr>
+        <w:t>A</w:t>
+      </w:r>
+      <w:proofErr w:type="gramStart"/>
+      <w:r>
+        <w:rPr>
+          <w:rFonts w:ascii="Tahoma" w:hAnsi="Tahoma" w:cs="Tahoma"/>
+          <w:b/>
+          <w:lang w:val="en-US"/>
+        </w:rPr>
+        <w:t>1</w:t>
+      </w:r>
+      <w:r>
+        <w:rPr>
+          <w:rFonts w:ascii="Tahoma" w:hAnsi="Tahoma" w:cs="Tahoma"/>
+          <w:lang w:val="en-US"/>
+        </w:rPr>
+        <w:t xml:space="preserve"> ]</w:t>
+      </w:r>
+      <w:proofErr w:type="gramEnd"/>
+      <w:r>
+        <w:rPr>
+          <w:rFonts w:ascii="Tahoma" w:hAnsi="Tahoma" w:cs="Tahoma"/>
+          <w:lang w:val="en-US"/>
+        </w:rPr>
+        <w:t xml:space="preserve"> = [ </w:t>
+      </w:r>
+      <w:r>
+        <w:rPr>
+          <w:rFonts w:ascii="Tahoma" w:hAnsi="Tahoma" w:cs="Tahoma"/>
+          <w:lang w:val="en-US"/>
+        </w:rPr>
+        <w:t>161</w:t>
+      </w:r>
+      <w:r>
+        <w:rPr>
+          <w:rFonts w:ascii="Tahoma" w:hAnsi="Tahoma" w:cs="Tahoma"/>
+          <w:lang w:val="en-US"/>
+        </w:rPr>
+        <w:t xml:space="preserve"> ]</w:t>
+      </w:r>
+    </w:p>
+    <w:p>
+      <w:pPr>
+        <w:pStyle w:val="a6"/>
+        <w:numPr>
+          <w:ilvl w:val="0"/>
+          <w:numId w:val="3"/>
+        </w:numPr>
+        <w:spacing w:after="0" w:line="240" w:lineRule="atLeast"/>
+        <w:ind w:left="709"/>
+        <w:rPr>
+          <w:rFonts w:ascii="Tahoma" w:hAnsi="Tahoma" w:cs="Tahoma"/>
+          <w:lang w:val="en-US"/>
+        </w:rPr>
+      </w:pPr>
+      <w:r>
+        <w:rPr>
+          <w:rFonts w:ascii="Tahoma" w:hAnsi="Tahoma" w:cs="Tahoma"/>
+          <w:lang w:val="en-US"/>
+        </w:rPr>
+        <w:t>a</w:t>
+      </w:r>
+      <w:r>
+        <w:rPr>
+          <w:rFonts w:ascii="Tahoma" w:hAnsi="Tahoma" w:cs="Tahoma"/>
+          <w:lang w:val="en-US"/>
+        </w:rPr>
+        <w:t>ssociation-result</w:t>
+      </w:r>
+      <w:r>
+        <w:rPr>
+          <w:rFonts w:ascii="Tahoma" w:hAnsi="Tahoma" w:cs="Tahoma"/>
+          <w:lang w:val="en-US"/>
+        </w:rPr>
+        <w:t xml:space="preserve"> </w:t>
+      </w:r>
+      <w:r>
+        <w:rPr>
+          <w:rFonts w:ascii="Tahoma" w:hAnsi="Tahoma" w:cs="Tahoma"/>
+          <w:lang w:val="en-US"/>
+        </w:rPr>
+        <w:t>[</w:t>
+      </w:r>
+      <w:r>
+        <w:rPr>
+          <w:rFonts w:ascii="Tahoma" w:hAnsi="Tahoma" w:cs="Tahoma"/>
+          <w:b/>
+          <w:lang w:val="en-US"/>
+        </w:rPr>
+        <w:t>2</w:t>
+      </w:r>
+      <w:r>
+        <w:rPr>
+          <w:rFonts w:ascii="Tahoma" w:hAnsi="Tahoma" w:cs="Tahoma"/>
+          <w:lang w:val="en-US"/>
+        </w:rPr>
+        <w:t xml:space="preserve">], </w:t>
+      </w:r>
+      <w:r>
+        <w:rPr>
+          <w:rFonts w:ascii="Tahoma" w:hAnsi="Tahoma" w:cs="Tahoma"/>
+          <w:lang w:val="en-US"/>
+        </w:rPr>
+        <w:t>[</w:t>
+      </w:r>
+      <w:r>
+        <w:rPr>
+          <w:rFonts w:ascii="Tahoma" w:hAnsi="Tahoma" w:cs="Tahoma"/>
+          <w:lang w:val="en-US"/>
+        </w:rPr>
+        <w:t xml:space="preserve"> 0x</w:t>
+      </w:r>
+      <w:r>
+        <w:rPr>
+          <w:rFonts w:ascii="Tahoma" w:hAnsi="Tahoma" w:cs="Tahoma"/>
+          <w:b/>
+          <w:lang w:val="en-US"/>
+        </w:rPr>
+        <w:t>A</w:t>
+      </w:r>
+      <w:proofErr w:type="gramStart"/>
+      <w:r>
+        <w:rPr>
+          <w:rFonts w:ascii="Tahoma" w:hAnsi="Tahoma" w:cs="Tahoma"/>
+          <w:b/>
+          <w:lang w:val="en-US"/>
+        </w:rPr>
+        <w:t>2</w:t>
+      </w:r>
+      <w:r>
+        <w:rPr>
+          <w:rFonts w:ascii="Tahoma" w:hAnsi="Tahoma" w:cs="Tahoma"/>
+          <w:lang w:val="en-US"/>
+        </w:rPr>
+        <w:t xml:space="preserve"> ]</w:t>
+      </w:r>
+      <w:proofErr w:type="gramEnd"/>
+      <w:r>
+        <w:rPr>
+          <w:rFonts w:ascii="Tahoma" w:hAnsi="Tahoma" w:cs="Tahoma"/>
+          <w:lang w:val="en-US"/>
+        </w:rPr>
+        <w:t xml:space="preserve"> = [ </w:t>
+      </w:r>
+      <w:r>
+        <w:rPr>
+          <w:rFonts w:ascii="Tahoma" w:hAnsi="Tahoma" w:cs="Tahoma"/>
+          <w:lang w:val="en-US"/>
+        </w:rPr>
+        <w:t>16</w:t>
+      </w:r>
+      <w:r>
+        <w:rPr>
+          <w:rFonts w:ascii="Tahoma" w:hAnsi="Tahoma" w:cs="Tahoma"/>
+          <w:lang w:val="en-US"/>
+        </w:rPr>
+        <w:t>2</w:t>
+      </w:r>
+      <w:r>
+        <w:rPr>
+          <w:rFonts w:ascii="Tahoma" w:hAnsi="Tahoma" w:cs="Tahoma"/>
+          <w:lang w:val="en-US"/>
+        </w:rPr>
+        <w:t xml:space="preserve"> ]</w:t>
+      </w:r>
+    </w:p>
+    <w:p>
+      <w:pPr>
+        <w:pStyle w:val="a6"/>
+        <w:numPr>
+          <w:ilvl w:val="0"/>
+          <w:numId w:val="3"/>
+        </w:numPr>
+        <w:spacing w:after="0" w:line="240" w:lineRule="atLeast"/>
+        <w:ind w:left="709"/>
+        <w:rPr>
+          <w:rFonts w:ascii="Tahoma" w:hAnsi="Tahoma" w:cs="Tahoma"/>
+          <w:lang w:val="en-US"/>
+        </w:rPr>
+      </w:pPr>
+      <w:r>
+        <w:rPr>
+          <w:rFonts w:ascii="Tahoma" w:hAnsi="Tahoma" w:cs="Tahoma"/>
+          <w:lang w:val="en-US"/>
+        </w:rPr>
+        <w:t>a</w:t>
+      </w:r>
+      <w:r>
+        <w:rPr>
+          <w:rFonts w:ascii="Tahoma" w:hAnsi="Tahoma" w:cs="Tahoma"/>
+          <w:lang w:val="en-US"/>
+        </w:rPr>
+        <w:t>ssociate-source-diagnostic</w:t>
+      </w:r>
+      <w:r>
+        <w:rPr>
+          <w:rFonts w:ascii="Tahoma" w:hAnsi="Tahoma" w:cs="Tahoma"/>
+          <w:lang w:val="en-US"/>
+        </w:rPr>
+        <w:t xml:space="preserve"> </w:t>
+      </w:r>
+      <w:r>
+        <w:rPr>
+          <w:rFonts w:ascii="Tahoma" w:hAnsi="Tahoma" w:cs="Tahoma"/>
+          <w:lang w:val="en-US"/>
+        </w:rPr>
+        <w:t>[</w:t>
+      </w:r>
+      <w:r>
+        <w:rPr>
+          <w:rFonts w:ascii="Tahoma" w:hAnsi="Tahoma" w:cs="Tahoma"/>
+          <w:b/>
+          <w:lang w:val="en-US"/>
+        </w:rPr>
+        <w:t>3</w:t>
+      </w:r>
+      <w:r>
+        <w:rPr>
+          <w:rFonts w:ascii="Tahoma" w:hAnsi="Tahoma" w:cs="Tahoma"/>
+          <w:lang w:val="en-US"/>
+        </w:rPr>
+        <w:t xml:space="preserve">], </w:t>
+      </w:r>
+      <w:r>
+        <w:rPr>
+          <w:rFonts w:ascii="Tahoma" w:hAnsi="Tahoma" w:cs="Tahoma"/>
+          <w:lang w:val="en-US"/>
+        </w:rPr>
+        <w:t>[</w:t>
+      </w:r>
+      <w:r>
+        <w:rPr>
+          <w:rFonts w:ascii="Tahoma" w:hAnsi="Tahoma" w:cs="Tahoma"/>
+          <w:lang w:val="en-US"/>
+        </w:rPr>
+        <w:t xml:space="preserve"> 0x</w:t>
+      </w:r>
+      <w:r>
+        <w:rPr>
+          <w:rFonts w:ascii="Tahoma" w:hAnsi="Tahoma" w:cs="Tahoma"/>
+          <w:b/>
+          <w:lang w:val="en-US"/>
+        </w:rPr>
+        <w:t>A</w:t>
+      </w:r>
+      <w:proofErr w:type="gramStart"/>
+      <w:r>
+        <w:rPr>
+          <w:rFonts w:ascii="Tahoma" w:hAnsi="Tahoma" w:cs="Tahoma"/>
+          <w:b/>
+          <w:lang w:val="en-US"/>
+        </w:rPr>
+        <w:t>3</w:t>
+      </w:r>
+      <w:r>
+        <w:rPr>
+          <w:rFonts w:ascii="Tahoma" w:hAnsi="Tahoma" w:cs="Tahoma"/>
+          <w:lang w:val="en-US"/>
+        </w:rPr>
+        <w:t xml:space="preserve"> ]</w:t>
+      </w:r>
+      <w:proofErr w:type="gramEnd"/>
+      <w:r>
+        <w:rPr>
+          <w:rFonts w:ascii="Tahoma" w:hAnsi="Tahoma" w:cs="Tahoma"/>
+          <w:lang w:val="en-US"/>
+        </w:rPr>
+        <w:t xml:space="preserve"> = [ </w:t>
+      </w:r>
+      <w:r>
+        <w:rPr>
+          <w:rFonts w:ascii="Tahoma" w:hAnsi="Tahoma" w:cs="Tahoma"/>
+          <w:lang w:val="en-US"/>
+        </w:rPr>
+        <w:t>16</w:t>
+      </w:r>
+      <w:r>
+        <w:rPr>
+          <w:rFonts w:ascii="Tahoma" w:hAnsi="Tahoma" w:cs="Tahoma"/>
+          <w:lang w:val="en-US"/>
+        </w:rPr>
+        <w:t>3</w:t>
+      </w:r>
+      <w:r>
+        <w:rPr>
+          <w:rFonts w:ascii="Tahoma" w:hAnsi="Tahoma" w:cs="Tahoma"/>
+          <w:lang w:val="en-US"/>
+        </w:rPr>
+        <w:t xml:space="preserve"> ]</w:t>
+      </w:r>
+    </w:p>
+    <w:p>
+      <w:pPr>
+        <w:pStyle w:val="a6"/>
+        <w:numPr>
+          <w:ilvl w:val="0"/>
+          <w:numId w:val="3"/>
+        </w:numPr>
+        <w:spacing w:after="0" w:line="240" w:lineRule="atLeast"/>
+        <w:rPr>
+          <w:rFonts w:ascii="Tahoma" w:hAnsi="Tahoma" w:cs="Tahoma"/>
+          <w:lang w:val="en-US"/>
+        </w:rPr>
+      </w:pPr>
+      <w:r>
+        <w:rPr>
+          <w:rFonts w:ascii="Tahoma" w:hAnsi="Tahoma" w:cs="Tahoma"/>
+          <w:lang w:val="en-US"/>
+        </w:rPr>
+        <w:t>user-information [</w:t>
+      </w:r>
+      <w:r>
+        <w:rPr>
+          <w:rFonts w:ascii="Tahoma" w:hAnsi="Tahoma" w:cs="Tahoma"/>
+          <w:b/>
+          <w:lang w:val="en-US"/>
+        </w:rPr>
+        <w:t>30</w:t>
+      </w:r>
+      <w:r>
+        <w:rPr>
+          <w:rFonts w:ascii="Tahoma" w:hAnsi="Tahoma" w:cs="Tahoma"/>
+          <w:lang w:val="en-US"/>
+        </w:rPr>
+        <w:t>]</w:t>
+      </w:r>
+      <w:r>
+        <w:rPr>
+          <w:rFonts w:ascii="Tahoma" w:hAnsi="Tahoma" w:cs="Tahoma"/>
+          <w:lang w:val="en-US"/>
+        </w:rPr>
+        <w:t>,</w:t>
+      </w:r>
+      <w:r>
+        <w:rPr>
+          <w:rFonts w:ascii="Tahoma" w:hAnsi="Tahoma" w:cs="Tahoma"/>
+          <w:lang w:val="en-US"/>
+        </w:rPr>
+        <w:t xml:space="preserve"> Association-information </w:t>
+      </w:r>
+      <w:r>
+        <w:rPr>
+          <w:rFonts w:ascii="Tahoma" w:hAnsi="Tahoma" w:cs="Tahoma"/>
+          <w:lang w:val="en-US"/>
+        </w:rPr>
+        <w:t>[</w:t>
+      </w:r>
+      <w:r>
+        <w:rPr>
+          <w:rFonts w:ascii="Tahoma" w:hAnsi="Tahoma" w:cs="Tahoma"/>
+          <w:lang w:val="en-US"/>
+        </w:rPr>
+        <w:t xml:space="preserve"> 0</w:t>
+      </w:r>
+      <w:proofErr w:type="gramStart"/>
+      <w:r>
+        <w:rPr>
+          <w:rFonts w:ascii="Tahoma" w:hAnsi="Tahoma" w:cs="Tahoma"/>
+          <w:lang w:val="en-US"/>
+        </w:rPr>
+        <w:t>x</w:t>
+      </w:r>
+      <w:r>
+        <w:rPr>
+          <w:rFonts w:ascii="Tahoma" w:hAnsi="Tahoma" w:cs="Tahoma"/>
+          <w:b/>
+          <w:lang w:val="en-US"/>
+        </w:rPr>
+        <w:t>BE</w:t>
+      </w:r>
+      <w:r>
+        <w:rPr>
+          <w:rFonts w:ascii="Tahoma" w:hAnsi="Tahoma" w:cs="Tahoma"/>
+          <w:lang w:val="en-US"/>
+        </w:rPr>
+        <w:t xml:space="preserve"> ]</w:t>
+      </w:r>
+      <w:proofErr w:type="gramEnd"/>
+      <w:r>
+        <w:rPr>
+          <w:rFonts w:ascii="Tahoma" w:hAnsi="Tahoma" w:cs="Tahoma"/>
+          <w:lang w:val="en-US"/>
+        </w:rPr>
+        <w:t xml:space="preserve"> = [ </w:t>
+      </w:r>
+      <w:r>
+        <w:rPr>
+          <w:rFonts w:ascii="Tahoma" w:hAnsi="Tahoma" w:cs="Tahoma"/>
+          <w:lang w:val="en-US"/>
+        </w:rPr>
+        <w:t>190</w:t>
+      </w:r>
+      <w:r>
+        <w:rPr>
+          <w:rFonts w:ascii="Tahoma" w:hAnsi="Tahoma" w:cs="Tahoma"/>
+          <w:lang w:val="en-US"/>
+        </w:rPr>
+        <w:t xml:space="preserve"> ]</w:t>
+      </w:r>
+    </w:p>
+    <w:p>
+      <w:pPr>
+        <w:spacing w:after="0" w:line="240" w:lineRule="atLeast"/>
+        <w:rPr>
+          <w:rFonts w:ascii="Tahoma" w:hAnsi="Tahoma" w:cs="Tahoma"/>
+          <w:lang w:val="en-US"/>
+        </w:rPr>
+      </w:pPr>
+    </w:p>
+    <w:p>
+      <w:pPr>
+        <w:pStyle w:val="1"/>
+        <w:rPr>
+          <w:rFonts w:ascii="Tahoma" w:hAnsi="Tahoma" w:cs="Tahoma"/>
+          <w:b/>
+          <w:color w:val="auto"/>
+          <w:sz w:val="28"/>
+          <w:szCs w:val="28"/>
+          <w:lang w:val="en-US"/>
+        </w:rPr>
+      </w:pPr>
       <w:proofErr w:type="spellStart"/>
       <w:r>
         <w:rPr>
           <w:rFonts w:ascii="Tahoma" w:hAnsi="Tahoma" w:cs="Tahoma"/>
+          <w:b/>
+          <w:color w:val="auto"/>
+          <w:sz w:val="28"/>
+          <w:szCs w:val="28"/>
+          <w:lang w:val="en-US"/>
+        </w:rPr>
+        <w:t>ReadRequest</w:t>
+      </w:r>
+      <w:proofErr w:type="spellEnd"/>
+      <w:r>
+        <w:rPr>
+          <w:rFonts w:ascii="Tahoma" w:hAnsi="Tahoma" w:cs="Tahoma"/>
+          <w:b/>
+          <w:color w:val="auto"/>
+          <w:sz w:val="28"/>
+          <w:szCs w:val="28"/>
+          <w:lang w:val="en-US"/>
+        </w:rPr>
+        <w:t xml:space="preserve"> frame:</w:t>
+      </w:r>
+    </w:p>
+    <w:p>
+      <w:pPr>
+        <w:spacing w:after="0" w:line="240" w:lineRule="atLeast"/>
+        <w:rPr>
+          <w:rFonts w:ascii="Tahoma" w:hAnsi="Tahoma" w:cs="Tahoma"/>
+          <w:lang w:val="en-US"/>
+        </w:rPr>
+      </w:pPr>
+    </w:p>
+    <w:p>
+      <w:pPr>
+        <w:spacing w:after="0" w:line="240" w:lineRule="atLeast"/>
+        <w:rPr>
+          <w:rFonts w:ascii="Tahoma" w:hAnsi="Tahoma" w:cs="Tahoma"/>
+          <w:b/>
+          <w:color w:val="767171" w:themeColor="background2" w:themeShade="80"/>
+          <w:sz w:val="24"/>
+          <w:szCs w:val="24"/>
+          <w:lang w:val="en-US"/>
+        </w:rPr>
+      </w:pPr>
+      <w:r>
+        <w:rPr>
+          <w:rFonts w:ascii="Tahoma" w:hAnsi="Tahoma" w:cs="Tahoma"/>
+          <w:b/>
+          <w:color w:val="767171" w:themeColor="background2" w:themeShade="80"/>
+          <w:sz w:val="24"/>
+          <w:szCs w:val="24"/>
+          <w:lang w:val="en-US"/>
+        </w:rPr>
+        <w:t>APDU frame:</w:t>
+      </w:r>
+    </w:p>
+    <w:p>
+      <w:pPr>
+        <w:pStyle w:val="a6"/>
+        <w:numPr>
+          <w:ilvl w:val="0"/>
+          <w:numId w:val="3"/>
+        </w:numPr>
+        <w:spacing w:after="0" w:line="240" w:lineRule="atLeast"/>
+        <w:ind w:left="426"/>
+        <w:rPr>
+          <w:rFonts w:ascii="Tahoma" w:hAnsi="Tahoma" w:cs="Tahoma"/>
+          <w:lang w:val="en-US"/>
+        </w:rPr>
+      </w:pPr>
+      <w:r>
+        <w:rPr>
+          <w:rFonts w:ascii="Tahoma" w:hAnsi="Tahoma" w:cs="Tahoma"/>
+          <w:b/>
+          <w:lang w:val="en-US"/>
+        </w:rPr>
+        <w:t>LLC</w:t>
+      </w:r>
+      <w:r>
+        <w:rPr>
+          <w:rFonts w:ascii="Tahoma" w:hAnsi="Tahoma" w:cs="Tahoma"/>
+          <w:b/>
+          <w:lang w:val="en-US"/>
+        </w:rPr>
+        <w:t xml:space="preserve"> </w:t>
+      </w:r>
+      <w:r>
+        <w:rPr>
+          <w:rFonts w:ascii="Tahoma" w:hAnsi="Tahoma" w:cs="Tahoma"/>
+          <w:lang w:val="en-US"/>
+        </w:rPr>
+        <w:t xml:space="preserve">(3 </w:t>
+      </w:r>
+      <w:r>
+        <w:rPr>
+          <w:rFonts w:ascii="Tahoma" w:hAnsi="Tahoma" w:cs="Tahoma"/>
+        </w:rPr>
+        <w:t>байта),</w:t>
+      </w:r>
+    </w:p>
+    <w:p>
+      <w:pPr>
+        <w:pStyle w:val="a6"/>
+        <w:numPr>
+          <w:ilvl w:val="0"/>
+          <w:numId w:val="3"/>
+        </w:numPr>
+        <w:spacing w:after="0" w:line="240" w:lineRule="atLeast"/>
+        <w:ind w:left="426"/>
+        <w:rPr>
+          <w:rFonts w:ascii="Tahoma" w:hAnsi="Tahoma" w:cs="Tahoma"/>
+          <w:lang w:val="en-US"/>
+        </w:rPr>
+      </w:pPr>
+      <w:r>
+        <w:rPr>
+          <w:rFonts w:ascii="Tahoma" w:hAnsi="Tahoma" w:cs="Tahoma"/>
+          <w:b/>
+          <w:lang w:val="en-US"/>
+        </w:rPr>
+        <w:t>APDU type</w:t>
+      </w:r>
+      <w:r>
+        <w:rPr>
+          <w:rFonts w:ascii="Tahoma" w:hAnsi="Tahoma" w:cs="Tahoma"/>
+          <w:b/>
+          <w:lang w:val="en-US"/>
+        </w:rPr>
+        <w:t xml:space="preserve"> </w:t>
+      </w:r>
+      <w:r>
+        <w:rPr>
+          <w:rFonts w:ascii="Tahoma" w:hAnsi="Tahoma" w:cs="Tahoma"/>
+          <w:lang w:val="en-US"/>
+        </w:rPr>
+        <w:t xml:space="preserve">(1 </w:t>
+      </w:r>
+      <w:r>
+        <w:rPr>
+          <w:rFonts w:ascii="Tahoma" w:hAnsi="Tahoma" w:cs="Tahoma"/>
+        </w:rPr>
+        <w:t>байт</w:t>
+      </w:r>
+      <w:r>
+        <w:rPr>
+          <w:rFonts w:ascii="Tahoma" w:hAnsi="Tahoma" w:cs="Tahoma"/>
+          <w:lang w:val="en-US"/>
+        </w:rPr>
+        <w:t>)</w:t>
+      </w:r>
+      <w:r>
+        <w:rPr>
+          <w:rFonts w:ascii="Tahoma" w:hAnsi="Tahoma" w:cs="Tahoma"/>
+          <w:lang w:val="en-US"/>
+        </w:rPr>
+        <w:t xml:space="preserve">: </w:t>
+      </w:r>
+      <w:r>
+        <w:rPr>
+          <w:rFonts w:ascii="Tahoma" w:hAnsi="Tahoma" w:cs="Tahoma"/>
+          <w:lang w:val="en-US"/>
+        </w:rPr>
+        <w:t>[</w:t>
+      </w:r>
+      <w:proofErr w:type="spellStart"/>
+      <w:r>
+        <w:rPr>
+          <w:rFonts w:ascii="Tahoma" w:hAnsi="Tahoma" w:cs="Tahoma"/>
+          <w:lang w:val="en-US"/>
+        </w:rPr>
+        <w:t>ReadRequest</w:t>
+      </w:r>
+      <w:proofErr w:type="spellEnd"/>
+      <w:r>
+        <w:rPr>
+          <w:rFonts w:ascii="Tahoma" w:hAnsi="Tahoma" w:cs="Tahoma"/>
+          <w:lang w:val="en-US"/>
+        </w:rPr>
+        <w:t>] == [</w:t>
+      </w:r>
+      <w:r>
+        <w:rPr>
+          <w:rFonts w:ascii="Tahoma" w:hAnsi="Tahoma" w:cs="Tahoma"/>
+          <w:lang w:val="en-US"/>
+        </w:rPr>
+        <w:t xml:space="preserve"> 0x</w:t>
+      </w:r>
+      <w:proofErr w:type="gramStart"/>
+      <w:r>
+        <w:rPr>
+          <w:rFonts w:ascii="Tahoma" w:hAnsi="Tahoma" w:cs="Tahoma"/>
+          <w:b/>
+          <w:lang w:val="en-US"/>
+        </w:rPr>
+        <w:t>05</w:t>
+      </w:r>
+      <w:r>
+        <w:rPr>
+          <w:rFonts w:ascii="Tahoma" w:hAnsi="Tahoma" w:cs="Tahoma"/>
+          <w:lang w:val="en-US"/>
+        </w:rPr>
+        <w:t xml:space="preserve"> ]</w:t>
+      </w:r>
+      <w:proofErr w:type="gramEnd"/>
+      <w:r>
+        <w:rPr>
+          <w:rFonts w:ascii="Tahoma" w:hAnsi="Tahoma" w:cs="Tahoma"/>
+          <w:lang w:val="en-US"/>
+        </w:rPr>
+        <w:t xml:space="preserve"> = [ </w:t>
+      </w:r>
+      <w:r>
+        <w:rPr>
+          <w:rFonts w:ascii="Tahoma" w:hAnsi="Tahoma" w:cs="Tahoma"/>
+          <w:lang w:val="en-US"/>
+        </w:rPr>
+        <w:t>5</w:t>
+      </w:r>
+      <w:r>
+        <w:rPr>
+          <w:rFonts w:ascii="Tahoma" w:hAnsi="Tahoma" w:cs="Tahoma"/>
+          <w:lang w:val="en-US"/>
+        </w:rPr>
+        <w:t xml:space="preserve"> ]</w:t>
+      </w:r>
+      <w:r>
+        <w:rPr>
+          <w:rFonts w:ascii="Tahoma" w:hAnsi="Tahoma" w:cs="Tahoma"/>
+          <w:lang w:val="en-US"/>
+        </w:rPr>
+        <w:t>,</w:t>
+      </w:r>
+    </w:p>
+    <w:p>
+      <w:pPr>
+        <w:pStyle w:val="a6"/>
+        <w:numPr>
+          <w:ilvl w:val="0"/>
+          <w:numId w:val="3"/>
+        </w:numPr>
+        <w:spacing w:after="0" w:line="240" w:lineRule="atLeast"/>
+        <w:ind w:left="426"/>
+        <w:rPr>
+          <w:rFonts w:ascii="Tahoma" w:hAnsi="Tahoma" w:cs="Tahoma"/>
+          <w:lang w:val="en-US"/>
+        </w:rPr>
+      </w:pPr>
+      <w:r>
+        <w:rPr>
+          <w:rFonts w:ascii="Tahoma" w:hAnsi="Tahoma" w:cs="Tahoma"/>
+          <w:color w:val="767171" w:themeColor="background2" w:themeShade="80"/>
+          <w:lang w:val="en-US"/>
+        </w:rPr>
+        <w:t xml:space="preserve">APDU content </w:t>
+      </w:r>
+      <w:r>
+        <w:rPr>
+          <w:rFonts w:ascii="Tahoma" w:hAnsi="Tahoma" w:cs="Tahoma"/>
+          <w:lang w:val="en-US"/>
+        </w:rPr>
+        <w:t>(nested frame):</w:t>
+      </w:r>
+      <w:r>
+        <w:rPr>
+          <w:rFonts w:ascii="Tahoma" w:hAnsi="Tahoma" w:cs="Tahoma"/>
+          <w:lang w:val="en-US"/>
+        </w:rPr>
+        <w:t xml:space="preserve"> </w:t>
+      </w:r>
+      <w:proofErr w:type="spellStart"/>
+      <w:r>
+        <w:rPr>
+          <w:rFonts w:ascii="Tahoma" w:hAnsi="Tahoma" w:cs="Tahoma"/>
+          <w:lang w:val="en-US"/>
+        </w:rPr>
+        <w:t>ReadRequest</w:t>
+      </w:r>
+      <w:proofErr w:type="spellEnd"/>
+      <w:r>
+        <w:rPr>
+          <w:rFonts w:ascii="Tahoma" w:hAnsi="Tahoma" w:cs="Tahoma"/>
+          <w:lang w:val="en-US"/>
+        </w:rPr>
+        <w:t>:</w:t>
+      </w:r>
+    </w:p>
+    <w:p>
+      <w:pPr>
+        <w:pStyle w:val="a6"/>
+        <w:numPr>
+          <w:ilvl w:val="0"/>
+          <w:numId w:val="3"/>
+        </w:numPr>
+        <w:spacing w:after="0" w:line="240" w:lineRule="atLeast"/>
+        <w:ind w:left="709"/>
+        <w:rPr>
+          <w:rFonts w:ascii="Tahoma" w:hAnsi="Tahoma" w:cs="Tahoma"/>
+        </w:rPr>
+      </w:pPr>
+      <w:r>
+        <w:rPr>
+          <w:rFonts w:ascii="Tahoma" w:hAnsi="Tahoma" w:cs="Tahoma"/>
+          <w:b/>
+          <w:lang w:val="en-US"/>
+        </w:rPr>
+        <w:t>Quantity</w:t>
+      </w:r>
+      <w:r>
+        <w:rPr>
+          <w:rFonts w:ascii="Tahoma" w:hAnsi="Tahoma" w:cs="Tahoma"/>
+        </w:rPr>
+        <w:t xml:space="preserve"> </w:t>
+      </w:r>
+      <w:r>
+        <w:rPr>
+          <w:rFonts w:ascii="Tahoma" w:hAnsi="Tahoma" w:cs="Tahoma"/>
+        </w:rPr>
+        <w:t>(1 байт)</w:t>
+      </w:r>
+      <w:r>
+        <w:rPr>
+          <w:rFonts w:ascii="Tahoma" w:hAnsi="Tahoma" w:cs="Tahoma"/>
+        </w:rPr>
+        <w:t xml:space="preserve"> </w:t>
+      </w:r>
+      <w:r>
+        <w:rPr>
+          <w:rFonts w:ascii="Tahoma" w:hAnsi="Tahoma" w:cs="Tahoma"/>
+        </w:rPr>
+        <w:t>(</w:t>
+      </w:r>
+      <w:r>
+        <w:rPr>
+          <w:rFonts w:ascii="Tahoma" w:hAnsi="Tahoma" w:cs="Tahoma"/>
+        </w:rPr>
+        <w:t>количество</w:t>
+      </w:r>
+      <w:r>
+        <w:rPr>
+          <w:rFonts w:ascii="Tahoma" w:hAnsi="Tahoma" w:cs="Tahoma"/>
+        </w:rPr>
+        <w:t xml:space="preserve"> </w:t>
+      </w:r>
+      <w:r>
+        <w:rPr>
+          <w:rFonts w:ascii="Tahoma" w:hAnsi="Tahoma" w:cs="Tahoma"/>
+        </w:rPr>
+        <w:t>элементов</w:t>
+      </w:r>
+      <w:r>
+        <w:rPr>
+          <w:rFonts w:ascii="Tahoma" w:hAnsi="Tahoma" w:cs="Tahoma"/>
+        </w:rPr>
+        <w:t xml:space="preserve"> </w:t>
+      </w:r>
+      <w:r>
+        <w:rPr>
+          <w:rFonts w:ascii="Tahoma" w:hAnsi="Tahoma" w:cs="Tahoma"/>
+        </w:rPr>
+        <w:t>в</w:t>
+      </w:r>
+      <w:r>
+        <w:rPr>
+          <w:rFonts w:ascii="Tahoma" w:hAnsi="Tahoma" w:cs="Tahoma"/>
+        </w:rPr>
+        <w:t xml:space="preserve"> </w:t>
+      </w:r>
+      <w:r>
+        <w:rPr>
+          <w:rFonts w:ascii="Tahoma" w:hAnsi="Tahoma" w:cs="Tahoma"/>
+        </w:rPr>
+        <w:t>запросе</w:t>
+      </w:r>
+      <w:r>
+        <w:rPr>
+          <w:rFonts w:ascii="Tahoma" w:hAnsi="Tahoma" w:cs="Tahoma"/>
+        </w:rPr>
+        <w:t>)</w:t>
+      </w:r>
+    </w:p>
+    <w:p>
+      <w:pPr>
+        <w:pStyle w:val="a6"/>
+        <w:numPr>
+          <w:ilvl w:val="0"/>
+          <w:numId w:val="3"/>
+        </w:numPr>
+        <w:spacing w:after="0" w:line="240" w:lineRule="atLeast"/>
+        <w:ind w:left="709"/>
+        <w:rPr>
+          <w:rFonts w:ascii="Tahoma" w:hAnsi="Tahoma" w:cs="Tahoma"/>
+          <w:lang w:val="en-US"/>
+        </w:rPr>
+      </w:pPr>
+      <w:proofErr w:type="spellStart"/>
+      <w:r>
+        <w:rPr>
+          <w:rFonts w:ascii="Tahoma" w:hAnsi="Tahoma" w:cs="Tahoma"/>
           <w:color w:val="767171" w:themeColor="background2" w:themeShade="80"/>
           <w:lang w:val="en-US"/>
         </w:rPr>
@@ -40711,8 +43024,6 @@
         </w:rPr>
         <w:t xml:space="preserve"> [Quantity] </w:t>
       </w:r>
-      <w:bookmarkStart w:id="4" w:name="_GoBack"/>
-      <w:bookmarkEnd w:id="4"/>
       <w:r>
         <w:rPr>
           <w:rFonts w:ascii="Tahoma" w:hAnsi="Tahoma" w:cs="Tahoma"/>
@@ -40756,7 +43067,6 @@
           <w:color w:val="767171" w:themeColor="background2" w:themeShade="80"/>
           <w:lang w:val="en-US"/>
         </w:rPr>
-        <w:lastRenderedPageBreak/>
         <w:t>ReadRequest</w:t>
       </w:r>
       <w:r>
@@ -40788,14 +43098,7 @@
           <w:rFonts w:ascii="Tahoma" w:hAnsi="Tahoma" w:cs="Tahoma"/>
           <w:lang w:val="en-US"/>
         </w:rPr>
-        <w:t>nested frame</w:t>
-      </w:r>
-      <w:r>
-        <w:rPr>
-          <w:rFonts w:ascii="Tahoma" w:hAnsi="Tahoma" w:cs="Tahoma"/>
-          <w:lang w:val="en-US"/>
-        </w:rPr>
-        <w:t xml:space="preserve"> </w:t>
+        <w:t xml:space="preserve">nested frame </w:t>
       </w:r>
       <w:r>
         <w:rPr>
@@ -40827,6 +43130,25 @@
         </w:rPr>
         <w:t>VAS</w:t>
       </w:r>
+      <w:r>
+        <w:rPr>
+          <w:rFonts w:ascii="Tahoma" w:hAnsi="Tahoma" w:cs="Tahoma"/>
+          <w:b/>
+        </w:rPr>
+        <w:t xml:space="preserve"> </w:t>
+      </w:r>
+      <w:r>
+        <w:rPr>
+          <w:rFonts w:ascii="Tahoma" w:hAnsi="Tahoma" w:cs="Tahoma"/>
+        </w:rPr>
+        <w:t>(1 байт)</w:t>
+      </w:r>
+      <w:r>
+        <w:rPr>
+          <w:rFonts w:ascii="Tahoma" w:hAnsi="Tahoma" w:cs="Tahoma"/>
+        </w:rPr>
+        <w:t>,</w:t>
+      </w:r>
     </w:p>
     <w:p>
       <w:pPr>
@@ -40852,6 +43174,31 @@
         <w:t>ShortName</w:t>
       </w:r>
       <w:proofErr w:type="spellEnd"/>
+      <w:r>
+        <w:rPr>
+          <w:rFonts w:ascii="Tahoma" w:hAnsi="Tahoma" w:cs="Tahoma"/>
+          <w:b/>
+        </w:rPr>
+        <w:t xml:space="preserve"> </w:t>
+      </w:r>
+      <w:r>
+        <w:rPr>
+          <w:rFonts w:ascii="Tahoma" w:hAnsi="Tahoma" w:cs="Tahoma"/>
+        </w:rPr>
+        <w:t>(</w:t>
+      </w:r>
+      <w:r>
+        <w:rPr>
+          <w:rFonts w:ascii="Tahoma" w:hAnsi="Tahoma" w:cs="Tahoma"/>
+        </w:rPr>
+        <w:t>2</w:t>
+      </w:r>
+      <w:r>
+        <w:rPr>
+          <w:rFonts w:ascii="Tahoma" w:hAnsi="Tahoma" w:cs="Tahoma"/>
+        </w:rPr>
+        <w:t xml:space="preserve"> байт)</w:t>
+      </w:r>
     </w:p>
     <w:p>
       <w:pPr>
@@ -40905,14 +43252,7 @@
           <w:rFonts w:ascii="Tahoma" w:hAnsi="Tahoma" w:cs="Tahoma"/>
           <w:lang w:val="en-US"/>
         </w:rPr>
-        <w:t>nested frame</w:t>
-      </w:r>
-      <w:r>
-        <w:rPr>
-          <w:rFonts w:ascii="Tahoma" w:hAnsi="Tahoma" w:cs="Tahoma"/>
-          <w:lang w:val="en-US"/>
-        </w:rPr>
-        <w:t xml:space="preserve"> </w:t>
+        <w:t xml:space="preserve">nested frame </w:t>
       </w:r>
       <w:r>
         <w:rPr>
@@ -41075,6 +43415,54 @@
     </w:p>
     <w:p>
       <w:pPr>
+        <w:pStyle w:val="1"/>
+        <w:rPr>
+          <w:rFonts w:ascii="Tahoma" w:hAnsi="Tahoma" w:cs="Tahoma"/>
+          <w:b/>
+          <w:color w:val="auto"/>
+          <w:sz w:val="28"/>
+          <w:szCs w:val="28"/>
+          <w:lang w:val="en-US"/>
+        </w:rPr>
+      </w:pPr>
+      <w:proofErr w:type="spellStart"/>
+      <w:r>
+        <w:rPr>
+          <w:rFonts w:ascii="Tahoma" w:hAnsi="Tahoma" w:cs="Tahoma"/>
+          <w:b/>
+          <w:color w:val="auto"/>
+          <w:sz w:val="28"/>
+          <w:szCs w:val="28"/>
+          <w:lang w:val="en-US"/>
+        </w:rPr>
+        <w:t>ReadRe</w:t>
+      </w:r>
+      <w:r>
+        <w:rPr>
+          <w:rFonts w:ascii="Tahoma" w:hAnsi="Tahoma" w:cs="Tahoma"/>
+          <w:b/>
+          <w:color w:val="auto"/>
+          <w:sz w:val="28"/>
+          <w:szCs w:val="28"/>
+          <w:lang w:val="en-US"/>
+        </w:rPr>
+        <w:t>sponse</w:t>
+      </w:r>
+      <w:proofErr w:type="spellEnd"/>
+      <w:r>
+        <w:rPr>
+          <w:rFonts w:ascii="Tahoma" w:hAnsi="Tahoma" w:cs="Tahoma"/>
+          <w:b/>
+          <w:color w:val="auto"/>
+          <w:sz w:val="28"/>
+          <w:szCs w:val="28"/>
+          <w:lang w:val="en-US"/>
+        </w:rPr>
+        <w:t xml:space="preserve"> frame:</w:t>
+      </w:r>
+    </w:p>
+    <w:p>
+      <w:pPr>
         <w:spacing w:after="0" w:line="240" w:lineRule="atLeast"/>
         <w:rPr>
           <w:rFonts w:ascii="Tahoma" w:hAnsi="Tahoma" w:cs="Tahoma"/>
@@ -41087,7 +43475,1549 @@
         <w:spacing w:after="0" w:line="240" w:lineRule="atLeast"/>
         <w:rPr>
           <w:rFonts w:ascii="Tahoma" w:hAnsi="Tahoma" w:cs="Tahoma"/>
-          <w:lang w:val="en-US"/>
+          <w:b/>
+          <w:color w:val="767171" w:themeColor="background2" w:themeShade="80"/>
+          <w:sz w:val="24"/>
+          <w:szCs w:val="24"/>
+          <w:lang w:val="en-US"/>
+        </w:rPr>
+      </w:pPr>
+      <w:r>
+        <w:rPr>
+          <w:rFonts w:ascii="Tahoma" w:hAnsi="Tahoma" w:cs="Tahoma"/>
+          <w:b/>
+          <w:color w:val="767171" w:themeColor="background2" w:themeShade="80"/>
+          <w:sz w:val="24"/>
+          <w:szCs w:val="24"/>
+          <w:lang w:val="en-US"/>
+        </w:rPr>
+        <w:t>APDU frame:</w:t>
+      </w:r>
+    </w:p>
+    <w:p>
+      <w:pPr>
+        <w:pStyle w:val="a6"/>
+        <w:numPr>
+          <w:ilvl w:val="0"/>
+          <w:numId w:val="3"/>
+        </w:numPr>
+        <w:spacing w:after="0" w:line="240" w:lineRule="atLeast"/>
+        <w:ind w:left="426"/>
+        <w:rPr>
+          <w:rFonts w:ascii="Tahoma" w:hAnsi="Tahoma" w:cs="Tahoma"/>
+          <w:lang w:val="en-US"/>
+        </w:rPr>
+      </w:pPr>
+      <w:r>
+        <w:rPr>
+          <w:rFonts w:ascii="Tahoma" w:hAnsi="Tahoma" w:cs="Tahoma"/>
+          <w:b/>
+          <w:lang w:val="en-US"/>
+        </w:rPr>
+        <w:t>LLC</w:t>
+      </w:r>
+      <w:r>
+        <w:rPr>
+          <w:rFonts w:ascii="Tahoma" w:hAnsi="Tahoma" w:cs="Tahoma"/>
+          <w:b/>
+          <w:lang w:val="en-US"/>
+        </w:rPr>
+        <w:t xml:space="preserve"> </w:t>
+      </w:r>
+      <w:r>
+        <w:rPr>
+          <w:rFonts w:ascii="Tahoma" w:hAnsi="Tahoma" w:cs="Tahoma"/>
+          <w:lang w:val="en-US"/>
+        </w:rPr>
+        <w:t xml:space="preserve">(3 </w:t>
+      </w:r>
+      <w:r>
+        <w:rPr>
+          <w:rFonts w:ascii="Tahoma" w:hAnsi="Tahoma" w:cs="Tahoma"/>
+        </w:rPr>
+        <w:t>байта),</w:t>
+      </w:r>
+    </w:p>
+    <w:p>
+      <w:pPr>
+        <w:pStyle w:val="a6"/>
+        <w:numPr>
+          <w:ilvl w:val="0"/>
+          <w:numId w:val="3"/>
+        </w:numPr>
+        <w:spacing w:after="0" w:line="240" w:lineRule="atLeast"/>
+        <w:ind w:left="426"/>
+        <w:rPr>
+          <w:rFonts w:ascii="Tahoma" w:hAnsi="Tahoma" w:cs="Tahoma"/>
+          <w:lang w:val="en-US"/>
+        </w:rPr>
+      </w:pPr>
+      <w:r>
+        <w:rPr>
+          <w:rFonts w:ascii="Tahoma" w:hAnsi="Tahoma" w:cs="Tahoma"/>
+          <w:b/>
+          <w:lang w:val="en-US"/>
+        </w:rPr>
+        <w:t>APDU type</w:t>
+      </w:r>
+      <w:r>
+        <w:rPr>
+          <w:rFonts w:ascii="Tahoma" w:hAnsi="Tahoma" w:cs="Tahoma"/>
+          <w:b/>
+          <w:lang w:val="en-US"/>
+        </w:rPr>
+        <w:t xml:space="preserve"> </w:t>
+      </w:r>
+      <w:r>
+        <w:rPr>
+          <w:rFonts w:ascii="Tahoma" w:hAnsi="Tahoma" w:cs="Tahoma"/>
+          <w:lang w:val="en-US"/>
+        </w:rPr>
+        <w:t xml:space="preserve">(1 </w:t>
+      </w:r>
+      <w:r>
+        <w:rPr>
+          <w:rFonts w:ascii="Tahoma" w:hAnsi="Tahoma" w:cs="Tahoma"/>
+        </w:rPr>
+        <w:t>байт</w:t>
+      </w:r>
+      <w:r>
+        <w:rPr>
+          <w:rFonts w:ascii="Tahoma" w:hAnsi="Tahoma" w:cs="Tahoma"/>
+          <w:lang w:val="en-US"/>
+        </w:rPr>
+        <w:t xml:space="preserve">): </w:t>
+      </w:r>
+      <w:r>
+        <w:rPr>
+          <w:rFonts w:ascii="Tahoma" w:hAnsi="Tahoma" w:cs="Tahoma"/>
+          <w:lang w:val="en-US"/>
+        </w:rPr>
+        <w:t>[</w:t>
+      </w:r>
+      <w:proofErr w:type="spellStart"/>
+      <w:r>
+        <w:rPr>
+          <w:rFonts w:ascii="Tahoma" w:hAnsi="Tahoma" w:cs="Tahoma"/>
+          <w:lang w:val="en-US"/>
+        </w:rPr>
+        <w:t>ReadResponse</w:t>
+      </w:r>
+      <w:proofErr w:type="spellEnd"/>
+      <w:r>
+        <w:rPr>
+          <w:rFonts w:ascii="Tahoma" w:hAnsi="Tahoma" w:cs="Tahoma"/>
+          <w:lang w:val="en-US"/>
+        </w:rPr>
+        <w:t>] == [</w:t>
+      </w:r>
+      <w:r>
+        <w:rPr>
+          <w:rFonts w:ascii="Tahoma" w:hAnsi="Tahoma" w:cs="Tahoma"/>
+          <w:lang w:val="en-US"/>
+        </w:rPr>
+        <w:t xml:space="preserve"> 0x</w:t>
+      </w:r>
+      <w:r>
+        <w:rPr>
+          <w:rFonts w:ascii="Tahoma" w:hAnsi="Tahoma" w:cs="Tahoma"/>
+          <w:b/>
+          <w:lang w:val="en-US"/>
+        </w:rPr>
+        <w:t>0</w:t>
+      </w:r>
+      <w:proofErr w:type="gramStart"/>
+      <w:r>
+        <w:rPr>
+          <w:rFonts w:ascii="Tahoma" w:hAnsi="Tahoma" w:cs="Tahoma"/>
+          <w:b/>
+        </w:rPr>
+        <w:t>С</w:t>
+      </w:r>
+      <w:r>
+        <w:rPr>
+          <w:rFonts w:ascii="Tahoma" w:hAnsi="Tahoma" w:cs="Tahoma"/>
+          <w:lang w:val="en-US"/>
+        </w:rPr>
+        <w:t xml:space="preserve"> ]</w:t>
+      </w:r>
+      <w:proofErr w:type="gramEnd"/>
+      <w:r>
+        <w:rPr>
+          <w:rFonts w:ascii="Tahoma" w:hAnsi="Tahoma" w:cs="Tahoma"/>
+          <w:lang w:val="en-US"/>
+        </w:rPr>
+        <w:t xml:space="preserve"> = [ </w:t>
+      </w:r>
+      <w:r>
+        <w:rPr>
+          <w:rFonts w:ascii="Tahoma" w:hAnsi="Tahoma" w:cs="Tahoma"/>
+          <w:lang w:val="en-US"/>
+        </w:rPr>
+        <w:t>12</w:t>
+      </w:r>
+      <w:r>
+        <w:rPr>
+          <w:rFonts w:ascii="Tahoma" w:hAnsi="Tahoma" w:cs="Tahoma"/>
+          <w:lang w:val="en-US"/>
+        </w:rPr>
+        <w:t xml:space="preserve"> ]</w:t>
+      </w:r>
+      <w:r>
+        <w:rPr>
+          <w:rFonts w:ascii="Tahoma" w:hAnsi="Tahoma" w:cs="Tahoma"/>
+          <w:lang w:val="en-US"/>
+        </w:rPr>
+        <w:t>,</w:t>
+      </w:r>
+    </w:p>
+    <w:p>
+      <w:pPr>
+        <w:pStyle w:val="a6"/>
+        <w:numPr>
+          <w:ilvl w:val="0"/>
+          <w:numId w:val="3"/>
+        </w:numPr>
+        <w:spacing w:after="0" w:line="240" w:lineRule="atLeast"/>
+        <w:ind w:left="426"/>
+        <w:rPr>
+          <w:rFonts w:ascii="Tahoma" w:hAnsi="Tahoma" w:cs="Tahoma"/>
+          <w:lang w:val="en-US"/>
+        </w:rPr>
+      </w:pPr>
+      <w:r>
+        <w:rPr>
+          <w:rFonts w:ascii="Tahoma" w:hAnsi="Tahoma" w:cs="Tahoma"/>
+          <w:color w:val="767171" w:themeColor="background2" w:themeShade="80"/>
+          <w:lang w:val="en-US"/>
+        </w:rPr>
+        <w:t xml:space="preserve">APDU content </w:t>
+      </w:r>
+      <w:r>
+        <w:rPr>
+          <w:rFonts w:ascii="Tahoma" w:hAnsi="Tahoma" w:cs="Tahoma"/>
+          <w:lang w:val="en-US"/>
+        </w:rPr>
+        <w:t>(nested frame):</w:t>
+      </w:r>
+      <w:r>
+        <w:rPr>
+          <w:rFonts w:ascii="Tahoma" w:hAnsi="Tahoma" w:cs="Tahoma"/>
+          <w:lang w:val="en-US"/>
+        </w:rPr>
+        <w:t xml:space="preserve"> </w:t>
+      </w:r>
+      <w:proofErr w:type="spellStart"/>
+      <w:r>
+        <w:rPr>
+          <w:rFonts w:ascii="Tahoma" w:hAnsi="Tahoma" w:cs="Tahoma"/>
+          <w:lang w:val="en-US"/>
+        </w:rPr>
+        <w:t>ReadRe</w:t>
+      </w:r>
+      <w:r>
+        <w:rPr>
+          <w:rFonts w:ascii="Tahoma" w:hAnsi="Tahoma" w:cs="Tahoma"/>
+          <w:lang w:val="en-US"/>
+        </w:rPr>
+        <w:t>sponse</w:t>
+      </w:r>
+      <w:proofErr w:type="spellEnd"/>
+      <w:r>
+        <w:rPr>
+          <w:rFonts w:ascii="Tahoma" w:hAnsi="Tahoma" w:cs="Tahoma"/>
+          <w:lang w:val="en-US"/>
+        </w:rPr>
+        <w:t>:</w:t>
+      </w:r>
+    </w:p>
+    <w:p>
+      <w:pPr>
+        <w:pStyle w:val="a6"/>
+        <w:numPr>
+          <w:ilvl w:val="0"/>
+          <w:numId w:val="3"/>
+        </w:numPr>
+        <w:spacing w:after="0" w:line="240" w:lineRule="atLeast"/>
+        <w:ind w:left="709"/>
+        <w:rPr>
+          <w:rFonts w:ascii="Tahoma" w:hAnsi="Tahoma" w:cs="Tahoma"/>
+        </w:rPr>
+      </w:pPr>
+      <w:r>
+        <w:rPr>
+          <w:rFonts w:ascii="Tahoma" w:hAnsi="Tahoma" w:cs="Tahoma"/>
+          <w:b/>
+          <w:lang w:val="en-US"/>
+        </w:rPr>
+        <w:t>Quantity</w:t>
+      </w:r>
+      <w:r>
+        <w:rPr>
+          <w:rFonts w:ascii="Tahoma" w:hAnsi="Tahoma" w:cs="Tahoma"/>
+        </w:rPr>
+        <w:t xml:space="preserve"> (1 байт) (</w:t>
+      </w:r>
+      <w:r>
+        <w:rPr>
+          <w:rFonts w:ascii="Tahoma" w:hAnsi="Tahoma" w:cs="Tahoma"/>
+        </w:rPr>
+        <w:t>количество</w:t>
+      </w:r>
+      <w:r>
+        <w:rPr>
+          <w:rFonts w:ascii="Tahoma" w:hAnsi="Tahoma" w:cs="Tahoma"/>
+        </w:rPr>
+        <w:t xml:space="preserve"> </w:t>
+      </w:r>
+      <w:r>
+        <w:rPr>
+          <w:rFonts w:ascii="Tahoma" w:hAnsi="Tahoma" w:cs="Tahoma"/>
+        </w:rPr>
+        <w:t>элементов</w:t>
+      </w:r>
+      <w:r>
+        <w:rPr>
+          <w:rFonts w:ascii="Tahoma" w:hAnsi="Tahoma" w:cs="Tahoma"/>
+        </w:rPr>
+        <w:t xml:space="preserve"> </w:t>
+      </w:r>
+      <w:r>
+        <w:rPr>
+          <w:rFonts w:ascii="Tahoma" w:hAnsi="Tahoma" w:cs="Tahoma"/>
+        </w:rPr>
+        <w:t>в</w:t>
+      </w:r>
+      <w:r>
+        <w:rPr>
+          <w:rFonts w:ascii="Tahoma" w:hAnsi="Tahoma" w:cs="Tahoma"/>
+        </w:rPr>
+        <w:t xml:space="preserve"> </w:t>
+      </w:r>
+      <w:r>
+        <w:rPr>
+          <w:rFonts w:ascii="Tahoma" w:hAnsi="Tahoma" w:cs="Tahoma"/>
+        </w:rPr>
+        <w:t>последовательности</w:t>
+      </w:r>
+      <w:r>
+        <w:rPr>
+          <w:rFonts w:ascii="Tahoma" w:hAnsi="Tahoma" w:cs="Tahoma"/>
+        </w:rPr>
+        <w:t>)</w:t>
+      </w:r>
+      <w:r>
+        <w:rPr>
+          <w:rFonts w:ascii="Tahoma" w:hAnsi="Tahoma" w:cs="Tahoma"/>
+        </w:rPr>
+        <w:t>,</w:t>
+      </w:r>
+    </w:p>
+    <w:p>
+      <w:pPr>
+        <w:pStyle w:val="a6"/>
+        <w:numPr>
+          <w:ilvl w:val="0"/>
+          <w:numId w:val="3"/>
+        </w:numPr>
+        <w:spacing w:after="0" w:line="240" w:lineRule="atLeast"/>
+        <w:rPr>
+          <w:rFonts w:ascii="Tahoma" w:hAnsi="Tahoma" w:cs="Tahoma"/>
+        </w:rPr>
+      </w:pPr>
+      <w:proofErr w:type="spellStart"/>
+      <w:r>
+        <w:rPr>
+          <w:rFonts w:ascii="Tahoma" w:hAnsi="Tahoma" w:cs="Tahoma"/>
+          <w:b/>
+          <w:lang w:val="en-US"/>
+        </w:rPr>
+        <w:t>LastBlock</w:t>
+      </w:r>
+      <w:proofErr w:type="spellEnd"/>
+      <w:r>
+        <w:rPr>
+          <w:rFonts w:ascii="Tahoma" w:hAnsi="Tahoma" w:cs="Tahoma"/>
+          <w:b/>
+        </w:rPr>
+        <w:t xml:space="preserve"> </w:t>
+      </w:r>
+      <w:r>
+        <w:rPr>
+          <w:rFonts w:ascii="Tahoma" w:hAnsi="Tahoma" w:cs="Tahoma"/>
+          <w:b/>
+          <w:lang w:val="en-US"/>
+        </w:rPr>
+        <w:t>flag</w:t>
+      </w:r>
+      <w:r>
+        <w:rPr>
+          <w:rFonts w:ascii="Tahoma" w:hAnsi="Tahoma" w:cs="Tahoma"/>
+        </w:rPr>
+        <w:t xml:space="preserve"> </w:t>
+      </w:r>
+      <w:r>
+        <w:rPr>
+          <w:rFonts w:ascii="Tahoma" w:hAnsi="Tahoma" w:cs="Tahoma"/>
+        </w:rPr>
+        <w:t>(1 байт)</w:t>
+      </w:r>
+      <w:r>
+        <w:rPr>
+          <w:rFonts w:ascii="Tahoma" w:hAnsi="Tahoma" w:cs="Tahoma"/>
+        </w:rPr>
+        <w:t xml:space="preserve"> (признак последнего блока),</w:t>
+      </w:r>
+    </w:p>
+    <w:p>
+      <w:pPr>
+        <w:pStyle w:val="a6"/>
+        <w:numPr>
+          <w:ilvl w:val="0"/>
+          <w:numId w:val="3"/>
+        </w:numPr>
+        <w:spacing w:after="0" w:line="240" w:lineRule="atLeast"/>
+        <w:rPr>
+          <w:rFonts w:ascii="Tahoma" w:hAnsi="Tahoma" w:cs="Tahoma"/>
+        </w:rPr>
+      </w:pPr>
+      <w:proofErr w:type="spellStart"/>
+      <w:r>
+        <w:rPr>
+          <w:rFonts w:ascii="Tahoma" w:hAnsi="Tahoma" w:cs="Tahoma"/>
+          <w:b/>
+        </w:rPr>
+        <w:t>BlockNumber</w:t>
+      </w:r>
+      <w:proofErr w:type="spellEnd"/>
+      <w:r>
+        <w:rPr>
+          <w:rFonts w:ascii="Tahoma" w:hAnsi="Tahoma" w:cs="Tahoma"/>
+        </w:rPr>
+        <w:t xml:space="preserve"> (2 </w:t>
+      </w:r>
+      <w:r>
+        <w:rPr>
+          <w:rFonts w:ascii="Tahoma" w:hAnsi="Tahoma" w:cs="Tahoma"/>
+        </w:rPr>
+        <w:t>байта)</w:t>
+      </w:r>
+      <w:r>
+        <w:rPr>
+          <w:rFonts w:ascii="Tahoma" w:hAnsi="Tahoma" w:cs="Tahoma"/>
+        </w:rPr>
+        <w:t xml:space="preserve"> (номер блока данных)</w:t>
+      </w:r>
+      <w:r>
+        <w:rPr>
+          <w:rFonts w:ascii="Tahoma" w:hAnsi="Tahoma" w:cs="Tahoma"/>
+        </w:rPr>
+        <w:t>,</w:t>
+      </w:r>
+    </w:p>
+    <w:p>
+      <w:pPr>
+        <w:pStyle w:val="a6"/>
+        <w:numPr>
+          <w:ilvl w:val="0"/>
+          <w:numId w:val="3"/>
+        </w:numPr>
+        <w:spacing w:after="0" w:line="240" w:lineRule="atLeast"/>
+        <w:rPr>
+          <w:rFonts w:ascii="Tahoma" w:hAnsi="Tahoma" w:cs="Tahoma"/>
+        </w:rPr>
+      </w:pPr>
+      <w:proofErr w:type="spellStart"/>
+      <w:r>
+        <w:rPr>
+          <w:rFonts w:ascii="Tahoma" w:hAnsi="Tahoma" w:cs="Tahoma"/>
+          <w:b/>
+        </w:rPr>
+        <w:t>DataBlockLength</w:t>
+      </w:r>
+      <w:proofErr w:type="spellEnd"/>
+      <w:r>
+        <w:rPr>
+          <w:rFonts w:ascii="Tahoma" w:hAnsi="Tahoma" w:cs="Tahoma"/>
+        </w:rPr>
+        <w:t xml:space="preserve"> </w:t>
+      </w:r>
+      <w:r>
+        <w:rPr>
+          <w:rFonts w:ascii="Tahoma" w:hAnsi="Tahoma" w:cs="Tahoma"/>
+        </w:rPr>
+        <w:t>(1 байт)</w:t>
+      </w:r>
+      <w:r>
+        <w:rPr>
+          <w:rFonts w:ascii="Tahoma" w:hAnsi="Tahoma" w:cs="Tahoma"/>
+        </w:rPr>
+        <w:t xml:space="preserve"> (</w:t>
+      </w:r>
+      <w:r>
+        <w:rPr>
+          <w:rFonts w:ascii="Tahoma" w:hAnsi="Tahoma" w:cs="Tahoma"/>
+        </w:rPr>
+        <w:t>длина блока данных в байтах</w:t>
+      </w:r>
+      <w:r>
+        <w:rPr>
+          <w:rFonts w:ascii="Tahoma" w:hAnsi="Tahoma" w:cs="Tahoma"/>
+        </w:rPr>
+        <w:t>),</w:t>
+      </w:r>
+    </w:p>
+    <w:p>
+      <w:pPr>
+        <w:pStyle w:val="a6"/>
+        <w:numPr>
+          <w:ilvl w:val="0"/>
+          <w:numId w:val="3"/>
+        </w:numPr>
+        <w:spacing w:after="0" w:line="240" w:lineRule="atLeast"/>
+        <w:ind w:left="709"/>
+        <w:rPr>
+          <w:rFonts w:ascii="Tahoma" w:hAnsi="Tahoma" w:cs="Tahoma"/>
+          <w:lang w:val="en-US"/>
+        </w:rPr>
+      </w:pPr>
+      <w:proofErr w:type="spellStart"/>
+      <w:r>
+        <w:rPr>
+          <w:rFonts w:ascii="Tahoma" w:hAnsi="Tahoma" w:cs="Tahoma"/>
+          <w:color w:val="767171" w:themeColor="background2" w:themeShade="80"/>
+          <w:lang w:val="en-US"/>
+        </w:rPr>
+        <w:lastRenderedPageBreak/>
+        <w:t>ArrayOf</w:t>
+      </w:r>
+      <w:r>
+        <w:rPr>
+          <w:rFonts w:ascii="Tahoma" w:hAnsi="Tahoma" w:cs="Tahoma"/>
+          <w:color w:val="767171" w:themeColor="background2" w:themeShade="80"/>
+          <w:lang w:val="en-US"/>
+        </w:rPr>
+        <w:t>ReadRe</w:t>
+      </w:r>
+      <w:r>
+        <w:rPr>
+          <w:rFonts w:ascii="Tahoma" w:hAnsi="Tahoma" w:cs="Tahoma"/>
+          <w:color w:val="767171" w:themeColor="background2" w:themeShade="80"/>
+          <w:lang w:val="en-US"/>
+        </w:rPr>
+        <w:t>sponse</w:t>
+      </w:r>
+      <w:r>
+        <w:rPr>
+          <w:rFonts w:ascii="Tahoma" w:hAnsi="Tahoma" w:cs="Tahoma"/>
+          <w:color w:val="767171" w:themeColor="background2" w:themeShade="80"/>
+          <w:lang w:val="en-US"/>
+        </w:rPr>
+        <w:t>Elements</w:t>
+      </w:r>
+      <w:proofErr w:type="spellEnd"/>
+      <w:r>
+        <w:rPr>
+          <w:rFonts w:ascii="Tahoma" w:hAnsi="Tahoma" w:cs="Tahoma"/>
+          <w:color w:val="767171" w:themeColor="background2" w:themeShade="80"/>
+          <w:lang w:val="en-US"/>
+        </w:rPr>
+        <w:t xml:space="preserve"> [Quantity] </w:t>
+      </w:r>
+      <w:r>
+        <w:rPr>
+          <w:rFonts w:ascii="Tahoma" w:hAnsi="Tahoma" w:cs="Tahoma"/>
+          <w:lang w:val="en-US"/>
+        </w:rPr>
+        <w:t>(nested frame):</w:t>
+      </w:r>
+    </w:p>
+    <w:p>
+      <w:pPr>
+        <w:pStyle w:val="a6"/>
+        <w:numPr>
+          <w:ilvl w:val="0"/>
+          <w:numId w:val="3"/>
+        </w:numPr>
+        <w:spacing w:after="0" w:line="240" w:lineRule="atLeast"/>
+        <w:ind w:left="993"/>
+        <w:rPr>
+          <w:rFonts w:ascii="Tahoma" w:hAnsi="Tahoma" w:cs="Tahoma"/>
+          <w:lang w:val="en-US"/>
+        </w:rPr>
+      </w:pPr>
+      <w:proofErr w:type="spellStart"/>
+      <w:r>
+        <w:rPr>
+          <w:rFonts w:ascii="Tahoma" w:hAnsi="Tahoma" w:cs="Tahoma"/>
+          <w:color w:val="767171" w:themeColor="background2" w:themeShade="80"/>
+          <w:lang w:val="en-US"/>
+        </w:rPr>
+        <w:t>ReadRe</w:t>
+      </w:r>
+      <w:r>
+        <w:rPr>
+          <w:rFonts w:ascii="Tahoma" w:hAnsi="Tahoma" w:cs="Tahoma"/>
+          <w:color w:val="767171" w:themeColor="background2" w:themeShade="80"/>
+          <w:lang w:val="en-US"/>
+        </w:rPr>
+        <w:t>sponse</w:t>
+      </w:r>
+      <w:r>
+        <w:rPr>
+          <w:rFonts w:ascii="Tahoma" w:hAnsi="Tahoma" w:cs="Tahoma"/>
+          <w:color w:val="767171" w:themeColor="background2" w:themeShade="80"/>
+          <w:lang w:val="en-US"/>
+        </w:rPr>
+        <w:t>Element</w:t>
+      </w:r>
+      <w:proofErr w:type="spellEnd"/>
+      <w:r>
+        <w:rPr>
+          <w:rFonts w:ascii="Tahoma" w:hAnsi="Tahoma" w:cs="Tahoma"/>
+          <w:color w:val="767171" w:themeColor="background2" w:themeShade="80"/>
+          <w:lang w:val="en-US"/>
+        </w:rPr>
+        <w:t xml:space="preserve"> [1] </w:t>
+      </w:r>
+      <w:r>
+        <w:rPr>
+          <w:rFonts w:ascii="Tahoma" w:hAnsi="Tahoma" w:cs="Tahoma"/>
+          <w:lang w:val="en-US"/>
+        </w:rPr>
+        <w:t>(nested frame – structure):</w:t>
+      </w:r>
+    </w:p>
+    <w:p>
+      <w:pPr>
+        <w:pStyle w:val="a6"/>
+        <w:numPr>
+          <w:ilvl w:val="0"/>
+          <w:numId w:val="3"/>
+        </w:numPr>
+        <w:spacing w:after="0" w:line="240" w:lineRule="atLeast"/>
+        <w:ind w:left="1276"/>
+        <w:rPr>
+          <w:rFonts w:ascii="Tahoma" w:hAnsi="Tahoma" w:cs="Tahoma"/>
+        </w:rPr>
+      </w:pPr>
+      <w:proofErr w:type="spellStart"/>
+      <w:r>
+        <w:rPr>
+          <w:rFonts w:ascii="Tahoma" w:hAnsi="Tahoma" w:cs="Tahoma"/>
+          <w:b/>
+          <w:lang w:val="en-US"/>
+        </w:rPr>
+        <w:t>ResultDiagnosticFlag</w:t>
+      </w:r>
+      <w:proofErr w:type="spellEnd"/>
+      <w:r>
+        <w:rPr>
+          <w:rFonts w:ascii="Tahoma" w:hAnsi="Tahoma" w:cs="Tahoma"/>
+          <w:b/>
+        </w:rPr>
+        <w:t xml:space="preserve"> </w:t>
+      </w:r>
+      <w:r>
+        <w:rPr>
+          <w:rFonts w:ascii="Tahoma" w:hAnsi="Tahoma" w:cs="Tahoma"/>
+        </w:rPr>
+        <w:t>(</w:t>
+      </w:r>
+      <w:r>
+        <w:rPr>
+          <w:rFonts w:ascii="Tahoma" w:hAnsi="Tahoma" w:cs="Tahoma"/>
+        </w:rPr>
+        <w:t>1 байт</w:t>
+      </w:r>
+      <w:r>
+        <w:rPr>
+          <w:rFonts w:ascii="Tahoma" w:hAnsi="Tahoma" w:cs="Tahoma"/>
+        </w:rPr>
+        <w:t xml:space="preserve">) значение диагностики источника результата (0x00 - </w:t>
+      </w:r>
+      <w:proofErr w:type="spellStart"/>
+      <w:r>
+        <w:rPr>
+          <w:rFonts w:ascii="Tahoma" w:hAnsi="Tahoma" w:cs="Tahoma"/>
+        </w:rPr>
+        <w:t>success</w:t>
+      </w:r>
+      <w:proofErr w:type="spellEnd"/>
+      <w:r>
+        <w:rPr>
+          <w:rFonts w:ascii="Tahoma" w:hAnsi="Tahoma" w:cs="Tahoma"/>
+        </w:rPr>
+        <w:t>)</w:t>
+      </w:r>
+      <w:r>
+        <w:rPr>
+          <w:rFonts w:ascii="Tahoma" w:hAnsi="Tahoma" w:cs="Tahoma"/>
+        </w:rPr>
+        <w:t>,</w:t>
+      </w:r>
+    </w:p>
+    <w:p>
+      <w:pPr>
+        <w:pStyle w:val="a6"/>
+        <w:numPr>
+          <w:ilvl w:val="0"/>
+          <w:numId w:val="3"/>
+        </w:numPr>
+        <w:spacing w:after="0" w:line="240" w:lineRule="atLeast"/>
+        <w:ind w:left="1276"/>
+        <w:rPr>
+          <w:rFonts w:ascii="Tahoma" w:hAnsi="Tahoma" w:cs="Tahoma"/>
+        </w:rPr>
+      </w:pPr>
+      <w:r>
+        <w:rPr>
+          <w:rFonts w:ascii="Tahoma" w:hAnsi="Tahoma" w:cs="Tahoma"/>
+          <w:b/>
+          <w:lang w:val="en-US"/>
+        </w:rPr>
+        <w:t>ItemType</w:t>
+      </w:r>
+      <w:r>
+        <w:rPr>
+          <w:rFonts w:ascii="Tahoma" w:hAnsi="Tahoma" w:cs="Tahoma"/>
+          <w:b/>
+        </w:rPr>
+        <w:t xml:space="preserve"> </w:t>
+      </w:r>
+      <w:r>
+        <w:rPr>
+          <w:rFonts w:ascii="Tahoma" w:hAnsi="Tahoma" w:cs="Tahoma"/>
+        </w:rPr>
+        <w:t>(1 байт)</w:t>
+      </w:r>
+      <w:r>
+        <w:rPr>
+          <w:rFonts w:ascii="Tahoma" w:hAnsi="Tahoma" w:cs="Tahoma"/>
+        </w:rPr>
+        <w:t xml:space="preserve"> </w:t>
+      </w:r>
+      <w:r>
+        <w:rPr>
+          <w:rFonts w:ascii="Tahoma" w:hAnsi="Tahoma" w:cs="Tahoma"/>
+        </w:rPr>
+        <w:t>тип данных элемента в последовательности</w:t>
+      </w:r>
+      <w:r>
+        <w:rPr>
+          <w:rFonts w:ascii="Tahoma" w:hAnsi="Tahoma" w:cs="Tahoma"/>
+        </w:rPr>
+        <w:t>,</w:t>
+      </w:r>
+    </w:p>
+    <w:p>
+      <w:pPr>
+        <w:pStyle w:val="a6"/>
+        <w:numPr>
+          <w:ilvl w:val="0"/>
+          <w:numId w:val="3"/>
+        </w:numPr>
+        <w:spacing w:after="0" w:line="240" w:lineRule="atLeast"/>
+        <w:ind w:left="1276"/>
+        <w:rPr>
+          <w:rFonts w:ascii="Tahoma" w:hAnsi="Tahoma" w:cs="Tahoma"/>
+        </w:rPr>
+      </w:pPr>
+      <w:proofErr w:type="spellStart"/>
+      <w:r>
+        <w:rPr>
+          <w:rFonts w:ascii="Tahoma" w:hAnsi="Tahoma" w:cs="Tahoma"/>
+          <w:b/>
+          <w:lang w:val="en-US"/>
+        </w:rPr>
+        <w:t>ItemLength</w:t>
+      </w:r>
+      <w:proofErr w:type="spellEnd"/>
+      <w:r>
+        <w:rPr>
+          <w:rFonts w:ascii="Tahoma" w:hAnsi="Tahoma" w:cs="Tahoma"/>
+          <w:b/>
+        </w:rPr>
+        <w:t xml:space="preserve"> </w:t>
+      </w:r>
+      <w:r>
+        <w:rPr>
+          <w:rFonts w:ascii="Tahoma" w:hAnsi="Tahoma" w:cs="Tahoma"/>
+        </w:rPr>
+        <w:t>(1 байт)</w:t>
+      </w:r>
+      <w:r>
+        <w:rPr>
+          <w:rFonts w:ascii="Tahoma" w:hAnsi="Tahoma" w:cs="Tahoma"/>
+        </w:rPr>
+        <w:t xml:space="preserve"> </w:t>
+      </w:r>
+      <w:r>
+        <w:rPr>
+          <w:rFonts w:ascii="Tahoma" w:hAnsi="Tahoma" w:cs="Tahoma"/>
+        </w:rPr>
+        <w:t>длина элемента данных в байтах</w:t>
+      </w:r>
+      <w:r>
+        <w:rPr>
+          <w:rFonts w:ascii="Tahoma" w:hAnsi="Tahoma" w:cs="Tahoma"/>
+        </w:rPr>
+        <w:t xml:space="preserve"> (</w:t>
+      </w:r>
+      <w:r>
+        <w:rPr>
+          <w:rFonts w:ascii="Tahoma" w:hAnsi="Tahoma" w:cs="Tahoma"/>
+        </w:rPr>
+        <w:t>для байтовых строк</w:t>
+      </w:r>
+      <w:r>
+        <w:rPr>
+          <w:rFonts w:ascii="Tahoma" w:hAnsi="Tahoma" w:cs="Tahoma"/>
+        </w:rPr>
+        <w:t>)</w:t>
+      </w:r>
+      <w:r>
+        <w:rPr>
+          <w:rFonts w:ascii="Tahoma" w:hAnsi="Tahoma" w:cs="Tahoma"/>
+        </w:rPr>
+        <w:t>,</w:t>
+      </w:r>
+    </w:p>
+    <w:p>
+      <w:pPr>
+        <w:pStyle w:val="a6"/>
+        <w:numPr>
+          <w:ilvl w:val="0"/>
+          <w:numId w:val="3"/>
+        </w:numPr>
+        <w:spacing w:after="0" w:line="240" w:lineRule="atLeast"/>
+        <w:ind w:left="1276"/>
+        <w:rPr>
+          <w:rFonts w:ascii="Tahoma" w:hAnsi="Tahoma" w:cs="Tahoma"/>
+        </w:rPr>
+      </w:pPr>
+      <w:proofErr w:type="spellStart"/>
+      <w:r>
+        <w:rPr>
+          <w:rFonts w:ascii="Tahoma" w:hAnsi="Tahoma" w:cs="Tahoma"/>
+          <w:b/>
+          <w:lang w:val="en-US"/>
+        </w:rPr>
+        <w:t>ItemValue</w:t>
+      </w:r>
+      <w:proofErr w:type="spellEnd"/>
+      <w:r>
+        <w:rPr>
+          <w:rFonts w:ascii="Tahoma" w:hAnsi="Tahoma" w:cs="Tahoma"/>
+          <w:b/>
+        </w:rPr>
+        <w:t xml:space="preserve"> </w:t>
+      </w:r>
+      <w:r>
+        <w:rPr>
+          <w:rFonts w:ascii="Tahoma" w:hAnsi="Tahoma" w:cs="Tahoma"/>
+          <w:color w:val="767171" w:themeColor="background2" w:themeShade="80"/>
+        </w:rPr>
+        <w:t xml:space="preserve">(~ байт, определяется </w:t>
+      </w:r>
+      <w:proofErr w:type="spellStart"/>
+      <w:r>
+        <w:rPr>
+          <w:rFonts w:ascii="Tahoma" w:hAnsi="Tahoma" w:cs="Tahoma"/>
+          <w:color w:val="767171" w:themeColor="background2" w:themeShade="80"/>
+        </w:rPr>
+        <w:t>ItemType</w:t>
+      </w:r>
+      <w:proofErr w:type="spellEnd"/>
+      <w:r>
+        <w:rPr>
+          <w:rFonts w:ascii="Tahoma" w:hAnsi="Tahoma" w:cs="Tahoma"/>
+          <w:color w:val="767171" w:themeColor="background2" w:themeShade="80"/>
+        </w:rPr>
+        <w:t xml:space="preserve"> и </w:t>
+      </w:r>
+      <w:proofErr w:type="spellStart"/>
+      <w:r>
+        <w:rPr>
+          <w:rFonts w:ascii="Tahoma" w:hAnsi="Tahoma" w:cs="Tahoma"/>
+          <w:color w:val="767171" w:themeColor="background2" w:themeShade="80"/>
+          <w:lang w:val="en-US"/>
+        </w:rPr>
+        <w:t>ItemLength</w:t>
+      </w:r>
+      <w:proofErr w:type="spellEnd"/>
+      <w:r>
+        <w:rPr>
+          <w:rFonts w:ascii="Tahoma" w:hAnsi="Tahoma" w:cs="Tahoma"/>
+          <w:color w:val="767171" w:themeColor="background2" w:themeShade="80"/>
+        </w:rPr>
+        <w:t>) значение элемента данных</w:t>
+      </w:r>
+      <w:r>
+        <w:rPr>
+          <w:rFonts w:ascii="Tahoma" w:hAnsi="Tahoma" w:cs="Tahoma"/>
+        </w:rPr>
+        <w:t>.</w:t>
+      </w:r>
+    </w:p>
+    <w:p>
+      <w:pPr>
+        <w:pStyle w:val="a6"/>
+        <w:numPr>
+          <w:ilvl w:val="0"/>
+          <w:numId w:val="3"/>
+        </w:numPr>
+        <w:spacing w:after="0" w:line="240" w:lineRule="atLeast"/>
+        <w:ind w:left="993"/>
+        <w:rPr>
+          <w:rFonts w:ascii="Tahoma" w:hAnsi="Tahoma" w:cs="Tahoma"/>
+          <w:lang w:val="en-US"/>
+        </w:rPr>
+      </w:pPr>
+      <w:proofErr w:type="spellStart"/>
+      <w:r>
+        <w:rPr>
+          <w:rFonts w:ascii="Tahoma" w:hAnsi="Tahoma" w:cs="Tahoma"/>
+          <w:color w:val="767171" w:themeColor="background2" w:themeShade="80"/>
+          <w:lang w:val="en-US"/>
+        </w:rPr>
+        <w:t>ReadResponse</w:t>
+      </w:r>
+      <w:r>
+        <w:rPr>
+          <w:rFonts w:ascii="Tahoma" w:hAnsi="Tahoma" w:cs="Tahoma"/>
+          <w:color w:val="767171" w:themeColor="background2" w:themeShade="80"/>
+          <w:lang w:val="en-US"/>
+        </w:rPr>
+        <w:t>Element</w:t>
+      </w:r>
+      <w:proofErr w:type="spellEnd"/>
+      <w:r>
+        <w:rPr>
+          <w:rFonts w:ascii="Tahoma" w:hAnsi="Tahoma" w:cs="Tahoma"/>
+          <w:color w:val="767171" w:themeColor="background2" w:themeShade="80"/>
+          <w:lang w:val="en-US"/>
+        </w:rPr>
+        <w:t xml:space="preserve"> [</w:t>
+      </w:r>
+      <w:r>
+        <w:rPr>
+          <w:rFonts w:ascii="Tahoma" w:hAnsi="Tahoma" w:cs="Tahoma"/>
+          <w:color w:val="767171" w:themeColor="background2" w:themeShade="80"/>
+          <w:lang w:val="en-US"/>
+        </w:rPr>
+        <w:t>Quantity</w:t>
+      </w:r>
+      <w:bookmarkStart w:id="4" w:name="_GoBack"/>
+      <w:bookmarkEnd w:id="4"/>
+      <w:r>
+        <w:rPr>
+          <w:rFonts w:ascii="Tahoma" w:hAnsi="Tahoma" w:cs="Tahoma"/>
+          <w:color w:val="767171" w:themeColor="background2" w:themeShade="80"/>
+          <w:lang w:val="en-US"/>
+        </w:rPr>
+        <w:t xml:space="preserve">] </w:t>
+      </w:r>
+      <w:r>
+        <w:rPr>
+          <w:rFonts w:ascii="Tahoma" w:hAnsi="Tahoma" w:cs="Tahoma"/>
+          <w:lang w:val="en-US"/>
+        </w:rPr>
+        <w:t>(nested frame – structure):</w:t>
+      </w:r>
+    </w:p>
+    <w:p>
+      <w:pPr>
+        <w:pStyle w:val="a6"/>
+        <w:numPr>
+          <w:ilvl w:val="0"/>
+          <w:numId w:val="3"/>
+        </w:numPr>
+        <w:spacing w:after="0" w:line="240" w:lineRule="atLeast"/>
+        <w:ind w:left="1276"/>
+        <w:rPr>
+          <w:rFonts w:ascii="Tahoma" w:hAnsi="Tahoma" w:cs="Tahoma"/>
+        </w:rPr>
+      </w:pPr>
+      <w:proofErr w:type="spellStart"/>
+      <w:r>
+        <w:rPr>
+          <w:rFonts w:ascii="Tahoma" w:hAnsi="Tahoma" w:cs="Tahoma"/>
+          <w:b/>
+          <w:lang w:val="en-US"/>
+        </w:rPr>
+        <w:t>ResultDiagnosticFlag</w:t>
+      </w:r>
+      <w:proofErr w:type="spellEnd"/>
+      <w:r>
+        <w:rPr>
+          <w:rFonts w:ascii="Tahoma" w:hAnsi="Tahoma" w:cs="Tahoma"/>
+          <w:b/>
+        </w:rPr>
+        <w:t xml:space="preserve"> </w:t>
+      </w:r>
+      <w:r>
+        <w:rPr>
+          <w:rFonts w:ascii="Tahoma" w:hAnsi="Tahoma" w:cs="Tahoma"/>
+          <w:color w:val="767171" w:themeColor="background2" w:themeShade="80"/>
+        </w:rPr>
+        <w:t xml:space="preserve">(1 байт) значение диагностики источника результата (0x00 - </w:t>
+      </w:r>
+      <w:proofErr w:type="spellStart"/>
+      <w:r>
+        <w:rPr>
+          <w:rFonts w:ascii="Tahoma" w:hAnsi="Tahoma" w:cs="Tahoma"/>
+          <w:color w:val="767171" w:themeColor="background2" w:themeShade="80"/>
+        </w:rPr>
+        <w:t>success</w:t>
+      </w:r>
+      <w:proofErr w:type="spellEnd"/>
+      <w:r>
+        <w:rPr>
+          <w:rFonts w:ascii="Tahoma" w:hAnsi="Tahoma" w:cs="Tahoma"/>
+          <w:color w:val="767171" w:themeColor="background2" w:themeShade="80"/>
+        </w:rPr>
+        <w:t>)</w:t>
+      </w:r>
+      <w:r>
+        <w:rPr>
+          <w:rFonts w:ascii="Tahoma" w:hAnsi="Tahoma" w:cs="Tahoma"/>
+        </w:rPr>
+        <w:t>,</w:t>
+      </w:r>
+    </w:p>
+    <w:p>
+      <w:pPr>
+        <w:pStyle w:val="a6"/>
+        <w:numPr>
+          <w:ilvl w:val="0"/>
+          <w:numId w:val="3"/>
+        </w:numPr>
+        <w:spacing w:after="0" w:line="240" w:lineRule="atLeast"/>
+        <w:ind w:left="1276"/>
+        <w:rPr>
+          <w:rFonts w:ascii="Tahoma" w:hAnsi="Tahoma" w:cs="Tahoma"/>
+        </w:rPr>
+      </w:pPr>
+      <w:r>
+        <w:rPr>
+          <w:rFonts w:ascii="Tahoma" w:hAnsi="Tahoma" w:cs="Tahoma"/>
+          <w:b/>
+          <w:lang w:val="en-US"/>
+        </w:rPr>
+        <w:t>ItemType</w:t>
+      </w:r>
+      <w:r>
+        <w:rPr>
+          <w:rFonts w:ascii="Tahoma" w:hAnsi="Tahoma" w:cs="Tahoma"/>
+          <w:b/>
+        </w:rPr>
+        <w:t xml:space="preserve"> </w:t>
+      </w:r>
+      <w:r>
+        <w:rPr>
+          <w:rFonts w:ascii="Tahoma" w:hAnsi="Tahoma" w:cs="Tahoma"/>
+          <w:color w:val="767171" w:themeColor="background2" w:themeShade="80"/>
+        </w:rPr>
+        <w:t>(1 байт) тип данных элемента в последовательности</w:t>
+      </w:r>
+      <w:r>
+        <w:rPr>
+          <w:rFonts w:ascii="Tahoma" w:hAnsi="Tahoma" w:cs="Tahoma"/>
+          <w:color w:val="767171" w:themeColor="background2" w:themeShade="80"/>
+        </w:rPr>
+        <w:t xml:space="preserve"> – </w:t>
+      </w:r>
+      <w:r>
+        <w:rPr>
+          <w:rFonts w:ascii="Tahoma" w:hAnsi="Tahoma" w:cs="Tahoma"/>
+        </w:rPr>
+        <w:t>[1] массив</w:t>
+      </w:r>
+      <w:r>
+        <w:rPr>
+          <w:rFonts w:ascii="Tahoma" w:hAnsi="Tahoma" w:cs="Tahoma"/>
+        </w:rPr>
+        <w:t xml:space="preserve">; </w:t>
+      </w:r>
+      <w:r>
+        <w:rPr>
+          <w:rFonts w:ascii="Tahoma" w:hAnsi="Tahoma" w:cs="Tahoma"/>
+        </w:rPr>
+        <w:t>[</w:t>
+      </w:r>
+      <w:r>
+        <w:rPr>
+          <w:rFonts w:ascii="Tahoma" w:hAnsi="Tahoma" w:cs="Tahoma"/>
+        </w:rPr>
+        <w:t>2</w:t>
+      </w:r>
+      <w:r>
+        <w:rPr>
+          <w:rFonts w:ascii="Tahoma" w:hAnsi="Tahoma" w:cs="Tahoma"/>
+        </w:rPr>
+        <w:t xml:space="preserve">] </w:t>
+      </w:r>
+      <w:r>
+        <w:rPr>
+          <w:rFonts w:ascii="Tahoma" w:hAnsi="Tahoma" w:cs="Tahoma"/>
+        </w:rPr>
+        <w:t>структура</w:t>
+      </w:r>
+      <w:r>
+        <w:rPr>
+          <w:rFonts w:ascii="Tahoma" w:hAnsi="Tahoma" w:cs="Tahoma"/>
+          <w:color w:val="767171" w:themeColor="background2" w:themeShade="80"/>
+        </w:rPr>
+        <w:t>,</w:t>
+      </w:r>
+    </w:p>
+    <w:p>
+      <w:pPr>
+        <w:pStyle w:val="a6"/>
+        <w:numPr>
+          <w:ilvl w:val="0"/>
+          <w:numId w:val="3"/>
+        </w:numPr>
+        <w:spacing w:after="0" w:line="240" w:lineRule="atLeast"/>
+        <w:ind w:left="1276"/>
+        <w:rPr>
+          <w:rFonts w:ascii="Tahoma" w:hAnsi="Tahoma" w:cs="Tahoma"/>
+        </w:rPr>
+      </w:pPr>
+      <w:proofErr w:type="spellStart"/>
+      <w:r>
+        <w:rPr>
+          <w:rFonts w:ascii="Tahoma" w:hAnsi="Tahoma" w:cs="Tahoma"/>
+          <w:b/>
+          <w:lang w:val="en-US"/>
+        </w:rPr>
+        <w:t>ItemLength</w:t>
+      </w:r>
+      <w:proofErr w:type="spellEnd"/>
+      <w:r>
+        <w:rPr>
+          <w:rFonts w:ascii="Tahoma" w:hAnsi="Tahoma" w:cs="Tahoma"/>
+          <w:b/>
+        </w:rPr>
+        <w:t xml:space="preserve"> </w:t>
+      </w:r>
+      <w:r>
+        <w:rPr>
+          <w:rFonts w:ascii="Tahoma" w:hAnsi="Tahoma" w:cs="Tahoma"/>
+          <w:color w:val="767171" w:themeColor="background2" w:themeShade="80"/>
+        </w:rPr>
+        <w:t xml:space="preserve">(1 байт) </w:t>
+      </w:r>
+      <w:r>
+        <w:rPr>
+          <w:rFonts w:ascii="Tahoma" w:hAnsi="Tahoma" w:cs="Tahoma"/>
+        </w:rPr>
+        <w:t>количество элементов в массиве</w:t>
+      </w:r>
+      <w:r>
+        <w:rPr>
+          <w:rFonts w:ascii="Tahoma" w:hAnsi="Tahoma" w:cs="Tahoma"/>
+        </w:rPr>
+        <w:t xml:space="preserve"> </w:t>
+      </w:r>
+      <w:r>
+        <w:rPr>
+          <w:rFonts w:ascii="Tahoma" w:hAnsi="Tahoma" w:cs="Tahoma"/>
+        </w:rPr>
+        <w:t>|</w:t>
+      </w:r>
+      <w:r>
+        <w:rPr>
+          <w:rFonts w:ascii="Tahoma" w:hAnsi="Tahoma" w:cs="Tahoma"/>
+        </w:rPr>
+        <w:t xml:space="preserve"> структуре</w:t>
+      </w:r>
+      <w:r>
+        <w:rPr>
+          <w:rFonts w:ascii="Tahoma" w:hAnsi="Tahoma" w:cs="Tahoma"/>
+        </w:rPr>
+        <w:t>,</w:t>
+      </w:r>
+    </w:p>
+    <w:p>
+      <w:pPr>
+        <w:pStyle w:val="a6"/>
+        <w:numPr>
+          <w:ilvl w:val="0"/>
+          <w:numId w:val="3"/>
+        </w:numPr>
+        <w:spacing w:after="0" w:line="240" w:lineRule="atLeast"/>
+        <w:ind w:left="1276"/>
+        <w:rPr>
+          <w:rFonts w:ascii="Tahoma" w:hAnsi="Tahoma" w:cs="Tahoma"/>
+          <w:color w:val="767171" w:themeColor="background2" w:themeShade="80"/>
+        </w:rPr>
+      </w:pPr>
+      <w:proofErr w:type="spellStart"/>
+      <w:r>
+        <w:rPr>
+          <w:rFonts w:ascii="Tahoma" w:hAnsi="Tahoma" w:cs="Tahoma"/>
+          <w:b/>
+          <w:color w:val="767171" w:themeColor="background2" w:themeShade="80"/>
+          <w:lang w:val="en-US"/>
+        </w:rPr>
+        <w:t>ItemValue</w:t>
+      </w:r>
+      <w:proofErr w:type="spellEnd"/>
+      <w:r>
+        <w:rPr>
+          <w:rFonts w:ascii="Tahoma" w:hAnsi="Tahoma" w:cs="Tahoma"/>
+          <w:b/>
+          <w:color w:val="767171" w:themeColor="background2" w:themeShade="80"/>
+        </w:rPr>
+        <w:t xml:space="preserve"> </w:t>
+      </w:r>
+      <w:r>
+        <w:rPr>
+          <w:rFonts w:ascii="Tahoma" w:hAnsi="Tahoma" w:cs="Tahoma"/>
+          <w:color w:val="767171" w:themeColor="background2" w:themeShade="80"/>
+        </w:rPr>
+        <w:t>массив</w:t>
+      </w:r>
+      <w:r>
+        <w:rPr>
+          <w:rFonts w:ascii="Tahoma" w:hAnsi="Tahoma" w:cs="Tahoma"/>
+          <w:color w:val="767171" w:themeColor="background2" w:themeShade="80"/>
+        </w:rPr>
+        <w:t>:</w:t>
+      </w:r>
+    </w:p>
+    <w:p>
+      <w:pPr>
+        <w:pStyle w:val="a6"/>
+        <w:numPr>
+          <w:ilvl w:val="0"/>
+          <w:numId w:val="3"/>
+        </w:numPr>
+        <w:spacing w:after="0" w:line="240" w:lineRule="atLeast"/>
+        <w:ind w:left="1560"/>
+        <w:rPr>
+          <w:rFonts w:ascii="Tahoma" w:hAnsi="Tahoma" w:cs="Tahoma"/>
+        </w:rPr>
+      </w:pPr>
+      <w:r>
+        <w:rPr>
+          <w:rFonts w:ascii="Tahoma" w:hAnsi="Tahoma" w:cs="Tahoma"/>
+          <w:b/>
+          <w:lang w:val="en-US"/>
+        </w:rPr>
+        <w:t>ItemType</w:t>
+      </w:r>
+      <w:r>
+        <w:rPr>
+          <w:rFonts w:ascii="Tahoma" w:hAnsi="Tahoma" w:cs="Tahoma"/>
+          <w:b/>
+        </w:rPr>
+        <w:t xml:space="preserve"> </w:t>
+      </w:r>
+      <w:r>
+        <w:rPr>
+          <w:rFonts w:ascii="Tahoma" w:hAnsi="Tahoma" w:cs="Tahoma"/>
+        </w:rPr>
+        <w:t>(1 байт)</w:t>
+      </w:r>
+      <w:r>
+        <w:rPr>
+          <w:rFonts w:ascii="Tahoma" w:hAnsi="Tahoma" w:cs="Tahoma"/>
+        </w:rPr>
+        <w:t xml:space="preserve"> </w:t>
+      </w:r>
+      <w:r>
+        <w:rPr>
+          <w:rFonts w:ascii="Tahoma" w:hAnsi="Tahoma" w:cs="Tahoma"/>
+        </w:rPr>
+        <w:t xml:space="preserve">тип данных элемента в </w:t>
+      </w:r>
+      <w:r>
+        <w:rPr>
+          <w:rFonts w:ascii="Tahoma" w:hAnsi="Tahoma" w:cs="Tahoma"/>
+        </w:rPr>
+        <w:t>массиве</w:t>
+      </w:r>
+      <w:r>
+        <w:rPr>
+          <w:rFonts w:ascii="Tahoma" w:hAnsi="Tahoma" w:cs="Tahoma"/>
+        </w:rPr>
+        <w:t xml:space="preserve"> </w:t>
+      </w:r>
+      <w:r>
+        <w:rPr>
+          <w:rFonts w:ascii="Tahoma" w:hAnsi="Tahoma" w:cs="Tahoma"/>
+        </w:rPr>
+        <w:t>|</w:t>
+      </w:r>
+      <w:r>
+        <w:rPr>
+          <w:rFonts w:ascii="Tahoma" w:hAnsi="Tahoma" w:cs="Tahoma"/>
+        </w:rPr>
+        <w:t xml:space="preserve"> структуре,</w:t>
+      </w:r>
+    </w:p>
+    <w:p>
+      <w:pPr>
+        <w:pStyle w:val="a6"/>
+        <w:numPr>
+          <w:ilvl w:val="0"/>
+          <w:numId w:val="3"/>
+        </w:numPr>
+        <w:spacing w:after="0" w:line="240" w:lineRule="atLeast"/>
+        <w:ind w:left="1560"/>
+        <w:rPr>
+          <w:rFonts w:ascii="Tahoma" w:hAnsi="Tahoma" w:cs="Tahoma"/>
+        </w:rPr>
+      </w:pPr>
+      <w:proofErr w:type="spellStart"/>
+      <w:r>
+        <w:rPr>
+          <w:rFonts w:ascii="Tahoma" w:hAnsi="Tahoma" w:cs="Tahoma"/>
+          <w:b/>
+          <w:lang w:val="en-US"/>
+        </w:rPr>
+        <w:t>ItemLength</w:t>
+      </w:r>
+      <w:proofErr w:type="spellEnd"/>
+      <w:r>
+        <w:rPr>
+          <w:rFonts w:ascii="Tahoma" w:hAnsi="Tahoma" w:cs="Tahoma"/>
+          <w:b/>
+        </w:rPr>
+        <w:t xml:space="preserve"> </w:t>
+      </w:r>
+      <w:r>
+        <w:rPr>
+          <w:rFonts w:ascii="Tahoma" w:hAnsi="Tahoma" w:cs="Tahoma"/>
+        </w:rPr>
+        <w:t>(1 байт)</w:t>
+      </w:r>
+      <w:r>
+        <w:rPr>
+          <w:rFonts w:ascii="Tahoma" w:hAnsi="Tahoma" w:cs="Tahoma"/>
+        </w:rPr>
+        <w:t xml:space="preserve"> </w:t>
+      </w:r>
+      <w:r>
+        <w:rPr>
+          <w:rFonts w:ascii="Tahoma" w:hAnsi="Tahoma" w:cs="Tahoma"/>
+        </w:rPr>
+        <w:t>длина элемента данных в байтах</w:t>
+      </w:r>
+      <w:r>
+        <w:rPr>
+          <w:rFonts w:ascii="Tahoma" w:hAnsi="Tahoma" w:cs="Tahoma"/>
+        </w:rPr>
+        <w:t xml:space="preserve"> </w:t>
+      </w:r>
+      <w:r>
+        <w:rPr>
+          <w:rFonts w:ascii="Tahoma" w:hAnsi="Tahoma" w:cs="Tahoma"/>
+        </w:rPr>
+        <w:t>(</w:t>
+      </w:r>
+      <w:r>
+        <w:rPr>
+          <w:rFonts w:ascii="Tahoma" w:hAnsi="Tahoma" w:cs="Tahoma"/>
+        </w:rPr>
+        <w:t>для байтовых строк</w:t>
+      </w:r>
+      <w:r>
+        <w:rPr>
+          <w:rFonts w:ascii="Tahoma" w:hAnsi="Tahoma" w:cs="Tahoma"/>
+        </w:rPr>
+        <w:t>)</w:t>
+      </w:r>
+      <w:r>
+        <w:rPr>
+          <w:rFonts w:ascii="Tahoma" w:hAnsi="Tahoma" w:cs="Tahoma"/>
+        </w:rPr>
+        <w:t>,</w:t>
+      </w:r>
+    </w:p>
+    <w:p>
+      <w:pPr>
+        <w:pStyle w:val="a6"/>
+        <w:numPr>
+          <w:ilvl w:val="0"/>
+          <w:numId w:val="3"/>
+        </w:numPr>
+        <w:spacing w:after="0" w:line="240" w:lineRule="atLeast"/>
+        <w:ind w:left="1560"/>
+        <w:rPr>
+          <w:rFonts w:ascii="Tahoma" w:hAnsi="Tahoma" w:cs="Tahoma"/>
+        </w:rPr>
+      </w:pPr>
+      <w:proofErr w:type="spellStart"/>
+      <w:r>
+        <w:rPr>
+          <w:rFonts w:ascii="Tahoma" w:hAnsi="Tahoma" w:cs="Tahoma"/>
+          <w:b/>
+          <w:lang w:val="en-US"/>
+        </w:rPr>
+        <w:t>ItemValue</w:t>
+      </w:r>
+      <w:proofErr w:type="spellEnd"/>
+      <w:r>
+        <w:rPr>
+          <w:rFonts w:ascii="Tahoma" w:hAnsi="Tahoma" w:cs="Tahoma"/>
+          <w:b/>
+        </w:rPr>
+        <w:t xml:space="preserve"> </w:t>
+      </w:r>
+      <w:r>
+        <w:rPr>
+          <w:rFonts w:ascii="Tahoma" w:hAnsi="Tahoma" w:cs="Tahoma"/>
+        </w:rPr>
+        <w:t>(</w:t>
+      </w:r>
+      <w:r>
+        <w:rPr>
+          <w:rFonts w:ascii="Tahoma" w:hAnsi="Tahoma" w:cs="Tahoma"/>
+        </w:rPr>
+        <w:t>~</w:t>
+      </w:r>
+      <w:r>
+        <w:rPr>
+          <w:rFonts w:ascii="Tahoma" w:hAnsi="Tahoma" w:cs="Tahoma"/>
+        </w:rPr>
+        <w:t xml:space="preserve"> байт</w:t>
+      </w:r>
+      <w:r>
+        <w:rPr>
+          <w:rFonts w:ascii="Tahoma" w:hAnsi="Tahoma" w:cs="Tahoma"/>
+        </w:rPr>
+        <w:t xml:space="preserve">, определяется </w:t>
+      </w:r>
+      <w:r>
+        <w:rPr>
+          <w:rFonts w:ascii="Tahoma" w:hAnsi="Tahoma" w:cs="Tahoma"/>
+        </w:rPr>
+        <w:t xml:space="preserve">ItemType </w:t>
+      </w:r>
+      <w:r>
+        <w:rPr>
+          <w:rFonts w:ascii="Tahoma" w:hAnsi="Tahoma" w:cs="Tahoma"/>
+        </w:rPr>
+        <w:t xml:space="preserve">и </w:t>
+      </w:r>
+      <w:proofErr w:type="spellStart"/>
+      <w:r>
+        <w:rPr>
+          <w:rFonts w:ascii="Tahoma" w:hAnsi="Tahoma" w:cs="Tahoma"/>
+        </w:rPr>
+        <w:t>ItemLength</w:t>
+      </w:r>
+      <w:proofErr w:type="spellEnd"/>
+      <w:r>
+        <w:rPr>
+          <w:rFonts w:ascii="Tahoma" w:hAnsi="Tahoma" w:cs="Tahoma"/>
+        </w:rPr>
+        <w:t>)</w:t>
+      </w:r>
+      <w:r>
+        <w:rPr>
+          <w:rFonts w:ascii="Tahoma" w:hAnsi="Tahoma" w:cs="Tahoma"/>
+        </w:rPr>
+        <w:t xml:space="preserve"> значение элемента данных:</w:t>
+      </w:r>
+    </w:p>
+    <w:p>
+      <w:pPr>
+        <w:pStyle w:val="a6"/>
+        <w:numPr>
+          <w:ilvl w:val="0"/>
+          <w:numId w:val="3"/>
+        </w:numPr>
+        <w:spacing w:after="0" w:line="240" w:lineRule="atLeast"/>
+        <w:ind w:left="709"/>
+        <w:rPr>
+          <w:rFonts w:ascii="Tahoma" w:hAnsi="Tahoma" w:cs="Tahoma"/>
+        </w:rPr>
+      </w:pPr>
+      <w:proofErr w:type="spellStart"/>
+      <w:r>
+        <w:rPr>
+          <w:rFonts w:ascii="Tahoma" w:hAnsi="Tahoma" w:cs="Tahoma"/>
+          <w:b/>
+          <w:color w:val="767171" w:themeColor="background2" w:themeShade="80"/>
+          <w:lang w:val="en-US"/>
+        </w:rPr>
+        <w:t>RawData</w:t>
+      </w:r>
+      <w:proofErr w:type="spellEnd"/>
+      <w:r>
+        <w:rPr>
+          <w:rFonts w:ascii="Tahoma" w:hAnsi="Tahoma" w:cs="Tahoma"/>
+          <w:color w:val="767171" w:themeColor="background2" w:themeShade="80"/>
+        </w:rPr>
+        <w:t xml:space="preserve"> (</w:t>
+      </w:r>
+      <w:r>
+        <w:rPr>
+          <w:rFonts w:ascii="Tahoma" w:hAnsi="Tahoma" w:cs="Tahoma"/>
+          <w:color w:val="767171" w:themeColor="background2" w:themeShade="80"/>
+        </w:rPr>
+        <w:t>неразобранные</w:t>
+      </w:r>
+      <w:r>
+        <w:rPr>
+          <w:rFonts w:ascii="Tahoma" w:hAnsi="Tahoma" w:cs="Tahoma"/>
+          <w:color w:val="767171" w:themeColor="background2" w:themeShade="80"/>
+        </w:rPr>
+        <w:t xml:space="preserve"> </w:t>
+      </w:r>
+      <w:r>
+        <w:rPr>
+          <w:rFonts w:ascii="Tahoma" w:hAnsi="Tahoma" w:cs="Tahoma"/>
+          <w:color w:val="767171" w:themeColor="background2" w:themeShade="80"/>
+        </w:rPr>
+        <w:t>данные</w:t>
+      </w:r>
+      <w:r>
+        <w:rPr>
+          <w:rFonts w:ascii="Tahoma" w:hAnsi="Tahoma" w:cs="Tahoma"/>
+          <w:color w:val="767171" w:themeColor="background2" w:themeShade="80"/>
+        </w:rPr>
+        <w:t xml:space="preserve"> – </w:t>
+      </w:r>
+      <w:r>
+        <w:rPr>
+          <w:rFonts w:ascii="Tahoma" w:hAnsi="Tahoma" w:cs="Tahoma"/>
+          <w:color w:val="767171" w:themeColor="background2" w:themeShade="80"/>
+        </w:rPr>
+        <w:t>технологическое</w:t>
+      </w:r>
+      <w:r>
+        <w:rPr>
+          <w:rFonts w:ascii="Tahoma" w:hAnsi="Tahoma" w:cs="Tahoma"/>
+          <w:color w:val="767171" w:themeColor="background2" w:themeShade="80"/>
+        </w:rPr>
+        <w:t xml:space="preserve"> </w:t>
+      </w:r>
+      <w:r>
+        <w:rPr>
+          <w:rFonts w:ascii="Tahoma" w:hAnsi="Tahoma" w:cs="Tahoma"/>
+          <w:color w:val="767171" w:themeColor="background2" w:themeShade="80"/>
+        </w:rPr>
+        <w:t>поле</w:t>
+      </w:r>
+      <w:r>
+        <w:rPr>
+          <w:rFonts w:ascii="Tahoma" w:hAnsi="Tahoma" w:cs="Tahoma"/>
+          <w:color w:val="767171" w:themeColor="background2" w:themeShade="80"/>
+        </w:rPr>
+        <w:t>)</w:t>
+      </w:r>
+    </w:p>
+    <w:p>
+      <w:pPr>
+        <w:spacing w:after="0" w:line="240" w:lineRule="atLeast"/>
+        <w:rPr>
+          <w:rFonts w:ascii="Tahoma" w:hAnsi="Tahoma" w:cs="Tahoma"/>
         </w:rPr>
       </w:pPr>
     </w:p>
@@ -41096,17 +45026,50 @@
         <w:spacing w:after="0" w:line="240" w:lineRule="atLeast"/>
         <w:rPr>
           <w:rFonts w:ascii="Tahoma" w:hAnsi="Tahoma" w:cs="Tahoma"/>
-          <w:lang w:val="en-US"/>
         </w:rPr>
       </w:pPr>
     </w:p>
     <w:p>
       <w:pPr>
-        <w:rPr>
-          <w:lang w:val="en-US"/>
+        <w:spacing w:after="0" w:line="240" w:lineRule="atLeast"/>
+        <w:rPr>
+          <w:rFonts w:ascii="Tahoma" w:hAnsi="Tahoma" w:cs="Tahoma"/>
         </w:rPr>
       </w:pPr>
     </w:p>
+    <w:p>
+      <w:pPr>
+        <w:spacing w:after="0" w:line="240" w:lineRule="atLeast"/>
+        <w:rPr>
+          <w:rFonts w:ascii="Tahoma" w:hAnsi="Tahoma" w:cs="Tahoma"/>
+        </w:rPr>
+      </w:pPr>
+    </w:p>
+    <w:p>
+      <w:pPr>
+        <w:spacing w:after="0" w:line="240" w:lineRule="atLeast"/>
+        <w:rPr>
+          <w:rFonts w:ascii="Tahoma" w:hAnsi="Tahoma" w:cs="Tahoma"/>
+        </w:rPr>
+      </w:pPr>
+    </w:p>
+    <w:p>
+      <w:pPr>
+        <w:spacing w:after="0" w:line="240" w:lineRule="atLeast"/>
+        <w:rPr>
+          <w:rFonts w:ascii="Tahoma" w:hAnsi="Tahoma" w:cs="Tahoma"/>
+        </w:rPr>
+      </w:pPr>
+    </w:p>
+    <w:p>
+      <w:pPr>
+        <w:spacing w:after="0" w:line="240" w:lineRule="atLeast"/>
+        <w:rPr>
+          <w:rFonts w:ascii="Tahoma" w:hAnsi="Tahoma" w:cs="Tahoma"/>
+        </w:rPr>
+      </w:pPr>
+    </w:p>
+    <w:p/>
     <w:sectPr>
       <w:pgSz w:w="11906" w:h="16838"/>
       <w:pgMar w:top="1134" w:right="850" w:bottom="1134" w:left="1701" w:header="708" w:footer="708" w:gutter="0"/>

</xml_diff>

<commit_message>
fixed parsing multi items in read request frame added following tests into ApduFrameSpec: "should parse simple multi items READ_RESPONSE apdu package", "should parse simple universal single item READ_RESPONSE apdu package", "should parse simple multi items READ_RESPONSE apdu package with two same items", "should parse simple multi items READ_RESPONSE apdu package with four different items" added ReadResponseElement class edited ApduReadResponse class
</commit_message>
<xml_diff>
--- a/doc/APDU_def.docx
+++ b/doc/APDU_def.docx
@@ -43832,41 +43832,77 @@
           <w:b/>
           <w:lang w:val="en-US"/>
         </w:rPr>
-        <w:t>LastBlock</w:t>
+        <w:t>ReadResponseFormat</w:t>
       </w:r>
       <w:proofErr w:type="spellEnd"/>
       <w:r>
         <w:rPr>
           <w:rFonts w:ascii="Tahoma" w:hAnsi="Tahoma" w:cs="Tahoma"/>
-          <w:b/>
-        </w:rPr>
-        <w:t xml:space="preserve"> </w:t>
-      </w:r>
-      <w:r>
-        <w:rPr>
-          <w:rFonts w:ascii="Tahoma" w:hAnsi="Tahoma" w:cs="Tahoma"/>
-          <w:b/>
-          <w:lang w:val="en-US"/>
-        </w:rPr>
-        <w:t>flag</w:t>
-      </w:r>
-      <w:r>
-        <w:rPr>
-          <w:rFonts w:ascii="Tahoma" w:hAnsi="Tahoma" w:cs="Tahoma"/>
-        </w:rPr>
-        <w:t xml:space="preserve"> </w:t>
-      </w:r>
-      <w:r>
-        <w:rPr>
-          <w:rFonts w:ascii="Tahoma" w:hAnsi="Tahoma" w:cs="Tahoma"/>
-        </w:rPr>
-        <w:t>(1 байт)</w:t>
-      </w:r>
-      <w:r>
-        <w:rPr>
-          <w:rFonts w:ascii="Tahoma" w:hAnsi="Tahoma" w:cs="Tahoma"/>
-        </w:rPr>
-        <w:t xml:space="preserve"> (признак последнего блока),</w:t>
+        </w:rPr>
+        <w:t xml:space="preserve"> </w:t>
+      </w:r>
+      <w:r>
+        <w:rPr>
+          <w:rFonts w:ascii="Tahoma" w:hAnsi="Tahoma" w:cs="Tahoma"/>
+        </w:rPr>
+        <w:t>(1 байт) (</w:t>
+      </w:r>
+      <w:r>
+        <w:rPr>
+          <w:rFonts w:ascii="Tahoma" w:hAnsi="Tahoma" w:cs="Tahoma"/>
+        </w:rPr>
+        <w:t>формат</w:t>
+      </w:r>
+      <w:r>
+        <w:rPr>
+          <w:rFonts w:ascii="Tahoma" w:hAnsi="Tahoma" w:cs="Tahoma"/>
+        </w:rPr>
+        <w:t>/</w:t>
+      </w:r>
+      <w:r>
+        <w:rPr>
+          <w:rFonts w:ascii="Tahoma" w:hAnsi="Tahoma" w:cs="Tahoma"/>
+        </w:rPr>
+        <w:t xml:space="preserve">тип ответа на запрос, например: </w:t>
+      </w:r>
+      <w:r>
+        <w:rPr>
+          <w:rFonts w:ascii="Tahoma" w:hAnsi="Tahoma" w:cs="Tahoma"/>
+        </w:rPr>
+        <w:t>[</w:t>
+      </w:r>
+      <w:r>
+        <w:rPr>
+          <w:rFonts w:ascii="Tahoma" w:hAnsi="Tahoma" w:cs="Tahoma"/>
+          <w:b/>
+        </w:rPr>
+        <w:t>2</w:t>
+      </w:r>
+      <w:r>
+        <w:rPr>
+          <w:rFonts w:ascii="Tahoma" w:hAnsi="Tahoma" w:cs="Tahoma"/>
+        </w:rPr>
+        <w:t>]</w:t>
+      </w:r>
+      <w:r>
+        <w:rPr>
+          <w:rFonts w:ascii="Tahoma" w:hAnsi="Tahoma" w:cs="Tahoma"/>
+        </w:rPr>
+        <w:t xml:space="preserve"> – </w:t>
+      </w:r>
+      <w:proofErr w:type="spellStart"/>
+      <w:r>
+        <w:rPr>
+          <w:rFonts w:ascii="Tahoma" w:hAnsi="Tahoma" w:cs="Tahoma"/>
+        </w:rPr>
+        <w:t>data-block-result</w:t>
+      </w:r>
+      <w:proofErr w:type="spellEnd"/>
+      <w:r>
+        <w:rPr>
+          <w:rFonts w:ascii="Tahoma" w:hAnsi="Tahoma" w:cs="Tahoma"/>
+        </w:rPr>
+        <w:t>),</w:t>
       </w:r>
     </w:p>
     <w:p>
@@ -43886,7 +43922,64 @@
         <w:rPr>
           <w:rFonts w:ascii="Tahoma" w:hAnsi="Tahoma" w:cs="Tahoma"/>
           <w:b/>
-        </w:rPr>
+          <w:lang w:val="en-US"/>
+        </w:rPr>
+        <w:t>LastBlock</w:t>
+      </w:r>
+      <w:proofErr w:type="spellEnd"/>
+      <w:r>
+        <w:rPr>
+          <w:rFonts w:ascii="Tahoma" w:hAnsi="Tahoma" w:cs="Tahoma"/>
+          <w:b/>
+        </w:rPr>
+        <w:t xml:space="preserve"> </w:t>
+      </w:r>
+      <w:r>
+        <w:rPr>
+          <w:rFonts w:ascii="Tahoma" w:hAnsi="Tahoma" w:cs="Tahoma"/>
+          <w:b/>
+          <w:lang w:val="en-US"/>
+        </w:rPr>
+        <w:t>flag</w:t>
+      </w:r>
+      <w:r>
+        <w:rPr>
+          <w:rFonts w:ascii="Tahoma" w:hAnsi="Tahoma" w:cs="Tahoma"/>
+        </w:rPr>
+        <w:t xml:space="preserve"> </w:t>
+      </w:r>
+      <w:r>
+        <w:rPr>
+          <w:rFonts w:ascii="Tahoma" w:hAnsi="Tahoma" w:cs="Tahoma"/>
+        </w:rPr>
+        <w:t>(1 байт)</w:t>
+      </w:r>
+      <w:r>
+        <w:rPr>
+          <w:rFonts w:ascii="Tahoma" w:hAnsi="Tahoma" w:cs="Tahoma"/>
+        </w:rPr>
+        <w:t xml:space="preserve"> (признак последнего блока),</w:t>
+      </w:r>
+    </w:p>
+    <w:p>
+      <w:pPr>
+        <w:pStyle w:val="a6"/>
+        <w:numPr>
+          <w:ilvl w:val="0"/>
+          <w:numId w:val="3"/>
+        </w:numPr>
+        <w:spacing w:after="0" w:line="240" w:lineRule="atLeast"/>
+        <w:rPr>
+          <w:rFonts w:ascii="Tahoma" w:hAnsi="Tahoma" w:cs="Tahoma"/>
+        </w:rPr>
+      </w:pPr>
+      <w:proofErr w:type="spellStart"/>
+      <w:r>
+        <w:rPr>
+          <w:rFonts w:ascii="Tahoma" w:hAnsi="Tahoma" w:cs="Tahoma"/>
+          <w:b/>
+        </w:rPr>
+        <w:lastRenderedPageBreak/>
         <w:t>BlockNumber</w:t>
       </w:r>
       <w:proofErr w:type="spellEnd"/>
@@ -43978,6 +44071,90 @@
         <w:ind w:left="709"/>
         <w:rPr>
           <w:rFonts w:ascii="Tahoma" w:hAnsi="Tahoma" w:cs="Tahoma"/>
+        </w:rPr>
+      </w:pPr>
+      <w:r>
+        <w:rPr>
+          <w:rFonts w:ascii="Tahoma" w:hAnsi="Tahoma" w:cs="Tahoma"/>
+          <w:b/>
+          <w:lang w:val="en-US"/>
+        </w:rPr>
+        <w:t>Quantity</w:t>
+      </w:r>
+      <w:r>
+        <w:rPr>
+          <w:rFonts w:ascii="Tahoma" w:hAnsi="Tahoma" w:cs="Tahoma"/>
+        </w:rPr>
+        <w:t xml:space="preserve"> (1 байт) (</w:t>
+      </w:r>
+      <w:r>
+        <w:rPr>
+          <w:rFonts w:ascii="Tahoma" w:hAnsi="Tahoma" w:cs="Tahoma"/>
+        </w:rPr>
+        <w:t>количество</w:t>
+      </w:r>
+      <w:r>
+        <w:rPr>
+          <w:rFonts w:ascii="Tahoma" w:hAnsi="Tahoma" w:cs="Tahoma"/>
+        </w:rPr>
+        <w:t xml:space="preserve"> </w:t>
+      </w:r>
+      <w:r>
+        <w:rPr>
+          <w:rFonts w:ascii="Tahoma" w:hAnsi="Tahoma" w:cs="Tahoma"/>
+        </w:rPr>
+        <w:t>элементов</w:t>
+      </w:r>
+      <w:r>
+        <w:rPr>
+          <w:rFonts w:ascii="Tahoma" w:hAnsi="Tahoma" w:cs="Tahoma"/>
+        </w:rPr>
+        <w:t xml:space="preserve"> </w:t>
+      </w:r>
+      <w:r>
+        <w:rPr>
+          <w:rFonts w:ascii="Tahoma" w:hAnsi="Tahoma" w:cs="Tahoma"/>
+        </w:rPr>
+        <w:t>в</w:t>
+      </w:r>
+      <w:r>
+        <w:rPr>
+          <w:rFonts w:ascii="Tahoma" w:hAnsi="Tahoma" w:cs="Tahoma"/>
+        </w:rPr>
+        <w:t xml:space="preserve"> </w:t>
+      </w:r>
+      <w:r>
+        <w:rPr>
+          <w:rFonts w:ascii="Tahoma" w:hAnsi="Tahoma" w:cs="Tahoma"/>
+        </w:rPr>
+        <w:t>блоке данных</w:t>
+      </w:r>
+      <w:bookmarkStart w:id="4" w:name="_GoBack"/>
+      <w:bookmarkEnd w:id="4"/>
+      <w:r>
+        <w:rPr>
+          <w:rFonts w:ascii="Tahoma" w:hAnsi="Tahoma" w:cs="Tahoma"/>
+        </w:rPr>
+        <w:t>)</w:t>
+      </w:r>
+      <w:r>
+        <w:rPr>
+          <w:rFonts w:ascii="Tahoma" w:hAnsi="Tahoma" w:cs="Tahoma"/>
+        </w:rPr>
+        <w:t>,</w:t>
+      </w:r>
+    </w:p>
+    <w:p>
+      <w:pPr>
+        <w:pStyle w:val="a6"/>
+        <w:numPr>
+          <w:ilvl w:val="0"/>
+          <w:numId w:val="3"/>
+        </w:numPr>
+        <w:spacing w:after="0" w:line="240" w:lineRule="atLeast"/>
+        <w:ind w:left="709"/>
+        <w:rPr>
+          <w:rFonts w:ascii="Tahoma" w:hAnsi="Tahoma" w:cs="Tahoma"/>
           <w:lang w:val="en-US"/>
         </w:rPr>
       </w:pPr>
@@ -43988,7 +44165,6 @@
           <w:color w:val="767171" w:themeColor="background2" w:themeShade="80"/>
           <w:lang w:val="en-US"/>
         </w:rPr>
-        <w:lastRenderedPageBreak/>
         <w:t>ArrayOf</w:t>
       </w:r>
       <w:r>
@@ -44408,8 +44584,6 @@
         </w:rPr>
         <w:t>Quantity</w:t>
       </w:r>
-      <w:bookmarkStart w:id="4" w:name="_GoBack"/>
-      <w:bookmarkEnd w:id="4"/>
       <w:r>
         <w:rPr>
           <w:rFonts w:ascii="Tahoma" w:hAnsi="Tahoma" w:cs="Tahoma"/>

</xml_diff>

<commit_message>
minor edits to APDU_def.docx
</commit_message>
<xml_diff>
--- a/doc/APDU_def.docx
+++ b/doc/APDU_def.docx
@@ -40577,6 +40577,7 @@
         <w:rPr>
           <w:rFonts w:ascii="Tahoma" w:hAnsi="Tahoma" w:cs="Tahoma"/>
           <w:b/>
+          <w:lang w:val="en-US"/>
         </w:rPr>
         <w:t xml:space="preserve"> </w:t>
       </w:r>
@@ -40591,7 +40592,14 @@
         <w:rPr>
           <w:rFonts w:ascii="Tahoma" w:hAnsi="Tahoma" w:cs="Tahoma"/>
         </w:rPr>
-        <w:t>байта),</w:t>
+        <w:t>байта</w:t>
+      </w:r>
+      <w:r>
+        <w:rPr>
+          <w:rFonts w:ascii="Tahoma" w:hAnsi="Tahoma" w:cs="Tahoma"/>
+          <w:lang w:val="en-US"/>
+        </w:rPr>
+        <w:t>),</w:t>
       </w:r>
     </w:p>
     <w:p>
@@ -40981,8 +40989,22 @@
       <w:r>
         <w:rPr>
           <w:rFonts w:ascii="Tahoma" w:hAnsi="Tahoma" w:cs="Tahoma"/>
-        </w:rPr>
-        <w:t>(1 байт)</w:t>
+          <w:lang w:val="en-US"/>
+        </w:rPr>
+        <w:t xml:space="preserve">(1 </w:t>
+      </w:r>
+      <w:r>
+        <w:rPr>
+          <w:rFonts w:ascii="Tahoma" w:hAnsi="Tahoma" w:cs="Tahoma"/>
+        </w:rPr>
+        <w:t>байт</w:t>
+      </w:r>
+      <w:r>
+        <w:rPr>
+          <w:rFonts w:ascii="Tahoma" w:hAnsi="Tahoma" w:cs="Tahoma"/>
+          <w:lang w:val="en-US"/>
+        </w:rPr>
+        <w:t>)</w:t>
       </w:r>
       <w:r>
         <w:rPr>
@@ -41030,8 +41052,22 @@
       <w:r>
         <w:rPr>
           <w:rFonts w:ascii="Tahoma" w:hAnsi="Tahoma" w:cs="Tahoma"/>
-        </w:rPr>
-        <w:t>(1 байт)</w:t>
+          <w:lang w:val="en-US"/>
+        </w:rPr>
+        <w:t xml:space="preserve">(1 </w:t>
+      </w:r>
+      <w:r>
+        <w:rPr>
+          <w:rFonts w:ascii="Tahoma" w:hAnsi="Tahoma" w:cs="Tahoma"/>
+        </w:rPr>
+        <w:t>байт</w:t>
+      </w:r>
+      <w:r>
+        <w:rPr>
+          <w:rFonts w:ascii="Tahoma" w:hAnsi="Tahoma" w:cs="Tahoma"/>
+          <w:lang w:val="en-US"/>
+        </w:rPr>
+        <w:t>)</w:t>
       </w:r>
       <w:r>
         <w:rPr>
@@ -41079,8 +41115,22 @@
       <w:r>
         <w:rPr>
           <w:rFonts w:ascii="Tahoma" w:hAnsi="Tahoma" w:cs="Tahoma"/>
-        </w:rPr>
-        <w:t>(1 байт)</w:t>
+          <w:lang w:val="en-US"/>
+        </w:rPr>
+        <w:t xml:space="preserve">(1 </w:t>
+      </w:r>
+      <w:r>
+        <w:rPr>
+          <w:rFonts w:ascii="Tahoma" w:hAnsi="Tahoma" w:cs="Tahoma"/>
+        </w:rPr>
+        <w:t>байт</w:t>
+      </w:r>
+      <w:r>
+        <w:rPr>
+          <w:rFonts w:ascii="Tahoma" w:hAnsi="Tahoma" w:cs="Tahoma"/>
+          <w:lang w:val="en-US"/>
+        </w:rPr>
+        <w:t>)</w:t>
       </w:r>
       <w:r>
         <w:rPr>
@@ -41128,8 +41178,22 @@
       <w:r>
         <w:rPr>
           <w:rFonts w:ascii="Tahoma" w:hAnsi="Tahoma" w:cs="Tahoma"/>
-        </w:rPr>
-        <w:t>(1 байт)</w:t>
+          <w:lang w:val="en-US"/>
+        </w:rPr>
+        <w:t xml:space="preserve">(1 </w:t>
+      </w:r>
+      <w:r>
+        <w:rPr>
+          <w:rFonts w:ascii="Tahoma" w:hAnsi="Tahoma" w:cs="Tahoma"/>
+        </w:rPr>
+        <w:t>байт</w:t>
+      </w:r>
+      <w:r>
+        <w:rPr>
+          <w:rFonts w:ascii="Tahoma" w:hAnsi="Tahoma" w:cs="Tahoma"/>
+          <w:lang w:val="en-US"/>
+        </w:rPr>
+        <w:t>)</w:t>
       </w:r>
       <w:r>
         <w:rPr>
@@ -41152,6 +41216,7 @@
         <w:rPr>
           <w:rFonts w:ascii="Tahoma" w:hAnsi="Tahoma" w:cs="Tahoma"/>
           <w:color w:val="000000" w:themeColor="text1"/>
+          <w:lang w:val="en-US"/>
         </w:rPr>
       </w:pPr>
       <w:proofErr w:type="spellStart"/>
@@ -41169,32 +41234,42 @@
         <w:rPr>
           <w:rFonts w:ascii="Tahoma" w:hAnsi="Tahoma" w:cs="Tahoma"/>
           <w:color w:val="000000" w:themeColor="text1"/>
-        </w:rPr>
-        <w:t xml:space="preserve"> </w:t>
-      </w:r>
-      <w:r>
-        <w:rPr>
-          <w:rFonts w:ascii="Tahoma" w:hAnsi="Tahoma" w:cs="Tahoma"/>
-        </w:rPr>
-        <w:t>(</w:t>
-      </w:r>
-      <w:r>
-        <w:rPr>
-          <w:rFonts w:ascii="Tahoma" w:hAnsi="Tahoma" w:cs="Tahoma"/>
-        </w:rPr>
-        <w:t>~</w:t>
-      </w:r>
-      <w:r>
-        <w:rPr>
-          <w:rFonts w:ascii="Tahoma" w:hAnsi="Tahoma" w:cs="Tahoma"/>
-        </w:rPr>
-        <w:t xml:space="preserve"> байт</w:t>
-      </w:r>
-      <w:r>
-        <w:rPr>
-          <w:rFonts w:ascii="Tahoma" w:hAnsi="Tahoma" w:cs="Tahoma"/>
-        </w:rPr>
-        <w:t xml:space="preserve">, определяется </w:t>
+          <w:lang w:val="en-US"/>
+        </w:rPr>
+        <w:t xml:space="preserve"> </w:t>
+      </w:r>
+      <w:r>
+        <w:rPr>
+          <w:rFonts w:ascii="Tahoma" w:hAnsi="Tahoma" w:cs="Tahoma"/>
+          <w:lang w:val="en-US"/>
+        </w:rPr>
+        <w:t xml:space="preserve">(~ </w:t>
+      </w:r>
+      <w:r>
+        <w:rPr>
+          <w:rFonts w:ascii="Tahoma" w:hAnsi="Tahoma" w:cs="Tahoma"/>
+        </w:rPr>
+        <w:t>байт</w:t>
+      </w:r>
+      <w:r>
+        <w:rPr>
+          <w:rFonts w:ascii="Tahoma" w:hAnsi="Tahoma" w:cs="Tahoma"/>
+          <w:lang w:val="en-US"/>
+        </w:rPr>
+        <w:t xml:space="preserve">, </w:t>
+      </w:r>
+      <w:r>
+        <w:rPr>
+          <w:rFonts w:ascii="Tahoma" w:hAnsi="Tahoma" w:cs="Tahoma"/>
+        </w:rPr>
+        <w:t>определяется</w:t>
+      </w:r>
+      <w:r>
+        <w:rPr>
+          <w:rFonts w:ascii="Tahoma" w:hAnsi="Tahoma" w:cs="Tahoma"/>
+          <w:lang w:val="en-US"/>
+        </w:rPr>
+        <w:t xml:space="preserve"> </w:t>
       </w:r>
       <w:proofErr w:type="spellStart"/>
       <w:r>
@@ -41209,6 +41284,7 @@
       <w:r>
         <w:rPr>
           <w:rFonts w:ascii="Tahoma" w:hAnsi="Tahoma" w:cs="Tahoma"/>
+          <w:lang w:val="en-US"/>
         </w:rPr>
         <w:t>)</w:t>
       </w:r>
@@ -41319,6 +41395,7 @@
         <w:spacing w:after="0" w:line="240" w:lineRule="atLeast"/>
         <w:rPr>
           <w:rFonts w:ascii="Tahoma" w:hAnsi="Tahoma" w:cs="Tahoma"/>
+          <w:lang w:val="en-US"/>
         </w:rPr>
       </w:pPr>
       <w:r>
@@ -41331,6 +41408,7 @@
       <w:r>
         <w:rPr>
           <w:rFonts w:ascii="Tahoma" w:hAnsi="Tahoma" w:cs="Tahoma"/>
+          <w:lang w:val="en-US"/>
         </w:rPr>
         <w:t>-</w:t>
       </w:r>
@@ -41346,6 +41424,7 @@
       <w:r>
         <w:rPr>
           <w:rFonts w:ascii="Tahoma" w:hAnsi="Tahoma" w:cs="Tahoma"/>
+          <w:lang w:val="en-US"/>
         </w:rPr>
         <w:t>-</w:t>
       </w:r>
@@ -41359,6 +41438,7 @@
       <w:r>
         <w:rPr>
           <w:rFonts w:ascii="Tahoma" w:hAnsi="Tahoma" w:cs="Tahoma"/>
+          <w:lang w:val="en-US"/>
         </w:rPr>
         <w:t xml:space="preserve"> [</w:t>
       </w:r>
@@ -41366,12 +41446,14 @@
         <w:rPr>
           <w:rFonts w:ascii="Tahoma" w:hAnsi="Tahoma" w:cs="Tahoma"/>
           <w:b/>
+          <w:lang w:val="en-US"/>
         </w:rPr>
         <w:t>10</w:t>
       </w:r>
       <w:r>
         <w:rPr>
           <w:rFonts w:ascii="Tahoma" w:hAnsi="Tahoma" w:cs="Tahoma"/>
+          <w:lang w:val="en-US"/>
         </w:rPr>
         <w:t>], [ 0</w:t>
       </w:r>
@@ -41386,6 +41468,7 @@
         <w:rPr>
           <w:rFonts w:ascii="Tahoma" w:hAnsi="Tahoma" w:cs="Tahoma"/>
           <w:b/>
+          <w:lang w:val="en-US"/>
         </w:rPr>
         <w:t>8</w:t>
       </w:r>
@@ -41401,6 +41484,7 @@
       <w:r>
         <w:rPr>
           <w:rFonts w:ascii="Tahoma" w:hAnsi="Tahoma" w:cs="Tahoma"/>
+          <w:lang w:val="en-US"/>
         </w:rPr>
         <w:t xml:space="preserve"> ]</w:t>
       </w:r>
@@ -41408,18 +41492,21 @@
       <w:r>
         <w:rPr>
           <w:rFonts w:ascii="Tahoma" w:hAnsi="Tahoma" w:cs="Tahoma"/>
+          <w:lang w:val="en-US"/>
         </w:rPr>
         <w:t xml:space="preserve"> = [ 138 ]</w:t>
       </w:r>
       <w:r>
         <w:rPr>
           <w:rFonts w:ascii="Tahoma" w:hAnsi="Tahoma" w:cs="Tahoma"/>
-        </w:rPr>
-        <w:t xml:space="preserve"> </w:t>
-      </w:r>
-      <w:r>
-        <w:rPr>
-          <w:rFonts w:ascii="Tahoma" w:hAnsi="Tahoma" w:cs="Tahoma"/>
+          <w:lang w:val="en-US"/>
+        </w:rPr>
+        <w:t xml:space="preserve"> </w:t>
+      </w:r>
+      <w:r>
+        <w:rPr>
+          <w:rFonts w:ascii="Tahoma" w:hAnsi="Tahoma" w:cs="Tahoma"/>
+          <w:lang w:val="en-US"/>
         </w:rPr>
         <w:t>(</w:t>
       </w:r>
@@ -41428,11 +41515,87 @@
           <w:rFonts w:ascii="Tahoma" w:hAnsi="Tahoma" w:cs="Tahoma"/>
           <w:i/>
         </w:rPr>
-        <w:t>требования службы управления ассоциацией к отправителю</w:t>
-      </w:r>
-      <w:r>
-        <w:rPr>
-          <w:rFonts w:ascii="Tahoma" w:hAnsi="Tahoma" w:cs="Tahoma"/>
+        <w:t>требования</w:t>
+      </w:r>
+      <w:r>
+        <w:rPr>
+          <w:rFonts w:ascii="Tahoma" w:hAnsi="Tahoma" w:cs="Tahoma"/>
+          <w:i/>
+          <w:lang w:val="en-US"/>
+        </w:rPr>
+        <w:t xml:space="preserve"> </w:t>
+      </w:r>
+      <w:r>
+        <w:rPr>
+          <w:rFonts w:ascii="Tahoma" w:hAnsi="Tahoma" w:cs="Tahoma"/>
+          <w:i/>
+        </w:rPr>
+        <w:t>службы</w:t>
+      </w:r>
+      <w:r>
+        <w:rPr>
+          <w:rFonts w:ascii="Tahoma" w:hAnsi="Tahoma" w:cs="Tahoma"/>
+          <w:i/>
+          <w:lang w:val="en-US"/>
+        </w:rPr>
+        <w:t xml:space="preserve"> </w:t>
+      </w:r>
+      <w:r>
+        <w:rPr>
+          <w:rFonts w:ascii="Tahoma" w:hAnsi="Tahoma" w:cs="Tahoma"/>
+          <w:i/>
+        </w:rPr>
+        <w:t>управления</w:t>
+      </w:r>
+      <w:r>
+        <w:rPr>
+          <w:rFonts w:ascii="Tahoma" w:hAnsi="Tahoma" w:cs="Tahoma"/>
+          <w:i/>
+          <w:lang w:val="en-US"/>
+        </w:rPr>
+        <w:t xml:space="preserve"> </w:t>
+      </w:r>
+      <w:r>
+        <w:rPr>
+          <w:rFonts w:ascii="Tahoma" w:hAnsi="Tahoma" w:cs="Tahoma"/>
+          <w:i/>
+        </w:rPr>
+        <w:t>ассоциацией</w:t>
+      </w:r>
+      <w:r>
+        <w:rPr>
+          <w:rFonts w:ascii="Tahoma" w:hAnsi="Tahoma" w:cs="Tahoma"/>
+          <w:i/>
+          <w:lang w:val="en-US"/>
+        </w:rPr>
+        <w:t xml:space="preserve"> </w:t>
+      </w:r>
+      <w:r>
+        <w:rPr>
+          <w:rFonts w:ascii="Tahoma" w:hAnsi="Tahoma" w:cs="Tahoma"/>
+          <w:i/>
+        </w:rPr>
+        <w:t>к</w:t>
+      </w:r>
+      <w:r>
+        <w:rPr>
+          <w:rFonts w:ascii="Tahoma" w:hAnsi="Tahoma" w:cs="Tahoma"/>
+          <w:i/>
+          <w:lang w:val="en-US"/>
+        </w:rPr>
+        <w:t xml:space="preserve"> </w:t>
+      </w:r>
+      <w:r>
+        <w:rPr>
+          <w:rFonts w:ascii="Tahoma" w:hAnsi="Tahoma" w:cs="Tahoma"/>
+          <w:i/>
+        </w:rPr>
+        <w:t>отправителю</w:t>
+      </w:r>
+      <w:r>
+        <w:rPr>
+          <w:rFonts w:ascii="Tahoma" w:hAnsi="Tahoma" w:cs="Tahoma"/>
+          <w:lang w:val="en-US"/>
         </w:rPr>
         <w:t>)</w:t>
       </w:r>
@@ -41756,6 +41919,7 @@
         <w:spacing w:after="0" w:line="240" w:lineRule="atLeast"/>
         <w:rPr>
           <w:rFonts w:ascii="Tahoma" w:hAnsi="Tahoma" w:cs="Tahoma"/>
+          <w:lang w:val="en-US"/>
         </w:rPr>
       </w:pPr>
     </w:p>
@@ -41781,18 +41945,7 @@
           <w:szCs w:val="28"/>
           <w:lang w:val="en-US"/>
         </w:rPr>
-        <w:t>ApplicationAssociationRe</w:t>
-      </w:r>
-      <w:r>
-        <w:rPr>
-          <w:rFonts w:ascii="Tahoma" w:hAnsi="Tahoma" w:cs="Tahoma"/>
-          <w:b/>
-          <w:color w:val="auto"/>
-          <w:sz w:val="28"/>
-          <w:szCs w:val="28"/>
-          <w:lang w:val="en-US"/>
-        </w:rPr>
-        <w:t>sponse</w:t>
+        <w:t>ApplicationAssociationResponse</w:t>
       </w:r>
       <w:proofErr w:type="spellEnd"/>
       <w:r>
@@ -41866,6 +42019,7 @@
         <w:rPr>
           <w:rFonts w:ascii="Tahoma" w:hAnsi="Tahoma" w:cs="Tahoma"/>
           <w:b/>
+          <w:lang w:val="en-US"/>
         </w:rPr>
         <w:t xml:space="preserve"> </w:t>
       </w:r>
@@ -41880,7 +42034,14 @@
         <w:rPr>
           <w:rFonts w:ascii="Tahoma" w:hAnsi="Tahoma" w:cs="Tahoma"/>
         </w:rPr>
-        <w:t>байта),</w:t>
+        <w:t>байта</w:t>
+      </w:r>
+      <w:r>
+        <w:rPr>
+          <w:rFonts w:ascii="Tahoma" w:hAnsi="Tahoma" w:cs="Tahoma"/>
+          <w:lang w:val="en-US"/>
+        </w:rPr>
+        <w:t>),</w:t>
       </w:r>
     </w:p>
     <w:p>
@@ -42322,14 +42483,7 @@
           <w:rFonts w:ascii="Tahoma" w:hAnsi="Tahoma" w:cs="Tahoma"/>
           <w:lang w:val="en-US"/>
         </w:rPr>
-        <w:t>16</w:t>
-      </w:r>
-      <w:r>
-        <w:rPr>
-          <w:rFonts w:ascii="Tahoma" w:hAnsi="Tahoma" w:cs="Tahoma"/>
-          <w:lang w:val="en-US"/>
-        </w:rPr>
-        <w:t>2</w:t>
+        <w:t>162</w:t>
       </w:r>
       <w:r>
         <w:rPr>
@@ -42447,14 +42601,7 @@
           <w:rFonts w:ascii="Tahoma" w:hAnsi="Tahoma" w:cs="Tahoma"/>
           <w:lang w:val="en-US"/>
         </w:rPr>
-        <w:t>16</w:t>
-      </w:r>
-      <w:r>
-        <w:rPr>
-          <w:rFonts w:ascii="Tahoma" w:hAnsi="Tahoma" w:cs="Tahoma"/>
-          <w:lang w:val="en-US"/>
-        </w:rPr>
-        <w:t>3</w:t>
+        <w:t>163</w:t>
       </w:r>
       <w:r>
         <w:rPr>
@@ -42693,7 +42840,14 @@
         <w:rPr>
           <w:rFonts w:ascii="Tahoma" w:hAnsi="Tahoma" w:cs="Tahoma"/>
         </w:rPr>
-        <w:t>байта),</w:t>
+        <w:t>байта</w:t>
+      </w:r>
+      <w:r>
+        <w:rPr>
+          <w:rFonts w:ascii="Tahoma" w:hAnsi="Tahoma" w:cs="Tahoma"/>
+          <w:lang w:val="en-US"/>
+        </w:rPr>
+        <w:t>),</w:t>
       </w:r>
     </w:p>
     <w:p>
@@ -42893,6 +43047,7 @@
         <w:ind w:left="709"/>
         <w:rPr>
           <w:rFonts w:ascii="Tahoma" w:hAnsi="Tahoma" w:cs="Tahoma"/>
+          <w:lang w:val="en-US"/>
         </w:rPr>
       </w:pPr>
       <w:r>
@@ -42906,24 +43061,34 @@
       <w:r>
         <w:rPr>
           <w:rFonts w:ascii="Tahoma" w:hAnsi="Tahoma" w:cs="Tahoma"/>
-        </w:rPr>
-        <w:t xml:space="preserve"> </w:t>
-      </w:r>
-      <w:r>
-        <w:rPr>
-          <w:rFonts w:ascii="Tahoma" w:hAnsi="Tahoma" w:cs="Tahoma"/>
-        </w:rPr>
-        <w:t>(1 байт)</w:t>
-      </w:r>
-      <w:r>
-        <w:rPr>
-          <w:rFonts w:ascii="Tahoma" w:hAnsi="Tahoma" w:cs="Tahoma"/>
-        </w:rPr>
-        <w:t xml:space="preserve"> </w:t>
-      </w:r>
-      <w:r>
-        <w:rPr>
-          <w:rFonts w:ascii="Tahoma" w:hAnsi="Tahoma" w:cs="Tahoma"/>
+          <w:lang w:val="en-US"/>
+        </w:rPr>
+        <w:t xml:space="preserve"> </w:t>
+      </w:r>
+      <w:r>
+        <w:rPr>
+          <w:rFonts w:ascii="Tahoma" w:hAnsi="Tahoma" w:cs="Tahoma"/>
+          <w:lang w:val="en-US"/>
+        </w:rPr>
+        <w:t xml:space="preserve">(1 </w:t>
+      </w:r>
+      <w:r>
+        <w:rPr>
+          <w:rFonts w:ascii="Tahoma" w:hAnsi="Tahoma" w:cs="Tahoma"/>
+        </w:rPr>
+        <w:t>байт</w:t>
+      </w:r>
+      <w:r>
+        <w:rPr>
+          <w:rFonts w:ascii="Tahoma" w:hAnsi="Tahoma" w:cs="Tahoma"/>
+          <w:lang w:val="en-US"/>
+        </w:rPr>
+        <w:t xml:space="preserve">) </w:t>
+      </w:r>
+      <w:r>
+        <w:rPr>
+          <w:rFonts w:ascii="Tahoma" w:hAnsi="Tahoma" w:cs="Tahoma"/>
+          <w:lang w:val="en-US"/>
         </w:rPr>
         <w:t>(</w:t>
       </w:r>
@@ -42936,6 +43101,7 @@
       <w:r>
         <w:rPr>
           <w:rFonts w:ascii="Tahoma" w:hAnsi="Tahoma" w:cs="Tahoma"/>
+          <w:lang w:val="en-US"/>
         </w:rPr>
         <w:t xml:space="preserve"> </w:t>
       </w:r>
@@ -42948,6 +43114,7 @@
       <w:r>
         <w:rPr>
           <w:rFonts w:ascii="Tahoma" w:hAnsi="Tahoma" w:cs="Tahoma"/>
+          <w:lang w:val="en-US"/>
         </w:rPr>
         <w:t xml:space="preserve"> </w:t>
       </w:r>
@@ -42960,6 +43127,7 @@
       <w:r>
         <w:rPr>
           <w:rFonts w:ascii="Tahoma" w:hAnsi="Tahoma" w:cs="Tahoma"/>
+          <w:lang w:val="en-US"/>
         </w:rPr>
         <w:t xml:space="preserve"> </w:t>
       </w:r>
@@ -42972,6 +43140,7 @@
       <w:r>
         <w:rPr>
           <w:rFonts w:ascii="Tahoma" w:hAnsi="Tahoma" w:cs="Tahoma"/>
+          <w:lang w:val="en-US"/>
         </w:rPr>
         <w:t>)</w:t>
       </w:r>
@@ -43134,20 +43303,29 @@
         <w:rPr>
           <w:rFonts w:ascii="Tahoma" w:hAnsi="Tahoma" w:cs="Tahoma"/>
           <w:b/>
-        </w:rPr>
-        <w:t xml:space="preserve"> </w:t>
-      </w:r>
-      <w:r>
-        <w:rPr>
-          <w:rFonts w:ascii="Tahoma" w:hAnsi="Tahoma" w:cs="Tahoma"/>
-        </w:rPr>
-        <w:t>(1 байт)</w:t>
-      </w:r>
-      <w:r>
-        <w:rPr>
-          <w:rFonts w:ascii="Tahoma" w:hAnsi="Tahoma" w:cs="Tahoma"/>
-        </w:rPr>
-        <w:t>,</w:t>
+          <w:lang w:val="en-US"/>
+        </w:rPr>
+        <w:t xml:space="preserve"> </w:t>
+      </w:r>
+      <w:r>
+        <w:rPr>
+          <w:rFonts w:ascii="Tahoma" w:hAnsi="Tahoma" w:cs="Tahoma"/>
+          <w:lang w:val="en-US"/>
+        </w:rPr>
+        <w:t xml:space="preserve">(1 </w:t>
+      </w:r>
+      <w:r>
+        <w:rPr>
+          <w:rFonts w:ascii="Tahoma" w:hAnsi="Tahoma" w:cs="Tahoma"/>
+        </w:rPr>
+        <w:t>байт</w:t>
+      </w:r>
+      <w:r>
+        <w:rPr>
+          <w:rFonts w:ascii="Tahoma" w:hAnsi="Tahoma" w:cs="Tahoma"/>
+          <w:lang w:val="en-US"/>
+        </w:rPr>
+        <w:t>),</w:t>
       </w:r>
     </w:p>
     <w:p>
@@ -43178,26 +43356,29 @@
         <w:rPr>
           <w:rFonts w:ascii="Tahoma" w:hAnsi="Tahoma" w:cs="Tahoma"/>
           <w:b/>
-        </w:rPr>
-        <w:t xml:space="preserve"> </w:t>
-      </w:r>
-      <w:r>
-        <w:rPr>
-          <w:rFonts w:ascii="Tahoma" w:hAnsi="Tahoma" w:cs="Tahoma"/>
-        </w:rPr>
-        <w:t>(</w:t>
-      </w:r>
-      <w:r>
-        <w:rPr>
-          <w:rFonts w:ascii="Tahoma" w:hAnsi="Tahoma" w:cs="Tahoma"/>
-        </w:rPr>
-        <w:t>2</w:t>
-      </w:r>
-      <w:r>
-        <w:rPr>
-          <w:rFonts w:ascii="Tahoma" w:hAnsi="Tahoma" w:cs="Tahoma"/>
-        </w:rPr>
-        <w:t xml:space="preserve"> байт)</w:t>
+          <w:lang w:val="en-US"/>
+        </w:rPr>
+        <w:t xml:space="preserve"> </w:t>
+      </w:r>
+      <w:r>
+        <w:rPr>
+          <w:rFonts w:ascii="Tahoma" w:hAnsi="Tahoma" w:cs="Tahoma"/>
+          <w:lang w:val="en-US"/>
+        </w:rPr>
+        <w:t xml:space="preserve">(2 </w:t>
+      </w:r>
+      <w:r>
+        <w:rPr>
+          <w:rFonts w:ascii="Tahoma" w:hAnsi="Tahoma" w:cs="Tahoma"/>
+        </w:rPr>
+        <w:t>байт</w:t>
+      </w:r>
+      <w:r>
+        <w:rPr>
+          <w:rFonts w:ascii="Tahoma" w:hAnsi="Tahoma" w:cs="Tahoma"/>
+          <w:lang w:val="en-US"/>
+        </w:rPr>
+        <w:t>)</w:t>
       </w:r>
     </w:p>
     <w:p>
@@ -43321,7 +43502,6 @@
         <w:ind w:left="709"/>
         <w:rPr>
           <w:rFonts w:ascii="Tahoma" w:hAnsi="Tahoma" w:cs="Tahoma"/>
-          <w:lang w:val="en-US"/>
         </w:rPr>
       </w:pPr>
       <w:proofErr w:type="spellStart"/>
@@ -43339,7 +43519,6 @@
         <w:rPr>
           <w:rFonts w:ascii="Tahoma" w:hAnsi="Tahoma" w:cs="Tahoma"/>
           <w:color w:val="767171" w:themeColor="background2" w:themeShade="80"/>
-          <w:lang w:val="en-US"/>
         </w:rPr>
         <w:t xml:space="preserve"> (</w:t>
       </w:r>
@@ -43354,7 +43533,6 @@
         <w:rPr>
           <w:rFonts w:ascii="Tahoma" w:hAnsi="Tahoma" w:cs="Tahoma"/>
           <w:color w:val="767171" w:themeColor="background2" w:themeShade="80"/>
-          <w:lang w:val="en-US"/>
         </w:rPr>
         <w:t xml:space="preserve"> </w:t>
       </w:r>
@@ -43369,7 +43547,6 @@
         <w:rPr>
           <w:rFonts w:ascii="Tahoma" w:hAnsi="Tahoma" w:cs="Tahoma"/>
           <w:color w:val="767171" w:themeColor="background2" w:themeShade="80"/>
-          <w:lang w:val="en-US"/>
         </w:rPr>
         <w:t xml:space="preserve"> – </w:t>
       </w:r>
@@ -43384,7 +43561,6 @@
         <w:rPr>
           <w:rFonts w:ascii="Tahoma" w:hAnsi="Tahoma" w:cs="Tahoma"/>
           <w:color w:val="767171" w:themeColor="background2" w:themeShade="80"/>
-          <w:lang w:val="en-US"/>
         </w:rPr>
         <w:t xml:space="preserve"> </w:t>
       </w:r>
@@ -43399,7 +43575,6 @@
         <w:rPr>
           <w:rFonts w:ascii="Tahoma" w:hAnsi="Tahoma" w:cs="Tahoma"/>
           <w:color w:val="767171" w:themeColor="background2" w:themeShade="80"/>
-          <w:lang w:val="en-US"/>
         </w:rPr>
         <w:t>)</w:t>
       </w:r>
@@ -43409,7 +43584,6 @@
         <w:spacing w:after="0" w:line="240" w:lineRule="atLeast"/>
         <w:rPr>
           <w:rFonts w:ascii="Tahoma" w:hAnsi="Tahoma" w:cs="Tahoma"/>
-          <w:lang w:val="en-US"/>
         </w:rPr>
       </w:pPr>
     </w:p>
@@ -43435,18 +43609,7 @@
           <w:szCs w:val="28"/>
           <w:lang w:val="en-US"/>
         </w:rPr>
-        <w:t>ReadRe</w:t>
-      </w:r>
-      <w:r>
-        <w:rPr>
-          <w:rFonts w:ascii="Tahoma" w:hAnsi="Tahoma" w:cs="Tahoma"/>
-          <w:b/>
-          <w:color w:val="auto"/>
-          <w:sz w:val="28"/>
-          <w:szCs w:val="28"/>
-          <w:lang w:val="en-US"/>
-        </w:rPr>
-        <w:t>sponse</w:t>
+        <w:t>ReadResponse</w:t>
       </w:r>
       <w:proofErr w:type="spellEnd"/>
       <w:r>
@@ -43713,14 +43876,7 @@
           <w:rFonts w:ascii="Tahoma" w:hAnsi="Tahoma" w:cs="Tahoma"/>
           <w:lang w:val="en-US"/>
         </w:rPr>
-        <w:t>ReadRe</w:t>
-      </w:r>
-      <w:r>
-        <w:rPr>
-          <w:rFonts w:ascii="Tahoma" w:hAnsi="Tahoma" w:cs="Tahoma"/>
-          <w:lang w:val="en-US"/>
-        </w:rPr>
-        <w:t>sponse</w:t>
+        <w:t>ReadResponse</w:t>
       </w:r>
       <w:proofErr w:type="spellEnd"/>
       <w:r>
@@ -44045,19 +44201,7 @@
         <w:rPr>
           <w:rFonts w:ascii="Tahoma" w:hAnsi="Tahoma" w:cs="Tahoma"/>
         </w:rPr>
-        <w:t xml:space="preserve"> (</w:t>
-      </w:r>
-      <w:r>
-        <w:rPr>
-          <w:rFonts w:ascii="Tahoma" w:hAnsi="Tahoma" w:cs="Tahoma"/>
-        </w:rPr>
-        <w:t>длина блока данных в байтах</w:t>
-      </w:r>
-      <w:r>
-        <w:rPr>
-          <w:rFonts w:ascii="Tahoma" w:hAnsi="Tahoma" w:cs="Tahoma"/>
-        </w:rPr>
-        <w:t>),</w:t>
+        <w:t xml:space="preserve"> (длина блока данных в байтах),</w:t>
       </w:r>
     </w:p>
     <w:p>
@@ -44129,8 +44273,6 @@
         </w:rPr>
         <w:t>блоке данных</w:t>
       </w:r>
-      <w:bookmarkStart w:id="4" w:name="_GoBack"/>
-      <w:bookmarkEnd w:id="4"/>
       <w:r>
         <w:rPr>
           <w:rFonts w:ascii="Tahoma" w:hAnsi="Tahoma" w:cs="Tahoma"/>
@@ -44173,15 +44315,7 @@
           <w:color w:val="767171" w:themeColor="background2" w:themeShade="80"/>
           <w:lang w:val="en-US"/>
         </w:rPr>
-        <w:t>ReadRe</w:t>
-      </w:r>
-      <w:r>
-        <w:rPr>
-          <w:rFonts w:ascii="Tahoma" w:hAnsi="Tahoma" w:cs="Tahoma"/>
-          <w:color w:val="767171" w:themeColor="background2" w:themeShade="80"/>
-          <w:lang w:val="en-US"/>
-        </w:rPr>
-        <w:t>sponse</w:t>
+        <w:t>ReadResponse</w:t>
       </w:r>
       <w:r>
         <w:rPr>
@@ -44432,7 +44566,7 @@
         <w:rPr>
           <w:rFonts w:ascii="Tahoma" w:hAnsi="Tahoma" w:cs="Tahoma"/>
         </w:rPr>
-        <w:t>длина элемента данных в байтах</w:t>
+        <w:t>длина элемента данных</w:t>
       </w:r>
       <w:r>
         <w:rPr>
@@ -44444,8 +44578,17 @@
         <w:rPr>
           <w:rFonts w:ascii="Tahoma" w:hAnsi="Tahoma" w:cs="Tahoma"/>
         </w:rPr>
-        <w:t>для байтовых строк</w:t>
-      </w:r>
+        <w:t xml:space="preserve">или поля длины данных </w:t>
+      </w:r>
+      <w:proofErr w:type="spellStart"/>
+      <w:r>
+        <w:rPr>
+          <w:rFonts w:ascii="Tahoma" w:hAnsi="Tahoma" w:cs="Tahoma"/>
+          <w:lang w:val="en-US"/>
+        </w:rPr>
+        <w:t>ItemLengthExtend</w:t>
+      </w:r>
+      <w:proofErr w:type="spellEnd"/>
       <w:r>
         <w:rPr>
           <w:rFonts w:ascii="Tahoma" w:hAnsi="Tahoma" w:cs="Tahoma"/>
@@ -44479,6 +44622,138 @@
           <w:b/>
           <w:lang w:val="en-US"/>
         </w:rPr>
+        <w:t>ItemLengthExtend</w:t>
+      </w:r>
+      <w:proofErr w:type="spellEnd"/>
+      <w:r>
+        <w:rPr>
+          <w:rFonts w:ascii="Tahoma" w:hAnsi="Tahoma" w:cs="Tahoma"/>
+          <w:b/>
+        </w:rPr>
+        <w:t xml:space="preserve"> </w:t>
+      </w:r>
+      <w:r>
+        <w:rPr>
+          <w:rFonts w:ascii="Tahoma" w:hAnsi="Tahoma" w:cs="Tahoma"/>
+        </w:rPr>
+        <w:t>(</w:t>
+      </w:r>
+      <w:r>
+        <w:rPr>
+          <w:rFonts w:ascii="Tahoma" w:hAnsi="Tahoma" w:cs="Tahoma"/>
+        </w:rPr>
+        <w:t>~</w:t>
+      </w:r>
+      <w:r>
+        <w:rPr>
+          <w:rFonts w:ascii="Tahoma" w:hAnsi="Tahoma" w:cs="Tahoma"/>
+        </w:rPr>
+        <w:t xml:space="preserve"> байт</w:t>
+      </w:r>
+      <w:r>
+        <w:rPr>
+          <w:rFonts w:ascii="Tahoma" w:hAnsi="Tahoma" w:cs="Tahoma"/>
+        </w:rPr>
+        <w:t xml:space="preserve">, </w:t>
+      </w:r>
+      <w:r>
+        <w:rPr>
+          <w:rFonts w:ascii="Tahoma" w:hAnsi="Tahoma" w:cs="Tahoma"/>
+        </w:rPr>
+        <w:t>опреде</w:t>
+      </w:r>
+      <w:bookmarkStart w:id="4" w:name="_GoBack"/>
+      <w:bookmarkEnd w:id="4"/>
+      <w:r>
+        <w:rPr>
+          <w:rFonts w:ascii="Tahoma" w:hAnsi="Tahoma" w:cs="Tahoma"/>
+        </w:rPr>
+        <w:t xml:space="preserve">ляется </w:t>
+      </w:r>
+      <w:proofErr w:type="spellStart"/>
+      <w:r>
+        <w:rPr>
+          <w:rFonts w:ascii="Tahoma" w:hAnsi="Tahoma" w:cs="Tahoma"/>
+          <w:lang w:val="en-US"/>
+        </w:rPr>
+        <w:t>ItemLength</w:t>
+      </w:r>
+      <w:proofErr w:type="spellEnd"/>
+      <w:r>
+        <w:rPr>
+          <w:rFonts w:ascii="Tahoma" w:hAnsi="Tahoma" w:cs="Tahoma"/>
+        </w:rPr>
+        <w:t>)</w:t>
+      </w:r>
+      <w:r>
+        <w:rPr>
+          <w:rFonts w:ascii="Tahoma" w:hAnsi="Tahoma" w:cs="Tahoma"/>
+        </w:rPr>
+        <w:t xml:space="preserve"> </w:t>
+      </w:r>
+      <w:r>
+        <w:rPr>
+          <w:rFonts w:ascii="Tahoma" w:hAnsi="Tahoma" w:cs="Tahoma"/>
+        </w:rPr>
+        <w:t xml:space="preserve">длина элемента данных </w:t>
+      </w:r>
+      <w:r>
+        <w:rPr>
+          <w:rFonts w:ascii="Tahoma" w:hAnsi="Tahoma" w:cs="Tahoma"/>
+        </w:rPr>
+        <w:t>(</w:t>
+      </w:r>
+      <w:r>
+        <w:rPr>
+          <w:rFonts w:ascii="Tahoma" w:hAnsi="Tahoma" w:cs="Tahoma"/>
+        </w:rPr>
+        <w:t>для байтовых строк</w:t>
+      </w:r>
+      <w:r>
+        <w:rPr>
+          <w:rFonts w:ascii="Tahoma" w:hAnsi="Tahoma" w:cs="Tahoma"/>
+        </w:rPr>
+        <w:t xml:space="preserve"> </w:t>
+      </w:r>
+      <w:r>
+        <w:rPr>
+          <w:rFonts w:ascii="Tahoma" w:hAnsi="Tahoma" w:cs="Tahoma"/>
+        </w:rPr>
+        <w:t>в байтах</w:t>
+      </w:r>
+      <w:r>
+        <w:rPr>
+          <w:rFonts w:ascii="Tahoma" w:hAnsi="Tahoma" w:cs="Tahoma"/>
+        </w:rPr>
+        <w:t>)</w:t>
+      </w:r>
+      <w:r>
+        <w:rPr>
+          <w:rFonts w:ascii="Tahoma" w:hAnsi="Tahoma" w:cs="Tahoma"/>
+        </w:rPr>
+        <w:t>,</w:t>
+      </w:r>
+    </w:p>
+    <w:p>
+      <w:pPr>
+        <w:pStyle w:val="a6"/>
+        <w:numPr>
+          <w:ilvl w:val="0"/>
+          <w:numId w:val="3"/>
+        </w:numPr>
+        <w:spacing w:after="0" w:line="240" w:lineRule="atLeast"/>
+        <w:ind w:left="1276"/>
+        <w:rPr>
+          <w:rFonts w:ascii="Tahoma" w:hAnsi="Tahoma" w:cs="Tahoma"/>
+        </w:rPr>
+      </w:pPr>
+      <w:proofErr w:type="spellStart"/>
+      <w:r>
+        <w:rPr>
+          <w:rFonts w:ascii="Tahoma" w:hAnsi="Tahoma" w:cs="Tahoma"/>
+          <w:b/>
+          <w:lang w:val="en-US"/>
+        </w:rPr>
         <w:t>ItemValue</w:t>
       </w:r>
       <w:proofErr w:type="spellEnd"/>
@@ -44852,14 +45127,7 @@
           <w:rFonts w:ascii="Tahoma" w:hAnsi="Tahoma" w:cs="Tahoma"/>
           <w:color w:val="767171" w:themeColor="background2" w:themeShade="80"/>
         </w:rPr>
-        <w:t>массив</w:t>
-      </w:r>
-      <w:r>
-        <w:rPr>
-          <w:rFonts w:ascii="Tahoma" w:hAnsi="Tahoma" w:cs="Tahoma"/>
-          <w:color w:val="767171" w:themeColor="background2" w:themeShade="80"/>
-        </w:rPr>
-        <w:t>:</w:t>
+        <w:t>массив:</w:t>
       </w:r>
     </w:p>
     <w:p>
@@ -45066,17 +45334,19 @@
         </w:rPr>
         <w:t xml:space="preserve">, определяется </w:t>
       </w:r>
-      <w:r>
-        <w:rPr>
-          <w:rFonts w:ascii="Tahoma" w:hAnsi="Tahoma" w:cs="Tahoma"/>
-        </w:rPr>
-        <w:t xml:space="preserve">ItemType </w:t>
-      </w:r>
-      <w:r>
-        <w:rPr>
-          <w:rFonts w:ascii="Tahoma" w:hAnsi="Tahoma" w:cs="Tahoma"/>
-        </w:rPr>
-        <w:t xml:space="preserve">и </w:t>
+      <w:proofErr w:type="spellStart"/>
+      <w:r>
+        <w:rPr>
+          <w:rFonts w:ascii="Tahoma" w:hAnsi="Tahoma" w:cs="Tahoma"/>
+        </w:rPr>
+        <w:t>ItemType</w:t>
+      </w:r>
+      <w:proofErr w:type="spellEnd"/>
+      <w:r>
+        <w:rPr>
+          <w:rFonts w:ascii="Tahoma" w:hAnsi="Tahoma" w:cs="Tahoma"/>
+        </w:rPr>
+        <w:t xml:space="preserve"> и </w:t>
       </w:r>
       <w:proofErr w:type="spellStart"/>
       <w:r>

</xml_diff>

<commit_message>
droped ArrayOfReadRequestElements class. renamed GetResponseBlockNumber to LongBlockNumber. added few tests for logical name access requests and responses. added M-234 source log-files and result-file of parsing M-234 log-file. added GetResponseType enumeration. fixed parsing logical name requests (next blocks).
</commit_message>
<xml_diff>
--- a/doc/APDU_def.docx
+++ b/doc/APDU_def.docx
@@ -43191,28 +43191,14 @@
           <w:color w:val="767171" w:themeColor="background2" w:themeShade="80"/>
           <w:lang w:val="en-US"/>
         </w:rPr>
-        <w:t xml:space="preserve"> [Quantity] </w:t>
-      </w:r>
-      <w:r>
-        <w:rPr>
-          <w:rFonts w:ascii="Tahoma" w:hAnsi="Tahoma" w:cs="Tahoma"/>
-          <w:lang w:val="en-US"/>
-        </w:rPr>
-        <w:t>(</w:t>
-      </w:r>
-      <w:r>
-        <w:rPr>
-          <w:rFonts w:ascii="Tahoma" w:hAnsi="Tahoma" w:cs="Tahoma"/>
-          <w:lang w:val="en-US"/>
-        </w:rPr>
-        <w:t>nested frame</w:t>
-      </w:r>
-      <w:r>
-        <w:rPr>
-          <w:rFonts w:ascii="Tahoma" w:hAnsi="Tahoma" w:cs="Tahoma"/>
-          <w:lang w:val="en-US"/>
-        </w:rPr>
-        <w:t>):</w:t>
+        <w:t xml:space="preserve"> [Quantity]</w:t>
+      </w:r>
+      <w:r>
+        <w:rPr>
+          <w:rFonts w:ascii="Tahoma" w:hAnsi="Tahoma" w:cs="Tahoma"/>
+          <w:lang w:val="en-US"/>
+        </w:rPr>
+        <w:t>:</w:t>
       </w:r>
     </w:p>
     <w:p>
@@ -43262,12 +43248,28 @@
         </w:rPr>
         <w:t>(</w:t>
       </w:r>
-      <w:r>
-        <w:rPr>
-          <w:rFonts w:ascii="Tahoma" w:hAnsi="Tahoma" w:cs="Tahoma"/>
-          <w:lang w:val="en-US"/>
-        </w:rPr>
-        <w:t xml:space="preserve">nested frame </w:t>
+      <w:proofErr w:type="spellStart"/>
+      <w:r>
+        <w:rPr>
+          <w:rFonts w:ascii="Tahoma" w:hAnsi="Tahoma" w:cs="Tahoma"/>
+          <w:lang w:val="en-US"/>
+        </w:rPr>
+        <w:t>dinamic</w:t>
+      </w:r>
+      <w:proofErr w:type="spellEnd"/>
+      <w:r>
+        <w:rPr>
+          <w:rFonts w:ascii="Tahoma" w:hAnsi="Tahoma" w:cs="Tahoma"/>
+          <w:lang w:val="en-US"/>
+        </w:rPr>
+        <w:t xml:space="preserve"> </w:t>
+      </w:r>
+      <w:r>
+        <w:rPr>
+          <w:rFonts w:ascii="Tahoma" w:hAnsi="Tahoma" w:cs="Tahoma"/>
+          <w:lang w:val="en-US"/>
+        </w:rPr>
+        <w:t xml:space="preserve">frame </w:t>
       </w:r>
       <w:r>
         <w:rPr>
@@ -43428,12 +43430,28 @@
         </w:rPr>
         <w:t>(</w:t>
       </w:r>
-      <w:r>
-        <w:rPr>
-          <w:rFonts w:ascii="Tahoma" w:hAnsi="Tahoma" w:cs="Tahoma"/>
-          <w:lang w:val="en-US"/>
-        </w:rPr>
-        <w:t xml:space="preserve">nested frame </w:t>
+      <w:proofErr w:type="spellStart"/>
+      <w:r>
+        <w:rPr>
+          <w:rFonts w:ascii="Tahoma" w:hAnsi="Tahoma" w:cs="Tahoma"/>
+          <w:lang w:val="en-US"/>
+        </w:rPr>
+        <w:t>dinamic</w:t>
+      </w:r>
+      <w:proofErr w:type="spellEnd"/>
+      <w:r>
+        <w:rPr>
+          <w:rFonts w:ascii="Tahoma" w:hAnsi="Tahoma" w:cs="Tahoma"/>
+          <w:lang w:val="en-US"/>
+        </w:rPr>
+        <w:t xml:space="preserve"> </w:t>
+      </w:r>
+      <w:r>
+        <w:rPr>
+          <w:rFonts w:ascii="Tahoma" w:hAnsi="Tahoma" w:cs="Tahoma"/>
+          <w:lang w:val="en-US"/>
+        </w:rPr>
+        <w:t xml:space="preserve">frame </w:t>
       </w:r>
       <w:r>
         <w:rPr>
@@ -44332,14 +44350,14 @@
           <w:color w:val="767171" w:themeColor="background2" w:themeShade="80"/>
           <w:lang w:val="en-US"/>
         </w:rPr>
-        <w:t xml:space="preserve"> [Quantity] </w:t>
-      </w:r>
-      <w:r>
-        <w:rPr>
-          <w:rFonts w:ascii="Tahoma" w:hAnsi="Tahoma" w:cs="Tahoma"/>
-          <w:lang w:val="en-US"/>
-        </w:rPr>
-        <w:t>(nested frame):</w:t>
+        <w:t xml:space="preserve"> [Quantity]</w:t>
+      </w:r>
+      <w:r>
+        <w:rPr>
+          <w:rFonts w:ascii="Tahoma" w:hAnsi="Tahoma" w:cs="Tahoma"/>
+          <w:lang w:val="en-US"/>
+        </w:rPr>
+        <w:t>:</w:t>
       </w:r>
     </w:p>
     <w:p>
@@ -44395,7 +44413,30 @@
           <w:rFonts w:ascii="Tahoma" w:hAnsi="Tahoma" w:cs="Tahoma"/>
           <w:lang w:val="en-US"/>
         </w:rPr>
-        <w:t>(nested frame – structure):</w:t>
+        <w:t>(</w:t>
+      </w:r>
+      <w:proofErr w:type="spellStart"/>
+      <w:r>
+        <w:rPr>
+          <w:rFonts w:ascii="Tahoma" w:hAnsi="Tahoma" w:cs="Tahoma"/>
+          <w:lang w:val="en-US"/>
+        </w:rPr>
+        <w:t>dinamic</w:t>
+      </w:r>
+      <w:proofErr w:type="spellEnd"/>
+      <w:r>
+        <w:rPr>
+          <w:rFonts w:ascii="Tahoma" w:hAnsi="Tahoma" w:cs="Tahoma"/>
+          <w:lang w:val="en-US"/>
+        </w:rPr>
+        <w:t xml:space="preserve"> </w:t>
+      </w:r>
+      <w:r>
+        <w:rPr>
+          <w:rFonts w:ascii="Tahoma" w:hAnsi="Tahoma" w:cs="Tahoma"/>
+          <w:lang w:val="en-US"/>
+        </w:rPr>
+        <w:t>frame – structure):</w:t>
       </w:r>
     </w:p>
     <w:p>
@@ -44660,15 +44701,7 @@
         <w:rPr>
           <w:rFonts w:ascii="Tahoma" w:hAnsi="Tahoma" w:cs="Tahoma"/>
         </w:rPr>
-        <w:t>опреде</w:t>
-      </w:r>
-      <w:bookmarkStart w:id="4" w:name="_GoBack"/>
-      <w:bookmarkEnd w:id="4"/>
-      <w:r>
-        <w:rPr>
-          <w:rFonts w:ascii="Tahoma" w:hAnsi="Tahoma" w:cs="Tahoma"/>
-        </w:rPr>
-        <w:t xml:space="preserve">ляется </w:t>
+        <w:t xml:space="preserve">определяется </w:t>
       </w:r>
       <w:proofErr w:type="spellStart"/>
       <w:r>
@@ -44872,7 +44905,30 @@
           <w:rFonts w:ascii="Tahoma" w:hAnsi="Tahoma" w:cs="Tahoma"/>
           <w:lang w:val="en-US"/>
         </w:rPr>
-        <w:t>(nested frame – structure):</w:t>
+        <w:t>(</w:t>
+      </w:r>
+      <w:proofErr w:type="spellStart"/>
+      <w:r>
+        <w:rPr>
+          <w:rFonts w:ascii="Tahoma" w:hAnsi="Tahoma" w:cs="Tahoma"/>
+          <w:lang w:val="en-US"/>
+        </w:rPr>
+        <w:t>dinamic</w:t>
+      </w:r>
+      <w:proofErr w:type="spellEnd"/>
+      <w:r>
+        <w:rPr>
+          <w:rFonts w:ascii="Tahoma" w:hAnsi="Tahoma" w:cs="Tahoma"/>
+          <w:lang w:val="en-US"/>
+        </w:rPr>
+        <w:t xml:space="preserve"> </w:t>
+      </w:r>
+      <w:r>
+        <w:rPr>
+          <w:rFonts w:ascii="Tahoma" w:hAnsi="Tahoma" w:cs="Tahoma"/>
+          <w:lang w:val="en-US"/>
+        </w:rPr>
+        <w:t>frame – structure):</w:t>
       </w:r>
     </w:p>
     <w:p>
@@ -45467,9 +45523,47 @@
     </w:p>
     <w:p>
       <w:pPr>
+        <w:pStyle w:val="1"/>
+        <w:rPr>
+          <w:rFonts w:ascii="Tahoma" w:hAnsi="Tahoma" w:cs="Tahoma"/>
+          <w:b/>
+          <w:color w:val="auto"/>
+          <w:sz w:val="28"/>
+          <w:szCs w:val="28"/>
+          <w:lang w:val="en-US"/>
+        </w:rPr>
+      </w:pPr>
+      <w:proofErr w:type="spellStart"/>
+      <w:r>
+        <w:rPr>
+          <w:rFonts w:ascii="Tahoma" w:hAnsi="Tahoma" w:cs="Tahoma"/>
+          <w:b/>
+          <w:color w:val="auto"/>
+          <w:sz w:val="28"/>
+          <w:szCs w:val="28"/>
+          <w:lang w:val="en-US"/>
+        </w:rPr>
+        <w:t>GetRequest</w:t>
+      </w:r>
+      <w:proofErr w:type="spellEnd"/>
+      <w:r>
+        <w:rPr>
+          <w:rFonts w:ascii="Tahoma" w:hAnsi="Tahoma" w:cs="Tahoma"/>
+          <w:b/>
+          <w:color w:val="auto"/>
+          <w:sz w:val="28"/>
+          <w:szCs w:val="28"/>
+          <w:lang w:val="en-US"/>
+        </w:rPr>
+        <w:t xml:space="preserve"> frame:</w:t>
+      </w:r>
+    </w:p>
+    <w:p>
+      <w:pPr>
         <w:spacing w:after="0" w:line="240" w:lineRule="atLeast"/>
         <w:rPr>
           <w:rFonts w:ascii="Tahoma" w:hAnsi="Tahoma" w:cs="Tahoma"/>
+          <w:lang w:val="en-US"/>
         </w:rPr>
       </w:pPr>
     </w:p>
@@ -45478,6 +45572,1674 @@
         <w:spacing w:after="0" w:line="240" w:lineRule="atLeast"/>
         <w:rPr>
           <w:rFonts w:ascii="Tahoma" w:hAnsi="Tahoma" w:cs="Tahoma"/>
+          <w:b/>
+          <w:color w:val="767171" w:themeColor="background2" w:themeShade="80"/>
+          <w:sz w:val="24"/>
+          <w:szCs w:val="24"/>
+          <w:lang w:val="en-US"/>
+        </w:rPr>
+      </w:pPr>
+      <w:r>
+        <w:rPr>
+          <w:rFonts w:ascii="Tahoma" w:hAnsi="Tahoma" w:cs="Tahoma"/>
+          <w:b/>
+          <w:color w:val="767171" w:themeColor="background2" w:themeShade="80"/>
+          <w:sz w:val="24"/>
+          <w:szCs w:val="24"/>
+          <w:lang w:val="en-US"/>
+        </w:rPr>
+        <w:t>APDU frame:</w:t>
+      </w:r>
+    </w:p>
+    <w:p>
+      <w:pPr>
+        <w:pStyle w:val="a6"/>
+        <w:numPr>
+          <w:ilvl w:val="0"/>
+          <w:numId w:val="3"/>
+        </w:numPr>
+        <w:spacing w:after="0" w:line="240" w:lineRule="atLeast"/>
+        <w:ind w:left="426"/>
+        <w:rPr>
+          <w:rFonts w:ascii="Tahoma" w:hAnsi="Tahoma" w:cs="Tahoma"/>
+          <w:lang w:val="en-US"/>
+        </w:rPr>
+      </w:pPr>
+      <w:r>
+        <w:rPr>
+          <w:rFonts w:ascii="Tahoma" w:hAnsi="Tahoma" w:cs="Tahoma"/>
+          <w:b/>
+          <w:lang w:val="en-US"/>
+        </w:rPr>
+        <w:t>LLC</w:t>
+      </w:r>
+      <w:r>
+        <w:rPr>
+          <w:rFonts w:ascii="Tahoma" w:hAnsi="Tahoma" w:cs="Tahoma"/>
+          <w:b/>
+          <w:lang w:val="en-US"/>
+        </w:rPr>
+        <w:t xml:space="preserve"> </w:t>
+      </w:r>
+      <w:r>
+        <w:rPr>
+          <w:rFonts w:ascii="Tahoma" w:hAnsi="Tahoma" w:cs="Tahoma"/>
+          <w:lang w:val="en-US"/>
+        </w:rPr>
+        <w:t xml:space="preserve">(3 </w:t>
+      </w:r>
+      <w:r>
+        <w:rPr>
+          <w:rFonts w:ascii="Tahoma" w:hAnsi="Tahoma" w:cs="Tahoma"/>
+        </w:rPr>
+        <w:t>байта</w:t>
+      </w:r>
+      <w:r>
+        <w:rPr>
+          <w:rFonts w:ascii="Tahoma" w:hAnsi="Tahoma" w:cs="Tahoma"/>
+          <w:lang w:val="en-US"/>
+        </w:rPr>
+        <w:t>),</w:t>
+      </w:r>
+    </w:p>
+    <w:p>
+      <w:pPr>
+        <w:pStyle w:val="a6"/>
+        <w:numPr>
+          <w:ilvl w:val="0"/>
+          <w:numId w:val="3"/>
+        </w:numPr>
+        <w:spacing w:after="0" w:line="240" w:lineRule="atLeast"/>
+        <w:ind w:left="426"/>
+        <w:rPr>
+          <w:rFonts w:ascii="Tahoma" w:hAnsi="Tahoma" w:cs="Tahoma"/>
+          <w:lang w:val="en-US"/>
+        </w:rPr>
+      </w:pPr>
+      <w:r>
+        <w:rPr>
+          <w:rFonts w:ascii="Tahoma" w:hAnsi="Tahoma" w:cs="Tahoma"/>
+          <w:b/>
+          <w:lang w:val="en-US"/>
+        </w:rPr>
+        <w:t>APDU type</w:t>
+      </w:r>
+      <w:r>
+        <w:rPr>
+          <w:rFonts w:ascii="Tahoma" w:hAnsi="Tahoma" w:cs="Tahoma"/>
+          <w:b/>
+          <w:lang w:val="en-US"/>
+        </w:rPr>
+        <w:t xml:space="preserve"> </w:t>
+      </w:r>
+      <w:r>
+        <w:rPr>
+          <w:rFonts w:ascii="Tahoma" w:hAnsi="Tahoma" w:cs="Tahoma"/>
+          <w:lang w:val="en-US"/>
+        </w:rPr>
+        <w:t xml:space="preserve">(1 </w:t>
+      </w:r>
+      <w:r>
+        <w:rPr>
+          <w:rFonts w:ascii="Tahoma" w:hAnsi="Tahoma" w:cs="Tahoma"/>
+        </w:rPr>
+        <w:t>байт</w:t>
+      </w:r>
+      <w:r>
+        <w:rPr>
+          <w:rFonts w:ascii="Tahoma" w:hAnsi="Tahoma" w:cs="Tahoma"/>
+          <w:lang w:val="en-US"/>
+        </w:rPr>
+        <w:t xml:space="preserve">): </w:t>
+      </w:r>
+      <w:r>
+        <w:rPr>
+          <w:rFonts w:ascii="Tahoma" w:hAnsi="Tahoma" w:cs="Tahoma"/>
+          <w:lang w:val="en-US"/>
+        </w:rPr>
+        <w:t>[</w:t>
+      </w:r>
+      <w:proofErr w:type="spellStart"/>
+      <w:r>
+        <w:rPr>
+          <w:rFonts w:ascii="Tahoma" w:hAnsi="Tahoma" w:cs="Tahoma"/>
+          <w:lang w:val="en-US"/>
+        </w:rPr>
+        <w:t>Get</w:t>
+      </w:r>
+      <w:r>
+        <w:rPr>
+          <w:rFonts w:ascii="Tahoma" w:hAnsi="Tahoma" w:cs="Tahoma"/>
+          <w:lang w:val="en-US"/>
+        </w:rPr>
+        <w:t>Request</w:t>
+      </w:r>
+      <w:proofErr w:type="spellEnd"/>
+      <w:r>
+        <w:rPr>
+          <w:rFonts w:ascii="Tahoma" w:hAnsi="Tahoma" w:cs="Tahoma"/>
+          <w:lang w:val="en-US"/>
+        </w:rPr>
+        <w:t>] == [</w:t>
+      </w:r>
+      <w:r>
+        <w:rPr>
+          <w:rFonts w:ascii="Tahoma" w:hAnsi="Tahoma" w:cs="Tahoma"/>
+          <w:lang w:val="en-US"/>
+        </w:rPr>
+        <w:t xml:space="preserve"> 0x</w:t>
+      </w:r>
+      <w:r>
+        <w:rPr>
+          <w:rFonts w:ascii="Tahoma" w:hAnsi="Tahoma" w:cs="Tahoma"/>
+          <w:b/>
+          <w:lang w:val="en-US"/>
+        </w:rPr>
+        <w:t>C</w:t>
+      </w:r>
+      <w:proofErr w:type="gramStart"/>
+      <w:r>
+        <w:rPr>
+          <w:rFonts w:ascii="Tahoma" w:hAnsi="Tahoma" w:cs="Tahoma"/>
+          <w:b/>
+          <w:lang w:val="en-US"/>
+        </w:rPr>
+        <w:t>0</w:t>
+      </w:r>
+      <w:r>
+        <w:rPr>
+          <w:rFonts w:ascii="Tahoma" w:hAnsi="Tahoma" w:cs="Tahoma"/>
+          <w:lang w:val="en-US"/>
+        </w:rPr>
+        <w:t xml:space="preserve"> ]</w:t>
+      </w:r>
+      <w:proofErr w:type="gramEnd"/>
+      <w:r>
+        <w:rPr>
+          <w:rFonts w:ascii="Tahoma" w:hAnsi="Tahoma" w:cs="Tahoma"/>
+          <w:lang w:val="en-US"/>
+        </w:rPr>
+        <w:t xml:space="preserve"> = [ </w:t>
+      </w:r>
+      <w:r>
+        <w:rPr>
+          <w:rFonts w:ascii="Tahoma" w:hAnsi="Tahoma" w:cs="Tahoma"/>
+          <w:lang w:val="en-US"/>
+        </w:rPr>
+        <w:t>192</w:t>
+      </w:r>
+      <w:r>
+        <w:rPr>
+          <w:rFonts w:ascii="Tahoma" w:hAnsi="Tahoma" w:cs="Tahoma"/>
+          <w:lang w:val="en-US"/>
+        </w:rPr>
+        <w:t xml:space="preserve"> ]</w:t>
+      </w:r>
+      <w:r>
+        <w:rPr>
+          <w:rFonts w:ascii="Tahoma" w:hAnsi="Tahoma" w:cs="Tahoma"/>
+          <w:lang w:val="en-US"/>
+        </w:rPr>
+        <w:t>,</w:t>
+      </w:r>
+    </w:p>
+    <w:p>
+      <w:pPr>
+        <w:pStyle w:val="a6"/>
+        <w:numPr>
+          <w:ilvl w:val="0"/>
+          <w:numId w:val="3"/>
+        </w:numPr>
+        <w:spacing w:after="0" w:line="240" w:lineRule="atLeast"/>
+        <w:ind w:left="426"/>
+        <w:rPr>
+          <w:rFonts w:ascii="Tahoma" w:hAnsi="Tahoma" w:cs="Tahoma"/>
+          <w:lang w:val="en-US"/>
+        </w:rPr>
+      </w:pPr>
+      <w:r>
+        <w:rPr>
+          <w:rFonts w:ascii="Tahoma" w:hAnsi="Tahoma" w:cs="Tahoma"/>
+          <w:color w:val="767171" w:themeColor="background2" w:themeShade="80"/>
+          <w:lang w:val="en-US"/>
+        </w:rPr>
+        <w:t xml:space="preserve">APDU content </w:t>
+      </w:r>
+      <w:r>
+        <w:rPr>
+          <w:rFonts w:ascii="Tahoma" w:hAnsi="Tahoma" w:cs="Tahoma"/>
+          <w:lang w:val="en-US"/>
+        </w:rPr>
+        <w:t>(nested frame):</w:t>
+      </w:r>
+      <w:r>
+        <w:rPr>
+          <w:rFonts w:ascii="Tahoma" w:hAnsi="Tahoma" w:cs="Tahoma"/>
+          <w:lang w:val="en-US"/>
+        </w:rPr>
+        <w:t xml:space="preserve"> </w:t>
+      </w:r>
+      <w:proofErr w:type="spellStart"/>
+      <w:r>
+        <w:rPr>
+          <w:rFonts w:ascii="Tahoma" w:hAnsi="Tahoma" w:cs="Tahoma"/>
+          <w:lang w:val="en-US"/>
+        </w:rPr>
+        <w:t>Get</w:t>
+      </w:r>
+      <w:r>
+        <w:rPr>
+          <w:rFonts w:ascii="Tahoma" w:hAnsi="Tahoma" w:cs="Tahoma"/>
+          <w:lang w:val="en-US"/>
+        </w:rPr>
+        <w:t>Request</w:t>
+      </w:r>
+      <w:proofErr w:type="spellEnd"/>
+      <w:r>
+        <w:rPr>
+          <w:rFonts w:ascii="Tahoma" w:hAnsi="Tahoma" w:cs="Tahoma"/>
+          <w:lang w:val="en-US"/>
+        </w:rPr>
+        <w:t>:</w:t>
+      </w:r>
+    </w:p>
+    <w:p>
+      <w:pPr>
+        <w:pStyle w:val="a6"/>
+        <w:numPr>
+          <w:ilvl w:val="0"/>
+          <w:numId w:val="3"/>
+        </w:numPr>
+        <w:spacing w:after="0" w:line="240" w:lineRule="atLeast"/>
+        <w:rPr>
+          <w:rFonts w:ascii="Tahoma" w:hAnsi="Tahoma" w:cs="Tahoma"/>
+          <w:lang w:val="en-US"/>
+        </w:rPr>
+      </w:pPr>
+      <w:proofErr w:type="spellStart"/>
+      <w:r>
+        <w:rPr>
+          <w:rFonts w:ascii="Tahoma" w:hAnsi="Tahoma" w:cs="Tahoma"/>
+          <w:b/>
+          <w:lang w:val="en-US"/>
+        </w:rPr>
+        <w:t>GetRequestType</w:t>
+      </w:r>
+      <w:proofErr w:type="spellEnd"/>
+      <w:r>
+        <w:rPr>
+          <w:rFonts w:ascii="Tahoma" w:hAnsi="Tahoma" w:cs="Tahoma"/>
+          <w:b/>
+          <w:lang w:val="en-US"/>
+        </w:rPr>
+        <w:t xml:space="preserve"> </w:t>
+      </w:r>
+      <w:r>
+        <w:rPr>
+          <w:rFonts w:ascii="Tahoma" w:hAnsi="Tahoma" w:cs="Tahoma"/>
+          <w:lang w:val="en-US"/>
+        </w:rPr>
+        <w:t xml:space="preserve">(1 </w:t>
+      </w:r>
+      <w:r>
+        <w:rPr>
+          <w:rFonts w:ascii="Tahoma" w:hAnsi="Tahoma" w:cs="Tahoma"/>
+        </w:rPr>
+        <w:t>байт</w:t>
+      </w:r>
+      <w:r>
+        <w:rPr>
+          <w:rFonts w:ascii="Tahoma" w:hAnsi="Tahoma" w:cs="Tahoma"/>
+          <w:lang w:val="en-US"/>
+        </w:rPr>
+        <w:t>) (</w:t>
+      </w:r>
+      <w:r>
+        <w:rPr>
+          <w:rFonts w:ascii="Tahoma" w:hAnsi="Tahoma" w:cs="Tahoma"/>
+        </w:rPr>
+        <w:t>тип</w:t>
+      </w:r>
+      <w:r>
+        <w:rPr>
+          <w:rFonts w:ascii="Tahoma" w:hAnsi="Tahoma" w:cs="Tahoma"/>
+          <w:lang w:val="en-US"/>
+        </w:rPr>
+        <w:t xml:space="preserve"> </w:t>
+      </w:r>
+      <w:proofErr w:type="spellStart"/>
+      <w:r>
+        <w:rPr>
+          <w:rFonts w:ascii="Tahoma" w:hAnsi="Tahoma" w:cs="Tahoma"/>
+          <w:lang w:val="en-US"/>
+        </w:rPr>
+        <w:t>GetRequest</w:t>
+      </w:r>
+      <w:proofErr w:type="spellEnd"/>
+      <w:r>
+        <w:rPr>
+          <w:rFonts w:ascii="Tahoma" w:hAnsi="Tahoma" w:cs="Tahoma"/>
+          <w:lang w:val="en-US"/>
+        </w:rPr>
+        <w:t xml:space="preserve"> </w:t>
+      </w:r>
+      <w:proofErr w:type="gramStart"/>
+      <w:r>
+        <w:rPr>
+          <w:rFonts w:ascii="Tahoma" w:hAnsi="Tahoma" w:cs="Tahoma"/>
+          <w:lang w:val="en-US"/>
+        </w:rPr>
+        <w:t>GR[</w:t>
+      </w:r>
+      <w:proofErr w:type="gramEnd"/>
+      <w:r>
+        <w:rPr>
+          <w:rFonts w:ascii="Tahoma" w:hAnsi="Tahoma" w:cs="Tahoma"/>
+          <w:lang w:val="en-US"/>
+        </w:rPr>
+        <w:t>1]</w:t>
+      </w:r>
+      <w:r>
+        <w:rPr>
+          <w:rFonts w:ascii="Tahoma" w:hAnsi="Tahoma" w:cs="Tahoma"/>
+          <w:lang w:val="en-US"/>
+        </w:rPr>
+        <w:t xml:space="preserve"> – </w:t>
+      </w:r>
+      <w:proofErr w:type="spellStart"/>
+      <w:r>
+        <w:rPr>
+          <w:rFonts w:ascii="Tahoma" w:hAnsi="Tahoma" w:cs="Tahoma"/>
+          <w:lang w:val="en-US"/>
+        </w:rPr>
+        <w:t>GetRequestNormal</w:t>
+      </w:r>
+      <w:proofErr w:type="spellEnd"/>
+      <w:r>
+        <w:rPr>
+          <w:rFonts w:ascii="Tahoma" w:hAnsi="Tahoma" w:cs="Tahoma"/>
+          <w:lang w:val="en-US"/>
+        </w:rPr>
+        <w:t>)</w:t>
+      </w:r>
+      <w:r>
+        <w:rPr>
+          <w:rFonts w:ascii="Tahoma" w:hAnsi="Tahoma" w:cs="Tahoma"/>
+          <w:lang w:val="en-US"/>
+        </w:rPr>
+        <w:t xml:space="preserve"> </w:t>
+      </w:r>
+      <w:r>
+        <w:rPr>
+          <w:rFonts w:ascii="Tahoma" w:hAnsi="Tahoma" w:cs="Tahoma"/>
+          <w:lang w:val="en-US"/>
+        </w:rPr>
+        <w:t>[</w:t>
+      </w:r>
+      <w:r>
+        <w:rPr>
+          <w:rFonts w:ascii="Tahoma" w:hAnsi="Tahoma" w:cs="Tahoma"/>
+          <w:lang w:val="en-US"/>
+        </w:rPr>
+        <w:t xml:space="preserve"> 0x</w:t>
+      </w:r>
+      <w:r>
+        <w:rPr>
+          <w:rFonts w:ascii="Tahoma" w:hAnsi="Tahoma" w:cs="Tahoma"/>
+          <w:b/>
+          <w:lang w:val="en-US"/>
+        </w:rPr>
+        <w:t>0</w:t>
+      </w:r>
+      <w:r>
+        <w:rPr>
+          <w:rFonts w:ascii="Tahoma" w:hAnsi="Tahoma" w:cs="Tahoma"/>
+          <w:b/>
+          <w:lang w:val="en-US"/>
+        </w:rPr>
+        <w:t>1</w:t>
+      </w:r>
+      <w:r>
+        <w:rPr>
+          <w:rFonts w:ascii="Tahoma" w:hAnsi="Tahoma" w:cs="Tahoma"/>
+          <w:lang w:val="en-US"/>
+        </w:rPr>
+        <w:t xml:space="preserve"> ]</w:t>
+      </w:r>
+      <w:r>
+        <w:rPr>
+          <w:rFonts w:ascii="Tahoma" w:hAnsi="Tahoma" w:cs="Tahoma"/>
+          <w:lang w:val="en-US"/>
+        </w:rPr>
+        <w:t>,</w:t>
+      </w:r>
+    </w:p>
+    <w:p>
+      <w:pPr>
+        <w:pStyle w:val="a6"/>
+        <w:numPr>
+          <w:ilvl w:val="0"/>
+          <w:numId w:val="3"/>
+        </w:numPr>
+        <w:spacing w:after="0" w:line="240" w:lineRule="atLeast"/>
+        <w:rPr>
+          <w:rFonts w:ascii="Tahoma" w:hAnsi="Tahoma" w:cs="Tahoma"/>
+          <w:lang w:val="en-US"/>
+        </w:rPr>
+      </w:pPr>
+      <w:proofErr w:type="spellStart"/>
+      <w:r>
+        <w:rPr>
+          <w:rFonts w:ascii="Tahoma" w:hAnsi="Tahoma" w:cs="Tahoma"/>
+          <w:b/>
+          <w:lang w:val="en-US"/>
+        </w:rPr>
+        <w:t>GetRequestVas</w:t>
+      </w:r>
+      <w:proofErr w:type="spellEnd"/>
+      <w:r>
+        <w:rPr>
+          <w:rFonts w:ascii="Courier New" w:eastAsia="Times New Roman" w:hAnsi="Courier New" w:cs="Courier New"/>
+          <w:color w:val="000000"/>
+          <w:sz w:val="20"/>
+          <w:szCs w:val="20"/>
+          <w:lang w:val="en-US" w:eastAsia="ru-RU"/>
+        </w:rPr>
+        <w:t xml:space="preserve"> </w:t>
+      </w:r>
+      <w:r>
+        <w:rPr>
+          <w:rFonts w:ascii="Tahoma" w:hAnsi="Tahoma" w:cs="Tahoma"/>
+          <w:lang w:val="en-US"/>
+        </w:rPr>
+        <w:t xml:space="preserve">(1 </w:t>
+      </w:r>
+      <w:r>
+        <w:rPr>
+          <w:rFonts w:ascii="Tahoma" w:hAnsi="Tahoma" w:cs="Tahoma"/>
+        </w:rPr>
+        <w:t>байт</w:t>
+      </w:r>
+      <w:r>
+        <w:rPr>
+          <w:rFonts w:ascii="Tahoma" w:hAnsi="Tahoma" w:cs="Tahoma"/>
+          <w:lang w:val="en-US"/>
+        </w:rPr>
+        <w:t>) (</w:t>
+      </w:r>
+      <w:r>
+        <w:rPr>
+          <w:rFonts w:ascii="Tahoma" w:hAnsi="Tahoma" w:cs="Tahoma"/>
+        </w:rPr>
+        <w:t>тип</w:t>
+      </w:r>
+      <w:r>
+        <w:rPr>
+          <w:rFonts w:ascii="Tahoma" w:hAnsi="Tahoma" w:cs="Tahoma"/>
+          <w:lang w:val="en-US"/>
+        </w:rPr>
+        <w:t xml:space="preserve"> </w:t>
+      </w:r>
+      <w:proofErr w:type="spellStart"/>
+      <w:r>
+        <w:rPr>
+          <w:rFonts w:ascii="Tahoma" w:hAnsi="Tahoma" w:cs="Tahoma"/>
+          <w:lang w:val="en-US"/>
+        </w:rPr>
+        <w:t>GetRequestNormal</w:t>
+      </w:r>
+      <w:proofErr w:type="spellEnd"/>
+      <w:r>
+        <w:rPr>
+          <w:rFonts w:ascii="Tahoma" w:hAnsi="Tahoma" w:cs="Tahoma"/>
+          <w:lang w:val="en-US"/>
+        </w:rPr>
+        <w:t xml:space="preserve"> </w:t>
+      </w:r>
+      <w:proofErr w:type="gramStart"/>
+      <w:r>
+        <w:rPr>
+          <w:rFonts w:ascii="Tahoma" w:hAnsi="Tahoma" w:cs="Tahoma"/>
+          <w:lang w:val="en-US"/>
+        </w:rPr>
+        <w:t>GRN[</w:t>
+      </w:r>
+      <w:proofErr w:type="gramEnd"/>
+      <w:r>
+        <w:rPr>
+          <w:rFonts w:ascii="Tahoma" w:hAnsi="Tahoma" w:cs="Tahoma"/>
+          <w:lang w:val="en-US"/>
+        </w:rPr>
+        <w:t>1</w:t>
+      </w:r>
+      <w:r>
+        <w:rPr>
+          <w:rFonts w:ascii="Tahoma" w:hAnsi="Tahoma" w:cs="Tahoma"/>
+          <w:lang w:val="en-US"/>
+        </w:rPr>
+        <w:t>]</w:t>
+      </w:r>
+      <w:r>
+        <w:rPr>
+          <w:rFonts w:ascii="Tahoma" w:hAnsi="Tahoma" w:cs="Tahoma"/>
+          <w:lang w:val="en-US"/>
+        </w:rPr>
+        <w:t xml:space="preserve"> – </w:t>
+      </w:r>
+      <w:proofErr w:type="spellStart"/>
+      <w:r>
+        <w:rPr>
+          <w:rFonts w:ascii="Tahoma" w:hAnsi="Tahoma" w:cs="Tahoma"/>
+          <w:lang w:val="en-US"/>
+        </w:rPr>
+        <w:t>InvokeIdAndPriority</w:t>
+      </w:r>
+      <w:proofErr w:type="spellEnd"/>
+      <w:r>
+        <w:rPr>
+          <w:rFonts w:ascii="Tahoma" w:hAnsi="Tahoma" w:cs="Tahoma"/>
+          <w:lang w:val="en-US"/>
+        </w:rPr>
+        <w:t>)</w:t>
+      </w:r>
+      <w:r>
+        <w:rPr>
+          <w:rFonts w:ascii="Tahoma" w:hAnsi="Tahoma" w:cs="Tahoma"/>
+          <w:lang w:val="en-US"/>
+        </w:rPr>
+        <w:t xml:space="preserve"> </w:t>
+      </w:r>
+      <w:r>
+        <w:rPr>
+          <w:rFonts w:ascii="Tahoma" w:hAnsi="Tahoma" w:cs="Tahoma"/>
+          <w:lang w:val="en-US"/>
+        </w:rPr>
+        <w:t>[</w:t>
+      </w:r>
+      <w:r>
+        <w:rPr>
+          <w:rFonts w:ascii="Tahoma" w:hAnsi="Tahoma" w:cs="Tahoma"/>
+          <w:lang w:val="en-US"/>
+        </w:rPr>
+        <w:t xml:space="preserve"> 0x</w:t>
+      </w:r>
+      <w:r>
+        <w:rPr>
+          <w:rFonts w:ascii="Tahoma" w:hAnsi="Tahoma" w:cs="Tahoma"/>
+          <w:b/>
+          <w:lang w:val="en-US"/>
+        </w:rPr>
+        <w:t>C</w:t>
+      </w:r>
+      <w:r>
+        <w:rPr>
+          <w:rFonts w:ascii="Tahoma" w:hAnsi="Tahoma" w:cs="Tahoma"/>
+          <w:b/>
+          <w:lang w:val="en-US"/>
+        </w:rPr>
+        <w:t>1</w:t>
+      </w:r>
+      <w:r>
+        <w:rPr>
+          <w:rFonts w:ascii="Tahoma" w:hAnsi="Tahoma" w:cs="Tahoma"/>
+          <w:lang w:val="en-US"/>
+        </w:rPr>
+        <w:t xml:space="preserve"> ] = [ </w:t>
+      </w:r>
+      <w:r>
+        <w:rPr>
+          <w:rFonts w:ascii="Tahoma" w:hAnsi="Tahoma" w:cs="Tahoma"/>
+          <w:lang w:val="en-US"/>
+        </w:rPr>
+        <w:t>19</w:t>
+      </w:r>
+      <w:r>
+        <w:rPr>
+          <w:rFonts w:ascii="Tahoma" w:hAnsi="Tahoma" w:cs="Tahoma"/>
+          <w:lang w:val="en-US"/>
+        </w:rPr>
+        <w:t>3</w:t>
+      </w:r>
+      <w:r>
+        <w:rPr>
+          <w:rFonts w:ascii="Tahoma" w:hAnsi="Tahoma" w:cs="Tahoma"/>
+          <w:lang w:val="en-US"/>
+        </w:rPr>
+        <w:t xml:space="preserve"> ]</w:t>
+      </w:r>
+      <w:r>
+        <w:rPr>
+          <w:rFonts w:ascii="Tahoma" w:hAnsi="Tahoma" w:cs="Tahoma"/>
+          <w:lang w:val="en-US"/>
+        </w:rPr>
+        <w:t>,</w:t>
+      </w:r>
+    </w:p>
+    <w:p>
+      <w:pPr>
+        <w:pStyle w:val="a6"/>
+        <w:numPr>
+          <w:ilvl w:val="0"/>
+          <w:numId w:val="3"/>
+        </w:numPr>
+        <w:spacing w:after="0" w:line="240" w:lineRule="atLeast"/>
+        <w:ind w:left="709"/>
+        <w:rPr>
+          <w:rFonts w:ascii="Tahoma" w:hAnsi="Tahoma" w:cs="Tahoma"/>
+          <w:lang w:val="en-US"/>
+        </w:rPr>
+      </w:pPr>
+      <w:proofErr w:type="spellStart"/>
+      <w:r>
+        <w:rPr>
+          <w:rFonts w:ascii="Tahoma" w:hAnsi="Tahoma" w:cs="Tahoma"/>
+          <w:color w:val="767171" w:themeColor="background2" w:themeShade="80"/>
+          <w:lang w:val="en-US"/>
+        </w:rPr>
+        <w:t>ArrayOf</w:t>
+      </w:r>
+      <w:r>
+        <w:rPr>
+          <w:rFonts w:ascii="Tahoma" w:hAnsi="Tahoma" w:cs="Tahoma"/>
+          <w:color w:val="767171" w:themeColor="background2" w:themeShade="80"/>
+          <w:lang w:val="en-US"/>
+        </w:rPr>
+        <w:t>Get</w:t>
+      </w:r>
+      <w:r>
+        <w:rPr>
+          <w:rFonts w:ascii="Tahoma" w:hAnsi="Tahoma" w:cs="Tahoma"/>
+          <w:color w:val="767171" w:themeColor="background2" w:themeShade="80"/>
+          <w:lang w:val="en-US"/>
+        </w:rPr>
+        <w:t>Request</w:t>
+      </w:r>
+      <w:r>
+        <w:rPr>
+          <w:rFonts w:ascii="Tahoma" w:hAnsi="Tahoma" w:cs="Tahoma"/>
+          <w:color w:val="767171" w:themeColor="background2" w:themeShade="80"/>
+          <w:lang w:val="en-US"/>
+        </w:rPr>
+        <w:t>Elements</w:t>
+      </w:r>
+      <w:proofErr w:type="spellEnd"/>
+      <w:r>
+        <w:rPr>
+          <w:rFonts w:ascii="Tahoma" w:hAnsi="Tahoma" w:cs="Tahoma"/>
+          <w:color w:val="767171" w:themeColor="background2" w:themeShade="80"/>
+          <w:lang w:val="en-US"/>
+        </w:rPr>
+        <w:t xml:space="preserve"> [</w:t>
+      </w:r>
+      <w:r>
+        <w:rPr>
+          <w:rFonts w:ascii="Tahoma" w:hAnsi="Tahoma" w:cs="Tahoma"/>
+          <w:color w:val="767171" w:themeColor="background2" w:themeShade="80"/>
+          <w:lang w:val="en-US"/>
+        </w:rPr>
+        <w:t>~</w:t>
+      </w:r>
+      <w:r>
+        <w:rPr>
+          <w:rFonts w:ascii="Tahoma" w:hAnsi="Tahoma" w:cs="Tahoma"/>
+          <w:color w:val="767171" w:themeColor="background2" w:themeShade="80"/>
+          <w:lang w:val="en-US"/>
+        </w:rPr>
+        <w:t>]</w:t>
+      </w:r>
+      <w:r>
+        <w:rPr>
+          <w:rFonts w:ascii="Tahoma" w:hAnsi="Tahoma" w:cs="Tahoma"/>
+          <w:lang w:val="en-US"/>
+        </w:rPr>
+        <w:t>:</w:t>
+      </w:r>
+    </w:p>
+    <w:p>
+      <w:pPr>
+        <w:pStyle w:val="a6"/>
+        <w:numPr>
+          <w:ilvl w:val="0"/>
+          <w:numId w:val="3"/>
+        </w:numPr>
+        <w:spacing w:after="0" w:line="240" w:lineRule="atLeast"/>
+        <w:ind w:left="993"/>
+        <w:rPr>
+          <w:rFonts w:ascii="Tahoma" w:hAnsi="Tahoma" w:cs="Tahoma"/>
+          <w:lang w:val="en-US"/>
+        </w:rPr>
+      </w:pPr>
+      <w:proofErr w:type="spellStart"/>
+      <w:r>
+        <w:rPr>
+          <w:rFonts w:ascii="Tahoma" w:hAnsi="Tahoma" w:cs="Tahoma"/>
+          <w:color w:val="767171" w:themeColor="background2" w:themeShade="80"/>
+          <w:lang w:val="en-US"/>
+        </w:rPr>
+        <w:t>Get</w:t>
+      </w:r>
+      <w:r>
+        <w:rPr>
+          <w:rFonts w:ascii="Tahoma" w:hAnsi="Tahoma" w:cs="Tahoma"/>
+          <w:color w:val="767171" w:themeColor="background2" w:themeShade="80"/>
+          <w:lang w:val="en-US"/>
+        </w:rPr>
+        <w:t>Request</w:t>
+      </w:r>
+      <w:r>
+        <w:rPr>
+          <w:rFonts w:ascii="Tahoma" w:hAnsi="Tahoma" w:cs="Tahoma"/>
+          <w:color w:val="767171" w:themeColor="background2" w:themeShade="80"/>
+          <w:lang w:val="en-US"/>
+        </w:rPr>
+        <w:t>Element</w:t>
+      </w:r>
+      <w:proofErr w:type="spellEnd"/>
+      <w:r>
+        <w:rPr>
+          <w:rFonts w:ascii="Tahoma" w:hAnsi="Tahoma" w:cs="Tahoma"/>
+          <w:color w:val="767171" w:themeColor="background2" w:themeShade="80"/>
+          <w:lang w:val="en-US"/>
+        </w:rPr>
+        <w:t xml:space="preserve"> [1] </w:t>
+      </w:r>
+      <w:r>
+        <w:rPr>
+          <w:rFonts w:ascii="Tahoma" w:hAnsi="Tahoma" w:cs="Tahoma"/>
+          <w:lang w:val="en-US"/>
+        </w:rPr>
+        <w:t>(</w:t>
+      </w:r>
+      <w:proofErr w:type="spellStart"/>
+      <w:r>
+        <w:rPr>
+          <w:rFonts w:ascii="Tahoma" w:hAnsi="Tahoma" w:cs="Tahoma"/>
+          <w:lang w:val="en-US"/>
+        </w:rPr>
+        <w:t>dinamic</w:t>
+      </w:r>
+      <w:proofErr w:type="spellEnd"/>
+      <w:r>
+        <w:rPr>
+          <w:rFonts w:ascii="Tahoma" w:hAnsi="Tahoma" w:cs="Tahoma"/>
+          <w:lang w:val="en-US"/>
+        </w:rPr>
+        <w:t xml:space="preserve"> </w:t>
+      </w:r>
+      <w:r>
+        <w:rPr>
+          <w:rFonts w:ascii="Tahoma" w:hAnsi="Tahoma" w:cs="Tahoma"/>
+          <w:lang w:val="en-US"/>
+        </w:rPr>
+        <w:t>frame – structure):</w:t>
+      </w:r>
+    </w:p>
+    <w:p>
+      <w:pPr>
+        <w:pStyle w:val="a6"/>
+        <w:numPr>
+          <w:ilvl w:val="0"/>
+          <w:numId w:val="3"/>
+        </w:numPr>
+        <w:spacing w:after="0" w:line="240" w:lineRule="atLeast"/>
+        <w:ind w:left="1276"/>
+        <w:rPr>
+          <w:rFonts w:ascii="Tahoma" w:hAnsi="Tahoma" w:cs="Tahoma"/>
+        </w:rPr>
+      </w:pPr>
+      <w:proofErr w:type="spellStart"/>
+      <w:r>
+        <w:rPr>
+          <w:rFonts w:ascii="Tahoma" w:hAnsi="Tahoma" w:cs="Tahoma"/>
+          <w:b/>
+          <w:lang w:val="en-US"/>
+        </w:rPr>
+        <w:t>ParentClassId</w:t>
+      </w:r>
+      <w:proofErr w:type="spellEnd"/>
+      <w:r>
+        <w:rPr>
+          <w:rFonts w:ascii="Tahoma" w:hAnsi="Tahoma" w:cs="Tahoma"/>
+          <w:b/>
+        </w:rPr>
+        <w:t xml:space="preserve"> </w:t>
+      </w:r>
+      <w:r>
+        <w:rPr>
+          <w:rFonts w:ascii="Tahoma" w:hAnsi="Tahoma" w:cs="Tahoma"/>
+        </w:rPr>
+        <w:t>(</w:t>
+      </w:r>
+      <w:r>
+        <w:rPr>
+          <w:rFonts w:ascii="Tahoma" w:hAnsi="Tahoma" w:cs="Tahoma"/>
+        </w:rPr>
+        <w:t>2</w:t>
+      </w:r>
+      <w:r>
+        <w:rPr>
+          <w:rFonts w:ascii="Tahoma" w:hAnsi="Tahoma" w:cs="Tahoma"/>
+        </w:rPr>
+        <w:t xml:space="preserve"> </w:t>
+      </w:r>
+      <w:r>
+        <w:rPr>
+          <w:rFonts w:ascii="Tahoma" w:hAnsi="Tahoma" w:cs="Tahoma"/>
+        </w:rPr>
+        <w:t>байт</w:t>
+      </w:r>
+      <w:r>
+        <w:rPr>
+          <w:rFonts w:ascii="Tahoma" w:hAnsi="Tahoma" w:cs="Tahoma"/>
+        </w:rPr>
+        <w:t>а</w:t>
+      </w:r>
+      <w:r>
+        <w:rPr>
+          <w:rFonts w:ascii="Tahoma" w:hAnsi="Tahoma" w:cs="Tahoma"/>
+        </w:rPr>
+        <w:t>)</w:t>
+      </w:r>
+      <w:r>
+        <w:rPr>
+          <w:rFonts w:ascii="Tahoma" w:hAnsi="Tahoma" w:cs="Tahoma"/>
+        </w:rPr>
+        <w:t xml:space="preserve"> (идентификатор родительского класса)</w:t>
+      </w:r>
+      <w:r>
+        <w:rPr>
+          <w:rFonts w:ascii="Tahoma" w:hAnsi="Tahoma" w:cs="Tahoma"/>
+        </w:rPr>
+        <w:t>,</w:t>
+      </w:r>
+    </w:p>
+    <w:p>
+      <w:pPr>
+        <w:pStyle w:val="a6"/>
+        <w:numPr>
+          <w:ilvl w:val="0"/>
+          <w:numId w:val="3"/>
+        </w:numPr>
+        <w:spacing w:after="0" w:line="240" w:lineRule="atLeast"/>
+        <w:ind w:left="1276"/>
+        <w:rPr>
+          <w:rFonts w:ascii="Tahoma" w:hAnsi="Tahoma" w:cs="Tahoma"/>
+        </w:rPr>
+      </w:pPr>
+      <w:proofErr w:type="spellStart"/>
+      <w:r>
+        <w:rPr>
+          <w:rFonts w:ascii="Tahoma" w:hAnsi="Tahoma" w:cs="Tahoma"/>
+          <w:b/>
+          <w:lang w:val="en-US"/>
+        </w:rPr>
+        <w:t>ObjectId</w:t>
+      </w:r>
+      <w:proofErr w:type="spellEnd"/>
+      <w:r>
+        <w:rPr>
+          <w:rFonts w:ascii="Tahoma" w:hAnsi="Tahoma" w:cs="Tahoma"/>
+          <w:b/>
+        </w:rPr>
+        <w:t xml:space="preserve"> </w:t>
+      </w:r>
+      <w:r>
+        <w:rPr>
+          <w:rFonts w:ascii="Tahoma" w:hAnsi="Tahoma" w:cs="Tahoma"/>
+        </w:rPr>
+        <w:t>(</w:t>
+      </w:r>
+      <w:r>
+        <w:rPr>
+          <w:rFonts w:ascii="Tahoma" w:hAnsi="Tahoma" w:cs="Tahoma"/>
+        </w:rPr>
+        <w:t>6</w:t>
+      </w:r>
+      <w:r>
+        <w:rPr>
+          <w:rFonts w:ascii="Tahoma" w:hAnsi="Tahoma" w:cs="Tahoma"/>
+        </w:rPr>
+        <w:t xml:space="preserve"> </w:t>
+      </w:r>
+      <w:r>
+        <w:rPr>
+          <w:rFonts w:ascii="Tahoma" w:hAnsi="Tahoma" w:cs="Tahoma"/>
+        </w:rPr>
+        <w:t>байт</w:t>
+      </w:r>
+      <w:r>
+        <w:rPr>
+          <w:rFonts w:ascii="Tahoma" w:hAnsi="Tahoma" w:cs="Tahoma"/>
+        </w:rPr>
+        <w:t>)</w:t>
+      </w:r>
+      <w:r>
+        <w:rPr>
+          <w:rFonts w:ascii="Tahoma" w:hAnsi="Tahoma" w:cs="Tahoma"/>
+        </w:rPr>
+        <w:t xml:space="preserve"> (идентификатор объекта (</w:t>
+      </w:r>
+      <w:r>
+        <w:rPr>
+          <w:rFonts w:ascii="Tahoma" w:hAnsi="Tahoma" w:cs="Tahoma"/>
+          <w:lang w:val="en-US"/>
+        </w:rPr>
+        <w:t>OBIS</w:t>
+      </w:r>
+      <w:r>
+        <w:rPr>
+          <w:rFonts w:ascii="Tahoma" w:hAnsi="Tahoma" w:cs="Tahoma"/>
+        </w:rPr>
+        <w:t xml:space="preserve"> код)),</w:t>
+      </w:r>
+    </w:p>
+    <w:p>
+      <w:pPr>
+        <w:pStyle w:val="a6"/>
+        <w:numPr>
+          <w:ilvl w:val="0"/>
+          <w:numId w:val="3"/>
+        </w:numPr>
+        <w:spacing w:after="0" w:line="240" w:lineRule="atLeast"/>
+        <w:ind w:left="1276"/>
+        <w:rPr>
+          <w:rFonts w:ascii="Tahoma" w:hAnsi="Tahoma" w:cs="Tahoma"/>
+        </w:rPr>
+      </w:pPr>
+      <w:proofErr w:type="spellStart"/>
+      <w:r>
+        <w:rPr>
+          <w:rFonts w:ascii="Tahoma" w:hAnsi="Tahoma" w:cs="Tahoma"/>
+          <w:b/>
+          <w:lang w:val="en-US"/>
+        </w:rPr>
+        <w:t>AttributeId</w:t>
+      </w:r>
+      <w:proofErr w:type="spellEnd"/>
+      <w:r>
+        <w:rPr>
+          <w:rFonts w:ascii="Courier New" w:eastAsia="Times New Roman" w:hAnsi="Courier New" w:cs="Courier New"/>
+          <w:color w:val="000000"/>
+          <w:sz w:val="20"/>
+          <w:szCs w:val="20"/>
+          <w:lang w:eastAsia="ru-RU"/>
+        </w:rPr>
+        <w:t xml:space="preserve"> </w:t>
+      </w:r>
+      <w:r>
+        <w:rPr>
+          <w:rFonts w:ascii="Tahoma" w:hAnsi="Tahoma" w:cs="Tahoma"/>
+        </w:rPr>
+        <w:t>(</w:t>
+      </w:r>
+      <w:r>
+        <w:rPr>
+          <w:rFonts w:ascii="Tahoma" w:hAnsi="Tahoma" w:cs="Tahoma"/>
+        </w:rPr>
+        <w:t>1</w:t>
+      </w:r>
+      <w:r>
+        <w:rPr>
+          <w:rFonts w:ascii="Tahoma" w:hAnsi="Tahoma" w:cs="Tahoma"/>
+        </w:rPr>
+        <w:t xml:space="preserve"> </w:t>
+      </w:r>
+      <w:r>
+        <w:rPr>
+          <w:rFonts w:ascii="Tahoma" w:hAnsi="Tahoma" w:cs="Tahoma"/>
+        </w:rPr>
+        <w:t>байт</w:t>
+      </w:r>
+      <w:r>
+        <w:rPr>
+          <w:rFonts w:ascii="Tahoma" w:hAnsi="Tahoma" w:cs="Tahoma"/>
+        </w:rPr>
+        <w:t xml:space="preserve">) </w:t>
+      </w:r>
+      <w:r>
+        <w:rPr>
+          <w:rFonts w:ascii="Tahoma" w:hAnsi="Tahoma" w:cs="Tahoma"/>
+          <w:lang w:val="en-US"/>
+        </w:rPr>
+        <w:t>(</w:t>
+      </w:r>
+      <w:r>
+        <w:rPr>
+          <w:rFonts w:ascii="Tahoma" w:hAnsi="Tahoma" w:cs="Tahoma"/>
+        </w:rPr>
+        <w:t>идентификатор атрибута</w:t>
+      </w:r>
+      <w:r>
+        <w:rPr>
+          <w:rFonts w:ascii="Tahoma" w:hAnsi="Tahoma" w:cs="Tahoma"/>
+        </w:rPr>
+        <w:t>)</w:t>
+      </w:r>
+      <w:r>
+        <w:rPr>
+          <w:rFonts w:ascii="Tahoma" w:hAnsi="Tahoma" w:cs="Tahoma"/>
+        </w:rPr>
+        <w:t>,</w:t>
+      </w:r>
+    </w:p>
+    <w:p>
+      <w:pPr>
+        <w:pStyle w:val="a6"/>
+        <w:numPr>
+          <w:ilvl w:val="0"/>
+          <w:numId w:val="3"/>
+        </w:numPr>
+        <w:spacing w:after="0" w:line="240" w:lineRule="atLeast"/>
+        <w:ind w:left="1276"/>
+        <w:rPr>
+          <w:rFonts w:ascii="Tahoma" w:hAnsi="Tahoma" w:cs="Tahoma"/>
+        </w:rPr>
+      </w:pPr>
+      <w:proofErr w:type="spellStart"/>
+      <w:r>
+        <w:rPr>
+          <w:rFonts w:ascii="Tahoma" w:hAnsi="Tahoma" w:cs="Tahoma"/>
+          <w:b/>
+          <w:lang w:val="en-US"/>
+        </w:rPr>
+        <w:t>AttributeDescriptor</w:t>
+      </w:r>
+      <w:proofErr w:type="spellEnd"/>
+      <w:r>
+        <w:rPr>
+          <w:rFonts w:ascii="Courier New" w:eastAsia="Times New Roman" w:hAnsi="Courier New" w:cs="Courier New"/>
+          <w:color w:val="000000"/>
+          <w:sz w:val="20"/>
+          <w:szCs w:val="20"/>
+          <w:lang w:eastAsia="ru-RU"/>
+        </w:rPr>
+        <w:t xml:space="preserve"> </w:t>
+      </w:r>
+      <w:r>
+        <w:rPr>
+          <w:rFonts w:ascii="Tahoma" w:hAnsi="Tahoma" w:cs="Tahoma"/>
+        </w:rPr>
+        <w:t xml:space="preserve">(1 </w:t>
+      </w:r>
+      <w:r>
+        <w:rPr>
+          <w:rFonts w:ascii="Tahoma" w:hAnsi="Tahoma" w:cs="Tahoma"/>
+        </w:rPr>
+        <w:t>байт</w:t>
+      </w:r>
+      <w:r>
+        <w:rPr>
+          <w:rFonts w:ascii="Tahoma" w:hAnsi="Tahoma" w:cs="Tahoma"/>
+        </w:rPr>
+        <w:t xml:space="preserve">) </w:t>
+      </w:r>
+      <w:r>
+        <w:rPr>
+          <w:rFonts w:ascii="Tahoma" w:hAnsi="Tahoma" w:cs="Tahoma"/>
+        </w:rPr>
+        <w:t>(флаг завершения описания атрибута</w:t>
+      </w:r>
+      <w:r>
+        <w:rPr>
+          <w:rFonts w:ascii="Tahoma" w:hAnsi="Tahoma" w:cs="Tahoma"/>
+        </w:rPr>
+        <w:t>)</w:t>
+      </w:r>
+      <w:r>
+        <w:rPr>
+          <w:rFonts w:ascii="Tahoma" w:hAnsi="Tahoma" w:cs="Tahoma"/>
+        </w:rPr>
+        <w:t xml:space="preserve"> </w:t>
+      </w:r>
+      <w:r>
+        <w:rPr>
+          <w:rFonts w:ascii="Tahoma" w:hAnsi="Tahoma" w:cs="Tahoma"/>
+        </w:rPr>
+        <w:t>[ 0</w:t>
+      </w:r>
+      <w:r>
+        <w:rPr>
+          <w:rFonts w:ascii="Tahoma" w:hAnsi="Tahoma" w:cs="Tahoma"/>
+          <w:lang w:val="en-US"/>
+        </w:rPr>
+        <w:t>x</w:t>
+      </w:r>
+      <w:proofErr w:type="gramStart"/>
+      <w:r>
+        <w:rPr>
+          <w:rFonts w:ascii="Tahoma" w:hAnsi="Tahoma" w:cs="Tahoma"/>
+          <w:b/>
+        </w:rPr>
+        <w:t>0</w:t>
+      </w:r>
+      <w:r>
+        <w:rPr>
+          <w:rFonts w:ascii="Tahoma" w:hAnsi="Tahoma" w:cs="Tahoma"/>
+          <w:b/>
+        </w:rPr>
+        <w:t>0</w:t>
+      </w:r>
+      <w:r>
+        <w:rPr>
+          <w:rFonts w:ascii="Tahoma" w:hAnsi="Tahoma" w:cs="Tahoma"/>
+        </w:rPr>
+        <w:t xml:space="preserve"> ]</w:t>
+      </w:r>
+      <w:proofErr w:type="gramEnd"/>
+      <w:r>
+        <w:rPr>
+          <w:rFonts w:ascii="Tahoma" w:hAnsi="Tahoma" w:cs="Tahoma"/>
+        </w:rPr>
+        <w:t>,</w:t>
+      </w:r>
+    </w:p>
+    <w:p>
+      <w:pPr>
+        <w:pStyle w:val="a6"/>
+        <w:numPr>
+          <w:ilvl w:val="0"/>
+          <w:numId w:val="3"/>
+        </w:numPr>
+        <w:spacing w:after="0" w:line="240" w:lineRule="atLeast"/>
+        <w:ind w:left="993"/>
+        <w:rPr>
+          <w:rFonts w:ascii="Tahoma" w:hAnsi="Tahoma" w:cs="Tahoma"/>
+          <w:lang w:val="en-US"/>
+        </w:rPr>
+      </w:pPr>
+      <w:proofErr w:type="spellStart"/>
+      <w:r>
+        <w:rPr>
+          <w:rFonts w:ascii="Tahoma" w:hAnsi="Tahoma" w:cs="Tahoma"/>
+          <w:color w:val="767171" w:themeColor="background2" w:themeShade="80"/>
+          <w:lang w:val="en-US"/>
+        </w:rPr>
+        <w:t>GetRequest</w:t>
+      </w:r>
+      <w:r>
+        <w:rPr>
+          <w:rFonts w:ascii="Tahoma" w:hAnsi="Tahoma" w:cs="Tahoma"/>
+          <w:color w:val="767171" w:themeColor="background2" w:themeShade="80"/>
+          <w:lang w:val="en-US"/>
+        </w:rPr>
+        <w:t>Element</w:t>
+      </w:r>
+      <w:proofErr w:type="spellEnd"/>
+      <w:r>
+        <w:rPr>
+          <w:rFonts w:ascii="Tahoma" w:hAnsi="Tahoma" w:cs="Tahoma"/>
+          <w:color w:val="767171" w:themeColor="background2" w:themeShade="80"/>
+          <w:lang w:val="en-US"/>
+        </w:rPr>
+        <w:t xml:space="preserve"> </w:t>
+      </w:r>
+      <w:r>
+        <w:rPr>
+          <w:rFonts w:ascii="Tahoma" w:hAnsi="Tahoma" w:cs="Tahoma"/>
+          <w:color w:val="767171" w:themeColor="background2" w:themeShade="80"/>
+          <w:lang w:val="en-US"/>
+        </w:rPr>
+        <w:t>[</w:t>
+      </w:r>
+      <w:r>
+        <w:rPr>
+          <w:rFonts w:ascii="Tahoma" w:hAnsi="Tahoma" w:cs="Tahoma"/>
+          <w:color w:val="767171" w:themeColor="background2" w:themeShade="80"/>
+          <w:lang w:val="en-US"/>
+        </w:rPr>
+        <w:t>~</w:t>
+      </w:r>
+      <w:r>
+        <w:rPr>
+          <w:rFonts w:ascii="Tahoma" w:hAnsi="Tahoma" w:cs="Tahoma"/>
+          <w:color w:val="767171" w:themeColor="background2" w:themeShade="80"/>
+          <w:lang w:val="en-US"/>
+        </w:rPr>
+        <w:t xml:space="preserve">] </w:t>
+      </w:r>
+      <w:r>
+        <w:rPr>
+          <w:rFonts w:ascii="Tahoma" w:hAnsi="Tahoma" w:cs="Tahoma"/>
+          <w:lang w:val="en-US"/>
+        </w:rPr>
+        <w:t>(</w:t>
+      </w:r>
+      <w:proofErr w:type="spellStart"/>
+      <w:r>
+        <w:rPr>
+          <w:rFonts w:ascii="Tahoma" w:hAnsi="Tahoma" w:cs="Tahoma"/>
+          <w:lang w:val="en-US"/>
+        </w:rPr>
+        <w:t>dinamic</w:t>
+      </w:r>
+      <w:proofErr w:type="spellEnd"/>
+      <w:r>
+        <w:rPr>
+          <w:rFonts w:ascii="Tahoma" w:hAnsi="Tahoma" w:cs="Tahoma"/>
+          <w:lang w:val="en-US"/>
+        </w:rPr>
+        <w:t xml:space="preserve"> </w:t>
+      </w:r>
+      <w:r>
+        <w:rPr>
+          <w:rFonts w:ascii="Tahoma" w:hAnsi="Tahoma" w:cs="Tahoma"/>
+          <w:lang w:val="en-US"/>
+        </w:rPr>
+        <w:t>frame – structure):</w:t>
+      </w:r>
+    </w:p>
+    <w:p>
+      <w:pPr>
+        <w:pStyle w:val="a6"/>
+        <w:numPr>
+          <w:ilvl w:val="0"/>
+          <w:numId w:val="3"/>
+        </w:numPr>
+        <w:spacing w:after="0" w:line="240" w:lineRule="atLeast"/>
+        <w:ind w:left="1276"/>
+        <w:rPr>
+          <w:rFonts w:ascii="Tahoma" w:hAnsi="Tahoma" w:cs="Tahoma"/>
+        </w:rPr>
+      </w:pPr>
+      <w:proofErr w:type="spellStart"/>
+      <w:r>
+        <w:rPr>
+          <w:rFonts w:ascii="Tahoma" w:hAnsi="Tahoma" w:cs="Tahoma"/>
+          <w:b/>
+          <w:lang w:val="en-US"/>
+        </w:rPr>
+        <w:t>ParentClassId</w:t>
+      </w:r>
+      <w:proofErr w:type="spellEnd"/>
+      <w:r>
+        <w:rPr>
+          <w:rFonts w:ascii="Tahoma" w:hAnsi="Tahoma" w:cs="Tahoma"/>
+          <w:b/>
+        </w:rPr>
+        <w:t xml:space="preserve"> </w:t>
+      </w:r>
+      <w:r>
+        <w:rPr>
+          <w:rFonts w:ascii="Tahoma" w:hAnsi="Tahoma" w:cs="Tahoma"/>
+        </w:rPr>
+        <w:t xml:space="preserve">(2 </w:t>
+      </w:r>
+      <w:r>
+        <w:rPr>
+          <w:rFonts w:ascii="Tahoma" w:hAnsi="Tahoma" w:cs="Tahoma"/>
+        </w:rPr>
+        <w:t>байт</w:t>
+      </w:r>
+      <w:r>
+        <w:rPr>
+          <w:rFonts w:ascii="Tahoma" w:hAnsi="Tahoma" w:cs="Tahoma"/>
+        </w:rPr>
+        <w:t>а</w:t>
+      </w:r>
+      <w:r>
+        <w:rPr>
+          <w:rFonts w:ascii="Tahoma" w:hAnsi="Tahoma" w:cs="Tahoma"/>
+        </w:rPr>
+        <w:t>) (идентификатор родительского класса),</w:t>
+      </w:r>
+    </w:p>
+    <w:p>
+      <w:pPr>
+        <w:pStyle w:val="a6"/>
+        <w:numPr>
+          <w:ilvl w:val="0"/>
+          <w:numId w:val="3"/>
+        </w:numPr>
+        <w:spacing w:after="0" w:line="240" w:lineRule="atLeast"/>
+        <w:ind w:left="1276"/>
+        <w:rPr>
+          <w:rFonts w:ascii="Tahoma" w:hAnsi="Tahoma" w:cs="Tahoma"/>
+        </w:rPr>
+      </w:pPr>
+      <w:proofErr w:type="spellStart"/>
+      <w:r>
+        <w:rPr>
+          <w:rFonts w:ascii="Tahoma" w:hAnsi="Tahoma" w:cs="Tahoma"/>
+          <w:b/>
+          <w:lang w:val="en-US"/>
+        </w:rPr>
+        <w:t>ObjectId</w:t>
+      </w:r>
+      <w:proofErr w:type="spellEnd"/>
+      <w:r>
+        <w:rPr>
+          <w:rFonts w:ascii="Tahoma" w:hAnsi="Tahoma" w:cs="Tahoma"/>
+          <w:b/>
+        </w:rPr>
+        <w:t xml:space="preserve"> </w:t>
+      </w:r>
+      <w:r>
+        <w:rPr>
+          <w:rFonts w:ascii="Tahoma" w:hAnsi="Tahoma" w:cs="Tahoma"/>
+        </w:rPr>
+        <w:t xml:space="preserve">(6 </w:t>
+      </w:r>
+      <w:r>
+        <w:rPr>
+          <w:rFonts w:ascii="Tahoma" w:hAnsi="Tahoma" w:cs="Tahoma"/>
+        </w:rPr>
+        <w:t>байт</w:t>
+      </w:r>
+      <w:r>
+        <w:rPr>
+          <w:rFonts w:ascii="Tahoma" w:hAnsi="Tahoma" w:cs="Tahoma"/>
+        </w:rPr>
+        <w:t>) (идентификатор объекта (</w:t>
+      </w:r>
+      <w:r>
+        <w:rPr>
+          <w:rFonts w:ascii="Tahoma" w:hAnsi="Tahoma" w:cs="Tahoma"/>
+          <w:lang w:val="en-US"/>
+        </w:rPr>
+        <w:t>OBIS</w:t>
+      </w:r>
+      <w:r>
+        <w:rPr>
+          <w:rFonts w:ascii="Tahoma" w:hAnsi="Tahoma" w:cs="Tahoma"/>
+        </w:rPr>
+        <w:t xml:space="preserve"> код)),</w:t>
+      </w:r>
+    </w:p>
+    <w:p>
+      <w:pPr>
+        <w:pStyle w:val="a6"/>
+        <w:numPr>
+          <w:ilvl w:val="0"/>
+          <w:numId w:val="3"/>
+        </w:numPr>
+        <w:spacing w:after="0" w:line="240" w:lineRule="atLeast"/>
+        <w:ind w:left="1276"/>
+        <w:rPr>
+          <w:rFonts w:ascii="Tahoma" w:hAnsi="Tahoma" w:cs="Tahoma"/>
+        </w:rPr>
+      </w:pPr>
+      <w:proofErr w:type="spellStart"/>
+      <w:r>
+        <w:rPr>
+          <w:rFonts w:ascii="Tahoma" w:hAnsi="Tahoma" w:cs="Tahoma"/>
+          <w:b/>
+          <w:lang w:val="en-US"/>
+        </w:rPr>
+        <w:t>AttributeId</w:t>
+      </w:r>
+      <w:proofErr w:type="spellEnd"/>
+      <w:r>
+        <w:rPr>
+          <w:rFonts w:ascii="Courier New" w:eastAsia="Times New Roman" w:hAnsi="Courier New" w:cs="Courier New"/>
+          <w:color w:val="000000"/>
+          <w:sz w:val="20"/>
+          <w:szCs w:val="20"/>
+          <w:lang w:eastAsia="ru-RU"/>
+        </w:rPr>
+        <w:t xml:space="preserve"> </w:t>
+      </w:r>
+      <w:r>
+        <w:rPr>
+          <w:rFonts w:ascii="Tahoma" w:hAnsi="Tahoma" w:cs="Tahoma"/>
+        </w:rPr>
+        <w:t xml:space="preserve">(1 </w:t>
+      </w:r>
+      <w:r>
+        <w:rPr>
+          <w:rFonts w:ascii="Tahoma" w:hAnsi="Tahoma" w:cs="Tahoma"/>
+        </w:rPr>
+        <w:t>байт</w:t>
+      </w:r>
+      <w:r>
+        <w:rPr>
+          <w:rFonts w:ascii="Tahoma" w:hAnsi="Tahoma" w:cs="Tahoma"/>
+        </w:rPr>
+        <w:t xml:space="preserve">) </w:t>
+      </w:r>
+      <w:r>
+        <w:rPr>
+          <w:rFonts w:ascii="Tahoma" w:hAnsi="Tahoma" w:cs="Tahoma"/>
+          <w:lang w:val="en-US"/>
+        </w:rPr>
+        <w:t>(</w:t>
+      </w:r>
+      <w:r>
+        <w:rPr>
+          <w:rFonts w:ascii="Tahoma" w:hAnsi="Tahoma" w:cs="Tahoma"/>
+        </w:rPr>
+        <w:t>идентификатор атрибута),</w:t>
+      </w:r>
+    </w:p>
+    <w:p>
+      <w:pPr>
+        <w:pStyle w:val="a6"/>
+        <w:numPr>
+          <w:ilvl w:val="0"/>
+          <w:numId w:val="3"/>
+        </w:numPr>
+        <w:spacing w:after="0" w:line="240" w:lineRule="atLeast"/>
+        <w:ind w:left="1276"/>
+        <w:rPr>
+          <w:rFonts w:ascii="Tahoma" w:hAnsi="Tahoma" w:cs="Tahoma"/>
+        </w:rPr>
+      </w:pPr>
+      <w:proofErr w:type="spellStart"/>
+      <w:r>
+        <w:rPr>
+          <w:rFonts w:ascii="Tahoma" w:hAnsi="Tahoma" w:cs="Tahoma"/>
+          <w:b/>
+          <w:lang w:val="en-US"/>
+        </w:rPr>
+        <w:t>AttributeDescriptor</w:t>
+      </w:r>
+      <w:proofErr w:type="spellEnd"/>
+      <w:r>
+        <w:rPr>
+          <w:rFonts w:ascii="Courier New" w:eastAsia="Times New Roman" w:hAnsi="Courier New" w:cs="Courier New"/>
+          <w:color w:val="000000"/>
+          <w:sz w:val="20"/>
+          <w:szCs w:val="20"/>
+          <w:lang w:eastAsia="ru-RU"/>
+        </w:rPr>
+        <w:t xml:space="preserve"> </w:t>
+      </w:r>
+      <w:r>
+        <w:rPr>
+          <w:rFonts w:ascii="Tahoma" w:hAnsi="Tahoma" w:cs="Tahoma"/>
+        </w:rPr>
+        <w:t xml:space="preserve">(1 </w:t>
+      </w:r>
+      <w:r>
+        <w:rPr>
+          <w:rFonts w:ascii="Tahoma" w:hAnsi="Tahoma" w:cs="Tahoma"/>
+        </w:rPr>
+        <w:t>байт</w:t>
+      </w:r>
+      <w:r>
+        <w:rPr>
+          <w:rFonts w:ascii="Tahoma" w:hAnsi="Tahoma" w:cs="Tahoma"/>
+        </w:rPr>
+        <w:t>) (флаг завершения описания атрибута) [ 0</w:t>
+      </w:r>
+      <w:r>
+        <w:rPr>
+          <w:rFonts w:ascii="Tahoma" w:hAnsi="Tahoma" w:cs="Tahoma"/>
+          <w:lang w:val="en-US"/>
+        </w:rPr>
+        <w:t>x</w:t>
+      </w:r>
+      <w:proofErr w:type="gramStart"/>
+      <w:r>
+        <w:rPr>
+          <w:rFonts w:ascii="Tahoma" w:hAnsi="Tahoma" w:cs="Tahoma"/>
+          <w:b/>
+        </w:rPr>
+        <w:t>00</w:t>
+      </w:r>
+      <w:r>
+        <w:rPr>
+          <w:rFonts w:ascii="Tahoma" w:hAnsi="Tahoma" w:cs="Tahoma"/>
+        </w:rPr>
+        <w:t xml:space="preserve"> ]</w:t>
+      </w:r>
+      <w:proofErr w:type="gramEnd"/>
+      <w:r>
+        <w:rPr>
+          <w:rFonts w:ascii="Tahoma" w:hAnsi="Tahoma" w:cs="Tahoma"/>
+        </w:rPr>
+        <w:t>,</w:t>
+      </w:r>
+    </w:p>
+    <w:p>
+      <w:pPr>
+        <w:pStyle w:val="a6"/>
+        <w:numPr>
+          <w:ilvl w:val="0"/>
+          <w:numId w:val="3"/>
+        </w:numPr>
+        <w:spacing w:after="0" w:line="240" w:lineRule="atLeast"/>
+        <w:ind w:left="709"/>
+        <w:rPr>
+          <w:rFonts w:ascii="Tahoma" w:hAnsi="Tahoma" w:cs="Tahoma"/>
+        </w:rPr>
+      </w:pPr>
+      <w:proofErr w:type="spellStart"/>
+      <w:r>
+        <w:rPr>
+          <w:rFonts w:ascii="Tahoma" w:hAnsi="Tahoma" w:cs="Tahoma"/>
+          <w:b/>
+          <w:color w:val="767171" w:themeColor="background2" w:themeShade="80"/>
+          <w:lang w:val="en-US"/>
+        </w:rPr>
+        <w:t>RawData</w:t>
+      </w:r>
+      <w:proofErr w:type="spellEnd"/>
+      <w:r>
+        <w:rPr>
+          <w:rFonts w:ascii="Tahoma" w:hAnsi="Tahoma" w:cs="Tahoma"/>
+          <w:color w:val="767171" w:themeColor="background2" w:themeShade="80"/>
+        </w:rPr>
+        <w:t xml:space="preserve"> (</w:t>
+      </w:r>
+      <w:r>
+        <w:rPr>
+          <w:rFonts w:ascii="Tahoma" w:hAnsi="Tahoma" w:cs="Tahoma"/>
+          <w:color w:val="767171" w:themeColor="background2" w:themeShade="80"/>
+        </w:rPr>
+        <w:t>неразобранные</w:t>
+      </w:r>
+      <w:r>
+        <w:rPr>
+          <w:rFonts w:ascii="Tahoma" w:hAnsi="Tahoma" w:cs="Tahoma"/>
+          <w:color w:val="767171" w:themeColor="background2" w:themeShade="80"/>
+        </w:rPr>
+        <w:t xml:space="preserve"> </w:t>
+      </w:r>
+      <w:r>
+        <w:rPr>
+          <w:rFonts w:ascii="Tahoma" w:hAnsi="Tahoma" w:cs="Tahoma"/>
+          <w:color w:val="767171" w:themeColor="background2" w:themeShade="80"/>
+        </w:rPr>
+        <w:t>данные</w:t>
+      </w:r>
+      <w:r>
+        <w:rPr>
+          <w:rFonts w:ascii="Tahoma" w:hAnsi="Tahoma" w:cs="Tahoma"/>
+          <w:color w:val="767171" w:themeColor="background2" w:themeShade="80"/>
+        </w:rPr>
+        <w:t xml:space="preserve"> – </w:t>
+      </w:r>
+      <w:r>
+        <w:rPr>
+          <w:rFonts w:ascii="Tahoma" w:hAnsi="Tahoma" w:cs="Tahoma"/>
+          <w:color w:val="767171" w:themeColor="background2" w:themeShade="80"/>
+        </w:rPr>
+        <w:t>технологическое</w:t>
+      </w:r>
+      <w:r>
+        <w:rPr>
+          <w:rFonts w:ascii="Tahoma" w:hAnsi="Tahoma" w:cs="Tahoma"/>
+          <w:color w:val="767171" w:themeColor="background2" w:themeShade="80"/>
+        </w:rPr>
+        <w:t xml:space="preserve"> </w:t>
+      </w:r>
+      <w:r>
+        <w:rPr>
+          <w:rFonts w:ascii="Tahoma" w:hAnsi="Tahoma" w:cs="Tahoma"/>
+          <w:color w:val="767171" w:themeColor="background2" w:themeShade="80"/>
+        </w:rPr>
+        <w:t>поле</w:t>
+      </w:r>
+      <w:r>
+        <w:rPr>
+          <w:rFonts w:ascii="Tahoma" w:hAnsi="Tahoma" w:cs="Tahoma"/>
+          <w:color w:val="767171" w:themeColor="background2" w:themeShade="80"/>
+        </w:rPr>
+        <w:t>)</w:t>
+      </w:r>
+    </w:p>
+    <w:p>
+      <w:pPr>
+        <w:spacing w:after="0" w:line="240" w:lineRule="atLeast"/>
+        <w:rPr>
+          <w:rFonts w:ascii="Tahoma" w:hAnsi="Tahoma" w:cs="Tahoma"/>
+        </w:rPr>
+      </w:pPr>
+    </w:p>
+    <w:p>
+      <w:pPr>
+        <w:pStyle w:val="1"/>
+        <w:rPr>
+          <w:rFonts w:ascii="Tahoma" w:hAnsi="Tahoma" w:cs="Tahoma"/>
+          <w:b/>
+          <w:color w:val="auto"/>
+          <w:sz w:val="28"/>
+          <w:szCs w:val="28"/>
+          <w:lang w:val="en-US"/>
+        </w:rPr>
+      </w:pPr>
+      <w:proofErr w:type="spellStart"/>
+      <w:r>
+        <w:rPr>
+          <w:rFonts w:ascii="Tahoma" w:hAnsi="Tahoma" w:cs="Tahoma"/>
+          <w:b/>
+          <w:color w:val="auto"/>
+          <w:sz w:val="28"/>
+          <w:szCs w:val="28"/>
+          <w:lang w:val="en-US"/>
+        </w:rPr>
+        <w:t>Get</w:t>
+      </w:r>
+      <w:r>
+        <w:rPr>
+          <w:rFonts w:ascii="Tahoma" w:hAnsi="Tahoma" w:cs="Tahoma"/>
+          <w:b/>
+          <w:color w:val="auto"/>
+          <w:sz w:val="28"/>
+          <w:szCs w:val="28"/>
+          <w:lang w:val="en-US"/>
+        </w:rPr>
+        <w:t>Response</w:t>
+      </w:r>
+      <w:proofErr w:type="spellEnd"/>
+      <w:r>
+        <w:rPr>
+          <w:rFonts w:ascii="Tahoma" w:hAnsi="Tahoma" w:cs="Tahoma"/>
+          <w:b/>
+          <w:color w:val="auto"/>
+          <w:sz w:val="28"/>
+          <w:szCs w:val="28"/>
+          <w:lang w:val="en-US"/>
+        </w:rPr>
+        <w:t xml:space="preserve"> frame:</w:t>
+      </w:r>
+    </w:p>
+    <w:p>
+      <w:pPr>
+        <w:spacing w:after="0" w:line="240" w:lineRule="atLeast"/>
+        <w:rPr>
+          <w:rFonts w:ascii="Tahoma" w:hAnsi="Tahoma" w:cs="Tahoma"/>
+          <w:lang w:val="en-US"/>
         </w:rPr>
       </w:pPr>
     </w:p>
@@ -45486,6 +47248,1938 @@
         <w:spacing w:after="0" w:line="240" w:lineRule="atLeast"/>
         <w:rPr>
           <w:rFonts w:ascii="Tahoma" w:hAnsi="Tahoma" w:cs="Tahoma"/>
+          <w:b/>
+          <w:color w:val="767171" w:themeColor="background2" w:themeShade="80"/>
+          <w:sz w:val="24"/>
+          <w:szCs w:val="24"/>
+          <w:lang w:val="en-US"/>
+        </w:rPr>
+      </w:pPr>
+      <w:r>
+        <w:rPr>
+          <w:rFonts w:ascii="Tahoma" w:hAnsi="Tahoma" w:cs="Tahoma"/>
+          <w:b/>
+          <w:color w:val="767171" w:themeColor="background2" w:themeShade="80"/>
+          <w:sz w:val="24"/>
+          <w:szCs w:val="24"/>
+          <w:lang w:val="en-US"/>
+        </w:rPr>
+        <w:lastRenderedPageBreak/>
+        <w:t>APDU frame:</w:t>
+      </w:r>
+    </w:p>
+    <w:p>
+      <w:pPr>
+        <w:pStyle w:val="a6"/>
+        <w:numPr>
+          <w:ilvl w:val="0"/>
+          <w:numId w:val="3"/>
+        </w:numPr>
+        <w:spacing w:after="0" w:line="240" w:lineRule="atLeast"/>
+        <w:ind w:left="426"/>
+        <w:rPr>
+          <w:rFonts w:ascii="Tahoma" w:hAnsi="Tahoma" w:cs="Tahoma"/>
+          <w:lang w:val="en-US"/>
+        </w:rPr>
+      </w:pPr>
+      <w:r>
+        <w:rPr>
+          <w:rFonts w:ascii="Tahoma" w:hAnsi="Tahoma" w:cs="Tahoma"/>
+          <w:b/>
+          <w:lang w:val="en-US"/>
+        </w:rPr>
+        <w:t>LLC</w:t>
+      </w:r>
+      <w:r>
+        <w:rPr>
+          <w:rFonts w:ascii="Tahoma" w:hAnsi="Tahoma" w:cs="Tahoma"/>
+          <w:b/>
+          <w:lang w:val="en-US"/>
+        </w:rPr>
+        <w:t xml:space="preserve"> </w:t>
+      </w:r>
+      <w:r>
+        <w:rPr>
+          <w:rFonts w:ascii="Tahoma" w:hAnsi="Tahoma" w:cs="Tahoma"/>
+          <w:lang w:val="en-US"/>
+        </w:rPr>
+        <w:t xml:space="preserve">(3 </w:t>
+      </w:r>
+      <w:r>
+        <w:rPr>
+          <w:rFonts w:ascii="Tahoma" w:hAnsi="Tahoma" w:cs="Tahoma"/>
+        </w:rPr>
+        <w:t>байта),</w:t>
+      </w:r>
+    </w:p>
+    <w:p>
+      <w:pPr>
+        <w:pStyle w:val="a6"/>
+        <w:numPr>
+          <w:ilvl w:val="0"/>
+          <w:numId w:val="3"/>
+        </w:numPr>
+        <w:spacing w:after="0" w:line="240" w:lineRule="atLeast"/>
+        <w:ind w:left="426"/>
+        <w:rPr>
+          <w:rFonts w:ascii="Tahoma" w:hAnsi="Tahoma" w:cs="Tahoma"/>
+          <w:lang w:val="en-US"/>
+        </w:rPr>
+      </w:pPr>
+      <w:r>
+        <w:rPr>
+          <w:rFonts w:ascii="Tahoma" w:hAnsi="Tahoma" w:cs="Tahoma"/>
+          <w:b/>
+          <w:lang w:val="en-US"/>
+        </w:rPr>
+        <w:t>APDU type</w:t>
+      </w:r>
+      <w:r>
+        <w:rPr>
+          <w:rFonts w:ascii="Tahoma" w:hAnsi="Tahoma" w:cs="Tahoma"/>
+          <w:b/>
+          <w:lang w:val="en-US"/>
+        </w:rPr>
+        <w:t xml:space="preserve"> </w:t>
+      </w:r>
+      <w:r>
+        <w:rPr>
+          <w:rFonts w:ascii="Tahoma" w:hAnsi="Tahoma" w:cs="Tahoma"/>
+          <w:lang w:val="en-US"/>
+        </w:rPr>
+        <w:t xml:space="preserve">(1 </w:t>
+      </w:r>
+      <w:r>
+        <w:rPr>
+          <w:rFonts w:ascii="Tahoma" w:hAnsi="Tahoma" w:cs="Tahoma"/>
+        </w:rPr>
+        <w:t>байт</w:t>
+      </w:r>
+      <w:r>
+        <w:rPr>
+          <w:rFonts w:ascii="Tahoma" w:hAnsi="Tahoma" w:cs="Tahoma"/>
+          <w:lang w:val="en-US"/>
+        </w:rPr>
+        <w:t xml:space="preserve">): </w:t>
+      </w:r>
+      <w:r>
+        <w:rPr>
+          <w:rFonts w:ascii="Tahoma" w:hAnsi="Tahoma" w:cs="Tahoma"/>
+          <w:lang w:val="en-US"/>
+        </w:rPr>
+        <w:t>[</w:t>
+      </w:r>
+      <w:proofErr w:type="spellStart"/>
+      <w:r>
+        <w:rPr>
+          <w:rFonts w:ascii="Tahoma" w:hAnsi="Tahoma" w:cs="Tahoma"/>
+          <w:lang w:val="en-US"/>
+        </w:rPr>
+        <w:t>Get</w:t>
+      </w:r>
+      <w:r>
+        <w:rPr>
+          <w:rFonts w:ascii="Tahoma" w:hAnsi="Tahoma" w:cs="Tahoma"/>
+          <w:lang w:val="en-US"/>
+        </w:rPr>
+        <w:t>Response</w:t>
+      </w:r>
+      <w:proofErr w:type="spellEnd"/>
+      <w:r>
+        <w:rPr>
+          <w:rFonts w:ascii="Tahoma" w:hAnsi="Tahoma" w:cs="Tahoma"/>
+          <w:lang w:val="en-US"/>
+        </w:rPr>
+        <w:t>] == [</w:t>
+      </w:r>
+      <w:r>
+        <w:rPr>
+          <w:rFonts w:ascii="Tahoma" w:hAnsi="Tahoma" w:cs="Tahoma"/>
+          <w:lang w:val="en-US"/>
+        </w:rPr>
+        <w:t xml:space="preserve"> 0x</w:t>
+      </w:r>
+      <w:r>
+        <w:rPr>
+          <w:rFonts w:ascii="Tahoma" w:hAnsi="Tahoma" w:cs="Tahoma"/>
+          <w:b/>
+        </w:rPr>
+        <w:t>С</w:t>
+      </w:r>
+      <w:proofErr w:type="gramStart"/>
+      <w:r>
+        <w:rPr>
+          <w:rFonts w:ascii="Tahoma" w:hAnsi="Tahoma" w:cs="Tahoma"/>
+          <w:b/>
+          <w:lang w:val="en-US"/>
+        </w:rPr>
+        <w:t>4</w:t>
+      </w:r>
+      <w:r>
+        <w:rPr>
+          <w:rFonts w:ascii="Tahoma" w:hAnsi="Tahoma" w:cs="Tahoma"/>
+          <w:lang w:val="en-US"/>
+        </w:rPr>
+        <w:t xml:space="preserve"> ]</w:t>
+      </w:r>
+      <w:proofErr w:type="gramEnd"/>
+      <w:r>
+        <w:rPr>
+          <w:rFonts w:ascii="Tahoma" w:hAnsi="Tahoma" w:cs="Tahoma"/>
+          <w:lang w:val="en-US"/>
+        </w:rPr>
+        <w:t xml:space="preserve"> = [ </w:t>
+      </w:r>
+      <w:r>
+        <w:rPr>
+          <w:rFonts w:ascii="Tahoma" w:hAnsi="Tahoma" w:cs="Tahoma"/>
+          <w:lang w:val="en-US"/>
+        </w:rPr>
+        <w:t>1</w:t>
+      </w:r>
+      <w:r>
+        <w:rPr>
+          <w:rFonts w:ascii="Tahoma" w:hAnsi="Tahoma" w:cs="Tahoma"/>
+          <w:lang w:val="en-US"/>
+        </w:rPr>
+        <w:t>96</w:t>
+      </w:r>
+      <w:r>
+        <w:rPr>
+          <w:rFonts w:ascii="Tahoma" w:hAnsi="Tahoma" w:cs="Tahoma"/>
+          <w:lang w:val="en-US"/>
+        </w:rPr>
+        <w:t xml:space="preserve"> ]</w:t>
+      </w:r>
+      <w:r>
+        <w:rPr>
+          <w:rFonts w:ascii="Tahoma" w:hAnsi="Tahoma" w:cs="Tahoma"/>
+          <w:lang w:val="en-US"/>
+        </w:rPr>
+        <w:t>,</w:t>
+      </w:r>
+    </w:p>
+    <w:p>
+      <w:pPr>
+        <w:pStyle w:val="a6"/>
+        <w:numPr>
+          <w:ilvl w:val="0"/>
+          <w:numId w:val="3"/>
+        </w:numPr>
+        <w:spacing w:after="0" w:line="240" w:lineRule="atLeast"/>
+        <w:ind w:left="426"/>
+        <w:rPr>
+          <w:rFonts w:ascii="Tahoma" w:hAnsi="Tahoma" w:cs="Tahoma"/>
+          <w:lang w:val="en-US"/>
+        </w:rPr>
+      </w:pPr>
+      <w:r>
+        <w:rPr>
+          <w:rFonts w:ascii="Tahoma" w:hAnsi="Tahoma" w:cs="Tahoma"/>
+          <w:color w:val="767171" w:themeColor="background2" w:themeShade="80"/>
+          <w:lang w:val="en-US"/>
+        </w:rPr>
+        <w:t xml:space="preserve">APDU content </w:t>
+      </w:r>
+      <w:r>
+        <w:rPr>
+          <w:rFonts w:ascii="Tahoma" w:hAnsi="Tahoma" w:cs="Tahoma"/>
+          <w:lang w:val="en-US"/>
+        </w:rPr>
+        <w:t>(nested frame):</w:t>
+      </w:r>
+      <w:r>
+        <w:rPr>
+          <w:rFonts w:ascii="Tahoma" w:hAnsi="Tahoma" w:cs="Tahoma"/>
+          <w:lang w:val="en-US"/>
+        </w:rPr>
+        <w:t xml:space="preserve"> </w:t>
+      </w:r>
+      <w:proofErr w:type="spellStart"/>
+      <w:r>
+        <w:rPr>
+          <w:rFonts w:ascii="Tahoma" w:hAnsi="Tahoma" w:cs="Tahoma"/>
+          <w:lang w:val="en-US"/>
+        </w:rPr>
+        <w:t>GetResponse</w:t>
+      </w:r>
+      <w:proofErr w:type="spellEnd"/>
+      <w:r>
+        <w:rPr>
+          <w:rFonts w:ascii="Tahoma" w:hAnsi="Tahoma" w:cs="Tahoma"/>
+          <w:lang w:val="en-US"/>
+        </w:rPr>
+        <w:t>:</w:t>
+      </w:r>
+    </w:p>
+    <w:p>
+      <w:pPr>
+        <w:pStyle w:val="a6"/>
+        <w:numPr>
+          <w:ilvl w:val="0"/>
+          <w:numId w:val="3"/>
+        </w:numPr>
+        <w:spacing w:after="0" w:line="240" w:lineRule="atLeast"/>
+        <w:rPr>
+          <w:rFonts w:ascii="Tahoma" w:hAnsi="Tahoma" w:cs="Tahoma"/>
+          <w:lang w:val="en-US"/>
+        </w:rPr>
+      </w:pPr>
+      <w:proofErr w:type="spellStart"/>
+      <w:r>
+        <w:rPr>
+          <w:rFonts w:ascii="Tahoma" w:hAnsi="Tahoma" w:cs="Tahoma"/>
+          <w:b/>
+          <w:lang w:val="en-US"/>
+        </w:rPr>
+        <w:t>Get</w:t>
+      </w:r>
+      <w:r>
+        <w:rPr>
+          <w:rFonts w:ascii="Tahoma" w:hAnsi="Tahoma" w:cs="Tahoma"/>
+          <w:b/>
+          <w:lang w:val="en-US"/>
+        </w:rPr>
+        <w:t>Response</w:t>
+      </w:r>
+      <w:r>
+        <w:rPr>
+          <w:rFonts w:ascii="Tahoma" w:hAnsi="Tahoma" w:cs="Tahoma"/>
+          <w:b/>
+          <w:lang w:val="en-US"/>
+        </w:rPr>
+        <w:t>Type</w:t>
+      </w:r>
+      <w:proofErr w:type="spellEnd"/>
+      <w:r>
+        <w:rPr>
+          <w:rFonts w:ascii="Tahoma" w:hAnsi="Tahoma" w:cs="Tahoma"/>
+          <w:b/>
+          <w:lang w:val="en-US"/>
+        </w:rPr>
+        <w:t xml:space="preserve"> </w:t>
+      </w:r>
+      <w:r>
+        <w:rPr>
+          <w:rFonts w:ascii="Tahoma" w:hAnsi="Tahoma" w:cs="Tahoma"/>
+          <w:lang w:val="en-US"/>
+        </w:rPr>
+        <w:t xml:space="preserve">(1 </w:t>
+      </w:r>
+      <w:r>
+        <w:rPr>
+          <w:rFonts w:ascii="Tahoma" w:hAnsi="Tahoma" w:cs="Tahoma"/>
+        </w:rPr>
+        <w:t>байт</w:t>
+      </w:r>
+      <w:r>
+        <w:rPr>
+          <w:rFonts w:ascii="Tahoma" w:hAnsi="Tahoma" w:cs="Tahoma"/>
+          <w:lang w:val="en-US"/>
+        </w:rPr>
+        <w:t>) (</w:t>
+      </w:r>
+      <w:r>
+        <w:rPr>
+          <w:rFonts w:ascii="Tahoma" w:hAnsi="Tahoma" w:cs="Tahoma"/>
+        </w:rPr>
+        <w:t>тип</w:t>
+      </w:r>
+      <w:r>
+        <w:rPr>
+          <w:rFonts w:ascii="Tahoma" w:hAnsi="Tahoma" w:cs="Tahoma"/>
+          <w:lang w:val="en-US"/>
+        </w:rPr>
+        <w:t xml:space="preserve"> </w:t>
+      </w:r>
+      <w:proofErr w:type="spellStart"/>
+      <w:r>
+        <w:rPr>
+          <w:rFonts w:ascii="Tahoma" w:hAnsi="Tahoma" w:cs="Tahoma"/>
+          <w:lang w:val="en-US"/>
+        </w:rPr>
+        <w:t>Get</w:t>
+      </w:r>
+      <w:r>
+        <w:rPr>
+          <w:rFonts w:ascii="Tahoma" w:hAnsi="Tahoma" w:cs="Tahoma"/>
+          <w:lang w:val="en-US"/>
+        </w:rPr>
+        <w:t>Response</w:t>
+      </w:r>
+      <w:proofErr w:type="spellEnd"/>
+      <w:r>
+        <w:rPr>
+          <w:rFonts w:ascii="Tahoma" w:hAnsi="Tahoma" w:cs="Tahoma"/>
+          <w:lang w:val="en-US"/>
+        </w:rPr>
+        <w:t xml:space="preserve"> </w:t>
+      </w:r>
+      <w:proofErr w:type="gramStart"/>
+      <w:r>
+        <w:rPr>
+          <w:rFonts w:ascii="Tahoma" w:hAnsi="Tahoma" w:cs="Tahoma"/>
+          <w:lang w:val="en-US"/>
+        </w:rPr>
+        <w:t>GR</w:t>
+      </w:r>
+      <w:r>
+        <w:rPr>
+          <w:rFonts w:ascii="Tahoma" w:hAnsi="Tahoma" w:cs="Tahoma"/>
+          <w:lang w:val="en-US"/>
+        </w:rPr>
+        <w:t>E</w:t>
+      </w:r>
+      <w:r>
+        <w:rPr>
+          <w:rFonts w:ascii="Tahoma" w:hAnsi="Tahoma" w:cs="Tahoma"/>
+          <w:lang w:val="en-US"/>
+        </w:rPr>
+        <w:t>[</w:t>
+      </w:r>
+      <w:proofErr w:type="gramEnd"/>
+      <w:r>
+        <w:rPr>
+          <w:rFonts w:ascii="Tahoma" w:hAnsi="Tahoma" w:cs="Tahoma"/>
+          <w:lang w:val="en-US"/>
+        </w:rPr>
+        <w:t>2</w:t>
+      </w:r>
+      <w:r>
+        <w:rPr>
+          <w:rFonts w:ascii="Tahoma" w:hAnsi="Tahoma" w:cs="Tahoma"/>
+          <w:lang w:val="en-US"/>
+        </w:rPr>
+        <w:t>]</w:t>
+      </w:r>
+      <w:r>
+        <w:rPr>
+          <w:rFonts w:ascii="Tahoma" w:hAnsi="Tahoma" w:cs="Tahoma"/>
+          <w:lang w:val="en-US"/>
+        </w:rPr>
+        <w:t xml:space="preserve"> – </w:t>
+      </w:r>
+      <w:proofErr w:type="spellStart"/>
+      <w:r>
+        <w:rPr>
+          <w:rFonts w:ascii="Tahoma" w:hAnsi="Tahoma" w:cs="Tahoma"/>
+          <w:lang w:val="en-US"/>
+        </w:rPr>
+        <w:t>GetResponseWithDatablock</w:t>
+      </w:r>
+      <w:proofErr w:type="spellEnd"/>
+      <w:r>
+        <w:rPr>
+          <w:rFonts w:ascii="Tahoma" w:hAnsi="Tahoma" w:cs="Tahoma"/>
+          <w:lang w:val="en-US"/>
+        </w:rPr>
+        <w:t>)</w:t>
+      </w:r>
+      <w:r>
+        <w:rPr>
+          <w:rFonts w:ascii="Tahoma" w:hAnsi="Tahoma" w:cs="Tahoma"/>
+          <w:lang w:val="en-US"/>
+        </w:rPr>
+        <w:t xml:space="preserve"> </w:t>
+      </w:r>
+      <w:r>
+        <w:rPr>
+          <w:rFonts w:ascii="Tahoma" w:hAnsi="Tahoma" w:cs="Tahoma"/>
+          <w:lang w:val="en-US"/>
+        </w:rPr>
+        <w:t>[</w:t>
+      </w:r>
+      <w:r>
+        <w:rPr>
+          <w:rFonts w:ascii="Tahoma" w:hAnsi="Tahoma" w:cs="Tahoma"/>
+          <w:lang w:val="en-US"/>
+        </w:rPr>
+        <w:t xml:space="preserve"> 0x</w:t>
+      </w:r>
+      <w:r>
+        <w:rPr>
+          <w:rFonts w:ascii="Tahoma" w:hAnsi="Tahoma" w:cs="Tahoma"/>
+          <w:b/>
+          <w:lang w:val="en-US"/>
+        </w:rPr>
+        <w:t>0</w:t>
+      </w:r>
+      <w:r>
+        <w:rPr>
+          <w:rFonts w:ascii="Tahoma" w:hAnsi="Tahoma" w:cs="Tahoma"/>
+          <w:b/>
+          <w:lang w:val="en-US"/>
+        </w:rPr>
+        <w:t>2</w:t>
+      </w:r>
+      <w:r>
+        <w:rPr>
+          <w:rFonts w:ascii="Tahoma" w:hAnsi="Tahoma" w:cs="Tahoma"/>
+          <w:lang w:val="en-US"/>
+        </w:rPr>
+        <w:t xml:space="preserve"> ]</w:t>
+      </w:r>
+      <w:r>
+        <w:rPr>
+          <w:rFonts w:ascii="Tahoma" w:hAnsi="Tahoma" w:cs="Tahoma"/>
+          <w:lang w:val="en-US"/>
+        </w:rPr>
+        <w:t>,</w:t>
+      </w:r>
+    </w:p>
+    <w:p>
+      <w:pPr>
+        <w:pStyle w:val="a6"/>
+        <w:numPr>
+          <w:ilvl w:val="0"/>
+          <w:numId w:val="3"/>
+        </w:numPr>
+        <w:spacing w:after="0" w:line="240" w:lineRule="atLeast"/>
+        <w:rPr>
+          <w:rFonts w:ascii="Tahoma" w:hAnsi="Tahoma" w:cs="Tahoma"/>
+          <w:lang w:val="en-US"/>
+        </w:rPr>
+      </w:pPr>
+      <w:proofErr w:type="spellStart"/>
+      <w:r>
+        <w:rPr>
+          <w:rFonts w:ascii="Tahoma" w:hAnsi="Tahoma" w:cs="Tahoma"/>
+          <w:b/>
+          <w:lang w:val="en-US"/>
+        </w:rPr>
+        <w:t>Get</w:t>
+      </w:r>
+      <w:r>
+        <w:rPr>
+          <w:rFonts w:ascii="Tahoma" w:hAnsi="Tahoma" w:cs="Tahoma"/>
+          <w:b/>
+          <w:lang w:val="en-US"/>
+        </w:rPr>
+        <w:t>Response</w:t>
+      </w:r>
+      <w:r>
+        <w:rPr>
+          <w:rFonts w:ascii="Tahoma" w:hAnsi="Tahoma" w:cs="Tahoma"/>
+          <w:b/>
+          <w:lang w:val="en-US"/>
+        </w:rPr>
+        <w:t>Vas</w:t>
+      </w:r>
+      <w:proofErr w:type="spellEnd"/>
+      <w:r>
+        <w:rPr>
+          <w:rFonts w:ascii="Courier New" w:eastAsia="Times New Roman" w:hAnsi="Courier New" w:cs="Courier New"/>
+          <w:color w:val="000000"/>
+          <w:sz w:val="20"/>
+          <w:szCs w:val="20"/>
+          <w:lang w:val="en-US" w:eastAsia="ru-RU"/>
+        </w:rPr>
+        <w:t xml:space="preserve"> </w:t>
+      </w:r>
+      <w:r>
+        <w:rPr>
+          <w:rFonts w:ascii="Tahoma" w:hAnsi="Tahoma" w:cs="Tahoma"/>
+          <w:lang w:val="en-US"/>
+        </w:rPr>
+        <w:t xml:space="preserve">(1 </w:t>
+      </w:r>
+      <w:r>
+        <w:rPr>
+          <w:rFonts w:ascii="Tahoma" w:hAnsi="Tahoma" w:cs="Tahoma"/>
+        </w:rPr>
+        <w:t>байт</w:t>
+      </w:r>
+      <w:r>
+        <w:rPr>
+          <w:rFonts w:ascii="Tahoma" w:hAnsi="Tahoma" w:cs="Tahoma"/>
+          <w:lang w:val="en-US"/>
+        </w:rPr>
+        <w:t>) (</w:t>
+      </w:r>
+      <w:r>
+        <w:rPr>
+          <w:rFonts w:ascii="Tahoma" w:hAnsi="Tahoma" w:cs="Tahoma"/>
+        </w:rPr>
+        <w:t>тип</w:t>
+      </w:r>
+      <w:r>
+        <w:rPr>
+          <w:rFonts w:ascii="Tahoma" w:hAnsi="Tahoma" w:cs="Tahoma"/>
+          <w:lang w:val="en-US"/>
+        </w:rPr>
+        <w:t xml:space="preserve"> </w:t>
+      </w:r>
+      <w:proofErr w:type="spellStart"/>
+      <w:r>
+        <w:rPr>
+          <w:rFonts w:ascii="Tahoma" w:hAnsi="Tahoma" w:cs="Tahoma"/>
+          <w:lang w:val="en-US"/>
+        </w:rPr>
+        <w:t>GetResponseWithDatablock</w:t>
+      </w:r>
+      <w:proofErr w:type="spellEnd"/>
+      <w:r>
+        <w:rPr>
+          <w:rFonts w:ascii="Tahoma" w:hAnsi="Tahoma" w:cs="Tahoma"/>
+          <w:lang w:val="en-US"/>
+        </w:rPr>
+        <w:t xml:space="preserve"> </w:t>
+      </w:r>
+      <w:proofErr w:type="gramStart"/>
+      <w:r>
+        <w:rPr>
+          <w:rFonts w:ascii="Tahoma" w:hAnsi="Tahoma" w:cs="Tahoma"/>
+          <w:lang w:val="en-US"/>
+        </w:rPr>
+        <w:t>GR</w:t>
+      </w:r>
+      <w:r>
+        <w:rPr>
+          <w:rFonts w:ascii="Tahoma" w:hAnsi="Tahoma" w:cs="Tahoma"/>
+          <w:lang w:val="en-US"/>
+        </w:rPr>
+        <w:t>DB</w:t>
+      </w:r>
+      <w:r>
+        <w:rPr>
+          <w:rFonts w:ascii="Tahoma" w:hAnsi="Tahoma" w:cs="Tahoma"/>
+          <w:lang w:val="en-US"/>
+        </w:rPr>
+        <w:t>[</w:t>
+      </w:r>
+      <w:proofErr w:type="gramEnd"/>
+      <w:r>
+        <w:rPr>
+          <w:rFonts w:ascii="Tahoma" w:hAnsi="Tahoma" w:cs="Tahoma"/>
+          <w:lang w:val="en-US"/>
+        </w:rPr>
+        <w:t>1</w:t>
+      </w:r>
+      <w:r>
+        <w:rPr>
+          <w:rFonts w:ascii="Tahoma" w:hAnsi="Tahoma" w:cs="Tahoma"/>
+          <w:lang w:val="en-US"/>
+        </w:rPr>
+        <w:t>]</w:t>
+      </w:r>
+      <w:r>
+        <w:rPr>
+          <w:rFonts w:ascii="Tahoma" w:hAnsi="Tahoma" w:cs="Tahoma"/>
+          <w:lang w:val="en-US"/>
+        </w:rPr>
+        <w:t xml:space="preserve"> – </w:t>
+      </w:r>
+      <w:proofErr w:type="spellStart"/>
+      <w:r>
+        <w:rPr>
+          <w:rFonts w:ascii="Tahoma" w:hAnsi="Tahoma" w:cs="Tahoma"/>
+          <w:lang w:val="en-US"/>
+        </w:rPr>
+        <w:t>InvokeIdAndPriority</w:t>
+      </w:r>
+      <w:proofErr w:type="spellEnd"/>
+      <w:r>
+        <w:rPr>
+          <w:rFonts w:ascii="Tahoma" w:hAnsi="Tahoma" w:cs="Tahoma"/>
+          <w:lang w:val="en-US"/>
+        </w:rPr>
+        <w:t>)</w:t>
+      </w:r>
+      <w:r>
+        <w:rPr>
+          <w:rFonts w:ascii="Tahoma" w:hAnsi="Tahoma" w:cs="Tahoma"/>
+          <w:lang w:val="en-US"/>
+        </w:rPr>
+        <w:t xml:space="preserve"> </w:t>
+      </w:r>
+      <w:r>
+        <w:rPr>
+          <w:rFonts w:ascii="Tahoma" w:hAnsi="Tahoma" w:cs="Tahoma"/>
+          <w:lang w:val="en-US"/>
+        </w:rPr>
+        <w:t>[</w:t>
+      </w:r>
+      <w:r>
+        <w:rPr>
+          <w:rFonts w:ascii="Tahoma" w:hAnsi="Tahoma" w:cs="Tahoma"/>
+          <w:lang w:val="en-US"/>
+        </w:rPr>
+        <w:t xml:space="preserve"> 0x</w:t>
+      </w:r>
+      <w:r>
+        <w:rPr>
+          <w:rFonts w:ascii="Tahoma" w:hAnsi="Tahoma" w:cs="Tahoma"/>
+          <w:b/>
+          <w:lang w:val="en-US"/>
+        </w:rPr>
+        <w:t>C</w:t>
+      </w:r>
+      <w:r>
+        <w:rPr>
+          <w:rFonts w:ascii="Tahoma" w:hAnsi="Tahoma" w:cs="Tahoma"/>
+          <w:b/>
+          <w:lang w:val="en-US"/>
+        </w:rPr>
+        <w:t>1</w:t>
+      </w:r>
+      <w:r>
+        <w:rPr>
+          <w:rFonts w:ascii="Tahoma" w:hAnsi="Tahoma" w:cs="Tahoma"/>
+          <w:lang w:val="en-US"/>
+        </w:rPr>
+        <w:t xml:space="preserve"> ] = [ </w:t>
+      </w:r>
+      <w:r>
+        <w:rPr>
+          <w:rFonts w:ascii="Tahoma" w:hAnsi="Tahoma" w:cs="Tahoma"/>
+          <w:lang w:val="en-US"/>
+        </w:rPr>
+        <w:t>193</w:t>
+      </w:r>
+      <w:r>
+        <w:rPr>
+          <w:rFonts w:ascii="Tahoma" w:hAnsi="Tahoma" w:cs="Tahoma"/>
+          <w:lang w:val="en-US"/>
+        </w:rPr>
+        <w:t xml:space="preserve"> ]</w:t>
+      </w:r>
+      <w:r>
+        <w:rPr>
+          <w:rFonts w:ascii="Tahoma" w:hAnsi="Tahoma" w:cs="Tahoma"/>
+          <w:lang w:val="en-US"/>
+        </w:rPr>
+        <w:t>,</w:t>
+      </w:r>
+    </w:p>
+    <w:p>
+      <w:pPr>
+        <w:pStyle w:val="a6"/>
+        <w:numPr>
+          <w:ilvl w:val="0"/>
+          <w:numId w:val="3"/>
+        </w:numPr>
+        <w:spacing w:after="0" w:line="240" w:lineRule="atLeast"/>
+        <w:rPr>
+          <w:rFonts w:ascii="Tahoma" w:hAnsi="Tahoma" w:cs="Tahoma"/>
+        </w:rPr>
+      </w:pPr>
+      <w:proofErr w:type="spellStart"/>
+      <w:r>
+        <w:rPr>
+          <w:rFonts w:ascii="Tahoma" w:hAnsi="Tahoma" w:cs="Tahoma"/>
+          <w:b/>
+          <w:lang w:val="en-US"/>
+        </w:rPr>
+        <w:t>LastBlock</w:t>
+      </w:r>
+      <w:proofErr w:type="spellEnd"/>
+      <w:r>
+        <w:rPr>
+          <w:rFonts w:ascii="Tahoma" w:hAnsi="Tahoma" w:cs="Tahoma"/>
+          <w:b/>
+        </w:rPr>
+        <w:t xml:space="preserve"> </w:t>
+      </w:r>
+      <w:r>
+        <w:rPr>
+          <w:rFonts w:ascii="Tahoma" w:hAnsi="Tahoma" w:cs="Tahoma"/>
+          <w:b/>
+          <w:lang w:val="en-US"/>
+        </w:rPr>
+        <w:t>flag</w:t>
+      </w:r>
+      <w:r>
+        <w:rPr>
+          <w:rFonts w:ascii="Tahoma" w:hAnsi="Tahoma" w:cs="Tahoma"/>
+        </w:rPr>
+        <w:t xml:space="preserve"> </w:t>
+      </w:r>
+      <w:r>
+        <w:rPr>
+          <w:rFonts w:ascii="Tahoma" w:hAnsi="Tahoma" w:cs="Tahoma"/>
+        </w:rPr>
+        <w:t>(1 байт)</w:t>
+      </w:r>
+      <w:r>
+        <w:rPr>
+          <w:rFonts w:ascii="Tahoma" w:hAnsi="Tahoma" w:cs="Tahoma"/>
+        </w:rPr>
+        <w:t xml:space="preserve"> (признак последнего блока),</w:t>
+      </w:r>
+    </w:p>
+    <w:p>
+      <w:pPr>
+        <w:pStyle w:val="a6"/>
+        <w:numPr>
+          <w:ilvl w:val="0"/>
+          <w:numId w:val="3"/>
+        </w:numPr>
+        <w:spacing w:after="0" w:line="240" w:lineRule="atLeast"/>
+        <w:rPr>
+          <w:rFonts w:ascii="Tahoma" w:hAnsi="Tahoma" w:cs="Tahoma"/>
+        </w:rPr>
+      </w:pPr>
+      <w:r>
+        <w:rPr>
+          <w:rFonts w:ascii="Tahoma" w:hAnsi="Tahoma" w:cs="Tahoma"/>
+          <w:b/>
+          <w:lang w:val="en-US"/>
+        </w:rPr>
+        <w:t>Long</w:t>
+      </w:r>
+      <w:proofErr w:type="spellStart"/>
+      <w:r>
+        <w:rPr>
+          <w:rFonts w:ascii="Tahoma" w:hAnsi="Tahoma" w:cs="Tahoma"/>
+          <w:b/>
+        </w:rPr>
+        <w:t>BlockNumber</w:t>
+      </w:r>
+      <w:proofErr w:type="spellEnd"/>
+      <w:r>
+        <w:rPr>
+          <w:rFonts w:ascii="Tahoma" w:hAnsi="Tahoma" w:cs="Tahoma"/>
+        </w:rPr>
+        <w:t xml:space="preserve"> (</w:t>
+      </w:r>
+      <w:r>
+        <w:rPr>
+          <w:rFonts w:ascii="Tahoma" w:hAnsi="Tahoma" w:cs="Tahoma"/>
+        </w:rPr>
+        <w:t>4</w:t>
+      </w:r>
+      <w:r>
+        <w:rPr>
+          <w:rFonts w:ascii="Tahoma" w:hAnsi="Tahoma" w:cs="Tahoma"/>
+        </w:rPr>
+        <w:t xml:space="preserve"> </w:t>
+      </w:r>
+      <w:r>
+        <w:rPr>
+          <w:rFonts w:ascii="Tahoma" w:hAnsi="Tahoma" w:cs="Tahoma"/>
+        </w:rPr>
+        <w:t>байта)</w:t>
+      </w:r>
+      <w:r>
+        <w:rPr>
+          <w:rFonts w:ascii="Tahoma" w:hAnsi="Tahoma" w:cs="Tahoma"/>
+        </w:rPr>
+        <w:t xml:space="preserve"> (номер блока данных)</w:t>
+      </w:r>
+      <w:r>
+        <w:rPr>
+          <w:rFonts w:ascii="Tahoma" w:hAnsi="Tahoma" w:cs="Tahoma"/>
+        </w:rPr>
+        <w:t>,</w:t>
+      </w:r>
+    </w:p>
+    <w:p>
+      <w:pPr>
+        <w:pStyle w:val="a6"/>
+        <w:numPr>
+          <w:ilvl w:val="0"/>
+          <w:numId w:val="3"/>
+        </w:numPr>
+        <w:spacing w:after="0" w:line="240" w:lineRule="atLeast"/>
+        <w:rPr>
+          <w:rFonts w:ascii="Tahoma" w:hAnsi="Tahoma" w:cs="Tahoma"/>
+        </w:rPr>
+      </w:pPr>
+      <w:proofErr w:type="spellStart"/>
+      <w:r>
+        <w:rPr>
+          <w:rFonts w:ascii="Tahoma" w:hAnsi="Tahoma" w:cs="Tahoma"/>
+          <w:b/>
+          <w:lang w:val="en-US"/>
+        </w:rPr>
+        <w:t>ResultDiagnosticFlag</w:t>
+      </w:r>
+      <w:proofErr w:type="spellEnd"/>
+      <w:r>
+        <w:rPr>
+          <w:rFonts w:ascii="Tahoma" w:hAnsi="Tahoma" w:cs="Tahoma"/>
+          <w:b/>
+        </w:rPr>
+        <w:t xml:space="preserve"> </w:t>
+      </w:r>
+      <w:r>
+        <w:rPr>
+          <w:rFonts w:ascii="Tahoma" w:hAnsi="Tahoma" w:cs="Tahoma"/>
+        </w:rPr>
+        <w:t>(</w:t>
+      </w:r>
+      <w:r>
+        <w:rPr>
+          <w:rFonts w:ascii="Tahoma" w:hAnsi="Tahoma" w:cs="Tahoma"/>
+        </w:rPr>
+        <w:t>1 байт</w:t>
+      </w:r>
+      <w:r>
+        <w:rPr>
+          <w:rFonts w:ascii="Tahoma" w:hAnsi="Tahoma" w:cs="Tahoma"/>
+        </w:rPr>
+        <w:t xml:space="preserve">) значение диагностики источника результата (0x00 - </w:t>
+      </w:r>
+      <w:proofErr w:type="spellStart"/>
+      <w:r>
+        <w:rPr>
+          <w:rFonts w:ascii="Tahoma" w:hAnsi="Tahoma" w:cs="Tahoma"/>
+        </w:rPr>
+        <w:t>success</w:t>
+      </w:r>
+      <w:proofErr w:type="spellEnd"/>
+      <w:r>
+        <w:rPr>
+          <w:rFonts w:ascii="Tahoma" w:hAnsi="Tahoma" w:cs="Tahoma"/>
+        </w:rPr>
+        <w:t>)</w:t>
+      </w:r>
+      <w:r>
+        <w:rPr>
+          <w:rFonts w:ascii="Tahoma" w:hAnsi="Tahoma" w:cs="Tahoma"/>
+        </w:rPr>
+        <w:t>,</w:t>
+      </w:r>
+    </w:p>
+    <w:p>
+      <w:pPr>
+        <w:pStyle w:val="a6"/>
+        <w:numPr>
+          <w:ilvl w:val="0"/>
+          <w:numId w:val="3"/>
+        </w:numPr>
+        <w:spacing w:after="0" w:line="240" w:lineRule="atLeast"/>
+        <w:rPr>
+          <w:rFonts w:ascii="Tahoma" w:hAnsi="Tahoma" w:cs="Tahoma"/>
+        </w:rPr>
+      </w:pPr>
+      <w:proofErr w:type="spellStart"/>
+      <w:r>
+        <w:rPr>
+          <w:rFonts w:ascii="Tahoma" w:hAnsi="Tahoma" w:cs="Tahoma"/>
+          <w:b/>
+        </w:rPr>
+        <w:t>DataBlockLength</w:t>
+      </w:r>
+      <w:proofErr w:type="spellEnd"/>
+      <w:r>
+        <w:rPr>
+          <w:rFonts w:ascii="Tahoma" w:hAnsi="Tahoma" w:cs="Tahoma"/>
+        </w:rPr>
+        <w:t xml:space="preserve"> </w:t>
+      </w:r>
+      <w:r>
+        <w:rPr>
+          <w:rFonts w:ascii="Tahoma" w:hAnsi="Tahoma" w:cs="Tahoma"/>
+        </w:rPr>
+        <w:t>(1 байт)</w:t>
+      </w:r>
+      <w:r>
+        <w:rPr>
+          <w:rFonts w:ascii="Tahoma" w:hAnsi="Tahoma" w:cs="Tahoma"/>
+        </w:rPr>
+        <w:t xml:space="preserve"> (длина блока данных в байтах),</w:t>
+      </w:r>
+    </w:p>
+    <w:p>
+      <w:pPr>
+        <w:pStyle w:val="a6"/>
+        <w:numPr>
+          <w:ilvl w:val="0"/>
+          <w:numId w:val="3"/>
+        </w:numPr>
+        <w:spacing w:after="0" w:line="240" w:lineRule="atLeast"/>
+        <w:ind w:left="709"/>
+        <w:rPr>
+          <w:rFonts w:ascii="Tahoma" w:hAnsi="Tahoma" w:cs="Tahoma"/>
+          <w:lang w:val="en-US"/>
+        </w:rPr>
+      </w:pPr>
+      <w:proofErr w:type="spellStart"/>
+      <w:r>
+        <w:rPr>
+          <w:rFonts w:ascii="Tahoma" w:hAnsi="Tahoma" w:cs="Tahoma"/>
+          <w:color w:val="767171" w:themeColor="background2" w:themeShade="80"/>
+          <w:lang w:val="en-US"/>
+        </w:rPr>
+        <w:t>ArrayOf</w:t>
+      </w:r>
+      <w:r>
+        <w:rPr>
+          <w:rFonts w:ascii="Tahoma" w:hAnsi="Tahoma" w:cs="Tahoma"/>
+          <w:color w:val="767171" w:themeColor="background2" w:themeShade="80"/>
+          <w:lang w:val="en-US"/>
+        </w:rPr>
+        <w:t>GetRe</w:t>
+      </w:r>
+      <w:r>
+        <w:rPr>
+          <w:rFonts w:ascii="Tahoma" w:hAnsi="Tahoma" w:cs="Tahoma"/>
+          <w:color w:val="767171" w:themeColor="background2" w:themeShade="80"/>
+          <w:lang w:val="en-US"/>
+        </w:rPr>
+        <w:t>sponse</w:t>
+      </w:r>
+      <w:r>
+        <w:rPr>
+          <w:rFonts w:ascii="Tahoma" w:hAnsi="Tahoma" w:cs="Tahoma"/>
+          <w:color w:val="767171" w:themeColor="background2" w:themeShade="80"/>
+          <w:lang w:val="en-US"/>
+        </w:rPr>
+        <w:t>Elements</w:t>
+      </w:r>
+      <w:proofErr w:type="spellEnd"/>
+      <w:r>
+        <w:rPr>
+          <w:rFonts w:ascii="Tahoma" w:hAnsi="Tahoma" w:cs="Tahoma"/>
+          <w:color w:val="767171" w:themeColor="background2" w:themeShade="80"/>
+          <w:lang w:val="en-US"/>
+        </w:rPr>
+        <w:t xml:space="preserve"> [</w:t>
+      </w:r>
+      <w:r>
+        <w:rPr>
+          <w:rFonts w:ascii="Tahoma" w:hAnsi="Tahoma" w:cs="Tahoma"/>
+          <w:color w:val="767171" w:themeColor="background2" w:themeShade="80"/>
+          <w:lang w:val="en-US"/>
+        </w:rPr>
+        <w:t>~</w:t>
+      </w:r>
+      <w:r>
+        <w:rPr>
+          <w:rFonts w:ascii="Tahoma" w:hAnsi="Tahoma" w:cs="Tahoma"/>
+          <w:color w:val="767171" w:themeColor="background2" w:themeShade="80"/>
+          <w:lang w:val="en-US"/>
+        </w:rPr>
+        <w:t>]</w:t>
+      </w:r>
+      <w:r>
+        <w:rPr>
+          <w:rFonts w:ascii="Tahoma" w:hAnsi="Tahoma" w:cs="Tahoma"/>
+          <w:lang w:val="en-US"/>
+        </w:rPr>
+        <w:t>:</w:t>
+      </w:r>
+    </w:p>
+    <w:p>
+      <w:pPr>
+        <w:pStyle w:val="a6"/>
+        <w:numPr>
+          <w:ilvl w:val="0"/>
+          <w:numId w:val="3"/>
+        </w:numPr>
+        <w:spacing w:after="0" w:line="240" w:lineRule="atLeast"/>
+        <w:ind w:left="993"/>
+        <w:rPr>
+          <w:rFonts w:ascii="Tahoma" w:hAnsi="Tahoma" w:cs="Tahoma"/>
+          <w:lang w:val="en-US"/>
+        </w:rPr>
+      </w:pPr>
+      <w:bookmarkStart w:id="4" w:name="_GoBack"/>
+      <w:proofErr w:type="spellStart"/>
+      <w:r>
+        <w:rPr>
+          <w:rFonts w:ascii="Tahoma" w:hAnsi="Tahoma" w:cs="Tahoma"/>
+          <w:color w:val="C00000"/>
+          <w:lang w:val="en-US"/>
+        </w:rPr>
+        <w:t>ReadResponseElement</w:t>
+      </w:r>
+      <w:proofErr w:type="spellEnd"/>
+      <w:r>
+        <w:rPr>
+          <w:rFonts w:ascii="Tahoma" w:hAnsi="Tahoma" w:cs="Tahoma"/>
+          <w:color w:val="C00000"/>
+          <w:lang w:val="en-US"/>
+        </w:rPr>
+        <w:t xml:space="preserve"> </w:t>
+      </w:r>
+      <w:bookmarkEnd w:id="4"/>
+      <w:r>
+        <w:rPr>
+          <w:rFonts w:ascii="Tahoma" w:hAnsi="Tahoma" w:cs="Tahoma"/>
+          <w:color w:val="767171" w:themeColor="background2" w:themeShade="80"/>
+          <w:lang w:val="en-US"/>
+        </w:rPr>
+        <w:t xml:space="preserve">[1] </w:t>
+      </w:r>
+      <w:r>
+        <w:rPr>
+          <w:rFonts w:ascii="Tahoma" w:hAnsi="Tahoma" w:cs="Tahoma"/>
+          <w:lang w:val="en-US"/>
+        </w:rPr>
+        <w:t>(</w:t>
+      </w:r>
+      <w:proofErr w:type="spellStart"/>
+      <w:r>
+        <w:rPr>
+          <w:rFonts w:ascii="Tahoma" w:hAnsi="Tahoma" w:cs="Tahoma"/>
+          <w:lang w:val="en-US"/>
+        </w:rPr>
+        <w:t>dinamic</w:t>
+      </w:r>
+      <w:proofErr w:type="spellEnd"/>
+      <w:r>
+        <w:rPr>
+          <w:rFonts w:ascii="Tahoma" w:hAnsi="Tahoma" w:cs="Tahoma"/>
+          <w:lang w:val="en-US"/>
+        </w:rPr>
+        <w:t xml:space="preserve"> frame – structure):</w:t>
+      </w:r>
+    </w:p>
+    <w:p>
+      <w:pPr>
+        <w:pStyle w:val="a6"/>
+        <w:numPr>
+          <w:ilvl w:val="0"/>
+          <w:numId w:val="3"/>
+        </w:numPr>
+        <w:spacing w:after="0" w:line="240" w:lineRule="atLeast"/>
+        <w:ind w:left="1276"/>
+        <w:rPr>
+          <w:rFonts w:ascii="Tahoma" w:hAnsi="Tahoma" w:cs="Tahoma"/>
+        </w:rPr>
+      </w:pPr>
+      <w:r>
+        <w:rPr>
+          <w:rFonts w:ascii="Tahoma" w:hAnsi="Tahoma" w:cs="Tahoma"/>
+          <w:b/>
+          <w:lang w:val="en-US"/>
+        </w:rPr>
+        <w:t>ItemType</w:t>
+      </w:r>
+      <w:r>
+        <w:rPr>
+          <w:rFonts w:ascii="Tahoma" w:hAnsi="Tahoma" w:cs="Tahoma"/>
+          <w:b/>
+        </w:rPr>
+        <w:t xml:space="preserve"> </w:t>
+      </w:r>
+      <w:r>
+        <w:rPr>
+          <w:rFonts w:ascii="Tahoma" w:hAnsi="Tahoma" w:cs="Tahoma"/>
+        </w:rPr>
+        <w:t>(1 байт)</w:t>
+      </w:r>
+      <w:r>
+        <w:rPr>
+          <w:rFonts w:ascii="Tahoma" w:hAnsi="Tahoma" w:cs="Tahoma"/>
+        </w:rPr>
+        <w:t xml:space="preserve"> </w:t>
+      </w:r>
+      <w:r>
+        <w:rPr>
+          <w:rFonts w:ascii="Tahoma" w:hAnsi="Tahoma" w:cs="Tahoma"/>
+        </w:rPr>
+        <w:t>тип данных элемента в последовательности</w:t>
+      </w:r>
+      <w:r>
+        <w:rPr>
+          <w:rFonts w:ascii="Tahoma" w:hAnsi="Tahoma" w:cs="Tahoma"/>
+        </w:rPr>
+        <w:t>,</w:t>
+      </w:r>
+    </w:p>
+    <w:p>
+      <w:pPr>
+        <w:pStyle w:val="a6"/>
+        <w:numPr>
+          <w:ilvl w:val="0"/>
+          <w:numId w:val="3"/>
+        </w:numPr>
+        <w:spacing w:after="0" w:line="240" w:lineRule="atLeast"/>
+        <w:ind w:left="1276"/>
+        <w:rPr>
+          <w:rFonts w:ascii="Tahoma" w:hAnsi="Tahoma" w:cs="Tahoma"/>
+        </w:rPr>
+      </w:pPr>
+      <w:proofErr w:type="spellStart"/>
+      <w:r>
+        <w:rPr>
+          <w:rFonts w:ascii="Tahoma" w:hAnsi="Tahoma" w:cs="Tahoma"/>
+          <w:b/>
+          <w:lang w:val="en-US"/>
+        </w:rPr>
+        <w:t>ItemLength</w:t>
+      </w:r>
+      <w:proofErr w:type="spellEnd"/>
+      <w:r>
+        <w:rPr>
+          <w:rFonts w:ascii="Tahoma" w:hAnsi="Tahoma" w:cs="Tahoma"/>
+          <w:b/>
+        </w:rPr>
+        <w:t xml:space="preserve"> </w:t>
+      </w:r>
+      <w:r>
+        <w:rPr>
+          <w:rFonts w:ascii="Tahoma" w:hAnsi="Tahoma" w:cs="Tahoma"/>
+        </w:rPr>
+        <w:t>(1 байт)</w:t>
+      </w:r>
+      <w:r>
+        <w:rPr>
+          <w:rFonts w:ascii="Tahoma" w:hAnsi="Tahoma" w:cs="Tahoma"/>
+        </w:rPr>
+        <w:t xml:space="preserve"> </w:t>
+      </w:r>
+      <w:r>
+        <w:rPr>
+          <w:rFonts w:ascii="Tahoma" w:hAnsi="Tahoma" w:cs="Tahoma"/>
+        </w:rPr>
+        <w:t>длина элемента данных</w:t>
+      </w:r>
+      <w:r>
+        <w:rPr>
+          <w:rFonts w:ascii="Tahoma" w:hAnsi="Tahoma" w:cs="Tahoma"/>
+        </w:rPr>
+        <w:t xml:space="preserve"> (</w:t>
+      </w:r>
+      <w:r>
+        <w:rPr>
+          <w:rFonts w:ascii="Tahoma" w:hAnsi="Tahoma" w:cs="Tahoma"/>
+        </w:rPr>
+        <w:t xml:space="preserve">или поля длины данных </w:t>
+      </w:r>
+      <w:proofErr w:type="spellStart"/>
+      <w:r>
+        <w:rPr>
+          <w:rFonts w:ascii="Tahoma" w:hAnsi="Tahoma" w:cs="Tahoma"/>
+          <w:lang w:val="en-US"/>
+        </w:rPr>
+        <w:t>ItemLengthExtend</w:t>
+      </w:r>
+      <w:proofErr w:type="spellEnd"/>
+      <w:r>
+        <w:rPr>
+          <w:rFonts w:ascii="Tahoma" w:hAnsi="Tahoma" w:cs="Tahoma"/>
+        </w:rPr>
+        <w:t>)</w:t>
+      </w:r>
+      <w:r>
+        <w:rPr>
+          <w:rFonts w:ascii="Tahoma" w:hAnsi="Tahoma" w:cs="Tahoma"/>
+        </w:rPr>
+        <w:t>,</w:t>
+      </w:r>
+    </w:p>
+    <w:p>
+      <w:pPr>
+        <w:pStyle w:val="a6"/>
+        <w:numPr>
+          <w:ilvl w:val="0"/>
+          <w:numId w:val="3"/>
+        </w:numPr>
+        <w:spacing w:after="0" w:line="240" w:lineRule="atLeast"/>
+        <w:ind w:left="1276"/>
+        <w:rPr>
+          <w:rFonts w:ascii="Tahoma" w:hAnsi="Tahoma" w:cs="Tahoma"/>
+        </w:rPr>
+      </w:pPr>
+      <w:proofErr w:type="spellStart"/>
+      <w:r>
+        <w:rPr>
+          <w:rFonts w:ascii="Tahoma" w:hAnsi="Tahoma" w:cs="Tahoma"/>
+          <w:b/>
+          <w:lang w:val="en-US"/>
+        </w:rPr>
+        <w:t>ItemLengthExtend</w:t>
+      </w:r>
+      <w:proofErr w:type="spellEnd"/>
+      <w:r>
+        <w:rPr>
+          <w:rFonts w:ascii="Tahoma" w:hAnsi="Tahoma" w:cs="Tahoma"/>
+          <w:b/>
+        </w:rPr>
+        <w:t xml:space="preserve"> </w:t>
+      </w:r>
+      <w:r>
+        <w:rPr>
+          <w:rFonts w:ascii="Tahoma" w:hAnsi="Tahoma" w:cs="Tahoma"/>
+        </w:rPr>
+        <w:t>(</w:t>
+      </w:r>
+      <w:r>
+        <w:rPr>
+          <w:rFonts w:ascii="Tahoma" w:hAnsi="Tahoma" w:cs="Tahoma"/>
+        </w:rPr>
+        <w:t>~</w:t>
+      </w:r>
+      <w:r>
+        <w:rPr>
+          <w:rFonts w:ascii="Tahoma" w:hAnsi="Tahoma" w:cs="Tahoma"/>
+        </w:rPr>
+        <w:t xml:space="preserve"> байт</w:t>
+      </w:r>
+      <w:r>
+        <w:rPr>
+          <w:rFonts w:ascii="Tahoma" w:hAnsi="Tahoma" w:cs="Tahoma"/>
+        </w:rPr>
+        <w:t xml:space="preserve">, </w:t>
+      </w:r>
+      <w:r>
+        <w:rPr>
+          <w:rFonts w:ascii="Tahoma" w:hAnsi="Tahoma" w:cs="Tahoma"/>
+        </w:rPr>
+        <w:t xml:space="preserve">определяется </w:t>
+      </w:r>
+      <w:proofErr w:type="spellStart"/>
+      <w:r>
+        <w:rPr>
+          <w:rFonts w:ascii="Tahoma" w:hAnsi="Tahoma" w:cs="Tahoma"/>
+          <w:lang w:val="en-US"/>
+        </w:rPr>
+        <w:t>ItemLength</w:t>
+      </w:r>
+      <w:proofErr w:type="spellEnd"/>
+      <w:r>
+        <w:rPr>
+          <w:rFonts w:ascii="Tahoma" w:hAnsi="Tahoma" w:cs="Tahoma"/>
+        </w:rPr>
+        <w:t>)</w:t>
+      </w:r>
+      <w:r>
+        <w:rPr>
+          <w:rFonts w:ascii="Tahoma" w:hAnsi="Tahoma" w:cs="Tahoma"/>
+        </w:rPr>
+        <w:t xml:space="preserve"> </w:t>
+      </w:r>
+      <w:r>
+        <w:rPr>
+          <w:rFonts w:ascii="Tahoma" w:hAnsi="Tahoma" w:cs="Tahoma"/>
+        </w:rPr>
+        <w:t xml:space="preserve">длина элемента данных </w:t>
+      </w:r>
+      <w:r>
+        <w:rPr>
+          <w:rFonts w:ascii="Tahoma" w:hAnsi="Tahoma" w:cs="Tahoma"/>
+        </w:rPr>
+        <w:t>(</w:t>
+      </w:r>
+      <w:r>
+        <w:rPr>
+          <w:rFonts w:ascii="Tahoma" w:hAnsi="Tahoma" w:cs="Tahoma"/>
+        </w:rPr>
+        <w:t>для байтовых строк</w:t>
+      </w:r>
+      <w:r>
+        <w:rPr>
+          <w:rFonts w:ascii="Tahoma" w:hAnsi="Tahoma" w:cs="Tahoma"/>
+        </w:rPr>
+        <w:t xml:space="preserve"> </w:t>
+      </w:r>
+      <w:r>
+        <w:rPr>
+          <w:rFonts w:ascii="Tahoma" w:hAnsi="Tahoma" w:cs="Tahoma"/>
+        </w:rPr>
+        <w:t>в байтах</w:t>
+      </w:r>
+      <w:r>
+        <w:rPr>
+          <w:rFonts w:ascii="Tahoma" w:hAnsi="Tahoma" w:cs="Tahoma"/>
+        </w:rPr>
+        <w:t>)</w:t>
+      </w:r>
+      <w:r>
+        <w:rPr>
+          <w:rFonts w:ascii="Tahoma" w:hAnsi="Tahoma" w:cs="Tahoma"/>
+        </w:rPr>
+        <w:t>,</w:t>
+      </w:r>
+    </w:p>
+    <w:p>
+      <w:pPr>
+        <w:pStyle w:val="a6"/>
+        <w:numPr>
+          <w:ilvl w:val="0"/>
+          <w:numId w:val="3"/>
+        </w:numPr>
+        <w:spacing w:after="0" w:line="240" w:lineRule="atLeast"/>
+        <w:ind w:left="1276"/>
+        <w:rPr>
+          <w:rFonts w:ascii="Tahoma" w:hAnsi="Tahoma" w:cs="Tahoma"/>
+        </w:rPr>
+      </w:pPr>
+      <w:proofErr w:type="spellStart"/>
+      <w:r>
+        <w:rPr>
+          <w:rFonts w:ascii="Tahoma" w:hAnsi="Tahoma" w:cs="Tahoma"/>
+          <w:b/>
+          <w:lang w:val="en-US"/>
+        </w:rPr>
+        <w:t>ItemValue</w:t>
+      </w:r>
+      <w:proofErr w:type="spellEnd"/>
+      <w:r>
+        <w:rPr>
+          <w:rFonts w:ascii="Tahoma" w:hAnsi="Tahoma" w:cs="Tahoma"/>
+          <w:b/>
+        </w:rPr>
+        <w:t xml:space="preserve"> </w:t>
+      </w:r>
+      <w:r>
+        <w:rPr>
+          <w:rFonts w:ascii="Tahoma" w:hAnsi="Tahoma" w:cs="Tahoma"/>
+          <w:color w:val="767171" w:themeColor="background2" w:themeShade="80"/>
+        </w:rPr>
+        <w:t xml:space="preserve">(~ байт, определяется </w:t>
+      </w:r>
+      <w:proofErr w:type="spellStart"/>
+      <w:r>
+        <w:rPr>
+          <w:rFonts w:ascii="Tahoma" w:hAnsi="Tahoma" w:cs="Tahoma"/>
+          <w:color w:val="767171" w:themeColor="background2" w:themeShade="80"/>
+        </w:rPr>
+        <w:t>ItemType</w:t>
+      </w:r>
+      <w:proofErr w:type="spellEnd"/>
+      <w:r>
+        <w:rPr>
+          <w:rFonts w:ascii="Tahoma" w:hAnsi="Tahoma" w:cs="Tahoma"/>
+          <w:color w:val="767171" w:themeColor="background2" w:themeShade="80"/>
+        </w:rPr>
+        <w:t xml:space="preserve"> и </w:t>
+      </w:r>
+      <w:proofErr w:type="spellStart"/>
+      <w:r>
+        <w:rPr>
+          <w:rFonts w:ascii="Tahoma" w:hAnsi="Tahoma" w:cs="Tahoma"/>
+          <w:color w:val="767171" w:themeColor="background2" w:themeShade="80"/>
+          <w:lang w:val="en-US"/>
+        </w:rPr>
+        <w:t>ItemLength</w:t>
+      </w:r>
+      <w:proofErr w:type="spellEnd"/>
+      <w:r>
+        <w:rPr>
+          <w:rFonts w:ascii="Tahoma" w:hAnsi="Tahoma" w:cs="Tahoma"/>
+          <w:color w:val="767171" w:themeColor="background2" w:themeShade="80"/>
+        </w:rPr>
+        <w:t>) значение элемента данных</w:t>
+      </w:r>
+      <w:r>
+        <w:rPr>
+          <w:rFonts w:ascii="Tahoma" w:hAnsi="Tahoma" w:cs="Tahoma"/>
+        </w:rPr>
+        <w:t>.</w:t>
+      </w:r>
+    </w:p>
+    <w:p>
+      <w:pPr>
+        <w:pStyle w:val="a6"/>
+        <w:numPr>
+          <w:ilvl w:val="0"/>
+          <w:numId w:val="3"/>
+        </w:numPr>
+        <w:spacing w:after="0" w:line="240" w:lineRule="atLeast"/>
+        <w:ind w:left="993"/>
+        <w:rPr>
+          <w:rFonts w:ascii="Tahoma" w:hAnsi="Tahoma" w:cs="Tahoma"/>
+          <w:lang w:val="en-US"/>
+        </w:rPr>
+      </w:pPr>
+      <w:proofErr w:type="spellStart"/>
+      <w:r>
+        <w:rPr>
+          <w:rFonts w:ascii="Tahoma" w:hAnsi="Tahoma" w:cs="Tahoma"/>
+          <w:color w:val="767171" w:themeColor="background2" w:themeShade="80"/>
+          <w:lang w:val="en-US"/>
+        </w:rPr>
+        <w:t>ReadResponse</w:t>
+      </w:r>
+      <w:r>
+        <w:rPr>
+          <w:rFonts w:ascii="Tahoma" w:hAnsi="Tahoma" w:cs="Tahoma"/>
+          <w:color w:val="767171" w:themeColor="background2" w:themeShade="80"/>
+          <w:lang w:val="en-US"/>
+        </w:rPr>
+        <w:t>Element</w:t>
+      </w:r>
+      <w:proofErr w:type="spellEnd"/>
+      <w:r>
+        <w:rPr>
+          <w:rFonts w:ascii="Tahoma" w:hAnsi="Tahoma" w:cs="Tahoma"/>
+          <w:color w:val="767171" w:themeColor="background2" w:themeShade="80"/>
+          <w:lang w:val="en-US"/>
+        </w:rPr>
+        <w:t xml:space="preserve"> </w:t>
+      </w:r>
+      <w:r>
+        <w:rPr>
+          <w:rFonts w:ascii="Tahoma" w:hAnsi="Tahoma" w:cs="Tahoma"/>
+          <w:color w:val="767171" w:themeColor="background2" w:themeShade="80"/>
+          <w:lang w:val="en-US"/>
+        </w:rPr>
+        <w:t>[</w:t>
+      </w:r>
+      <w:r>
+        <w:rPr>
+          <w:rFonts w:ascii="Tahoma" w:hAnsi="Tahoma" w:cs="Tahoma"/>
+          <w:color w:val="767171" w:themeColor="background2" w:themeShade="80"/>
+          <w:lang w:val="en-US"/>
+        </w:rPr>
+        <w:t>~</w:t>
+      </w:r>
+      <w:r>
+        <w:rPr>
+          <w:rFonts w:ascii="Tahoma" w:hAnsi="Tahoma" w:cs="Tahoma"/>
+          <w:color w:val="767171" w:themeColor="background2" w:themeShade="80"/>
+          <w:lang w:val="en-US"/>
+        </w:rPr>
+        <w:t xml:space="preserve">] </w:t>
+      </w:r>
+      <w:r>
+        <w:rPr>
+          <w:rFonts w:ascii="Tahoma" w:hAnsi="Tahoma" w:cs="Tahoma"/>
+          <w:lang w:val="en-US"/>
+        </w:rPr>
+        <w:t>(</w:t>
+      </w:r>
+      <w:proofErr w:type="spellStart"/>
+      <w:r>
+        <w:rPr>
+          <w:rFonts w:ascii="Tahoma" w:hAnsi="Tahoma" w:cs="Tahoma"/>
+          <w:lang w:val="en-US"/>
+        </w:rPr>
+        <w:t>dinamic</w:t>
+      </w:r>
+      <w:proofErr w:type="spellEnd"/>
+      <w:r>
+        <w:rPr>
+          <w:rFonts w:ascii="Tahoma" w:hAnsi="Tahoma" w:cs="Tahoma"/>
+          <w:lang w:val="en-US"/>
+        </w:rPr>
+        <w:t xml:space="preserve"> frame – structure):</w:t>
+      </w:r>
+    </w:p>
+    <w:p>
+      <w:pPr>
+        <w:pStyle w:val="a6"/>
+        <w:numPr>
+          <w:ilvl w:val="0"/>
+          <w:numId w:val="3"/>
+        </w:numPr>
+        <w:spacing w:after="0" w:line="240" w:lineRule="atLeast"/>
+        <w:ind w:left="1276"/>
+        <w:rPr>
+          <w:rFonts w:ascii="Tahoma" w:hAnsi="Tahoma" w:cs="Tahoma"/>
+        </w:rPr>
+      </w:pPr>
+      <w:r>
+        <w:rPr>
+          <w:rFonts w:ascii="Tahoma" w:hAnsi="Tahoma" w:cs="Tahoma"/>
+          <w:b/>
+          <w:lang w:val="en-US"/>
+        </w:rPr>
+        <w:t>ItemType</w:t>
+      </w:r>
+      <w:r>
+        <w:rPr>
+          <w:rFonts w:ascii="Tahoma" w:hAnsi="Tahoma" w:cs="Tahoma"/>
+          <w:b/>
+        </w:rPr>
+        <w:t xml:space="preserve"> </w:t>
+      </w:r>
+      <w:r>
+        <w:rPr>
+          <w:rFonts w:ascii="Tahoma" w:hAnsi="Tahoma" w:cs="Tahoma"/>
+        </w:rPr>
+        <w:t>(1 байт)</w:t>
+      </w:r>
+      <w:r>
+        <w:rPr>
+          <w:rFonts w:ascii="Tahoma" w:hAnsi="Tahoma" w:cs="Tahoma"/>
+        </w:rPr>
+        <w:t xml:space="preserve"> </w:t>
+      </w:r>
+      <w:r>
+        <w:rPr>
+          <w:rFonts w:ascii="Tahoma" w:hAnsi="Tahoma" w:cs="Tahoma"/>
+        </w:rPr>
+        <w:t>тип данных элемента в последовательности</w:t>
+      </w:r>
+      <w:r>
+        <w:rPr>
+          <w:rFonts w:ascii="Tahoma" w:hAnsi="Tahoma" w:cs="Tahoma"/>
+        </w:rPr>
+        <w:t>,</w:t>
+      </w:r>
+    </w:p>
+    <w:p>
+      <w:pPr>
+        <w:pStyle w:val="a6"/>
+        <w:numPr>
+          <w:ilvl w:val="0"/>
+          <w:numId w:val="3"/>
+        </w:numPr>
+        <w:spacing w:after="0" w:line="240" w:lineRule="atLeast"/>
+        <w:ind w:left="1276"/>
+        <w:rPr>
+          <w:rFonts w:ascii="Tahoma" w:hAnsi="Tahoma" w:cs="Tahoma"/>
+        </w:rPr>
+      </w:pPr>
+      <w:proofErr w:type="spellStart"/>
+      <w:r>
+        <w:rPr>
+          <w:rFonts w:ascii="Tahoma" w:hAnsi="Tahoma" w:cs="Tahoma"/>
+          <w:b/>
+          <w:lang w:val="en-US"/>
+        </w:rPr>
+        <w:t>ItemLength</w:t>
+      </w:r>
+      <w:proofErr w:type="spellEnd"/>
+      <w:r>
+        <w:rPr>
+          <w:rFonts w:ascii="Tahoma" w:hAnsi="Tahoma" w:cs="Tahoma"/>
+          <w:b/>
+        </w:rPr>
+        <w:t xml:space="preserve"> </w:t>
+      </w:r>
+      <w:r>
+        <w:rPr>
+          <w:rFonts w:ascii="Tahoma" w:hAnsi="Tahoma" w:cs="Tahoma"/>
+        </w:rPr>
+        <w:t>(1 байт)</w:t>
+      </w:r>
+      <w:r>
+        <w:rPr>
+          <w:rFonts w:ascii="Tahoma" w:hAnsi="Tahoma" w:cs="Tahoma"/>
+        </w:rPr>
+        <w:t xml:space="preserve"> </w:t>
+      </w:r>
+      <w:r>
+        <w:rPr>
+          <w:rFonts w:ascii="Tahoma" w:hAnsi="Tahoma" w:cs="Tahoma"/>
+        </w:rPr>
+        <w:t>длина элемента данных</w:t>
+      </w:r>
+      <w:r>
+        <w:rPr>
+          <w:rFonts w:ascii="Tahoma" w:hAnsi="Tahoma" w:cs="Tahoma"/>
+        </w:rPr>
+        <w:t xml:space="preserve"> (</w:t>
+      </w:r>
+      <w:r>
+        <w:rPr>
+          <w:rFonts w:ascii="Tahoma" w:hAnsi="Tahoma" w:cs="Tahoma"/>
+        </w:rPr>
+        <w:t xml:space="preserve">или поля длины данных </w:t>
+      </w:r>
+      <w:proofErr w:type="spellStart"/>
+      <w:r>
+        <w:rPr>
+          <w:rFonts w:ascii="Tahoma" w:hAnsi="Tahoma" w:cs="Tahoma"/>
+          <w:lang w:val="en-US"/>
+        </w:rPr>
+        <w:t>ItemLengthExtend</w:t>
+      </w:r>
+      <w:proofErr w:type="spellEnd"/>
+      <w:r>
+        <w:rPr>
+          <w:rFonts w:ascii="Tahoma" w:hAnsi="Tahoma" w:cs="Tahoma"/>
+        </w:rPr>
+        <w:t>)</w:t>
+      </w:r>
+      <w:r>
+        <w:rPr>
+          <w:rFonts w:ascii="Tahoma" w:hAnsi="Tahoma" w:cs="Tahoma"/>
+        </w:rPr>
+        <w:t>,</w:t>
+      </w:r>
+    </w:p>
+    <w:p>
+      <w:pPr>
+        <w:pStyle w:val="a6"/>
+        <w:numPr>
+          <w:ilvl w:val="0"/>
+          <w:numId w:val="3"/>
+        </w:numPr>
+        <w:spacing w:after="0" w:line="240" w:lineRule="atLeast"/>
+        <w:ind w:left="1276"/>
+        <w:rPr>
+          <w:rFonts w:ascii="Tahoma" w:hAnsi="Tahoma" w:cs="Tahoma"/>
+        </w:rPr>
+      </w:pPr>
+      <w:proofErr w:type="spellStart"/>
+      <w:r>
+        <w:rPr>
+          <w:rFonts w:ascii="Tahoma" w:hAnsi="Tahoma" w:cs="Tahoma"/>
+          <w:b/>
+          <w:lang w:val="en-US"/>
+        </w:rPr>
+        <w:t>ItemLengthExtend</w:t>
+      </w:r>
+      <w:proofErr w:type="spellEnd"/>
+      <w:r>
+        <w:rPr>
+          <w:rFonts w:ascii="Tahoma" w:hAnsi="Tahoma" w:cs="Tahoma"/>
+          <w:b/>
+        </w:rPr>
+        <w:t xml:space="preserve"> </w:t>
+      </w:r>
+      <w:r>
+        <w:rPr>
+          <w:rFonts w:ascii="Tahoma" w:hAnsi="Tahoma" w:cs="Tahoma"/>
+        </w:rPr>
+        <w:t>(</w:t>
+      </w:r>
+      <w:r>
+        <w:rPr>
+          <w:rFonts w:ascii="Tahoma" w:hAnsi="Tahoma" w:cs="Tahoma"/>
+        </w:rPr>
+        <w:t>~</w:t>
+      </w:r>
+      <w:r>
+        <w:rPr>
+          <w:rFonts w:ascii="Tahoma" w:hAnsi="Tahoma" w:cs="Tahoma"/>
+        </w:rPr>
+        <w:t xml:space="preserve"> байт</w:t>
+      </w:r>
+      <w:r>
+        <w:rPr>
+          <w:rFonts w:ascii="Tahoma" w:hAnsi="Tahoma" w:cs="Tahoma"/>
+        </w:rPr>
+        <w:t xml:space="preserve">, </w:t>
+      </w:r>
+      <w:r>
+        <w:rPr>
+          <w:rFonts w:ascii="Tahoma" w:hAnsi="Tahoma" w:cs="Tahoma"/>
+        </w:rPr>
+        <w:t xml:space="preserve">определяется </w:t>
+      </w:r>
+      <w:proofErr w:type="spellStart"/>
+      <w:r>
+        <w:rPr>
+          <w:rFonts w:ascii="Tahoma" w:hAnsi="Tahoma" w:cs="Tahoma"/>
+          <w:lang w:val="en-US"/>
+        </w:rPr>
+        <w:t>ItemLength</w:t>
+      </w:r>
+      <w:proofErr w:type="spellEnd"/>
+      <w:r>
+        <w:rPr>
+          <w:rFonts w:ascii="Tahoma" w:hAnsi="Tahoma" w:cs="Tahoma"/>
+        </w:rPr>
+        <w:t>)</w:t>
+      </w:r>
+      <w:r>
+        <w:rPr>
+          <w:rFonts w:ascii="Tahoma" w:hAnsi="Tahoma" w:cs="Tahoma"/>
+        </w:rPr>
+        <w:t xml:space="preserve"> </w:t>
+      </w:r>
+      <w:r>
+        <w:rPr>
+          <w:rFonts w:ascii="Tahoma" w:hAnsi="Tahoma" w:cs="Tahoma"/>
+        </w:rPr>
+        <w:t xml:space="preserve">длина элемента данных </w:t>
+      </w:r>
+      <w:r>
+        <w:rPr>
+          <w:rFonts w:ascii="Tahoma" w:hAnsi="Tahoma" w:cs="Tahoma"/>
+        </w:rPr>
+        <w:t>(</w:t>
+      </w:r>
+      <w:r>
+        <w:rPr>
+          <w:rFonts w:ascii="Tahoma" w:hAnsi="Tahoma" w:cs="Tahoma"/>
+        </w:rPr>
+        <w:t>для байтовых строк</w:t>
+      </w:r>
+      <w:r>
+        <w:rPr>
+          <w:rFonts w:ascii="Tahoma" w:hAnsi="Tahoma" w:cs="Tahoma"/>
+        </w:rPr>
+        <w:t xml:space="preserve"> </w:t>
+      </w:r>
+      <w:r>
+        <w:rPr>
+          <w:rFonts w:ascii="Tahoma" w:hAnsi="Tahoma" w:cs="Tahoma"/>
+        </w:rPr>
+        <w:t>в байтах</w:t>
+      </w:r>
+      <w:r>
+        <w:rPr>
+          <w:rFonts w:ascii="Tahoma" w:hAnsi="Tahoma" w:cs="Tahoma"/>
+        </w:rPr>
+        <w:t>)</w:t>
+      </w:r>
+      <w:r>
+        <w:rPr>
+          <w:rFonts w:ascii="Tahoma" w:hAnsi="Tahoma" w:cs="Tahoma"/>
+        </w:rPr>
+        <w:t>,</w:t>
+      </w:r>
+    </w:p>
+    <w:p>
+      <w:pPr>
+        <w:pStyle w:val="a6"/>
+        <w:numPr>
+          <w:ilvl w:val="0"/>
+          <w:numId w:val="3"/>
+        </w:numPr>
+        <w:spacing w:after="0" w:line="240" w:lineRule="atLeast"/>
+        <w:ind w:left="1276"/>
+        <w:rPr>
+          <w:rFonts w:ascii="Tahoma" w:hAnsi="Tahoma" w:cs="Tahoma"/>
+        </w:rPr>
+      </w:pPr>
+      <w:proofErr w:type="spellStart"/>
+      <w:r>
+        <w:rPr>
+          <w:rFonts w:ascii="Tahoma" w:hAnsi="Tahoma" w:cs="Tahoma"/>
+          <w:b/>
+          <w:lang w:val="en-US"/>
+        </w:rPr>
+        <w:t>ItemValue</w:t>
+      </w:r>
+      <w:proofErr w:type="spellEnd"/>
+      <w:r>
+        <w:rPr>
+          <w:rFonts w:ascii="Tahoma" w:hAnsi="Tahoma" w:cs="Tahoma"/>
+          <w:b/>
+        </w:rPr>
+        <w:t xml:space="preserve"> </w:t>
+      </w:r>
+      <w:r>
+        <w:rPr>
+          <w:rFonts w:ascii="Tahoma" w:hAnsi="Tahoma" w:cs="Tahoma"/>
+          <w:color w:val="767171" w:themeColor="background2" w:themeShade="80"/>
+        </w:rPr>
+        <w:t xml:space="preserve">(~ байт, определяется </w:t>
+      </w:r>
+      <w:proofErr w:type="spellStart"/>
+      <w:r>
+        <w:rPr>
+          <w:rFonts w:ascii="Tahoma" w:hAnsi="Tahoma" w:cs="Tahoma"/>
+          <w:color w:val="767171" w:themeColor="background2" w:themeShade="80"/>
+        </w:rPr>
+        <w:t>ItemType</w:t>
+      </w:r>
+      <w:proofErr w:type="spellEnd"/>
+      <w:r>
+        <w:rPr>
+          <w:rFonts w:ascii="Tahoma" w:hAnsi="Tahoma" w:cs="Tahoma"/>
+          <w:color w:val="767171" w:themeColor="background2" w:themeShade="80"/>
+        </w:rPr>
+        <w:t xml:space="preserve"> и </w:t>
+      </w:r>
+      <w:proofErr w:type="spellStart"/>
+      <w:r>
+        <w:rPr>
+          <w:rFonts w:ascii="Tahoma" w:hAnsi="Tahoma" w:cs="Tahoma"/>
+          <w:color w:val="767171" w:themeColor="background2" w:themeShade="80"/>
+          <w:lang w:val="en-US"/>
+        </w:rPr>
+        <w:t>ItemLength</w:t>
+      </w:r>
+      <w:proofErr w:type="spellEnd"/>
+      <w:r>
+        <w:rPr>
+          <w:rFonts w:ascii="Tahoma" w:hAnsi="Tahoma" w:cs="Tahoma"/>
+          <w:color w:val="767171" w:themeColor="background2" w:themeShade="80"/>
+        </w:rPr>
+        <w:t>) значение элемента данных</w:t>
+      </w:r>
+      <w:r>
+        <w:rPr>
+          <w:rFonts w:ascii="Tahoma" w:hAnsi="Tahoma" w:cs="Tahoma"/>
+        </w:rPr>
+        <w:t>.</w:t>
+      </w:r>
+    </w:p>
+    <w:p>
+      <w:pPr>
+        <w:pStyle w:val="a6"/>
+        <w:numPr>
+          <w:ilvl w:val="0"/>
+          <w:numId w:val="3"/>
+        </w:numPr>
+        <w:spacing w:after="0" w:line="240" w:lineRule="atLeast"/>
+        <w:ind w:left="709"/>
+        <w:rPr>
+          <w:rFonts w:ascii="Tahoma" w:hAnsi="Tahoma" w:cs="Tahoma"/>
+        </w:rPr>
+      </w:pPr>
+      <w:proofErr w:type="spellStart"/>
+      <w:r>
+        <w:rPr>
+          <w:rFonts w:ascii="Tahoma" w:hAnsi="Tahoma" w:cs="Tahoma"/>
+          <w:b/>
+          <w:color w:val="767171" w:themeColor="background2" w:themeShade="80"/>
+          <w:lang w:val="en-US"/>
+        </w:rPr>
+        <w:t>RawData</w:t>
+      </w:r>
+      <w:proofErr w:type="spellEnd"/>
+      <w:r>
+        <w:rPr>
+          <w:rFonts w:ascii="Tahoma" w:hAnsi="Tahoma" w:cs="Tahoma"/>
+          <w:color w:val="767171" w:themeColor="background2" w:themeShade="80"/>
+        </w:rPr>
+        <w:t xml:space="preserve"> (</w:t>
+      </w:r>
+      <w:r>
+        <w:rPr>
+          <w:rFonts w:ascii="Tahoma" w:hAnsi="Tahoma" w:cs="Tahoma"/>
+          <w:color w:val="767171" w:themeColor="background2" w:themeShade="80"/>
+        </w:rPr>
+        <w:t>неразобранные</w:t>
+      </w:r>
+      <w:r>
+        <w:rPr>
+          <w:rFonts w:ascii="Tahoma" w:hAnsi="Tahoma" w:cs="Tahoma"/>
+          <w:color w:val="767171" w:themeColor="background2" w:themeShade="80"/>
+        </w:rPr>
+        <w:t xml:space="preserve"> </w:t>
+      </w:r>
+      <w:r>
+        <w:rPr>
+          <w:rFonts w:ascii="Tahoma" w:hAnsi="Tahoma" w:cs="Tahoma"/>
+          <w:color w:val="767171" w:themeColor="background2" w:themeShade="80"/>
+        </w:rPr>
+        <w:t>данные</w:t>
+      </w:r>
+      <w:r>
+        <w:rPr>
+          <w:rFonts w:ascii="Tahoma" w:hAnsi="Tahoma" w:cs="Tahoma"/>
+          <w:color w:val="767171" w:themeColor="background2" w:themeShade="80"/>
+        </w:rPr>
+        <w:t xml:space="preserve"> – </w:t>
+      </w:r>
+      <w:r>
+        <w:rPr>
+          <w:rFonts w:ascii="Tahoma" w:hAnsi="Tahoma" w:cs="Tahoma"/>
+          <w:color w:val="767171" w:themeColor="background2" w:themeShade="80"/>
+        </w:rPr>
+        <w:t>технологическое</w:t>
+      </w:r>
+      <w:r>
+        <w:rPr>
+          <w:rFonts w:ascii="Tahoma" w:hAnsi="Tahoma" w:cs="Tahoma"/>
+          <w:color w:val="767171" w:themeColor="background2" w:themeShade="80"/>
+        </w:rPr>
+        <w:t xml:space="preserve"> </w:t>
+      </w:r>
+      <w:r>
+        <w:rPr>
+          <w:rFonts w:ascii="Tahoma" w:hAnsi="Tahoma" w:cs="Tahoma"/>
+          <w:color w:val="767171" w:themeColor="background2" w:themeShade="80"/>
+        </w:rPr>
+        <w:t>поле</w:t>
+      </w:r>
+      <w:r>
+        <w:rPr>
+          <w:rFonts w:ascii="Tahoma" w:hAnsi="Tahoma" w:cs="Tahoma"/>
+          <w:color w:val="767171" w:themeColor="background2" w:themeShade="80"/>
+        </w:rPr>
+        <w:t>)</w:t>
+      </w:r>
+    </w:p>
+    <w:p>
+      <w:pPr>
+        <w:spacing w:after="0" w:line="240" w:lineRule="atLeast"/>
+        <w:rPr>
+          <w:rFonts w:ascii="Tahoma" w:hAnsi="Tahoma" w:cs="Tahoma"/>
         </w:rPr>
       </w:pPr>
     </w:p>
@@ -45510,10 +49204,53 @@
         <w:spacing w:after="0" w:line="240" w:lineRule="atLeast"/>
         <w:rPr>
           <w:rFonts w:ascii="Tahoma" w:hAnsi="Tahoma" w:cs="Tahoma"/>
+          <w:lang w:val="en-US"/>
         </w:rPr>
       </w:pPr>
     </w:p>
-    <w:p/>
+    <w:p>
+      <w:pPr>
+        <w:spacing w:after="0" w:line="240" w:lineRule="atLeast"/>
+        <w:rPr>
+          <w:rFonts w:ascii="Tahoma" w:hAnsi="Tahoma" w:cs="Tahoma"/>
+          <w:lang w:val="en-US"/>
+        </w:rPr>
+      </w:pPr>
+    </w:p>
+    <w:p>
+      <w:pPr>
+        <w:spacing w:after="0" w:line="240" w:lineRule="atLeast"/>
+        <w:rPr>
+          <w:rFonts w:ascii="Tahoma" w:hAnsi="Tahoma" w:cs="Tahoma"/>
+          <w:lang w:val="en-US"/>
+        </w:rPr>
+      </w:pPr>
+    </w:p>
+    <w:p>
+      <w:pPr>
+        <w:spacing w:after="0" w:line="240" w:lineRule="atLeast"/>
+        <w:rPr>
+          <w:rFonts w:ascii="Tahoma" w:hAnsi="Tahoma" w:cs="Tahoma"/>
+          <w:lang w:val="en-US"/>
+        </w:rPr>
+      </w:pPr>
+    </w:p>
+    <w:p>
+      <w:pPr>
+        <w:spacing w:after="0" w:line="240" w:lineRule="atLeast"/>
+        <w:rPr>
+          <w:rFonts w:ascii="Tahoma" w:hAnsi="Tahoma" w:cs="Tahoma"/>
+          <w:lang w:val="en-US"/>
+        </w:rPr>
+      </w:pPr>
+    </w:p>
+    <w:p>
+      <w:pPr>
+        <w:rPr>
+          <w:lang w:val="en-US"/>
+        </w:rPr>
+      </w:pPr>
+    </w:p>
     <w:sectPr>
       <w:pgSz w:w="11906" w:h="16838"/>
       <w:pgMar w:top="1134" w:right="850" w:bottom="1134" w:left="1701" w:header="708" w:footer="708" w:gutter="0"/>

</xml_diff>

<commit_message>
fixed parsing short name requests (next blocks). minor edits to "APDU_def.docx" and "Abstract syntax of COSEM APDUs.docx"
</commit_message>
<xml_diff>
--- a/doc/APDU_def.docx
+++ b/doc/APDU_def.docx
@@ -43341,6 +43341,87 @@
         <w:ind w:left="1276"/>
         <w:rPr>
           <w:rFonts w:ascii="Tahoma" w:hAnsi="Tahoma" w:cs="Tahoma"/>
+        </w:rPr>
+      </w:pPr>
+      <w:proofErr w:type="spellStart"/>
+      <w:r>
+        <w:rPr>
+          <w:rFonts w:ascii="Tahoma" w:hAnsi="Tahoma" w:cs="Tahoma"/>
+          <w:b/>
+        </w:rPr>
+        <w:t>BlockNumber</w:t>
+      </w:r>
+      <w:proofErr w:type="spellEnd"/>
+      <w:r>
+        <w:rPr>
+          <w:rFonts w:ascii="Tahoma" w:hAnsi="Tahoma" w:cs="Tahoma"/>
+        </w:rPr>
+        <w:t xml:space="preserve"> (2 </w:t>
+      </w:r>
+      <w:r>
+        <w:rPr>
+          <w:rFonts w:ascii="Tahoma" w:hAnsi="Tahoma" w:cs="Tahoma"/>
+        </w:rPr>
+        <w:t>байта)</w:t>
+      </w:r>
+      <w:r>
+        <w:rPr>
+          <w:rFonts w:ascii="Tahoma" w:hAnsi="Tahoma" w:cs="Tahoma"/>
+        </w:rPr>
+        <w:t xml:space="preserve"> (номер блока данных</w:t>
+      </w:r>
+      <w:r>
+        <w:rPr>
+          <w:rFonts w:ascii="Tahoma" w:hAnsi="Tahoma" w:cs="Tahoma"/>
+        </w:rPr>
+        <w:t xml:space="preserve">, для </w:t>
+      </w:r>
+      <w:r>
+        <w:rPr>
+          <w:rFonts w:ascii="Tahoma" w:hAnsi="Tahoma" w:cs="Tahoma"/>
+          <w:lang w:val="en-US"/>
+        </w:rPr>
+        <w:t>VAS</w:t>
+      </w:r>
+      <w:r>
+        <w:rPr>
+          <w:rFonts w:ascii="Tahoma" w:hAnsi="Tahoma" w:cs="Tahoma"/>
+        </w:rPr>
+        <w:t xml:space="preserve">[5] – </w:t>
+      </w:r>
+      <w:r>
+        <w:rPr>
+          <w:rFonts w:ascii="Tahoma" w:hAnsi="Tahoma" w:cs="Tahoma"/>
+          <w:lang w:val="en-US"/>
+        </w:rPr>
+        <w:t>BlockNumberAccess</w:t>
+      </w:r>
+      <w:r>
+        <w:rPr>
+          <w:rFonts w:ascii="Tahoma" w:hAnsi="Tahoma" w:cs="Tahoma"/>
+        </w:rPr>
+        <w:t>)</w:t>
+      </w:r>
+      <w:r>
+        <w:rPr>
+          <w:rFonts w:ascii="Tahoma" w:hAnsi="Tahoma" w:cs="Tahoma"/>
+        </w:rPr>
+        <w:t>,</w:t>
+      </w:r>
+      <w:bookmarkStart w:id="4" w:name="_GoBack"/>
+      <w:bookmarkEnd w:id="4"/>
+    </w:p>
+    <w:p>
+      <w:pPr>
+        <w:pStyle w:val="a6"/>
+        <w:numPr>
+          <w:ilvl w:val="0"/>
+          <w:numId w:val="3"/>
+        </w:numPr>
+        <w:spacing w:after="0" w:line="240" w:lineRule="atLeast"/>
+        <w:ind w:left="1276"/>
+        <w:rPr>
+          <w:rFonts w:ascii="Tahoma" w:hAnsi="Tahoma" w:cs="Tahoma"/>
           <w:lang w:val="en-US"/>
         </w:rPr>
       </w:pPr>
@@ -44006,6 +44087,7 @@
           <w:b/>
           <w:lang w:val="en-US"/>
         </w:rPr>
+        <w:lastRenderedPageBreak/>
         <w:t>ReadResponseFormat</w:t>
       </w:r>
       <w:proofErr w:type="spellEnd"/>
@@ -44153,7 +44235,6 @@
           <w:rFonts w:ascii="Tahoma" w:hAnsi="Tahoma" w:cs="Tahoma"/>
           <w:b/>
         </w:rPr>
-        <w:lastRenderedPageBreak/>
         <w:t>BlockNumber</w:t>
       </w:r>
       <w:proofErr w:type="spellEnd"/>
@@ -46223,6 +46304,170 @@
           <w:numId w:val="3"/>
         </w:numPr>
         <w:spacing w:after="0" w:line="240" w:lineRule="atLeast"/>
+        <w:rPr>
+          <w:rFonts w:ascii="Tahoma" w:hAnsi="Tahoma" w:cs="Tahoma"/>
+          <w:lang w:val="en-US"/>
+        </w:rPr>
+      </w:pPr>
+      <w:proofErr w:type="spellStart"/>
+      <w:r>
+        <w:rPr>
+          <w:rFonts w:ascii="Tahoma" w:hAnsi="Tahoma" w:cs="Tahoma"/>
+          <w:b/>
+          <w:lang w:val="en-US"/>
+        </w:rPr>
+        <w:t>Long</w:t>
+      </w:r>
+      <w:r>
+        <w:rPr>
+          <w:rFonts w:ascii="Tahoma" w:hAnsi="Tahoma" w:cs="Tahoma"/>
+          <w:b/>
+          <w:lang w:val="en-US"/>
+        </w:rPr>
+        <w:t>BlockNumber</w:t>
+      </w:r>
+      <w:proofErr w:type="spellEnd"/>
+      <w:r>
+        <w:rPr>
+          <w:rFonts w:ascii="Tahoma" w:hAnsi="Tahoma" w:cs="Tahoma"/>
+          <w:lang w:val="en-US"/>
+        </w:rPr>
+        <w:t xml:space="preserve"> (4 </w:t>
+      </w:r>
+      <w:r>
+        <w:rPr>
+          <w:rFonts w:ascii="Tahoma" w:hAnsi="Tahoma" w:cs="Tahoma"/>
+        </w:rPr>
+        <w:t>байта</w:t>
+      </w:r>
+      <w:r>
+        <w:rPr>
+          <w:rFonts w:ascii="Tahoma" w:hAnsi="Tahoma" w:cs="Tahoma"/>
+          <w:lang w:val="en-US"/>
+        </w:rPr>
+        <w:t>) (</w:t>
+      </w:r>
+      <w:r>
+        <w:rPr>
+          <w:rFonts w:ascii="Tahoma" w:hAnsi="Tahoma" w:cs="Tahoma"/>
+        </w:rPr>
+        <w:t>номер</w:t>
+      </w:r>
+      <w:r>
+        <w:rPr>
+          <w:rFonts w:ascii="Tahoma" w:hAnsi="Tahoma" w:cs="Tahoma"/>
+          <w:lang w:val="en-US"/>
+        </w:rPr>
+        <w:t xml:space="preserve"> </w:t>
+      </w:r>
+      <w:r>
+        <w:rPr>
+          <w:rFonts w:ascii="Tahoma" w:hAnsi="Tahoma" w:cs="Tahoma"/>
+        </w:rPr>
+        <w:t>блока</w:t>
+      </w:r>
+      <w:r>
+        <w:rPr>
+          <w:rFonts w:ascii="Tahoma" w:hAnsi="Tahoma" w:cs="Tahoma"/>
+          <w:lang w:val="en-US"/>
+        </w:rPr>
+        <w:t xml:space="preserve"> </w:t>
+      </w:r>
+      <w:r>
+        <w:rPr>
+          <w:rFonts w:ascii="Tahoma" w:hAnsi="Tahoma" w:cs="Tahoma"/>
+        </w:rPr>
+        <w:t>данных</w:t>
+      </w:r>
+      <w:r>
+        <w:rPr>
+          <w:rFonts w:ascii="Tahoma" w:hAnsi="Tahoma" w:cs="Tahoma"/>
+          <w:lang w:val="en-US"/>
+        </w:rPr>
+        <w:t xml:space="preserve">, </w:t>
+      </w:r>
+      <w:r>
+        <w:rPr>
+          <w:rFonts w:ascii="Tahoma" w:hAnsi="Tahoma" w:cs="Tahoma"/>
+        </w:rPr>
+        <w:t>для</w:t>
+      </w:r>
+      <w:r>
+        <w:rPr>
+          <w:rFonts w:ascii="Tahoma" w:hAnsi="Tahoma" w:cs="Tahoma"/>
+          <w:lang w:val="en-US"/>
+        </w:rPr>
+        <w:t xml:space="preserve"> </w:t>
+      </w:r>
+      <w:proofErr w:type="gramStart"/>
+      <w:r>
+        <w:rPr>
+          <w:rFonts w:ascii="Tahoma" w:hAnsi="Tahoma" w:cs="Tahoma"/>
+          <w:lang w:val="en-US"/>
+        </w:rPr>
+        <w:t>GR[</w:t>
+      </w:r>
+      <w:proofErr w:type="gramEnd"/>
+      <w:r>
+        <w:rPr>
+          <w:rFonts w:ascii="Tahoma" w:hAnsi="Tahoma" w:cs="Tahoma"/>
+          <w:lang w:val="en-US"/>
+        </w:rPr>
+        <w:t>2</w:t>
+      </w:r>
+      <w:r>
+        <w:rPr>
+          <w:rFonts w:ascii="Tahoma" w:hAnsi="Tahoma" w:cs="Tahoma"/>
+          <w:lang w:val="en-US"/>
+        </w:rPr>
+        <w:t>]</w:t>
+      </w:r>
+      <w:r>
+        <w:rPr>
+          <w:rFonts w:ascii="Tahoma" w:hAnsi="Tahoma" w:cs="Tahoma"/>
+          <w:lang w:val="en-US"/>
+        </w:rPr>
+        <w:t xml:space="preserve"> – </w:t>
+      </w:r>
+      <w:proofErr w:type="spellStart"/>
+      <w:r>
+        <w:rPr>
+          <w:rFonts w:ascii="Tahoma" w:hAnsi="Tahoma" w:cs="Tahoma"/>
+          <w:lang w:val="en-US"/>
+        </w:rPr>
+        <w:t>GetRequest</w:t>
+      </w:r>
+      <w:r>
+        <w:rPr>
+          <w:rFonts w:ascii="Tahoma" w:hAnsi="Tahoma" w:cs="Tahoma"/>
+          <w:lang w:val="en-US"/>
+        </w:rPr>
+        <w:t>Next</w:t>
+      </w:r>
+      <w:proofErr w:type="spellEnd"/>
+      <w:r>
+        <w:rPr>
+          <w:rFonts w:ascii="Tahoma" w:hAnsi="Tahoma" w:cs="Tahoma"/>
+          <w:lang w:val="en-US"/>
+        </w:rPr>
+        <w:t>)</w:t>
+      </w:r>
+      <w:r>
+        <w:rPr>
+          <w:rFonts w:ascii="Tahoma" w:hAnsi="Tahoma" w:cs="Tahoma"/>
+          <w:lang w:val="en-US"/>
+        </w:rPr>
+        <w:t>,</w:t>
+      </w:r>
+    </w:p>
+    <w:p>
+      <w:pPr>
+        <w:pStyle w:val="a6"/>
+        <w:numPr>
+          <w:ilvl w:val="0"/>
+          <w:numId w:val="3"/>
+        </w:numPr>
+        <w:spacing w:after="0" w:line="240" w:lineRule="atLeast"/>
         <w:ind w:left="709"/>
         <w:rPr>
           <w:rFonts w:ascii="Tahoma" w:hAnsi="Tahoma" w:cs="Tahoma"/>
@@ -47264,7 +47509,6 @@
           <w:szCs w:val="24"/>
           <w:lang w:val="en-US"/>
         </w:rPr>
-        <w:lastRenderedPageBreak/>
         <w:t>APDU frame:</w:t>
       </w:r>
     </w:p>
@@ -48275,7 +48519,6 @@
           <w:lang w:val="en-US"/>
         </w:rPr>
       </w:pPr>
-      <w:bookmarkStart w:id="4" w:name="_GoBack"/>
       <w:proofErr w:type="spellStart"/>
       <w:r>
         <w:rPr>
@@ -48294,7 +48537,6 @@
         </w:rPr>
         <w:t xml:space="preserve"> </w:t>
       </w:r>
-      <w:bookmarkEnd w:id="4"/>
       <w:r>
         <w:rPr>
           <w:rFonts w:ascii="Tahoma" w:hAnsi="Tahoma" w:cs="Tahoma"/>

</xml_diff>

<commit_message>
did parsing of WriteRequest/WriteResponse packages: added following classes: WriteResponseElement, ApduWriteResponse, ApduWriteRequest, WriteRequestElement. added following tests: "should parse simple WRITE_REQUEST apdu package", "should parse simple WRITE_RESPONSE apdu package".
</commit_message>
<xml_diff>
--- a/doc/APDU_def.docx
+++ b/doc/APDU_def.docx
@@ -42833,8 +42833,6 @@
         </w:rPr>
         <w:t xml:space="preserve"> ]</w:t>
       </w:r>
-      <w:bookmarkStart w:id="4" w:name="_GoBack"/>
-      <w:bookmarkEnd w:id="4"/>
     </w:p>
     <w:p>
       <w:pPr>
@@ -49537,17 +49535,58 @@
     </w:p>
     <w:p>
       <w:pPr>
-        <w:spacing w:after="0" w:line="240" w:lineRule="atLeast"/>
-        <w:rPr>
-          <w:rFonts w:ascii="Tahoma" w:hAnsi="Tahoma" w:cs="Tahoma"/>
-        </w:rPr>
-      </w:pPr>
+        <w:pStyle w:val="1"/>
+        <w:rPr>
+          <w:rFonts w:ascii="Tahoma" w:hAnsi="Tahoma" w:cs="Tahoma"/>
+          <w:b/>
+          <w:color w:val="auto"/>
+          <w:sz w:val="28"/>
+          <w:szCs w:val="28"/>
+          <w:lang w:val="en-US"/>
+        </w:rPr>
+      </w:pPr>
+      <w:proofErr w:type="spellStart"/>
+      <w:r>
+        <w:rPr>
+          <w:rFonts w:ascii="Tahoma" w:hAnsi="Tahoma" w:cs="Tahoma"/>
+          <w:b/>
+          <w:color w:val="auto"/>
+          <w:sz w:val="28"/>
+          <w:szCs w:val="28"/>
+          <w:lang w:val="en-US"/>
+        </w:rPr>
+        <w:t>Write</w:t>
+      </w:r>
+      <w:r>
+        <w:rPr>
+          <w:rFonts w:ascii="Tahoma" w:hAnsi="Tahoma" w:cs="Tahoma"/>
+          <w:b/>
+          <w:color w:val="auto"/>
+          <w:sz w:val="28"/>
+          <w:szCs w:val="28"/>
+          <w:lang w:val="en-US"/>
+        </w:rPr>
+        <w:t>Request</w:t>
+      </w:r>
+      <w:proofErr w:type="spellEnd"/>
+      <w:r>
+        <w:rPr>
+          <w:rFonts w:ascii="Tahoma" w:hAnsi="Tahoma" w:cs="Tahoma"/>
+          <w:b/>
+          <w:color w:val="auto"/>
+          <w:sz w:val="28"/>
+          <w:szCs w:val="28"/>
+          <w:lang w:val="en-US"/>
+        </w:rPr>
+        <w:t xml:space="preserve"> frame:</w:t>
+      </w:r>
     </w:p>
     <w:p>
       <w:pPr>
         <w:spacing w:after="0" w:line="240" w:lineRule="atLeast"/>
         <w:rPr>
           <w:rFonts w:ascii="Tahoma" w:hAnsi="Tahoma" w:cs="Tahoma"/>
+          <w:lang w:val="en-US"/>
         </w:rPr>
       </w:pPr>
     </w:p>
@@ -49556,42 +49595,2392 @@
         <w:spacing w:after="0" w:line="240" w:lineRule="atLeast"/>
         <w:rPr>
           <w:rFonts w:ascii="Tahoma" w:hAnsi="Tahoma" w:cs="Tahoma"/>
-        </w:rPr>
-      </w:pPr>
+          <w:b/>
+          <w:color w:val="767171" w:themeColor="background2" w:themeShade="80"/>
+          <w:sz w:val="24"/>
+          <w:szCs w:val="24"/>
+          <w:lang w:val="en-US"/>
+        </w:rPr>
+      </w:pPr>
+      <w:r>
+        <w:rPr>
+          <w:rFonts w:ascii="Tahoma" w:hAnsi="Tahoma" w:cs="Tahoma"/>
+          <w:b/>
+          <w:color w:val="767171" w:themeColor="background2" w:themeShade="80"/>
+          <w:sz w:val="24"/>
+          <w:szCs w:val="24"/>
+          <w:lang w:val="en-US"/>
+        </w:rPr>
+        <w:t>APDU frame:</w:t>
+      </w:r>
     </w:p>
     <w:p>
       <w:pPr>
+        <w:pStyle w:val="a6"/>
+        <w:numPr>
+          <w:ilvl w:val="0"/>
+          <w:numId w:val="3"/>
+        </w:numPr>
         <w:spacing w:after="0" w:line="240" w:lineRule="atLeast"/>
-        <w:rPr>
-          <w:rFonts w:ascii="Tahoma" w:hAnsi="Tahoma" w:cs="Tahoma"/>
-        </w:rPr>
-      </w:pPr>
+        <w:ind w:left="426"/>
+        <w:rPr>
+          <w:rFonts w:ascii="Tahoma" w:hAnsi="Tahoma" w:cs="Tahoma"/>
+          <w:lang w:val="en-US"/>
+        </w:rPr>
+      </w:pPr>
+      <w:r>
+        <w:rPr>
+          <w:rFonts w:ascii="Tahoma" w:hAnsi="Tahoma" w:cs="Tahoma"/>
+          <w:b/>
+          <w:lang w:val="en-US"/>
+        </w:rPr>
+        <w:t>LLC</w:t>
+      </w:r>
+      <w:r>
+        <w:rPr>
+          <w:rFonts w:ascii="Tahoma" w:hAnsi="Tahoma" w:cs="Tahoma"/>
+          <w:b/>
+          <w:lang w:val="en-US"/>
+        </w:rPr>
+        <w:t xml:space="preserve"> </w:t>
+      </w:r>
+      <w:r>
+        <w:rPr>
+          <w:rFonts w:ascii="Tahoma" w:hAnsi="Tahoma" w:cs="Tahoma"/>
+          <w:lang w:val="en-US"/>
+        </w:rPr>
+        <w:t xml:space="preserve">(3 </w:t>
+      </w:r>
+      <w:r>
+        <w:rPr>
+          <w:rFonts w:ascii="Tahoma" w:hAnsi="Tahoma" w:cs="Tahoma"/>
+        </w:rPr>
+        <w:t>байта</w:t>
+      </w:r>
+      <w:r>
+        <w:rPr>
+          <w:rFonts w:ascii="Tahoma" w:hAnsi="Tahoma" w:cs="Tahoma"/>
+          <w:lang w:val="en-US"/>
+        </w:rPr>
+        <w:t>),</w:t>
+      </w:r>
     </w:p>
     <w:p>
       <w:pPr>
+        <w:pStyle w:val="a6"/>
+        <w:numPr>
+          <w:ilvl w:val="0"/>
+          <w:numId w:val="3"/>
+        </w:numPr>
         <w:spacing w:after="0" w:line="240" w:lineRule="atLeast"/>
-        <w:rPr>
-          <w:rFonts w:ascii="Tahoma" w:hAnsi="Tahoma" w:cs="Tahoma"/>
-        </w:rPr>
-      </w:pPr>
+        <w:ind w:left="426"/>
+        <w:rPr>
+          <w:rFonts w:ascii="Tahoma" w:hAnsi="Tahoma" w:cs="Tahoma"/>
+          <w:lang w:val="en-US"/>
+        </w:rPr>
+      </w:pPr>
+      <w:r>
+        <w:rPr>
+          <w:rFonts w:ascii="Tahoma" w:hAnsi="Tahoma" w:cs="Tahoma"/>
+          <w:b/>
+          <w:lang w:val="en-US"/>
+        </w:rPr>
+        <w:t>APDU type</w:t>
+      </w:r>
+      <w:r>
+        <w:rPr>
+          <w:rFonts w:ascii="Tahoma" w:hAnsi="Tahoma" w:cs="Tahoma"/>
+          <w:b/>
+          <w:lang w:val="en-US"/>
+        </w:rPr>
+        <w:t xml:space="preserve"> </w:t>
+      </w:r>
+      <w:r>
+        <w:rPr>
+          <w:rFonts w:ascii="Tahoma" w:hAnsi="Tahoma" w:cs="Tahoma"/>
+          <w:lang w:val="en-US"/>
+        </w:rPr>
+        <w:t xml:space="preserve">(1 </w:t>
+      </w:r>
+      <w:r>
+        <w:rPr>
+          <w:rFonts w:ascii="Tahoma" w:hAnsi="Tahoma" w:cs="Tahoma"/>
+        </w:rPr>
+        <w:t>байт</w:t>
+      </w:r>
+      <w:r>
+        <w:rPr>
+          <w:rFonts w:ascii="Tahoma" w:hAnsi="Tahoma" w:cs="Tahoma"/>
+          <w:lang w:val="en-US"/>
+        </w:rPr>
+        <w:t xml:space="preserve">): </w:t>
+      </w:r>
+      <w:r>
+        <w:rPr>
+          <w:rFonts w:ascii="Tahoma" w:hAnsi="Tahoma" w:cs="Tahoma"/>
+          <w:lang w:val="en-US"/>
+        </w:rPr>
+        <w:t>[</w:t>
+      </w:r>
+      <w:proofErr w:type="spellStart"/>
+      <w:r>
+        <w:rPr>
+          <w:rFonts w:ascii="Tahoma" w:hAnsi="Tahoma" w:cs="Tahoma"/>
+          <w:lang w:val="en-US"/>
+        </w:rPr>
+        <w:t>Write</w:t>
+      </w:r>
+      <w:r>
+        <w:rPr>
+          <w:rFonts w:ascii="Tahoma" w:hAnsi="Tahoma" w:cs="Tahoma"/>
+          <w:lang w:val="en-US"/>
+        </w:rPr>
+        <w:t>Request</w:t>
+      </w:r>
+      <w:proofErr w:type="spellEnd"/>
+      <w:r>
+        <w:rPr>
+          <w:rFonts w:ascii="Tahoma" w:hAnsi="Tahoma" w:cs="Tahoma"/>
+          <w:lang w:val="en-US"/>
+        </w:rPr>
+        <w:t>] == [</w:t>
+      </w:r>
+      <w:r>
+        <w:rPr>
+          <w:rFonts w:ascii="Tahoma" w:hAnsi="Tahoma" w:cs="Tahoma"/>
+          <w:lang w:val="en-US"/>
+        </w:rPr>
+        <w:t xml:space="preserve"> 0x</w:t>
+      </w:r>
+      <w:proofErr w:type="gramStart"/>
+      <w:r>
+        <w:rPr>
+          <w:rFonts w:ascii="Tahoma" w:hAnsi="Tahoma" w:cs="Tahoma"/>
+          <w:b/>
+          <w:lang w:val="en-US"/>
+        </w:rPr>
+        <w:t>0</w:t>
+      </w:r>
+      <w:r>
+        <w:rPr>
+          <w:rFonts w:ascii="Tahoma" w:hAnsi="Tahoma" w:cs="Tahoma"/>
+          <w:b/>
+          <w:lang w:val="en-US"/>
+        </w:rPr>
+        <w:t>6</w:t>
+      </w:r>
+      <w:r>
+        <w:rPr>
+          <w:rFonts w:ascii="Tahoma" w:hAnsi="Tahoma" w:cs="Tahoma"/>
+          <w:lang w:val="en-US"/>
+        </w:rPr>
+        <w:t xml:space="preserve"> ]</w:t>
+      </w:r>
+      <w:proofErr w:type="gramEnd"/>
+      <w:r>
+        <w:rPr>
+          <w:rFonts w:ascii="Tahoma" w:hAnsi="Tahoma" w:cs="Tahoma"/>
+          <w:lang w:val="en-US"/>
+        </w:rPr>
+        <w:t xml:space="preserve"> = [ </w:t>
+      </w:r>
+      <w:r>
+        <w:rPr>
+          <w:rFonts w:ascii="Tahoma" w:hAnsi="Tahoma" w:cs="Tahoma"/>
+          <w:lang w:val="en-US"/>
+        </w:rPr>
+        <w:t>6</w:t>
+      </w:r>
+      <w:r>
+        <w:rPr>
+          <w:rFonts w:ascii="Tahoma" w:hAnsi="Tahoma" w:cs="Tahoma"/>
+          <w:lang w:val="en-US"/>
+        </w:rPr>
+        <w:t xml:space="preserve"> ]</w:t>
+      </w:r>
+      <w:r>
+        <w:rPr>
+          <w:rFonts w:ascii="Tahoma" w:hAnsi="Tahoma" w:cs="Tahoma"/>
+          <w:lang w:val="en-US"/>
+        </w:rPr>
+        <w:t>,</w:t>
+      </w:r>
     </w:p>
     <w:p>
       <w:pPr>
+        <w:pStyle w:val="a6"/>
+        <w:numPr>
+          <w:ilvl w:val="0"/>
+          <w:numId w:val="3"/>
+        </w:numPr>
         <w:spacing w:after="0" w:line="240" w:lineRule="atLeast"/>
-        <w:rPr>
-          <w:rFonts w:ascii="Tahoma" w:hAnsi="Tahoma" w:cs="Tahoma"/>
-        </w:rPr>
-      </w:pPr>
+        <w:ind w:left="426"/>
+        <w:rPr>
+          <w:rFonts w:ascii="Tahoma" w:hAnsi="Tahoma" w:cs="Tahoma"/>
+          <w:lang w:val="en-US"/>
+        </w:rPr>
+      </w:pPr>
+      <w:r>
+        <w:rPr>
+          <w:rFonts w:ascii="Tahoma" w:hAnsi="Tahoma" w:cs="Tahoma"/>
+          <w:color w:val="767171" w:themeColor="background2" w:themeShade="80"/>
+          <w:lang w:val="en-US"/>
+        </w:rPr>
+        <w:t xml:space="preserve">APDU content </w:t>
+      </w:r>
+      <w:r>
+        <w:rPr>
+          <w:rFonts w:ascii="Tahoma" w:hAnsi="Tahoma" w:cs="Tahoma"/>
+          <w:lang w:val="en-US"/>
+        </w:rPr>
+        <w:t>(nested frame):</w:t>
+      </w:r>
+      <w:r>
+        <w:rPr>
+          <w:rFonts w:ascii="Tahoma" w:hAnsi="Tahoma" w:cs="Tahoma"/>
+          <w:lang w:val="en-US"/>
+        </w:rPr>
+        <w:t xml:space="preserve"> </w:t>
+      </w:r>
+      <w:proofErr w:type="spellStart"/>
+      <w:r>
+        <w:rPr>
+          <w:rFonts w:ascii="Tahoma" w:hAnsi="Tahoma" w:cs="Tahoma"/>
+          <w:lang w:val="en-US"/>
+        </w:rPr>
+        <w:t>WriteRequest</w:t>
+      </w:r>
+      <w:proofErr w:type="spellEnd"/>
+      <w:r>
+        <w:rPr>
+          <w:rFonts w:ascii="Tahoma" w:hAnsi="Tahoma" w:cs="Tahoma"/>
+          <w:lang w:val="en-US"/>
+        </w:rPr>
+        <w:t>:</w:t>
+      </w:r>
     </w:p>
     <w:p>
       <w:pPr>
+        <w:pStyle w:val="a6"/>
+        <w:numPr>
+          <w:ilvl w:val="0"/>
+          <w:numId w:val="3"/>
+        </w:numPr>
         <w:spacing w:after="0" w:line="240" w:lineRule="atLeast"/>
-        <w:rPr>
-          <w:rFonts w:ascii="Tahoma" w:hAnsi="Tahoma" w:cs="Tahoma"/>
-        </w:rPr>
-      </w:pPr>
+        <w:ind w:left="709"/>
+        <w:rPr>
+          <w:rFonts w:ascii="Tahoma" w:hAnsi="Tahoma" w:cs="Tahoma"/>
+        </w:rPr>
+      </w:pPr>
+      <w:r>
+        <w:rPr>
+          <w:rFonts w:ascii="Tahoma" w:hAnsi="Tahoma" w:cs="Tahoma"/>
+          <w:b/>
+          <w:lang w:val="en-US"/>
+        </w:rPr>
+        <w:t>Quantity</w:t>
+      </w:r>
+      <w:r>
+        <w:rPr>
+          <w:rFonts w:ascii="Tahoma" w:hAnsi="Tahoma" w:cs="Tahoma"/>
+        </w:rPr>
+        <w:t xml:space="preserve"> (1 </w:t>
+      </w:r>
+      <w:r>
+        <w:rPr>
+          <w:rFonts w:ascii="Tahoma" w:hAnsi="Tahoma" w:cs="Tahoma"/>
+        </w:rPr>
+        <w:t>байт</w:t>
+      </w:r>
+      <w:r>
+        <w:rPr>
+          <w:rFonts w:ascii="Tahoma" w:hAnsi="Tahoma" w:cs="Tahoma"/>
+        </w:rPr>
+        <w:t>) (</w:t>
+      </w:r>
+      <w:r>
+        <w:rPr>
+          <w:rFonts w:ascii="Tahoma" w:hAnsi="Tahoma" w:cs="Tahoma"/>
+        </w:rPr>
+        <w:t>количество</w:t>
+      </w:r>
+      <w:r>
+        <w:rPr>
+          <w:rFonts w:ascii="Tahoma" w:hAnsi="Tahoma" w:cs="Tahoma"/>
+        </w:rPr>
+        <w:t xml:space="preserve"> </w:t>
+      </w:r>
+      <w:r>
+        <w:rPr>
+          <w:rFonts w:ascii="Tahoma" w:hAnsi="Tahoma" w:cs="Tahoma"/>
+        </w:rPr>
+        <w:t>элементов</w:t>
+      </w:r>
+      <w:r>
+        <w:rPr>
+          <w:rFonts w:ascii="Tahoma" w:hAnsi="Tahoma" w:cs="Tahoma"/>
+        </w:rPr>
+        <w:t xml:space="preserve"> </w:t>
+      </w:r>
+      <w:r>
+        <w:rPr>
+          <w:rFonts w:ascii="Tahoma" w:hAnsi="Tahoma" w:cs="Tahoma"/>
+        </w:rPr>
+        <w:t>в</w:t>
+      </w:r>
+      <w:r>
+        <w:rPr>
+          <w:rFonts w:ascii="Tahoma" w:hAnsi="Tahoma" w:cs="Tahoma"/>
+        </w:rPr>
+        <w:t xml:space="preserve"> </w:t>
+      </w:r>
+      <w:r>
+        <w:rPr>
+          <w:rFonts w:ascii="Tahoma" w:hAnsi="Tahoma" w:cs="Tahoma"/>
+        </w:rPr>
+        <w:t>запросе</w:t>
+      </w:r>
+      <w:r>
+        <w:rPr>
+          <w:rFonts w:ascii="Tahoma" w:hAnsi="Tahoma" w:cs="Tahoma"/>
+        </w:rPr>
+        <w:t>)</w:t>
+      </w:r>
+      <w:r>
+        <w:rPr>
+          <w:rFonts w:ascii="Tahoma" w:hAnsi="Tahoma" w:cs="Tahoma"/>
+        </w:rPr>
+        <w:t>,</w:t>
+      </w:r>
     </w:p>
-    <w:p/>
+    <w:p>
+      <w:pPr>
+        <w:pStyle w:val="a6"/>
+        <w:numPr>
+          <w:ilvl w:val="0"/>
+          <w:numId w:val="3"/>
+        </w:numPr>
+        <w:spacing w:after="0" w:line="240" w:lineRule="atLeast"/>
+        <w:ind w:left="709"/>
+        <w:rPr>
+          <w:rFonts w:ascii="Tahoma" w:hAnsi="Tahoma" w:cs="Tahoma"/>
+        </w:rPr>
+      </w:pPr>
+      <w:r>
+        <w:rPr>
+          <w:rFonts w:ascii="Tahoma" w:hAnsi="Tahoma" w:cs="Tahoma"/>
+          <w:b/>
+          <w:lang w:val="en-US"/>
+        </w:rPr>
+        <w:t>VAS</w:t>
+      </w:r>
+      <w:r>
+        <w:rPr>
+          <w:rFonts w:ascii="Tahoma" w:hAnsi="Tahoma" w:cs="Tahoma"/>
+          <w:b/>
+        </w:rPr>
+        <w:t xml:space="preserve"> </w:t>
+      </w:r>
+      <w:r>
+        <w:rPr>
+          <w:rFonts w:ascii="Tahoma" w:hAnsi="Tahoma" w:cs="Tahoma"/>
+        </w:rPr>
+        <w:t xml:space="preserve">(1 </w:t>
+      </w:r>
+      <w:r>
+        <w:rPr>
+          <w:rFonts w:ascii="Tahoma" w:hAnsi="Tahoma" w:cs="Tahoma"/>
+        </w:rPr>
+        <w:t>байт</w:t>
+      </w:r>
+      <w:r>
+        <w:rPr>
+          <w:rFonts w:ascii="Tahoma" w:hAnsi="Tahoma" w:cs="Tahoma"/>
+        </w:rPr>
+        <w:t>)</w:t>
+      </w:r>
+      <w:r>
+        <w:rPr>
+          <w:rFonts w:ascii="Tahoma" w:hAnsi="Tahoma" w:cs="Tahoma"/>
+        </w:rPr>
+        <w:t xml:space="preserve"> – </w:t>
+      </w:r>
+      <w:r>
+        <w:rPr>
+          <w:rFonts w:ascii="Tahoma" w:hAnsi="Tahoma" w:cs="Tahoma"/>
+        </w:rPr>
+        <w:t>тип доступа (переменн</w:t>
+      </w:r>
+      <w:r>
+        <w:rPr>
+          <w:rFonts w:ascii="Tahoma" w:hAnsi="Tahoma" w:cs="Tahoma"/>
+        </w:rPr>
+        <w:t>ая</w:t>
+      </w:r>
+      <w:r>
+        <w:rPr>
+          <w:rFonts w:ascii="Tahoma" w:hAnsi="Tahoma" w:cs="Tahoma"/>
+        </w:rPr>
+        <w:t xml:space="preserve"> доступа),</w:t>
+      </w:r>
+    </w:p>
+    <w:p>
+      <w:pPr>
+        <w:pStyle w:val="a6"/>
+        <w:numPr>
+          <w:ilvl w:val="0"/>
+          <w:numId w:val="3"/>
+        </w:numPr>
+        <w:spacing w:after="0" w:line="240" w:lineRule="atLeast"/>
+        <w:ind w:left="709"/>
+        <w:rPr>
+          <w:rFonts w:ascii="Tahoma" w:hAnsi="Tahoma" w:cs="Tahoma"/>
+        </w:rPr>
+      </w:pPr>
+      <w:proofErr w:type="spellStart"/>
+      <w:r>
+        <w:rPr>
+          <w:rFonts w:ascii="Tahoma" w:hAnsi="Tahoma" w:cs="Tahoma"/>
+          <w:b/>
+          <w:lang w:val="en-US"/>
+        </w:rPr>
+        <w:t>ShortName</w:t>
+      </w:r>
+      <w:proofErr w:type="spellEnd"/>
+      <w:r>
+        <w:rPr>
+          <w:rFonts w:ascii="Tahoma" w:hAnsi="Tahoma" w:cs="Tahoma"/>
+          <w:b/>
+        </w:rPr>
+        <w:t xml:space="preserve"> </w:t>
+      </w:r>
+      <w:r>
+        <w:rPr>
+          <w:rFonts w:ascii="Tahoma" w:hAnsi="Tahoma" w:cs="Tahoma"/>
+        </w:rPr>
+        <w:t xml:space="preserve">(2 </w:t>
+      </w:r>
+      <w:r>
+        <w:rPr>
+          <w:rFonts w:ascii="Tahoma" w:hAnsi="Tahoma" w:cs="Tahoma"/>
+        </w:rPr>
+        <w:t>байт</w:t>
+      </w:r>
+      <w:r>
+        <w:rPr>
+          <w:rFonts w:ascii="Tahoma" w:hAnsi="Tahoma" w:cs="Tahoma"/>
+        </w:rPr>
+        <w:t xml:space="preserve">) – </w:t>
+      </w:r>
+      <w:r>
+        <w:rPr>
+          <w:rFonts w:ascii="Tahoma" w:hAnsi="Tahoma" w:cs="Tahoma"/>
+        </w:rPr>
+        <w:t>короткое имя записываемого объекта</w:t>
+      </w:r>
+      <w:r>
+        <w:rPr>
+          <w:rFonts w:ascii="Tahoma" w:hAnsi="Tahoma" w:cs="Tahoma"/>
+        </w:rPr>
+        <w:t>,</w:t>
+      </w:r>
+    </w:p>
+    <w:p>
+      <w:pPr>
+        <w:pStyle w:val="a6"/>
+        <w:numPr>
+          <w:ilvl w:val="0"/>
+          <w:numId w:val="3"/>
+        </w:numPr>
+        <w:spacing w:after="0" w:line="240" w:lineRule="atLeast"/>
+        <w:ind w:left="709"/>
+        <w:rPr>
+          <w:rFonts w:ascii="Tahoma" w:hAnsi="Tahoma" w:cs="Tahoma"/>
+        </w:rPr>
+      </w:pPr>
+      <w:r>
+        <w:rPr>
+          <w:rFonts w:ascii="Tahoma" w:hAnsi="Tahoma" w:cs="Tahoma"/>
+          <w:b/>
+          <w:lang w:val="en-US"/>
+        </w:rPr>
+        <w:t>Quantity</w:t>
+      </w:r>
+      <w:r>
+        <w:rPr>
+          <w:rFonts w:ascii="Tahoma" w:hAnsi="Tahoma" w:cs="Tahoma"/>
+        </w:rPr>
+        <w:t xml:space="preserve"> (1 </w:t>
+      </w:r>
+      <w:r>
+        <w:rPr>
+          <w:rFonts w:ascii="Tahoma" w:hAnsi="Tahoma" w:cs="Tahoma"/>
+        </w:rPr>
+        <w:t>байт</w:t>
+      </w:r>
+      <w:r>
+        <w:rPr>
+          <w:rFonts w:ascii="Tahoma" w:hAnsi="Tahoma" w:cs="Tahoma"/>
+        </w:rPr>
+        <w:t>) (</w:t>
+      </w:r>
+      <w:r>
+        <w:rPr>
+          <w:rFonts w:ascii="Tahoma" w:hAnsi="Tahoma" w:cs="Tahoma"/>
+        </w:rPr>
+        <w:t>количество</w:t>
+      </w:r>
+      <w:r>
+        <w:rPr>
+          <w:rFonts w:ascii="Tahoma" w:hAnsi="Tahoma" w:cs="Tahoma"/>
+        </w:rPr>
+        <w:t xml:space="preserve"> </w:t>
+      </w:r>
+      <w:r>
+        <w:rPr>
+          <w:rFonts w:ascii="Tahoma" w:hAnsi="Tahoma" w:cs="Tahoma"/>
+        </w:rPr>
+        <w:t>элементов</w:t>
+      </w:r>
+      <w:r>
+        <w:rPr>
+          <w:rFonts w:ascii="Tahoma" w:hAnsi="Tahoma" w:cs="Tahoma"/>
+        </w:rPr>
+        <w:t xml:space="preserve"> </w:t>
+      </w:r>
+      <w:r>
+        <w:rPr>
+          <w:rFonts w:ascii="Tahoma" w:hAnsi="Tahoma" w:cs="Tahoma"/>
+        </w:rPr>
+        <w:t>в</w:t>
+      </w:r>
+      <w:r>
+        <w:rPr>
+          <w:rFonts w:ascii="Tahoma" w:hAnsi="Tahoma" w:cs="Tahoma"/>
+        </w:rPr>
+        <w:t xml:space="preserve"> </w:t>
+      </w:r>
+      <w:r>
+        <w:rPr>
+          <w:rFonts w:ascii="Tahoma" w:hAnsi="Tahoma" w:cs="Tahoma"/>
+        </w:rPr>
+        <w:t>блоке данных</w:t>
+      </w:r>
+      <w:r>
+        <w:rPr>
+          <w:rFonts w:ascii="Tahoma" w:hAnsi="Tahoma" w:cs="Tahoma"/>
+        </w:rPr>
+        <w:t>)</w:t>
+      </w:r>
+    </w:p>
+    <w:p>
+      <w:pPr>
+        <w:pStyle w:val="a6"/>
+        <w:numPr>
+          <w:ilvl w:val="0"/>
+          <w:numId w:val="3"/>
+        </w:numPr>
+        <w:spacing w:after="0" w:line="240" w:lineRule="atLeast"/>
+        <w:ind w:left="709"/>
+        <w:rPr>
+          <w:rFonts w:ascii="Tahoma" w:hAnsi="Tahoma" w:cs="Tahoma"/>
+          <w:lang w:val="en-US"/>
+        </w:rPr>
+      </w:pPr>
+      <w:proofErr w:type="spellStart"/>
+      <w:r>
+        <w:rPr>
+          <w:rFonts w:ascii="Tahoma" w:hAnsi="Tahoma" w:cs="Tahoma"/>
+          <w:color w:val="767171" w:themeColor="background2" w:themeShade="80"/>
+          <w:lang w:val="en-US"/>
+        </w:rPr>
+        <w:t>ArrayOf</w:t>
+      </w:r>
+      <w:r>
+        <w:rPr>
+          <w:rFonts w:ascii="Tahoma" w:hAnsi="Tahoma" w:cs="Tahoma"/>
+          <w:color w:val="767171" w:themeColor="background2" w:themeShade="80"/>
+          <w:lang w:val="en-US"/>
+        </w:rPr>
+        <w:t>Write</w:t>
+      </w:r>
+      <w:r>
+        <w:rPr>
+          <w:rFonts w:ascii="Tahoma" w:hAnsi="Tahoma" w:cs="Tahoma"/>
+          <w:color w:val="767171" w:themeColor="background2" w:themeShade="80"/>
+          <w:lang w:val="en-US"/>
+        </w:rPr>
+        <w:t>Request</w:t>
+      </w:r>
+      <w:r>
+        <w:rPr>
+          <w:rFonts w:ascii="Tahoma" w:hAnsi="Tahoma" w:cs="Tahoma"/>
+          <w:color w:val="767171" w:themeColor="background2" w:themeShade="80"/>
+          <w:lang w:val="en-US"/>
+        </w:rPr>
+        <w:t>Elements</w:t>
+      </w:r>
+      <w:proofErr w:type="spellEnd"/>
+      <w:r>
+        <w:rPr>
+          <w:rFonts w:ascii="Tahoma" w:hAnsi="Tahoma" w:cs="Tahoma"/>
+          <w:color w:val="767171" w:themeColor="background2" w:themeShade="80"/>
+          <w:lang w:val="en-US"/>
+        </w:rPr>
+        <w:t xml:space="preserve"> [Quantity]</w:t>
+      </w:r>
+      <w:r>
+        <w:rPr>
+          <w:rFonts w:ascii="Tahoma" w:hAnsi="Tahoma" w:cs="Tahoma"/>
+          <w:lang w:val="en-US"/>
+        </w:rPr>
+        <w:t>:</w:t>
+      </w:r>
+    </w:p>
+    <w:p>
+      <w:pPr>
+        <w:pStyle w:val="a6"/>
+        <w:numPr>
+          <w:ilvl w:val="0"/>
+          <w:numId w:val="3"/>
+        </w:numPr>
+        <w:spacing w:after="0" w:line="240" w:lineRule="atLeast"/>
+        <w:ind w:left="993"/>
+        <w:rPr>
+          <w:rFonts w:ascii="Tahoma" w:hAnsi="Tahoma" w:cs="Tahoma"/>
+          <w:lang w:val="en-US"/>
+        </w:rPr>
+      </w:pPr>
+      <w:proofErr w:type="spellStart"/>
+      <w:r>
+        <w:rPr>
+          <w:rFonts w:ascii="Tahoma" w:hAnsi="Tahoma" w:cs="Tahoma"/>
+          <w:color w:val="767171" w:themeColor="background2" w:themeShade="80"/>
+          <w:lang w:val="en-US"/>
+        </w:rPr>
+        <w:t>Write</w:t>
+      </w:r>
+      <w:r>
+        <w:rPr>
+          <w:rFonts w:ascii="Tahoma" w:hAnsi="Tahoma" w:cs="Tahoma"/>
+          <w:color w:val="767171" w:themeColor="background2" w:themeShade="80"/>
+          <w:lang w:val="en-US"/>
+        </w:rPr>
+        <w:t>Request</w:t>
+      </w:r>
+      <w:r>
+        <w:rPr>
+          <w:rFonts w:ascii="Tahoma" w:hAnsi="Tahoma" w:cs="Tahoma"/>
+          <w:color w:val="767171" w:themeColor="background2" w:themeShade="80"/>
+          <w:lang w:val="en-US"/>
+        </w:rPr>
+        <w:t>Element</w:t>
+      </w:r>
+      <w:proofErr w:type="spellEnd"/>
+      <w:r>
+        <w:rPr>
+          <w:rFonts w:ascii="Tahoma" w:hAnsi="Tahoma" w:cs="Tahoma"/>
+          <w:color w:val="767171" w:themeColor="background2" w:themeShade="80"/>
+          <w:lang w:val="en-US"/>
+        </w:rPr>
+        <w:t xml:space="preserve"> [1] </w:t>
+      </w:r>
+      <w:r>
+        <w:rPr>
+          <w:rFonts w:ascii="Tahoma" w:hAnsi="Tahoma" w:cs="Tahoma"/>
+          <w:lang w:val="en-US"/>
+        </w:rPr>
+        <w:t>(</w:t>
+      </w:r>
+      <w:proofErr w:type="spellStart"/>
+      <w:r>
+        <w:rPr>
+          <w:rFonts w:ascii="Tahoma" w:hAnsi="Tahoma" w:cs="Tahoma"/>
+          <w:lang w:val="en-US"/>
+        </w:rPr>
+        <w:t>dinamic</w:t>
+      </w:r>
+      <w:proofErr w:type="spellEnd"/>
+      <w:r>
+        <w:rPr>
+          <w:rFonts w:ascii="Tahoma" w:hAnsi="Tahoma" w:cs="Tahoma"/>
+          <w:lang w:val="en-US"/>
+        </w:rPr>
+        <w:t xml:space="preserve"> frame – structure):</w:t>
+      </w:r>
+    </w:p>
+    <w:p>
+      <w:pPr>
+        <w:pStyle w:val="a6"/>
+        <w:numPr>
+          <w:ilvl w:val="0"/>
+          <w:numId w:val="3"/>
+        </w:numPr>
+        <w:spacing w:after="0" w:line="240" w:lineRule="atLeast"/>
+        <w:ind w:left="1276"/>
+        <w:rPr>
+          <w:rFonts w:ascii="Tahoma" w:hAnsi="Tahoma" w:cs="Tahoma"/>
+        </w:rPr>
+      </w:pPr>
+      <w:r>
+        <w:rPr>
+          <w:rFonts w:ascii="Tahoma" w:hAnsi="Tahoma" w:cs="Tahoma"/>
+          <w:b/>
+          <w:lang w:val="en-US"/>
+        </w:rPr>
+        <w:t>ItemType</w:t>
+      </w:r>
+      <w:r>
+        <w:rPr>
+          <w:rFonts w:ascii="Tahoma" w:hAnsi="Tahoma" w:cs="Tahoma"/>
+          <w:b/>
+        </w:rPr>
+        <w:t xml:space="preserve"> </w:t>
+      </w:r>
+      <w:r>
+        <w:rPr>
+          <w:rFonts w:ascii="Tahoma" w:hAnsi="Tahoma" w:cs="Tahoma"/>
+        </w:rPr>
+        <w:t>(1 байт)</w:t>
+      </w:r>
+      <w:r>
+        <w:rPr>
+          <w:rFonts w:ascii="Tahoma" w:hAnsi="Tahoma" w:cs="Tahoma"/>
+        </w:rPr>
+        <w:t xml:space="preserve"> </w:t>
+      </w:r>
+      <w:r>
+        <w:rPr>
+          <w:rFonts w:ascii="Tahoma" w:hAnsi="Tahoma" w:cs="Tahoma"/>
+        </w:rPr>
+        <w:t>тип данных элемента в последовательности</w:t>
+      </w:r>
+      <w:r>
+        <w:rPr>
+          <w:rFonts w:ascii="Tahoma" w:hAnsi="Tahoma" w:cs="Tahoma"/>
+        </w:rPr>
+        <w:t>,</w:t>
+      </w:r>
+    </w:p>
+    <w:p>
+      <w:pPr>
+        <w:pStyle w:val="a6"/>
+        <w:numPr>
+          <w:ilvl w:val="0"/>
+          <w:numId w:val="3"/>
+        </w:numPr>
+        <w:spacing w:after="0" w:line="240" w:lineRule="atLeast"/>
+        <w:ind w:left="1276"/>
+        <w:rPr>
+          <w:rFonts w:ascii="Tahoma" w:hAnsi="Tahoma" w:cs="Tahoma"/>
+        </w:rPr>
+      </w:pPr>
+      <w:proofErr w:type="spellStart"/>
+      <w:r>
+        <w:rPr>
+          <w:rFonts w:ascii="Tahoma" w:hAnsi="Tahoma" w:cs="Tahoma"/>
+          <w:b/>
+          <w:lang w:val="en-US"/>
+        </w:rPr>
+        <w:lastRenderedPageBreak/>
+        <w:t>ItemLength</w:t>
+      </w:r>
+      <w:proofErr w:type="spellEnd"/>
+      <w:r>
+        <w:rPr>
+          <w:rFonts w:ascii="Tahoma" w:hAnsi="Tahoma" w:cs="Tahoma"/>
+          <w:b/>
+        </w:rPr>
+        <w:t xml:space="preserve"> </w:t>
+      </w:r>
+      <w:r>
+        <w:rPr>
+          <w:rFonts w:ascii="Tahoma" w:hAnsi="Tahoma" w:cs="Tahoma"/>
+        </w:rPr>
+        <w:t>(1 байт)</w:t>
+      </w:r>
+      <w:r>
+        <w:rPr>
+          <w:rFonts w:ascii="Tahoma" w:hAnsi="Tahoma" w:cs="Tahoma"/>
+        </w:rPr>
+        <w:t xml:space="preserve"> </w:t>
+      </w:r>
+      <w:r>
+        <w:rPr>
+          <w:rFonts w:ascii="Tahoma" w:hAnsi="Tahoma" w:cs="Tahoma"/>
+        </w:rPr>
+        <w:t>длина элемента данных</w:t>
+      </w:r>
+      <w:r>
+        <w:rPr>
+          <w:rFonts w:ascii="Tahoma" w:hAnsi="Tahoma" w:cs="Tahoma"/>
+        </w:rPr>
+        <w:t xml:space="preserve"> (</w:t>
+      </w:r>
+      <w:r>
+        <w:rPr>
+          <w:rFonts w:ascii="Tahoma" w:hAnsi="Tahoma" w:cs="Tahoma"/>
+        </w:rPr>
+        <w:t xml:space="preserve">или поля длины данных </w:t>
+      </w:r>
+      <w:proofErr w:type="spellStart"/>
+      <w:r>
+        <w:rPr>
+          <w:rFonts w:ascii="Tahoma" w:hAnsi="Tahoma" w:cs="Tahoma"/>
+          <w:lang w:val="en-US"/>
+        </w:rPr>
+        <w:t>ItemLengthExtend</w:t>
+      </w:r>
+      <w:proofErr w:type="spellEnd"/>
+      <w:r>
+        <w:rPr>
+          <w:rFonts w:ascii="Tahoma" w:hAnsi="Tahoma" w:cs="Tahoma"/>
+        </w:rPr>
+        <w:t>)</w:t>
+      </w:r>
+      <w:r>
+        <w:rPr>
+          <w:rFonts w:ascii="Tahoma" w:hAnsi="Tahoma" w:cs="Tahoma"/>
+        </w:rPr>
+        <w:t>,</w:t>
+      </w:r>
+    </w:p>
+    <w:p>
+      <w:pPr>
+        <w:pStyle w:val="a6"/>
+        <w:numPr>
+          <w:ilvl w:val="0"/>
+          <w:numId w:val="3"/>
+        </w:numPr>
+        <w:spacing w:after="0" w:line="240" w:lineRule="atLeast"/>
+        <w:ind w:left="1276"/>
+        <w:rPr>
+          <w:rFonts w:ascii="Tahoma" w:hAnsi="Tahoma" w:cs="Tahoma"/>
+        </w:rPr>
+      </w:pPr>
+      <w:proofErr w:type="spellStart"/>
+      <w:r>
+        <w:rPr>
+          <w:rFonts w:ascii="Tahoma" w:hAnsi="Tahoma" w:cs="Tahoma"/>
+          <w:b/>
+          <w:lang w:val="en-US"/>
+        </w:rPr>
+        <w:t>ItemLengthExtend</w:t>
+      </w:r>
+      <w:proofErr w:type="spellEnd"/>
+      <w:r>
+        <w:rPr>
+          <w:rFonts w:ascii="Tahoma" w:hAnsi="Tahoma" w:cs="Tahoma"/>
+          <w:b/>
+        </w:rPr>
+        <w:t xml:space="preserve"> </w:t>
+      </w:r>
+      <w:r>
+        <w:rPr>
+          <w:rFonts w:ascii="Tahoma" w:hAnsi="Tahoma" w:cs="Tahoma"/>
+        </w:rPr>
+        <w:t>(</w:t>
+      </w:r>
+      <w:r>
+        <w:rPr>
+          <w:rFonts w:ascii="Tahoma" w:hAnsi="Tahoma" w:cs="Tahoma"/>
+        </w:rPr>
+        <w:t>~</w:t>
+      </w:r>
+      <w:r>
+        <w:rPr>
+          <w:rFonts w:ascii="Tahoma" w:hAnsi="Tahoma" w:cs="Tahoma"/>
+        </w:rPr>
+        <w:t xml:space="preserve"> байт</w:t>
+      </w:r>
+      <w:r>
+        <w:rPr>
+          <w:rFonts w:ascii="Tahoma" w:hAnsi="Tahoma" w:cs="Tahoma"/>
+        </w:rPr>
+        <w:t xml:space="preserve">, </w:t>
+      </w:r>
+      <w:r>
+        <w:rPr>
+          <w:rFonts w:ascii="Tahoma" w:hAnsi="Tahoma" w:cs="Tahoma"/>
+        </w:rPr>
+        <w:t xml:space="preserve">определяется </w:t>
+      </w:r>
+      <w:proofErr w:type="spellStart"/>
+      <w:r>
+        <w:rPr>
+          <w:rFonts w:ascii="Tahoma" w:hAnsi="Tahoma" w:cs="Tahoma"/>
+          <w:lang w:val="en-US"/>
+        </w:rPr>
+        <w:t>ItemLength</w:t>
+      </w:r>
+      <w:proofErr w:type="spellEnd"/>
+      <w:r>
+        <w:rPr>
+          <w:rFonts w:ascii="Tahoma" w:hAnsi="Tahoma" w:cs="Tahoma"/>
+        </w:rPr>
+        <w:t>)</w:t>
+      </w:r>
+      <w:r>
+        <w:rPr>
+          <w:rFonts w:ascii="Tahoma" w:hAnsi="Tahoma" w:cs="Tahoma"/>
+        </w:rPr>
+        <w:t xml:space="preserve"> </w:t>
+      </w:r>
+      <w:r>
+        <w:rPr>
+          <w:rFonts w:ascii="Tahoma" w:hAnsi="Tahoma" w:cs="Tahoma"/>
+        </w:rPr>
+        <w:t xml:space="preserve">длина элемента данных </w:t>
+      </w:r>
+      <w:r>
+        <w:rPr>
+          <w:rFonts w:ascii="Tahoma" w:hAnsi="Tahoma" w:cs="Tahoma"/>
+        </w:rPr>
+        <w:t>(</w:t>
+      </w:r>
+      <w:r>
+        <w:rPr>
+          <w:rFonts w:ascii="Tahoma" w:hAnsi="Tahoma" w:cs="Tahoma"/>
+        </w:rPr>
+        <w:t>для байтовых строк</w:t>
+      </w:r>
+      <w:r>
+        <w:rPr>
+          <w:rFonts w:ascii="Tahoma" w:hAnsi="Tahoma" w:cs="Tahoma"/>
+        </w:rPr>
+        <w:t xml:space="preserve"> </w:t>
+      </w:r>
+      <w:r>
+        <w:rPr>
+          <w:rFonts w:ascii="Tahoma" w:hAnsi="Tahoma" w:cs="Tahoma"/>
+        </w:rPr>
+        <w:t>в байтах</w:t>
+      </w:r>
+      <w:r>
+        <w:rPr>
+          <w:rFonts w:ascii="Tahoma" w:hAnsi="Tahoma" w:cs="Tahoma"/>
+        </w:rPr>
+        <w:t>)</w:t>
+      </w:r>
+      <w:r>
+        <w:rPr>
+          <w:rFonts w:ascii="Tahoma" w:hAnsi="Tahoma" w:cs="Tahoma"/>
+        </w:rPr>
+        <w:t>,</w:t>
+      </w:r>
+    </w:p>
+    <w:p>
+      <w:pPr>
+        <w:pStyle w:val="a6"/>
+        <w:numPr>
+          <w:ilvl w:val="0"/>
+          <w:numId w:val="3"/>
+        </w:numPr>
+        <w:spacing w:after="0" w:line="240" w:lineRule="atLeast"/>
+        <w:ind w:left="1276"/>
+        <w:rPr>
+          <w:rFonts w:ascii="Tahoma" w:hAnsi="Tahoma" w:cs="Tahoma"/>
+        </w:rPr>
+      </w:pPr>
+      <w:proofErr w:type="spellStart"/>
+      <w:r>
+        <w:rPr>
+          <w:rFonts w:ascii="Tahoma" w:hAnsi="Tahoma" w:cs="Tahoma"/>
+          <w:b/>
+          <w:lang w:val="en-US"/>
+        </w:rPr>
+        <w:t>ItemValue</w:t>
+      </w:r>
+      <w:proofErr w:type="spellEnd"/>
+      <w:r>
+        <w:rPr>
+          <w:rFonts w:ascii="Tahoma" w:hAnsi="Tahoma" w:cs="Tahoma"/>
+          <w:b/>
+        </w:rPr>
+        <w:t xml:space="preserve"> </w:t>
+      </w:r>
+      <w:r>
+        <w:rPr>
+          <w:rFonts w:ascii="Tahoma" w:hAnsi="Tahoma" w:cs="Tahoma"/>
+          <w:color w:val="767171" w:themeColor="background2" w:themeShade="80"/>
+        </w:rPr>
+        <w:t xml:space="preserve">(~ байт, определяется </w:t>
+      </w:r>
+      <w:proofErr w:type="spellStart"/>
+      <w:r>
+        <w:rPr>
+          <w:rFonts w:ascii="Tahoma" w:hAnsi="Tahoma" w:cs="Tahoma"/>
+          <w:color w:val="767171" w:themeColor="background2" w:themeShade="80"/>
+        </w:rPr>
+        <w:t>ItemType</w:t>
+      </w:r>
+      <w:proofErr w:type="spellEnd"/>
+      <w:r>
+        <w:rPr>
+          <w:rFonts w:ascii="Tahoma" w:hAnsi="Tahoma" w:cs="Tahoma"/>
+          <w:color w:val="767171" w:themeColor="background2" w:themeShade="80"/>
+        </w:rPr>
+        <w:t xml:space="preserve"> и </w:t>
+      </w:r>
+      <w:proofErr w:type="spellStart"/>
+      <w:r>
+        <w:rPr>
+          <w:rFonts w:ascii="Tahoma" w:hAnsi="Tahoma" w:cs="Tahoma"/>
+          <w:color w:val="767171" w:themeColor="background2" w:themeShade="80"/>
+          <w:lang w:val="en-US"/>
+        </w:rPr>
+        <w:t>ItemLength</w:t>
+      </w:r>
+      <w:proofErr w:type="spellEnd"/>
+      <w:r>
+        <w:rPr>
+          <w:rFonts w:ascii="Tahoma" w:hAnsi="Tahoma" w:cs="Tahoma"/>
+          <w:color w:val="767171" w:themeColor="background2" w:themeShade="80"/>
+        </w:rPr>
+        <w:t xml:space="preserve">) </w:t>
+      </w:r>
+      <w:r>
+        <w:rPr>
+          <w:rFonts w:ascii="Tahoma" w:hAnsi="Tahoma" w:cs="Tahoma"/>
+        </w:rPr>
+        <w:t>значение элемента данных</w:t>
+      </w:r>
+      <w:r>
+        <w:rPr>
+          <w:rFonts w:ascii="Tahoma" w:hAnsi="Tahoma" w:cs="Tahoma"/>
+        </w:rPr>
+        <w:t>.</w:t>
+      </w:r>
+    </w:p>
+    <w:p>
+      <w:pPr>
+        <w:pStyle w:val="a6"/>
+        <w:numPr>
+          <w:ilvl w:val="0"/>
+          <w:numId w:val="3"/>
+        </w:numPr>
+        <w:spacing w:after="0" w:line="240" w:lineRule="atLeast"/>
+        <w:ind w:left="709"/>
+        <w:rPr>
+          <w:rFonts w:ascii="Tahoma" w:hAnsi="Tahoma" w:cs="Tahoma"/>
+        </w:rPr>
+      </w:pPr>
+      <w:proofErr w:type="spellStart"/>
+      <w:r>
+        <w:rPr>
+          <w:rFonts w:ascii="Tahoma" w:hAnsi="Tahoma" w:cs="Tahoma"/>
+          <w:b/>
+          <w:color w:val="767171" w:themeColor="background2" w:themeShade="80"/>
+          <w:lang w:val="en-US"/>
+        </w:rPr>
+        <w:t>RawData</w:t>
+      </w:r>
+      <w:proofErr w:type="spellEnd"/>
+      <w:r>
+        <w:rPr>
+          <w:rFonts w:ascii="Tahoma" w:hAnsi="Tahoma" w:cs="Tahoma"/>
+          <w:color w:val="767171" w:themeColor="background2" w:themeShade="80"/>
+        </w:rPr>
+        <w:t xml:space="preserve"> (</w:t>
+      </w:r>
+      <w:r>
+        <w:rPr>
+          <w:rFonts w:ascii="Tahoma" w:hAnsi="Tahoma" w:cs="Tahoma"/>
+          <w:color w:val="767171" w:themeColor="background2" w:themeShade="80"/>
+        </w:rPr>
+        <w:t>неразобранные</w:t>
+      </w:r>
+      <w:r>
+        <w:rPr>
+          <w:rFonts w:ascii="Tahoma" w:hAnsi="Tahoma" w:cs="Tahoma"/>
+          <w:color w:val="767171" w:themeColor="background2" w:themeShade="80"/>
+        </w:rPr>
+        <w:t xml:space="preserve"> </w:t>
+      </w:r>
+      <w:r>
+        <w:rPr>
+          <w:rFonts w:ascii="Tahoma" w:hAnsi="Tahoma" w:cs="Tahoma"/>
+          <w:color w:val="767171" w:themeColor="background2" w:themeShade="80"/>
+        </w:rPr>
+        <w:t>данные</w:t>
+      </w:r>
+      <w:r>
+        <w:rPr>
+          <w:rFonts w:ascii="Tahoma" w:hAnsi="Tahoma" w:cs="Tahoma"/>
+          <w:color w:val="767171" w:themeColor="background2" w:themeShade="80"/>
+        </w:rPr>
+        <w:t xml:space="preserve"> – </w:t>
+      </w:r>
+      <w:r>
+        <w:rPr>
+          <w:rFonts w:ascii="Tahoma" w:hAnsi="Tahoma" w:cs="Tahoma"/>
+          <w:color w:val="767171" w:themeColor="background2" w:themeShade="80"/>
+        </w:rPr>
+        <w:t>технологическое</w:t>
+      </w:r>
+      <w:r>
+        <w:rPr>
+          <w:rFonts w:ascii="Tahoma" w:hAnsi="Tahoma" w:cs="Tahoma"/>
+          <w:color w:val="767171" w:themeColor="background2" w:themeShade="80"/>
+        </w:rPr>
+        <w:t xml:space="preserve"> </w:t>
+      </w:r>
+      <w:r>
+        <w:rPr>
+          <w:rFonts w:ascii="Tahoma" w:hAnsi="Tahoma" w:cs="Tahoma"/>
+          <w:color w:val="767171" w:themeColor="background2" w:themeShade="80"/>
+        </w:rPr>
+        <w:t>поле</w:t>
+      </w:r>
+      <w:r>
+        <w:rPr>
+          <w:rFonts w:ascii="Tahoma" w:hAnsi="Tahoma" w:cs="Tahoma"/>
+          <w:color w:val="767171" w:themeColor="background2" w:themeShade="80"/>
+        </w:rPr>
+        <w:t>)</w:t>
+      </w:r>
+    </w:p>
+    <w:p>
+      <w:pPr>
+        <w:spacing w:after="0" w:line="240" w:lineRule="atLeast"/>
+        <w:rPr>
+          <w:rFonts w:ascii="Tahoma" w:hAnsi="Tahoma" w:cs="Tahoma"/>
+        </w:rPr>
+      </w:pPr>
+    </w:p>
+    <w:p>
+      <w:pPr>
+        <w:spacing w:after="0" w:line="240" w:lineRule="atLeast"/>
+        <w:rPr>
+          <w:rFonts w:ascii="Tahoma" w:hAnsi="Tahoma" w:cs="Tahoma"/>
+        </w:rPr>
+      </w:pPr>
+    </w:p>
+    <w:p>
+      <w:pPr>
+        <w:spacing w:after="0" w:line="240" w:lineRule="atLeast"/>
+        <w:rPr>
+          <w:rFonts w:ascii="Tahoma" w:hAnsi="Tahoma" w:cs="Tahoma"/>
+          <w:lang w:val="en-US"/>
+        </w:rPr>
+      </w:pPr>
+      <w:r>
+        <w:rPr>
+          <w:rFonts w:ascii="Tahoma" w:hAnsi="Tahoma" w:cs="Tahoma"/>
+          <w:lang w:val="en-US"/>
+        </w:rPr>
+        <w:t>&lt;PDU&gt;</w:t>
+      </w:r>
+    </w:p>
+    <w:p>
+      <w:pPr>
+        <w:spacing w:after="0" w:line="240" w:lineRule="atLeast"/>
+        <w:rPr>
+          <w:rFonts w:ascii="Tahoma" w:hAnsi="Tahoma" w:cs="Tahoma"/>
+          <w:lang w:val="en-US"/>
+        </w:rPr>
+      </w:pPr>
+      <w:r>
+        <w:rPr>
+          <w:rFonts w:ascii="Tahoma" w:hAnsi="Tahoma" w:cs="Tahoma"/>
+          <w:lang w:val="en-US"/>
+        </w:rPr>
+        <w:t>&lt;</w:t>
+      </w:r>
+      <w:proofErr w:type="spellStart"/>
+      <w:r>
+        <w:rPr>
+          <w:rFonts w:ascii="Tahoma" w:hAnsi="Tahoma" w:cs="Tahoma"/>
+          <w:lang w:val="en-US"/>
+        </w:rPr>
+        <w:t>WriteRequest</w:t>
+      </w:r>
+      <w:proofErr w:type="spellEnd"/>
+      <w:r>
+        <w:rPr>
+          <w:rFonts w:ascii="Tahoma" w:hAnsi="Tahoma" w:cs="Tahoma"/>
+          <w:lang w:val="en-US"/>
+        </w:rPr>
+        <w:t>&gt;</w:t>
+      </w:r>
+    </w:p>
+    <w:p>
+      <w:pPr>
+        <w:spacing w:after="0" w:line="240" w:lineRule="atLeast"/>
+        <w:rPr>
+          <w:rFonts w:ascii="Tahoma" w:hAnsi="Tahoma" w:cs="Tahoma"/>
+        </w:rPr>
+      </w:pPr>
+      <w:r>
+        <w:rPr>
+          <w:rFonts w:ascii="Tahoma" w:hAnsi="Tahoma" w:cs="Tahoma"/>
+          <w:lang w:val="en-US"/>
+        </w:rPr>
+        <w:t xml:space="preserve">  &lt;</w:t>
+      </w:r>
+      <w:proofErr w:type="spellStart"/>
+      <w:r>
+        <w:rPr>
+          <w:rFonts w:ascii="Tahoma" w:hAnsi="Tahoma" w:cs="Tahoma"/>
+          <w:lang w:val="en-US"/>
+        </w:rPr>
+        <w:t>ListOfVariableAccessSpecification</w:t>
+      </w:r>
+      <w:proofErr w:type="spellEnd"/>
+      <w:r>
+        <w:rPr>
+          <w:rFonts w:ascii="Tahoma" w:hAnsi="Tahoma" w:cs="Tahoma"/>
+          <w:lang w:val="en-US"/>
+        </w:rPr>
+        <w:t xml:space="preserve"> Qty="1" &gt;</w:t>
+      </w:r>
+    </w:p>
+    <w:p>
+      <w:pPr>
+        <w:spacing w:after="0" w:line="240" w:lineRule="atLeast"/>
+        <w:rPr>
+          <w:rFonts w:ascii="Tahoma" w:hAnsi="Tahoma" w:cs="Tahoma"/>
+          <w:lang w:val="en-US"/>
+        </w:rPr>
+      </w:pPr>
+      <w:r>
+        <w:rPr>
+          <w:rFonts w:ascii="Tahoma" w:hAnsi="Tahoma" w:cs="Tahoma"/>
+          <w:lang w:val="en-US"/>
+        </w:rPr>
+        <w:t xml:space="preserve">    &lt;</w:t>
+      </w:r>
+      <w:proofErr w:type="spellStart"/>
+      <w:r>
+        <w:rPr>
+          <w:rFonts w:ascii="Tahoma" w:hAnsi="Tahoma" w:cs="Tahoma"/>
+          <w:lang w:val="en-US"/>
+        </w:rPr>
+        <w:t>VariableName</w:t>
+      </w:r>
+      <w:proofErr w:type="spellEnd"/>
+      <w:r>
+        <w:rPr>
+          <w:rFonts w:ascii="Tahoma" w:hAnsi="Tahoma" w:cs="Tahoma"/>
+          <w:lang w:val="en-US"/>
+        </w:rPr>
+        <w:t xml:space="preserve"> Value="61760" /&gt;</w:t>
+      </w:r>
+    </w:p>
+    <w:p>
+      <w:pPr>
+        <w:spacing w:after="0" w:line="240" w:lineRule="atLeast"/>
+        <w:rPr>
+          <w:rFonts w:ascii="Tahoma" w:hAnsi="Tahoma" w:cs="Tahoma"/>
+          <w:lang w:val="en-US"/>
+        </w:rPr>
+      </w:pPr>
+      <w:r>
+        <w:rPr>
+          <w:rFonts w:ascii="Tahoma" w:hAnsi="Tahoma" w:cs="Tahoma"/>
+          <w:lang w:val="en-US"/>
+        </w:rPr>
+        <w:t xml:space="preserve">  &lt;/</w:t>
+      </w:r>
+      <w:proofErr w:type="spellStart"/>
+      <w:r>
+        <w:rPr>
+          <w:rFonts w:ascii="Tahoma" w:hAnsi="Tahoma" w:cs="Tahoma"/>
+          <w:lang w:val="en-US"/>
+        </w:rPr>
+        <w:t>ListOfVariableAccessSpecification</w:t>
+      </w:r>
+      <w:proofErr w:type="spellEnd"/>
+      <w:r>
+        <w:rPr>
+          <w:rFonts w:ascii="Tahoma" w:hAnsi="Tahoma" w:cs="Tahoma"/>
+          <w:lang w:val="en-US"/>
+        </w:rPr>
+        <w:t>&gt;</w:t>
+      </w:r>
+    </w:p>
+    <w:p>
+      <w:pPr>
+        <w:spacing w:after="0" w:line="240" w:lineRule="atLeast"/>
+        <w:rPr>
+          <w:rFonts w:ascii="Tahoma" w:hAnsi="Tahoma" w:cs="Tahoma"/>
+          <w:lang w:val="en-US"/>
+        </w:rPr>
+      </w:pPr>
+      <w:r>
+        <w:rPr>
+          <w:rFonts w:ascii="Tahoma" w:hAnsi="Tahoma" w:cs="Tahoma"/>
+          <w:lang w:val="en-US"/>
+        </w:rPr>
+        <w:t xml:space="preserve">  &lt;</w:t>
+      </w:r>
+      <w:proofErr w:type="spellStart"/>
+      <w:r>
+        <w:rPr>
+          <w:rFonts w:ascii="Tahoma" w:hAnsi="Tahoma" w:cs="Tahoma"/>
+          <w:lang w:val="en-US"/>
+        </w:rPr>
+        <w:t>ListOfData</w:t>
+      </w:r>
+      <w:proofErr w:type="spellEnd"/>
+      <w:r>
+        <w:rPr>
+          <w:rFonts w:ascii="Tahoma" w:hAnsi="Tahoma" w:cs="Tahoma"/>
+          <w:lang w:val="en-US"/>
+        </w:rPr>
+        <w:t xml:space="preserve"> Qty="1" &gt;</w:t>
+      </w:r>
+    </w:p>
+    <w:p>
+      <w:pPr>
+        <w:spacing w:after="0" w:line="240" w:lineRule="atLeast"/>
+        <w:rPr>
+          <w:rFonts w:ascii="Tahoma" w:hAnsi="Tahoma" w:cs="Tahoma"/>
+          <w:lang w:val="en-US"/>
+        </w:rPr>
+      </w:pPr>
+      <w:r>
+        <w:rPr>
+          <w:rFonts w:ascii="Tahoma" w:hAnsi="Tahoma" w:cs="Tahoma"/>
+          <w:lang w:val="en-US"/>
+        </w:rPr>
+        <w:t xml:space="preserve">    &lt;Structure Qty="2" &gt;</w:t>
+      </w:r>
+    </w:p>
+    <w:p>
+      <w:pPr>
+        <w:spacing w:after="0" w:line="240" w:lineRule="atLeast"/>
+        <w:rPr>
+          <w:rFonts w:ascii="Tahoma" w:hAnsi="Tahoma" w:cs="Tahoma"/>
+          <w:lang w:val="en-US"/>
+        </w:rPr>
+      </w:pPr>
+      <w:r>
+        <w:rPr>
+          <w:rFonts w:ascii="Tahoma" w:hAnsi="Tahoma" w:cs="Tahoma"/>
+          <w:lang w:val="en-US"/>
+        </w:rPr>
+        <w:t xml:space="preserve">      &lt;</w:t>
+      </w:r>
+      <w:proofErr w:type="spellStart"/>
+      <w:r>
+        <w:rPr>
+          <w:rFonts w:ascii="Tahoma" w:hAnsi="Tahoma" w:cs="Tahoma"/>
+          <w:lang w:val="en-US"/>
+        </w:rPr>
+        <w:t>OctetString</w:t>
+      </w:r>
+      <w:proofErr w:type="spellEnd"/>
+      <w:r>
+        <w:rPr>
+          <w:rFonts w:ascii="Tahoma" w:hAnsi="Tahoma" w:cs="Tahoma"/>
+          <w:lang w:val="en-US"/>
+        </w:rPr>
+        <w:t xml:space="preserve"> Value="4913F7795D2B8012" /&gt;</w:t>
+      </w:r>
+    </w:p>
+    <w:p>
+      <w:pPr>
+        <w:spacing w:after="0" w:line="240" w:lineRule="atLeast"/>
+        <w:rPr>
+          <w:rFonts w:ascii="Tahoma" w:hAnsi="Tahoma" w:cs="Tahoma"/>
+          <w:lang w:val="en-US"/>
+        </w:rPr>
+      </w:pPr>
+      <w:r>
+        <w:rPr>
+          <w:rFonts w:ascii="Tahoma" w:hAnsi="Tahoma" w:cs="Tahoma"/>
+          <w:lang w:val="en-US"/>
+        </w:rPr>
+        <w:t xml:space="preserve">      &lt;UInt32 Value="240" /&gt;</w:t>
+      </w:r>
+    </w:p>
+    <w:p>
+      <w:pPr>
+        <w:spacing w:after="0" w:line="240" w:lineRule="atLeast"/>
+        <w:rPr>
+          <w:rFonts w:ascii="Tahoma" w:hAnsi="Tahoma" w:cs="Tahoma"/>
+          <w:lang w:val="en-US"/>
+        </w:rPr>
+      </w:pPr>
+      <w:r>
+        <w:rPr>
+          <w:rFonts w:ascii="Tahoma" w:hAnsi="Tahoma" w:cs="Tahoma"/>
+          <w:lang w:val="en-US"/>
+        </w:rPr>
+        <w:t xml:space="preserve">    </w:t>
+      </w:r>
+      <w:r>
+        <w:rPr>
+          <w:rFonts w:ascii="Tahoma" w:hAnsi="Tahoma" w:cs="Tahoma"/>
+          <w:lang w:val="en-US"/>
+        </w:rPr>
+        <w:t>&lt;/Structure&gt;</w:t>
+      </w:r>
+    </w:p>
+    <w:p>
+      <w:pPr>
+        <w:spacing w:after="0" w:line="240" w:lineRule="atLeast"/>
+        <w:rPr>
+          <w:rFonts w:ascii="Tahoma" w:hAnsi="Tahoma" w:cs="Tahoma"/>
+          <w:lang w:val="en-US"/>
+        </w:rPr>
+      </w:pPr>
+      <w:r>
+        <w:rPr>
+          <w:rFonts w:ascii="Tahoma" w:hAnsi="Tahoma" w:cs="Tahoma"/>
+          <w:lang w:val="en-US"/>
+        </w:rPr>
+        <w:t xml:space="preserve">  &lt;/</w:t>
+      </w:r>
+      <w:proofErr w:type="spellStart"/>
+      <w:r>
+        <w:rPr>
+          <w:rFonts w:ascii="Tahoma" w:hAnsi="Tahoma" w:cs="Tahoma"/>
+          <w:lang w:val="en-US"/>
+        </w:rPr>
+        <w:t>ListOfData</w:t>
+      </w:r>
+      <w:proofErr w:type="spellEnd"/>
+      <w:r>
+        <w:rPr>
+          <w:rFonts w:ascii="Tahoma" w:hAnsi="Tahoma" w:cs="Tahoma"/>
+          <w:lang w:val="en-US"/>
+        </w:rPr>
+        <w:t>&gt;</w:t>
+      </w:r>
+    </w:p>
+    <w:p>
+      <w:pPr>
+        <w:spacing w:after="0" w:line="240" w:lineRule="atLeast"/>
+        <w:rPr>
+          <w:rFonts w:ascii="Tahoma" w:hAnsi="Tahoma" w:cs="Tahoma"/>
+          <w:lang w:val="en-US"/>
+        </w:rPr>
+      </w:pPr>
+      <w:r>
+        <w:rPr>
+          <w:rFonts w:ascii="Tahoma" w:hAnsi="Tahoma" w:cs="Tahoma"/>
+          <w:lang w:val="en-US"/>
+        </w:rPr>
+        <w:t>&lt;/</w:t>
+      </w:r>
+      <w:proofErr w:type="spellStart"/>
+      <w:r>
+        <w:rPr>
+          <w:rFonts w:ascii="Tahoma" w:hAnsi="Tahoma" w:cs="Tahoma"/>
+          <w:lang w:val="en-US"/>
+        </w:rPr>
+        <w:t>WriteRequest</w:t>
+      </w:r>
+      <w:proofErr w:type="spellEnd"/>
+      <w:r>
+        <w:rPr>
+          <w:rFonts w:ascii="Tahoma" w:hAnsi="Tahoma" w:cs="Tahoma"/>
+          <w:lang w:val="en-US"/>
+        </w:rPr>
+        <w:t>&gt;</w:t>
+      </w:r>
+    </w:p>
+    <w:p>
+      <w:pPr>
+        <w:spacing w:after="0" w:line="240" w:lineRule="atLeast"/>
+        <w:rPr>
+          <w:rFonts w:ascii="Tahoma" w:hAnsi="Tahoma" w:cs="Tahoma"/>
+          <w:lang w:val="en-US"/>
+        </w:rPr>
+      </w:pPr>
+      <w:r>
+        <w:rPr>
+          <w:rFonts w:ascii="Tahoma" w:hAnsi="Tahoma" w:cs="Tahoma"/>
+          <w:lang w:val="en-US"/>
+        </w:rPr>
+        <w:t>&lt;/PDU&gt;</w:t>
+      </w:r>
+    </w:p>
+    <w:p>
+      <w:pPr>
+        <w:spacing w:after="0" w:line="240" w:lineRule="atLeast"/>
+        <w:rPr>
+          <w:rFonts w:ascii="Tahoma" w:hAnsi="Tahoma" w:cs="Tahoma"/>
+          <w:lang w:val="en-US"/>
+        </w:rPr>
+      </w:pPr>
+    </w:p>
+    <w:p>
+      <w:pPr>
+        <w:pStyle w:val="1"/>
+        <w:rPr>
+          <w:rFonts w:ascii="Tahoma" w:hAnsi="Tahoma" w:cs="Tahoma"/>
+          <w:b/>
+          <w:color w:val="auto"/>
+          <w:sz w:val="28"/>
+          <w:szCs w:val="28"/>
+          <w:lang w:val="en-US"/>
+        </w:rPr>
+      </w:pPr>
+      <w:proofErr w:type="spellStart"/>
+      <w:r>
+        <w:rPr>
+          <w:rFonts w:ascii="Tahoma" w:hAnsi="Tahoma" w:cs="Tahoma"/>
+          <w:b/>
+          <w:color w:val="auto"/>
+          <w:sz w:val="28"/>
+          <w:szCs w:val="28"/>
+          <w:lang w:val="en-US"/>
+        </w:rPr>
+        <w:t>WriteRe</w:t>
+      </w:r>
+      <w:r>
+        <w:rPr>
+          <w:rFonts w:ascii="Tahoma" w:hAnsi="Tahoma" w:cs="Tahoma"/>
+          <w:b/>
+          <w:color w:val="auto"/>
+          <w:sz w:val="28"/>
+          <w:szCs w:val="28"/>
+          <w:lang w:val="en-US"/>
+        </w:rPr>
+        <w:t>sponse</w:t>
+      </w:r>
+      <w:proofErr w:type="spellEnd"/>
+      <w:r>
+        <w:rPr>
+          <w:rFonts w:ascii="Tahoma" w:hAnsi="Tahoma" w:cs="Tahoma"/>
+          <w:b/>
+          <w:color w:val="auto"/>
+          <w:sz w:val="28"/>
+          <w:szCs w:val="28"/>
+          <w:lang w:val="en-US"/>
+        </w:rPr>
+        <w:t xml:space="preserve"> frame:</w:t>
+      </w:r>
+    </w:p>
+    <w:p>
+      <w:pPr>
+        <w:spacing w:after="0" w:line="240" w:lineRule="atLeast"/>
+        <w:rPr>
+          <w:rFonts w:ascii="Tahoma" w:hAnsi="Tahoma" w:cs="Tahoma"/>
+          <w:lang w:val="en-US"/>
+        </w:rPr>
+      </w:pPr>
+    </w:p>
+    <w:p>
+      <w:pPr>
+        <w:spacing w:after="0" w:line="240" w:lineRule="atLeast"/>
+        <w:rPr>
+          <w:rFonts w:ascii="Tahoma" w:hAnsi="Tahoma" w:cs="Tahoma"/>
+          <w:b/>
+          <w:color w:val="767171" w:themeColor="background2" w:themeShade="80"/>
+          <w:sz w:val="24"/>
+          <w:szCs w:val="24"/>
+          <w:lang w:val="en-US"/>
+        </w:rPr>
+      </w:pPr>
+      <w:r>
+        <w:rPr>
+          <w:rFonts w:ascii="Tahoma" w:hAnsi="Tahoma" w:cs="Tahoma"/>
+          <w:b/>
+          <w:color w:val="767171" w:themeColor="background2" w:themeShade="80"/>
+          <w:sz w:val="24"/>
+          <w:szCs w:val="24"/>
+          <w:lang w:val="en-US"/>
+        </w:rPr>
+        <w:t>APDU frame:</w:t>
+      </w:r>
+    </w:p>
+    <w:p>
+      <w:pPr>
+        <w:pStyle w:val="a6"/>
+        <w:numPr>
+          <w:ilvl w:val="0"/>
+          <w:numId w:val="3"/>
+        </w:numPr>
+        <w:spacing w:after="0" w:line="240" w:lineRule="atLeast"/>
+        <w:ind w:left="426"/>
+        <w:rPr>
+          <w:rFonts w:ascii="Tahoma" w:hAnsi="Tahoma" w:cs="Tahoma"/>
+          <w:lang w:val="en-US"/>
+        </w:rPr>
+      </w:pPr>
+      <w:r>
+        <w:rPr>
+          <w:rFonts w:ascii="Tahoma" w:hAnsi="Tahoma" w:cs="Tahoma"/>
+          <w:b/>
+          <w:lang w:val="en-US"/>
+        </w:rPr>
+        <w:t>LLC</w:t>
+      </w:r>
+      <w:r>
+        <w:rPr>
+          <w:rFonts w:ascii="Tahoma" w:hAnsi="Tahoma" w:cs="Tahoma"/>
+          <w:b/>
+          <w:lang w:val="en-US"/>
+        </w:rPr>
+        <w:t xml:space="preserve"> </w:t>
+      </w:r>
+      <w:r>
+        <w:rPr>
+          <w:rFonts w:ascii="Tahoma" w:hAnsi="Tahoma" w:cs="Tahoma"/>
+          <w:lang w:val="en-US"/>
+        </w:rPr>
+        <w:t xml:space="preserve">(3 </w:t>
+      </w:r>
+      <w:r>
+        <w:rPr>
+          <w:rFonts w:ascii="Tahoma" w:hAnsi="Tahoma" w:cs="Tahoma"/>
+        </w:rPr>
+        <w:t>байта</w:t>
+      </w:r>
+      <w:r>
+        <w:rPr>
+          <w:rFonts w:ascii="Tahoma" w:hAnsi="Tahoma" w:cs="Tahoma"/>
+          <w:lang w:val="en-US"/>
+        </w:rPr>
+        <w:t>),</w:t>
+      </w:r>
+    </w:p>
+    <w:p>
+      <w:pPr>
+        <w:pStyle w:val="a6"/>
+        <w:numPr>
+          <w:ilvl w:val="0"/>
+          <w:numId w:val="3"/>
+        </w:numPr>
+        <w:spacing w:after="0" w:line="240" w:lineRule="atLeast"/>
+        <w:ind w:left="426"/>
+        <w:rPr>
+          <w:rFonts w:ascii="Tahoma" w:hAnsi="Tahoma" w:cs="Tahoma"/>
+          <w:lang w:val="en-US"/>
+        </w:rPr>
+      </w:pPr>
+      <w:r>
+        <w:rPr>
+          <w:rFonts w:ascii="Tahoma" w:hAnsi="Tahoma" w:cs="Tahoma"/>
+          <w:b/>
+          <w:lang w:val="en-US"/>
+        </w:rPr>
+        <w:t>APDU type</w:t>
+      </w:r>
+      <w:r>
+        <w:rPr>
+          <w:rFonts w:ascii="Tahoma" w:hAnsi="Tahoma" w:cs="Tahoma"/>
+          <w:b/>
+          <w:lang w:val="en-US"/>
+        </w:rPr>
+        <w:t xml:space="preserve"> </w:t>
+      </w:r>
+      <w:r>
+        <w:rPr>
+          <w:rFonts w:ascii="Tahoma" w:hAnsi="Tahoma" w:cs="Tahoma"/>
+          <w:lang w:val="en-US"/>
+        </w:rPr>
+        <w:t xml:space="preserve">(1 </w:t>
+      </w:r>
+      <w:r>
+        <w:rPr>
+          <w:rFonts w:ascii="Tahoma" w:hAnsi="Tahoma" w:cs="Tahoma"/>
+        </w:rPr>
+        <w:t>байт</w:t>
+      </w:r>
+      <w:r>
+        <w:rPr>
+          <w:rFonts w:ascii="Tahoma" w:hAnsi="Tahoma" w:cs="Tahoma"/>
+          <w:lang w:val="en-US"/>
+        </w:rPr>
+        <w:t xml:space="preserve">): </w:t>
+      </w:r>
+      <w:r>
+        <w:rPr>
+          <w:rFonts w:ascii="Tahoma" w:hAnsi="Tahoma" w:cs="Tahoma"/>
+          <w:lang w:val="en-US"/>
+        </w:rPr>
+        <w:t>[</w:t>
+      </w:r>
+      <w:proofErr w:type="spellStart"/>
+      <w:r>
+        <w:rPr>
+          <w:rFonts w:ascii="Tahoma" w:hAnsi="Tahoma" w:cs="Tahoma"/>
+          <w:lang w:val="en-US"/>
+        </w:rPr>
+        <w:t>WriteResponse</w:t>
+      </w:r>
+      <w:proofErr w:type="spellEnd"/>
+      <w:r>
+        <w:rPr>
+          <w:rFonts w:ascii="Tahoma" w:hAnsi="Tahoma" w:cs="Tahoma"/>
+          <w:lang w:val="en-US"/>
+        </w:rPr>
+        <w:t>] == [</w:t>
+      </w:r>
+      <w:r>
+        <w:rPr>
+          <w:rFonts w:ascii="Tahoma" w:hAnsi="Tahoma" w:cs="Tahoma"/>
+          <w:lang w:val="en-US"/>
+        </w:rPr>
+        <w:t xml:space="preserve"> 0x</w:t>
+      </w:r>
+      <w:r>
+        <w:rPr>
+          <w:rFonts w:ascii="Tahoma" w:hAnsi="Tahoma" w:cs="Tahoma"/>
+          <w:b/>
+          <w:lang w:val="en-US"/>
+        </w:rPr>
+        <w:t>0</w:t>
+      </w:r>
+      <w:proofErr w:type="gramStart"/>
+      <w:r>
+        <w:rPr>
+          <w:rFonts w:ascii="Tahoma" w:hAnsi="Tahoma" w:cs="Tahoma"/>
+          <w:b/>
+          <w:lang w:val="en-US"/>
+        </w:rPr>
+        <w:t>D</w:t>
+      </w:r>
+      <w:r>
+        <w:rPr>
+          <w:rFonts w:ascii="Tahoma" w:hAnsi="Tahoma" w:cs="Tahoma"/>
+          <w:lang w:val="en-US"/>
+        </w:rPr>
+        <w:t xml:space="preserve"> ]</w:t>
+      </w:r>
+      <w:proofErr w:type="gramEnd"/>
+      <w:r>
+        <w:rPr>
+          <w:rFonts w:ascii="Tahoma" w:hAnsi="Tahoma" w:cs="Tahoma"/>
+          <w:lang w:val="en-US"/>
+        </w:rPr>
+        <w:t xml:space="preserve"> = [ </w:t>
+      </w:r>
+      <w:r>
+        <w:rPr>
+          <w:rFonts w:ascii="Tahoma" w:hAnsi="Tahoma" w:cs="Tahoma"/>
+          <w:lang w:val="en-US"/>
+        </w:rPr>
+        <w:t>13</w:t>
+      </w:r>
+      <w:r>
+        <w:rPr>
+          <w:rFonts w:ascii="Tahoma" w:hAnsi="Tahoma" w:cs="Tahoma"/>
+          <w:lang w:val="en-US"/>
+        </w:rPr>
+        <w:t xml:space="preserve"> ]</w:t>
+      </w:r>
+      <w:r>
+        <w:rPr>
+          <w:rFonts w:ascii="Tahoma" w:hAnsi="Tahoma" w:cs="Tahoma"/>
+          <w:lang w:val="en-US"/>
+        </w:rPr>
+        <w:t>,</w:t>
+      </w:r>
+    </w:p>
+    <w:p>
+      <w:pPr>
+        <w:pStyle w:val="a6"/>
+        <w:numPr>
+          <w:ilvl w:val="0"/>
+          <w:numId w:val="3"/>
+        </w:numPr>
+        <w:spacing w:after="0" w:line="240" w:lineRule="atLeast"/>
+        <w:ind w:left="426"/>
+        <w:rPr>
+          <w:rFonts w:ascii="Tahoma" w:hAnsi="Tahoma" w:cs="Tahoma"/>
+          <w:lang w:val="en-US"/>
+        </w:rPr>
+      </w:pPr>
+      <w:r>
+        <w:rPr>
+          <w:rFonts w:ascii="Tahoma" w:hAnsi="Tahoma" w:cs="Tahoma"/>
+          <w:color w:val="767171" w:themeColor="background2" w:themeShade="80"/>
+          <w:lang w:val="en-US"/>
+        </w:rPr>
+        <w:t xml:space="preserve">APDU content </w:t>
+      </w:r>
+      <w:r>
+        <w:rPr>
+          <w:rFonts w:ascii="Tahoma" w:hAnsi="Tahoma" w:cs="Tahoma"/>
+          <w:lang w:val="en-US"/>
+        </w:rPr>
+        <w:t>(nested frame):</w:t>
+      </w:r>
+      <w:r>
+        <w:rPr>
+          <w:rFonts w:ascii="Tahoma" w:hAnsi="Tahoma" w:cs="Tahoma"/>
+          <w:lang w:val="en-US"/>
+        </w:rPr>
+        <w:t xml:space="preserve"> </w:t>
+      </w:r>
+      <w:proofErr w:type="spellStart"/>
+      <w:r>
+        <w:rPr>
+          <w:rFonts w:ascii="Tahoma" w:hAnsi="Tahoma" w:cs="Tahoma"/>
+          <w:lang w:val="en-US"/>
+        </w:rPr>
+        <w:t>WriteResponse</w:t>
+      </w:r>
+      <w:proofErr w:type="spellEnd"/>
+      <w:r>
+        <w:rPr>
+          <w:rFonts w:ascii="Tahoma" w:hAnsi="Tahoma" w:cs="Tahoma"/>
+          <w:lang w:val="en-US"/>
+        </w:rPr>
+        <w:t>:</w:t>
+      </w:r>
+    </w:p>
+    <w:p>
+      <w:pPr>
+        <w:pStyle w:val="a6"/>
+        <w:numPr>
+          <w:ilvl w:val="0"/>
+          <w:numId w:val="3"/>
+        </w:numPr>
+        <w:spacing w:after="0" w:line="240" w:lineRule="atLeast"/>
+        <w:ind w:left="709"/>
+        <w:rPr>
+          <w:rFonts w:ascii="Tahoma" w:hAnsi="Tahoma" w:cs="Tahoma"/>
+        </w:rPr>
+      </w:pPr>
+      <w:r>
+        <w:rPr>
+          <w:rFonts w:ascii="Tahoma" w:hAnsi="Tahoma" w:cs="Tahoma"/>
+          <w:b/>
+          <w:lang w:val="en-US"/>
+        </w:rPr>
+        <w:t>Quantity</w:t>
+      </w:r>
+      <w:r>
+        <w:rPr>
+          <w:rFonts w:ascii="Tahoma" w:hAnsi="Tahoma" w:cs="Tahoma"/>
+        </w:rPr>
+        <w:t xml:space="preserve"> (1 </w:t>
+      </w:r>
+      <w:r>
+        <w:rPr>
+          <w:rFonts w:ascii="Tahoma" w:hAnsi="Tahoma" w:cs="Tahoma"/>
+        </w:rPr>
+        <w:t>байт</w:t>
+      </w:r>
+      <w:r>
+        <w:rPr>
+          <w:rFonts w:ascii="Tahoma" w:hAnsi="Tahoma" w:cs="Tahoma"/>
+        </w:rPr>
+        <w:t>) (</w:t>
+      </w:r>
+      <w:r>
+        <w:rPr>
+          <w:rFonts w:ascii="Tahoma" w:hAnsi="Tahoma" w:cs="Tahoma"/>
+        </w:rPr>
+        <w:t>количество</w:t>
+      </w:r>
+      <w:r>
+        <w:rPr>
+          <w:rFonts w:ascii="Tahoma" w:hAnsi="Tahoma" w:cs="Tahoma"/>
+        </w:rPr>
+        <w:t xml:space="preserve"> </w:t>
+      </w:r>
+      <w:r>
+        <w:rPr>
+          <w:rFonts w:ascii="Tahoma" w:hAnsi="Tahoma" w:cs="Tahoma"/>
+        </w:rPr>
+        <w:t>элементов</w:t>
+      </w:r>
+      <w:r>
+        <w:rPr>
+          <w:rFonts w:ascii="Tahoma" w:hAnsi="Tahoma" w:cs="Tahoma"/>
+        </w:rPr>
+        <w:t xml:space="preserve"> </w:t>
+      </w:r>
+      <w:r>
+        <w:rPr>
+          <w:rFonts w:ascii="Tahoma" w:hAnsi="Tahoma" w:cs="Tahoma"/>
+        </w:rPr>
+        <w:t>в</w:t>
+      </w:r>
+      <w:r>
+        <w:rPr>
+          <w:rFonts w:ascii="Tahoma" w:hAnsi="Tahoma" w:cs="Tahoma"/>
+        </w:rPr>
+        <w:t xml:space="preserve"> </w:t>
+      </w:r>
+      <w:r>
+        <w:rPr>
+          <w:rFonts w:ascii="Tahoma" w:hAnsi="Tahoma" w:cs="Tahoma"/>
+        </w:rPr>
+        <w:t>запросе</w:t>
+      </w:r>
+      <w:r>
+        <w:rPr>
+          <w:rFonts w:ascii="Tahoma" w:hAnsi="Tahoma" w:cs="Tahoma"/>
+        </w:rPr>
+        <w:t>)</w:t>
+      </w:r>
+      <w:r>
+        <w:rPr>
+          <w:rFonts w:ascii="Tahoma" w:hAnsi="Tahoma" w:cs="Tahoma"/>
+        </w:rPr>
+        <w:t>,</w:t>
+      </w:r>
+    </w:p>
+    <w:p>
+      <w:pPr>
+        <w:pStyle w:val="a6"/>
+        <w:numPr>
+          <w:ilvl w:val="0"/>
+          <w:numId w:val="3"/>
+        </w:numPr>
+        <w:spacing w:after="0" w:line="240" w:lineRule="atLeast"/>
+        <w:ind w:left="709"/>
+        <w:rPr>
+          <w:rFonts w:ascii="Tahoma" w:hAnsi="Tahoma" w:cs="Tahoma"/>
+          <w:lang w:val="en-US"/>
+        </w:rPr>
+      </w:pPr>
+      <w:bookmarkStart w:id="4" w:name="_GoBack"/>
+      <w:bookmarkEnd w:id="4"/>
+      <w:proofErr w:type="spellStart"/>
+      <w:r>
+        <w:rPr>
+          <w:rFonts w:ascii="Tahoma" w:hAnsi="Tahoma" w:cs="Tahoma"/>
+          <w:color w:val="767171" w:themeColor="background2" w:themeShade="80"/>
+          <w:lang w:val="en-US"/>
+        </w:rPr>
+        <w:t>ArrayOf</w:t>
+      </w:r>
+      <w:r>
+        <w:rPr>
+          <w:rFonts w:ascii="Tahoma" w:hAnsi="Tahoma" w:cs="Tahoma"/>
+          <w:color w:val="767171" w:themeColor="background2" w:themeShade="80"/>
+          <w:lang w:val="en-US"/>
+        </w:rPr>
+        <w:t>WriteRe</w:t>
+      </w:r>
+      <w:r>
+        <w:rPr>
+          <w:rFonts w:ascii="Tahoma" w:hAnsi="Tahoma" w:cs="Tahoma"/>
+          <w:color w:val="767171" w:themeColor="background2" w:themeShade="80"/>
+          <w:lang w:val="en-US"/>
+        </w:rPr>
+        <w:t>sponse</w:t>
+      </w:r>
+      <w:r>
+        <w:rPr>
+          <w:rFonts w:ascii="Tahoma" w:hAnsi="Tahoma" w:cs="Tahoma"/>
+          <w:color w:val="767171" w:themeColor="background2" w:themeShade="80"/>
+          <w:lang w:val="en-US"/>
+        </w:rPr>
+        <w:t>Elements</w:t>
+      </w:r>
+      <w:proofErr w:type="spellEnd"/>
+      <w:r>
+        <w:rPr>
+          <w:rFonts w:ascii="Tahoma" w:hAnsi="Tahoma" w:cs="Tahoma"/>
+          <w:color w:val="767171" w:themeColor="background2" w:themeShade="80"/>
+          <w:lang w:val="en-US"/>
+        </w:rPr>
+        <w:t xml:space="preserve"> [Quantity]</w:t>
+      </w:r>
+      <w:r>
+        <w:rPr>
+          <w:rFonts w:ascii="Tahoma" w:hAnsi="Tahoma" w:cs="Tahoma"/>
+          <w:lang w:val="en-US"/>
+        </w:rPr>
+        <w:t>:</w:t>
+      </w:r>
+    </w:p>
+    <w:p>
+      <w:pPr>
+        <w:pStyle w:val="a6"/>
+        <w:numPr>
+          <w:ilvl w:val="0"/>
+          <w:numId w:val="3"/>
+        </w:numPr>
+        <w:spacing w:after="0" w:line="240" w:lineRule="atLeast"/>
+        <w:ind w:left="993"/>
+        <w:rPr>
+          <w:rFonts w:ascii="Tahoma" w:hAnsi="Tahoma" w:cs="Tahoma"/>
+          <w:lang w:val="en-US"/>
+        </w:rPr>
+      </w:pPr>
+      <w:proofErr w:type="spellStart"/>
+      <w:r>
+        <w:rPr>
+          <w:rFonts w:ascii="Tahoma" w:hAnsi="Tahoma" w:cs="Tahoma"/>
+          <w:color w:val="767171" w:themeColor="background2" w:themeShade="80"/>
+          <w:lang w:val="en-US"/>
+        </w:rPr>
+        <w:t>WriteRe</w:t>
+      </w:r>
+      <w:r>
+        <w:rPr>
+          <w:rFonts w:ascii="Tahoma" w:hAnsi="Tahoma" w:cs="Tahoma"/>
+          <w:color w:val="767171" w:themeColor="background2" w:themeShade="80"/>
+          <w:lang w:val="en-US"/>
+        </w:rPr>
+        <w:t>sponse</w:t>
+      </w:r>
+      <w:r>
+        <w:rPr>
+          <w:rFonts w:ascii="Tahoma" w:hAnsi="Tahoma" w:cs="Tahoma"/>
+          <w:color w:val="767171" w:themeColor="background2" w:themeShade="80"/>
+          <w:lang w:val="en-US"/>
+        </w:rPr>
+        <w:t>Element</w:t>
+      </w:r>
+      <w:proofErr w:type="spellEnd"/>
+      <w:r>
+        <w:rPr>
+          <w:rFonts w:ascii="Tahoma" w:hAnsi="Tahoma" w:cs="Tahoma"/>
+          <w:color w:val="767171" w:themeColor="background2" w:themeShade="80"/>
+          <w:lang w:val="en-US"/>
+        </w:rPr>
+        <w:t xml:space="preserve"> [1] </w:t>
+      </w:r>
+      <w:r>
+        <w:rPr>
+          <w:rFonts w:ascii="Tahoma" w:hAnsi="Tahoma" w:cs="Tahoma"/>
+          <w:lang w:val="en-US"/>
+        </w:rPr>
+        <w:t>(</w:t>
+      </w:r>
+      <w:proofErr w:type="spellStart"/>
+      <w:r>
+        <w:rPr>
+          <w:rFonts w:ascii="Tahoma" w:hAnsi="Tahoma" w:cs="Tahoma"/>
+          <w:lang w:val="en-US"/>
+        </w:rPr>
+        <w:t>dinamic</w:t>
+      </w:r>
+      <w:proofErr w:type="spellEnd"/>
+      <w:r>
+        <w:rPr>
+          <w:rFonts w:ascii="Tahoma" w:hAnsi="Tahoma" w:cs="Tahoma"/>
+          <w:lang w:val="en-US"/>
+        </w:rPr>
+        <w:t xml:space="preserve"> frame – structure):</w:t>
+      </w:r>
+    </w:p>
+    <w:p>
+      <w:pPr>
+        <w:pStyle w:val="a6"/>
+        <w:numPr>
+          <w:ilvl w:val="0"/>
+          <w:numId w:val="3"/>
+        </w:numPr>
+        <w:spacing w:after="0" w:line="240" w:lineRule="atLeast"/>
+        <w:ind w:left="1276"/>
+        <w:rPr>
+          <w:rFonts w:ascii="Tahoma" w:hAnsi="Tahoma" w:cs="Tahoma"/>
+        </w:rPr>
+      </w:pPr>
+      <w:proofErr w:type="spellStart"/>
+      <w:r>
+        <w:rPr>
+          <w:rFonts w:ascii="Tahoma" w:hAnsi="Tahoma" w:cs="Tahoma"/>
+          <w:b/>
+          <w:lang w:val="en-US"/>
+        </w:rPr>
+        <w:t>ResultDiagnosticFlag</w:t>
+      </w:r>
+      <w:proofErr w:type="spellEnd"/>
+      <w:r>
+        <w:rPr>
+          <w:rFonts w:ascii="Tahoma" w:hAnsi="Tahoma" w:cs="Tahoma"/>
+          <w:b/>
+        </w:rPr>
+        <w:t xml:space="preserve"> </w:t>
+      </w:r>
+      <w:r>
+        <w:rPr>
+          <w:rFonts w:ascii="Tahoma" w:hAnsi="Tahoma" w:cs="Tahoma"/>
+          <w:color w:val="767171" w:themeColor="background2" w:themeShade="80"/>
+        </w:rPr>
+        <w:t xml:space="preserve">(1 байт) значение диагностики источника результата (0x00 - </w:t>
+      </w:r>
+      <w:proofErr w:type="spellStart"/>
+      <w:r>
+        <w:rPr>
+          <w:rFonts w:ascii="Tahoma" w:hAnsi="Tahoma" w:cs="Tahoma"/>
+          <w:color w:val="767171" w:themeColor="background2" w:themeShade="80"/>
+        </w:rPr>
+        <w:t>success</w:t>
+      </w:r>
+      <w:proofErr w:type="spellEnd"/>
+      <w:r>
+        <w:rPr>
+          <w:rFonts w:ascii="Tahoma" w:hAnsi="Tahoma" w:cs="Tahoma"/>
+          <w:color w:val="767171" w:themeColor="background2" w:themeShade="80"/>
+        </w:rPr>
+        <w:t>)</w:t>
+      </w:r>
+      <w:r>
+        <w:rPr>
+          <w:rFonts w:ascii="Tahoma" w:hAnsi="Tahoma" w:cs="Tahoma"/>
+        </w:rPr>
+        <w:t>,</w:t>
+      </w:r>
+    </w:p>
+    <w:p>
+      <w:pPr>
+        <w:pStyle w:val="a6"/>
+        <w:numPr>
+          <w:ilvl w:val="0"/>
+          <w:numId w:val="3"/>
+        </w:numPr>
+        <w:spacing w:after="0" w:line="240" w:lineRule="atLeast"/>
+        <w:ind w:left="709"/>
+        <w:rPr>
+          <w:rFonts w:ascii="Tahoma" w:hAnsi="Tahoma" w:cs="Tahoma"/>
+        </w:rPr>
+      </w:pPr>
+      <w:proofErr w:type="spellStart"/>
+      <w:r>
+        <w:rPr>
+          <w:rFonts w:ascii="Tahoma" w:hAnsi="Tahoma" w:cs="Tahoma"/>
+          <w:b/>
+          <w:color w:val="767171" w:themeColor="background2" w:themeShade="80"/>
+          <w:lang w:val="en-US"/>
+        </w:rPr>
+        <w:t>RawData</w:t>
+      </w:r>
+      <w:proofErr w:type="spellEnd"/>
+      <w:r>
+        <w:rPr>
+          <w:rFonts w:ascii="Tahoma" w:hAnsi="Tahoma" w:cs="Tahoma"/>
+          <w:color w:val="767171" w:themeColor="background2" w:themeShade="80"/>
+        </w:rPr>
+        <w:t xml:space="preserve"> (</w:t>
+      </w:r>
+      <w:r>
+        <w:rPr>
+          <w:rFonts w:ascii="Tahoma" w:hAnsi="Tahoma" w:cs="Tahoma"/>
+          <w:color w:val="767171" w:themeColor="background2" w:themeShade="80"/>
+        </w:rPr>
+        <w:t>неразобранные</w:t>
+      </w:r>
+      <w:r>
+        <w:rPr>
+          <w:rFonts w:ascii="Tahoma" w:hAnsi="Tahoma" w:cs="Tahoma"/>
+          <w:color w:val="767171" w:themeColor="background2" w:themeShade="80"/>
+        </w:rPr>
+        <w:t xml:space="preserve"> </w:t>
+      </w:r>
+      <w:r>
+        <w:rPr>
+          <w:rFonts w:ascii="Tahoma" w:hAnsi="Tahoma" w:cs="Tahoma"/>
+          <w:color w:val="767171" w:themeColor="background2" w:themeShade="80"/>
+        </w:rPr>
+        <w:t>данные</w:t>
+      </w:r>
+      <w:r>
+        <w:rPr>
+          <w:rFonts w:ascii="Tahoma" w:hAnsi="Tahoma" w:cs="Tahoma"/>
+          <w:color w:val="767171" w:themeColor="background2" w:themeShade="80"/>
+        </w:rPr>
+        <w:t xml:space="preserve"> – </w:t>
+      </w:r>
+      <w:r>
+        <w:rPr>
+          <w:rFonts w:ascii="Tahoma" w:hAnsi="Tahoma" w:cs="Tahoma"/>
+          <w:color w:val="767171" w:themeColor="background2" w:themeShade="80"/>
+        </w:rPr>
+        <w:t>технологическое</w:t>
+      </w:r>
+      <w:r>
+        <w:rPr>
+          <w:rFonts w:ascii="Tahoma" w:hAnsi="Tahoma" w:cs="Tahoma"/>
+          <w:color w:val="767171" w:themeColor="background2" w:themeShade="80"/>
+        </w:rPr>
+        <w:t xml:space="preserve"> </w:t>
+      </w:r>
+      <w:r>
+        <w:rPr>
+          <w:rFonts w:ascii="Tahoma" w:hAnsi="Tahoma" w:cs="Tahoma"/>
+          <w:color w:val="767171" w:themeColor="background2" w:themeShade="80"/>
+        </w:rPr>
+        <w:t>поле</w:t>
+      </w:r>
+      <w:r>
+        <w:rPr>
+          <w:rFonts w:ascii="Tahoma" w:hAnsi="Tahoma" w:cs="Tahoma"/>
+          <w:color w:val="767171" w:themeColor="background2" w:themeShade="80"/>
+        </w:rPr>
+        <w:t>)</w:t>
+      </w:r>
+    </w:p>
+    <w:p>
+      <w:pPr>
+        <w:spacing w:after="0" w:line="240" w:lineRule="atLeast"/>
+        <w:rPr>
+          <w:rFonts w:ascii="Tahoma" w:hAnsi="Tahoma" w:cs="Tahoma"/>
+        </w:rPr>
+      </w:pPr>
+    </w:p>
+    <w:p>
+      <w:pPr>
+        <w:spacing w:after="0" w:line="240" w:lineRule="atLeast"/>
+        <w:rPr>
+          <w:rFonts w:ascii="Tahoma" w:hAnsi="Tahoma" w:cs="Tahoma"/>
+        </w:rPr>
+      </w:pPr>
+    </w:p>
+    <w:p>
+      <w:pPr>
+        <w:spacing w:after="0" w:line="240" w:lineRule="atLeast"/>
+        <w:rPr>
+          <w:rFonts w:ascii="Tahoma" w:hAnsi="Tahoma" w:cs="Tahoma"/>
+          <w:lang w:val="en-US"/>
+        </w:rPr>
+      </w:pPr>
+      <w:r>
+        <w:rPr>
+          <w:rFonts w:ascii="Tahoma" w:hAnsi="Tahoma" w:cs="Tahoma"/>
+          <w:lang w:val="en-US"/>
+        </w:rPr>
+        <w:t>&lt;PDU&gt;</w:t>
+      </w:r>
+    </w:p>
+    <w:p>
+      <w:pPr>
+        <w:spacing w:after="0" w:line="240" w:lineRule="atLeast"/>
+        <w:rPr>
+          <w:rFonts w:ascii="Tahoma" w:hAnsi="Tahoma" w:cs="Tahoma"/>
+        </w:rPr>
+      </w:pPr>
+      <w:r>
+        <w:rPr>
+          <w:rFonts w:ascii="Tahoma" w:hAnsi="Tahoma" w:cs="Tahoma"/>
+        </w:rPr>
+        <w:t>&lt;</w:t>
+      </w:r>
+      <w:proofErr w:type="spellStart"/>
+      <w:r>
+        <w:rPr>
+          <w:rFonts w:ascii="Tahoma" w:hAnsi="Tahoma" w:cs="Tahoma"/>
+        </w:rPr>
+        <w:t>WriteResponse</w:t>
+      </w:r>
+      <w:proofErr w:type="spellEnd"/>
+      <w:r>
+        <w:rPr>
+          <w:rFonts w:ascii="Tahoma" w:hAnsi="Tahoma" w:cs="Tahoma"/>
+        </w:rPr>
+        <w:t xml:space="preserve"> </w:t>
+      </w:r>
+      <w:proofErr w:type="spellStart"/>
+      <w:r>
+        <w:rPr>
+          <w:rFonts w:ascii="Tahoma" w:hAnsi="Tahoma" w:cs="Tahoma"/>
+        </w:rPr>
+        <w:t>Qty</w:t>
+      </w:r>
+      <w:proofErr w:type="spellEnd"/>
+      <w:r>
+        <w:rPr>
+          <w:rFonts w:ascii="Tahoma" w:hAnsi="Tahoma" w:cs="Tahoma"/>
+        </w:rPr>
+        <w:t>="1</w:t>
+      </w:r>
+      <w:proofErr w:type="gramStart"/>
+      <w:r>
+        <w:rPr>
+          <w:rFonts w:ascii="Tahoma" w:hAnsi="Tahoma" w:cs="Tahoma"/>
+        </w:rPr>
+        <w:t>" &gt;</w:t>
+      </w:r>
+      <w:proofErr w:type="gramEnd"/>
+    </w:p>
+    <w:p>
+      <w:pPr>
+        <w:spacing w:after="0" w:line="240" w:lineRule="atLeast"/>
+        <w:rPr>
+          <w:rFonts w:ascii="Tahoma" w:hAnsi="Tahoma" w:cs="Tahoma"/>
+        </w:rPr>
+      </w:pPr>
+      <w:r>
+        <w:rPr>
+          <w:rFonts w:ascii="Tahoma" w:hAnsi="Tahoma" w:cs="Tahoma"/>
+        </w:rPr>
+        <w:t xml:space="preserve">  &lt;</w:t>
+      </w:r>
+      <w:proofErr w:type="spellStart"/>
+      <w:r>
+        <w:rPr>
+          <w:rFonts w:ascii="Tahoma" w:hAnsi="Tahoma" w:cs="Tahoma"/>
+        </w:rPr>
+        <w:t>Success</w:t>
+      </w:r>
+      <w:proofErr w:type="spellEnd"/>
+      <w:r>
+        <w:rPr>
+          <w:rFonts w:ascii="Tahoma" w:hAnsi="Tahoma" w:cs="Tahoma"/>
+        </w:rPr>
+        <w:t xml:space="preserve"> /&gt;</w:t>
+      </w:r>
+    </w:p>
+    <w:p>
+      <w:pPr>
+        <w:spacing w:after="0" w:line="240" w:lineRule="atLeast"/>
+        <w:rPr>
+          <w:rFonts w:ascii="Tahoma" w:hAnsi="Tahoma" w:cs="Tahoma"/>
+        </w:rPr>
+      </w:pPr>
+      <w:r>
+        <w:rPr>
+          <w:rFonts w:ascii="Tahoma" w:hAnsi="Tahoma" w:cs="Tahoma"/>
+        </w:rPr>
+        <w:t>&lt;/</w:t>
+      </w:r>
+      <w:proofErr w:type="spellStart"/>
+      <w:r>
+        <w:rPr>
+          <w:rFonts w:ascii="Tahoma" w:hAnsi="Tahoma" w:cs="Tahoma"/>
+        </w:rPr>
+        <w:t>WriteResponse</w:t>
+      </w:r>
+      <w:proofErr w:type="spellEnd"/>
+      <w:r>
+        <w:rPr>
+          <w:rFonts w:ascii="Tahoma" w:hAnsi="Tahoma" w:cs="Tahoma"/>
+        </w:rPr>
+        <w:t>&gt;</w:t>
+      </w:r>
+    </w:p>
+    <w:p>
+      <w:pPr>
+        <w:spacing w:after="0" w:line="240" w:lineRule="atLeast"/>
+        <w:rPr>
+          <w:rFonts w:ascii="Tahoma" w:hAnsi="Tahoma" w:cs="Tahoma"/>
+        </w:rPr>
+      </w:pPr>
+      <w:r>
+        <w:rPr>
+          <w:rFonts w:ascii="Tahoma" w:hAnsi="Tahoma" w:cs="Tahoma"/>
+        </w:rPr>
+        <w:t>&lt;/PDU&gt;</w:t>
+      </w:r>
+    </w:p>
+    <w:p>
+      <w:pPr>
+        <w:spacing w:after="0" w:line="240" w:lineRule="atLeast"/>
+        <w:rPr>
+          <w:rFonts w:ascii="Tahoma" w:hAnsi="Tahoma" w:cs="Tahoma"/>
+        </w:rPr>
+      </w:pPr>
+    </w:p>
+    <w:p>
+      <w:pPr>
+        <w:spacing w:after="0" w:line="240" w:lineRule="atLeast"/>
+        <w:rPr>
+          <w:rFonts w:ascii="Tahoma" w:hAnsi="Tahoma" w:cs="Tahoma"/>
+        </w:rPr>
+      </w:pPr>
+    </w:p>
+    <w:p>
+      <w:pPr>
+        <w:rPr>
+          <w:lang w:val="en-US"/>
+        </w:rPr>
+      </w:pPr>
+    </w:p>
     <w:sectPr>
       <w:pgSz w:w="11906" w:h="16838"/>
       <w:pgMar w:top="1134" w:right="850" w:bottom="1134" w:left="1701" w:header="708" w:footer="708" w:gutter="0"/>

</xml_diff>